<commit_message>
added table of contets
</commit_message>
<xml_diff>
--- a/report/report_seams_2018.docx
+++ b/report/report_seams_2018.docx
@@ -4,82 +4,1257 @@
   <w:body>
     <w:p/>
     <w:p>
-      <w:r>
+      <w:pPr>
+        <w:jc w:val="center"/>
+        <w:rPr>
+          <w:sz w:val="48"/>
+          <w:szCs w:val="48"/>
+        </w:rPr>
+      </w:pPr>
+      <w:r>
+        <w:rPr>
+          <w:sz w:val="48"/>
+          <w:szCs w:val="48"/>
+        </w:rPr>
         <w:t>Technical Report</w:t>
       </w:r>
     </w:p>
+    <w:p>
+      <w:pPr>
+        <w:jc w:val="center"/>
+      </w:pPr>
+    </w:p>
+    <w:p>
+      <w:pPr>
+        <w:jc w:val="center"/>
+        <w:rPr>
+          <w:sz w:val="32"/>
+        </w:rPr>
+      </w:pPr>
+      <w:r>
+        <w:rPr>
+          <w:sz w:val="32"/>
+        </w:rPr>
+        <w:t>System Analysis and Modeling Group</w:t>
+      </w:r>
+    </w:p>
+    <w:p>
+      <w:pPr>
+        <w:jc w:val="center"/>
+        <w:rPr>
+          <w:sz w:val="32"/>
+        </w:rPr>
+      </w:pPr>
+      <w:r>
+        <w:rPr>
+          <w:sz w:val="32"/>
+        </w:rPr>
+        <w:t>Hasso-Plattner Institute</w:t>
+      </w:r>
+    </w:p>
+    <w:p>
+      <w:pPr>
+        <w:jc w:val="center"/>
+        <w:rPr>
+          <w:sz w:val="32"/>
+        </w:rPr>
+      </w:pPr>
+      <w:r>
+        <w:rPr>
+          <w:sz w:val="32"/>
+        </w:rPr>
+        <w:t>University of Potsdam</w:t>
+      </w:r>
+    </w:p>
+    <w:p>
+      <w:pPr>
+        <w:jc w:val="center"/>
+        <w:rPr>
+          <w:sz w:val="32"/>
+        </w:rPr>
+      </w:pPr>
+      <w:r>
+        <w:rPr>
+          <w:sz w:val="32"/>
+        </w:rPr>
+        <w:t>January 30, 2018</w:t>
+      </w:r>
+    </w:p>
+    <w:p>
+      <w:pPr>
+        <w:jc w:val="center"/>
+        <w:rPr>
+          <w:sz w:val="32"/>
+        </w:rPr>
+      </w:pPr>
+    </w:p>
+    <w:p>
+      <w:pPr>
+        <w:jc w:val="center"/>
+        <w:rPr>
+          <w:sz w:val="32"/>
+        </w:rPr>
+      </w:pPr>
+      <w:r>
+        <w:rPr>
+          <w:sz w:val="32"/>
+        </w:rPr>
+        <w:t>Christian M. Adriano</w:t>
+      </w:r>
+    </w:p>
+    <w:p>
+      <w:pPr>
+        <w:jc w:val="center"/>
+        <w:rPr>
+          <w:sz w:val="32"/>
+        </w:rPr>
+      </w:pPr>
+      <w:r>
+        <w:rPr>
+          <w:sz w:val="32"/>
+        </w:rPr>
+        <w:t>Sona Gharhemani</w:t>
+      </w:r>
+    </w:p>
+    <w:p>
+      <w:pPr>
+        <w:jc w:val="center"/>
+        <w:rPr>
+          <w:sz w:val="32"/>
+        </w:rPr>
+      </w:pPr>
+      <w:r>
+        <w:rPr>
+          <w:sz w:val="32"/>
+        </w:rPr>
+        <w:t>Holger Giese</w:t>
+      </w:r>
+    </w:p>
     <w:p/>
     <w:p>
-      <w:r>
-        <w:t>System Analysis and Modeling Group</w:t>
-      </w:r>
-    </w:p>
-    <w:p>
-      <w:r>
-        <w:t>Hasso-Plattner Institute</w:t>
-      </w:r>
-    </w:p>
-    <w:p>
-      <w:r>
-        <w:t>University of Potsdam</w:t>
-      </w:r>
-    </w:p>
-    <w:p>
-      <w:r>
-        <w:t>January 30, 2018</w:t>
+      <w:pPr>
+        <w:pStyle w:val="Title"/>
+      </w:pPr>
+      <w:r>
+        <w:br w:type="page"/>
       </w:r>
     </w:p>
     <w:p/>
-    <w:p>
-      <w:r>
-        <w:t>Christian M. Adriano</w:t>
-      </w:r>
-    </w:p>
-    <w:p>
-      <w:r>
-        <w:t xml:space="preserve">Sona </w:t>
-      </w:r>
-      <w:proofErr w:type="spellStart"/>
-      <w:r>
-        <w:t>Gharhemani</w:t>
-      </w:r>
-      <w:proofErr w:type="spellEnd"/>
-    </w:p>
-    <w:p>
-      <w:r>
-        <w:t>Holger Giese</w:t>
-      </w:r>
-    </w:p>
-    <w:p/>
-    <w:p>
-      <w:pPr>
-        <w:pStyle w:val="Title"/>
-      </w:pPr>
-      <w:r>
-        <w:br w:type="page"/>
-      </w:r>
-    </w:p>
-    <w:p/>
-    <w:p>
-      <w:r>
-        <w:t>Index</w:t>
-      </w:r>
-    </w:p>
-    <w:p>
-      <w:r>
-        <w:t>Training</w:t>
-      </w:r>
-    </w:p>
-    <w:p>
-      <w:r>
-        <w:t>Ranking</w:t>
-      </w:r>
-    </w:p>
-    <w:p>
-      <w:r>
-        <w:t>Reward</w:t>
-      </w:r>
-    </w:p>
+    <w:sdt>
+      <w:sdtPr>
+        <w:id w:val="1624734013"/>
+        <w:docPartObj>
+          <w:docPartGallery w:val="Table of Contents"/>
+          <w:docPartUnique/>
+        </w:docPartObj>
+      </w:sdtPr>
+      <w:sdtEndPr>
+        <w:rPr>
+          <w:rFonts w:asciiTheme="minorHAnsi" w:eastAsiaTheme="minorHAnsi" w:hAnsiTheme="minorHAnsi" w:cstheme="minorBidi"/>
+          <w:b/>
+          <w:bCs/>
+          <w:noProof/>
+          <w:color w:val="auto"/>
+          <w:sz w:val="22"/>
+          <w:szCs w:val="22"/>
+        </w:rPr>
+      </w:sdtEndPr>
+      <w:sdtContent>
+        <w:p>
+          <w:pPr>
+            <w:pStyle w:val="TOCHeading"/>
+          </w:pPr>
+          <w:r>
+            <w:t>Contents</w:t>
+          </w:r>
+        </w:p>
+        <w:p>
+          <w:pPr>
+            <w:pStyle w:val="TOC1"/>
+            <w:tabs>
+              <w:tab w:val="left" w:pos="440"/>
+              <w:tab w:val="right" w:leader="dot" w:pos="9350"/>
+            </w:tabs>
+            <w:rPr>
+              <w:noProof/>
+            </w:rPr>
+          </w:pPr>
+          <w:r>
+            <w:fldChar w:fldCharType="begin"/>
+          </w:r>
+          <w:r>
+            <w:instrText xml:space="preserve"> TOC \o "1-3" \h \z \u </w:instrText>
+          </w:r>
+          <w:r>
+            <w:fldChar w:fldCharType="separate"/>
+          </w:r>
+          <w:hyperlink w:anchor="_Toc505261199" w:history="1">
+            <w:r>
+              <w:rPr>
+                <w:rStyle w:val="Hyperlink"/>
+                <w:noProof/>
+              </w:rPr>
+              <w:t>1.</w:t>
+            </w:r>
+            <w:r>
+              <w:rPr>
+                <w:noProof/>
+              </w:rPr>
+              <w:tab/>
+            </w:r>
+            <w:r>
+              <w:rPr>
+                <w:rStyle w:val="Hyperlink"/>
+                <w:noProof/>
+              </w:rPr>
+              <w:t>Introduction</w:t>
+            </w:r>
+            <w:r>
+              <w:rPr>
+                <w:noProof/>
+                <w:webHidden/>
+              </w:rPr>
+              <w:tab/>
+            </w:r>
+            <w:r>
+              <w:rPr>
+                <w:noProof/>
+                <w:webHidden/>
+              </w:rPr>
+              <w:fldChar w:fldCharType="begin"/>
+            </w:r>
+            <w:r>
+              <w:rPr>
+                <w:noProof/>
+                <w:webHidden/>
+              </w:rPr>
+              <w:instrText xml:space="preserve"> PAGEREF _Toc505261199 \h </w:instrText>
+            </w:r>
+            <w:r>
+              <w:rPr>
+                <w:noProof/>
+                <w:webHidden/>
+              </w:rPr>
+            </w:r>
+            <w:r>
+              <w:rPr>
+                <w:noProof/>
+                <w:webHidden/>
+              </w:rPr>
+              <w:fldChar w:fldCharType="separate"/>
+            </w:r>
+            <w:r>
+              <w:rPr>
+                <w:noProof/>
+                <w:webHidden/>
+              </w:rPr>
+              <w:t>3</w:t>
+            </w:r>
+            <w:r>
+              <w:rPr>
+                <w:noProof/>
+                <w:webHidden/>
+              </w:rPr>
+              <w:fldChar w:fldCharType="end"/>
+            </w:r>
+          </w:hyperlink>
+        </w:p>
+        <w:p>
+          <w:pPr>
+            <w:pStyle w:val="TOC1"/>
+            <w:tabs>
+              <w:tab w:val="left" w:pos="440"/>
+              <w:tab w:val="right" w:leader="dot" w:pos="9350"/>
+            </w:tabs>
+            <w:rPr>
+              <w:noProof/>
+            </w:rPr>
+          </w:pPr>
+          <w:hyperlink w:anchor="_Toc505261200" w:history="1">
+            <w:r>
+              <w:rPr>
+                <w:rStyle w:val="Hyperlink"/>
+                <w:noProof/>
+              </w:rPr>
+              <w:t>2.</w:t>
+            </w:r>
+            <w:r>
+              <w:rPr>
+                <w:noProof/>
+              </w:rPr>
+              <w:tab/>
+            </w:r>
+            <w:r>
+              <w:rPr>
+                <w:rStyle w:val="Hyperlink"/>
+                <w:noProof/>
+              </w:rPr>
+              <w:t>Inject Failures</w:t>
+            </w:r>
+            <w:r>
+              <w:rPr>
+                <w:noProof/>
+                <w:webHidden/>
+              </w:rPr>
+              <w:tab/>
+            </w:r>
+            <w:r>
+              <w:rPr>
+                <w:noProof/>
+                <w:webHidden/>
+              </w:rPr>
+              <w:fldChar w:fldCharType="begin"/>
+            </w:r>
+            <w:r>
+              <w:rPr>
+                <w:noProof/>
+                <w:webHidden/>
+              </w:rPr>
+              <w:instrText xml:space="preserve"> PAGEREF _Toc505261200 \h </w:instrText>
+            </w:r>
+            <w:r>
+              <w:rPr>
+                <w:noProof/>
+                <w:webHidden/>
+              </w:rPr>
+            </w:r>
+            <w:r>
+              <w:rPr>
+                <w:noProof/>
+                <w:webHidden/>
+              </w:rPr>
+              <w:fldChar w:fldCharType="separate"/>
+            </w:r>
+            <w:r>
+              <w:rPr>
+                <w:noProof/>
+                <w:webHidden/>
+              </w:rPr>
+              <w:t>3</w:t>
+            </w:r>
+            <w:r>
+              <w:rPr>
+                <w:noProof/>
+                <w:webHidden/>
+              </w:rPr>
+              <w:fldChar w:fldCharType="end"/>
+            </w:r>
+          </w:hyperlink>
+        </w:p>
+        <w:p>
+          <w:pPr>
+            <w:pStyle w:val="TOC1"/>
+            <w:tabs>
+              <w:tab w:val="left" w:pos="440"/>
+              <w:tab w:val="right" w:leader="dot" w:pos="9350"/>
+            </w:tabs>
+            <w:rPr>
+              <w:noProof/>
+            </w:rPr>
+          </w:pPr>
+          <w:hyperlink w:anchor="_Toc505261201" w:history="1">
+            <w:r>
+              <w:rPr>
+                <w:rStyle w:val="Hyperlink"/>
+                <w:noProof/>
+              </w:rPr>
+              <w:t>3.</w:t>
+            </w:r>
+            <w:r>
+              <w:rPr>
+                <w:noProof/>
+              </w:rPr>
+              <w:tab/>
+            </w:r>
+            <w:r>
+              <w:rPr>
+                <w:rStyle w:val="Hyperlink"/>
+                <w:noProof/>
+              </w:rPr>
+              <w:t>Generate Data</w:t>
+            </w:r>
+            <w:r>
+              <w:rPr>
+                <w:noProof/>
+                <w:webHidden/>
+              </w:rPr>
+              <w:tab/>
+            </w:r>
+            <w:r>
+              <w:rPr>
+                <w:noProof/>
+                <w:webHidden/>
+              </w:rPr>
+              <w:fldChar w:fldCharType="begin"/>
+            </w:r>
+            <w:r>
+              <w:rPr>
+                <w:noProof/>
+                <w:webHidden/>
+              </w:rPr>
+              <w:instrText xml:space="preserve"> PAGEREF _Toc505261201 \h </w:instrText>
+            </w:r>
+            <w:r>
+              <w:rPr>
+                <w:noProof/>
+                <w:webHidden/>
+              </w:rPr>
+            </w:r>
+            <w:r>
+              <w:rPr>
+                <w:noProof/>
+                <w:webHidden/>
+              </w:rPr>
+              <w:fldChar w:fldCharType="separate"/>
+            </w:r>
+            <w:r>
+              <w:rPr>
+                <w:noProof/>
+                <w:webHidden/>
+              </w:rPr>
+              <w:t>3</w:t>
+            </w:r>
+            <w:r>
+              <w:rPr>
+                <w:noProof/>
+                <w:webHidden/>
+              </w:rPr>
+              <w:fldChar w:fldCharType="end"/>
+            </w:r>
+          </w:hyperlink>
+        </w:p>
+        <w:p>
+          <w:pPr>
+            <w:pStyle w:val="TOC1"/>
+            <w:tabs>
+              <w:tab w:val="left" w:pos="440"/>
+              <w:tab w:val="right" w:leader="dot" w:pos="9350"/>
+            </w:tabs>
+            <w:rPr>
+              <w:noProof/>
+            </w:rPr>
+          </w:pPr>
+          <w:hyperlink w:anchor="_Toc505261202" w:history="1">
+            <w:r>
+              <w:rPr>
+                <w:rStyle w:val="Hyperlink"/>
+                <w:noProof/>
+              </w:rPr>
+              <w:t>4.</w:t>
+            </w:r>
+            <w:r>
+              <w:rPr>
+                <w:noProof/>
+              </w:rPr>
+              <w:tab/>
+            </w:r>
+            <w:r>
+              <w:rPr>
+                <w:rStyle w:val="Hyperlink"/>
+                <w:noProof/>
+              </w:rPr>
+              <w:t>Train and Test</w:t>
+            </w:r>
+            <w:r>
+              <w:rPr>
+                <w:noProof/>
+                <w:webHidden/>
+              </w:rPr>
+              <w:tab/>
+            </w:r>
+            <w:r>
+              <w:rPr>
+                <w:noProof/>
+                <w:webHidden/>
+              </w:rPr>
+              <w:fldChar w:fldCharType="begin"/>
+            </w:r>
+            <w:r>
+              <w:rPr>
+                <w:noProof/>
+                <w:webHidden/>
+              </w:rPr>
+              <w:instrText xml:space="preserve"> PAGEREF _Toc505261202 \h </w:instrText>
+            </w:r>
+            <w:r>
+              <w:rPr>
+                <w:noProof/>
+                <w:webHidden/>
+              </w:rPr>
+            </w:r>
+            <w:r>
+              <w:rPr>
+                <w:noProof/>
+                <w:webHidden/>
+              </w:rPr>
+              <w:fldChar w:fldCharType="separate"/>
+            </w:r>
+            <w:r>
+              <w:rPr>
+                <w:noProof/>
+                <w:webHidden/>
+              </w:rPr>
+              <w:t>3</w:t>
+            </w:r>
+            <w:r>
+              <w:rPr>
+                <w:noProof/>
+                <w:webHidden/>
+              </w:rPr>
+              <w:fldChar w:fldCharType="end"/>
+            </w:r>
+          </w:hyperlink>
+        </w:p>
+        <w:p>
+          <w:pPr>
+            <w:pStyle w:val="TOC1"/>
+            <w:tabs>
+              <w:tab w:val="left" w:pos="440"/>
+              <w:tab w:val="right" w:leader="dot" w:pos="9350"/>
+            </w:tabs>
+            <w:rPr>
+              <w:noProof/>
+            </w:rPr>
+          </w:pPr>
+          <w:hyperlink w:anchor="_Toc505261203" w:history="1">
+            <w:r>
+              <w:rPr>
+                <w:rStyle w:val="Hyperlink"/>
+                <w:noProof/>
+              </w:rPr>
+              <w:t>5.</w:t>
+            </w:r>
+            <w:r>
+              <w:rPr>
+                <w:noProof/>
+              </w:rPr>
+              <w:tab/>
+            </w:r>
+            <w:r>
+              <w:rPr>
+                <w:rStyle w:val="Hyperlink"/>
+                <w:noProof/>
+              </w:rPr>
+              <w:t>Validate Prediction Model</w:t>
+            </w:r>
+            <w:r>
+              <w:rPr>
+                <w:noProof/>
+                <w:webHidden/>
+              </w:rPr>
+              <w:tab/>
+            </w:r>
+            <w:r>
+              <w:rPr>
+                <w:noProof/>
+                <w:webHidden/>
+              </w:rPr>
+              <w:fldChar w:fldCharType="begin"/>
+            </w:r>
+            <w:r>
+              <w:rPr>
+                <w:noProof/>
+                <w:webHidden/>
+              </w:rPr>
+              <w:instrText xml:space="preserve"> PAGEREF _Toc505261203 \h </w:instrText>
+            </w:r>
+            <w:r>
+              <w:rPr>
+                <w:noProof/>
+                <w:webHidden/>
+              </w:rPr>
+            </w:r>
+            <w:r>
+              <w:rPr>
+                <w:noProof/>
+                <w:webHidden/>
+              </w:rPr>
+              <w:fldChar w:fldCharType="separate"/>
+            </w:r>
+            <w:r>
+              <w:rPr>
+                <w:noProof/>
+                <w:webHidden/>
+              </w:rPr>
+              <w:t>3</w:t>
+            </w:r>
+            <w:r>
+              <w:rPr>
+                <w:noProof/>
+                <w:webHidden/>
+              </w:rPr>
+              <w:fldChar w:fldCharType="end"/>
+            </w:r>
+          </w:hyperlink>
+        </w:p>
+        <w:p>
+          <w:pPr>
+            <w:pStyle w:val="TOC1"/>
+            <w:tabs>
+              <w:tab w:val="left" w:pos="440"/>
+              <w:tab w:val="right" w:leader="dot" w:pos="9350"/>
+            </w:tabs>
+            <w:rPr>
+              <w:noProof/>
+            </w:rPr>
+          </w:pPr>
+          <w:hyperlink w:anchor="_Toc505261204" w:history="1">
+            <w:r>
+              <w:rPr>
+                <w:rStyle w:val="Hyperlink"/>
+                <w:noProof/>
+              </w:rPr>
+              <w:t>6.</w:t>
+            </w:r>
+            <w:r>
+              <w:rPr>
+                <w:noProof/>
+              </w:rPr>
+              <w:tab/>
+            </w:r>
+            <w:r>
+              <w:rPr>
+                <w:rStyle w:val="Hyperlink"/>
+                <w:noProof/>
+              </w:rPr>
+              <w:t>Export Prediction Model to pmml</w:t>
+            </w:r>
+            <w:r>
+              <w:rPr>
+                <w:noProof/>
+                <w:webHidden/>
+              </w:rPr>
+              <w:tab/>
+            </w:r>
+            <w:r>
+              <w:rPr>
+                <w:noProof/>
+                <w:webHidden/>
+              </w:rPr>
+              <w:fldChar w:fldCharType="begin"/>
+            </w:r>
+            <w:r>
+              <w:rPr>
+                <w:noProof/>
+                <w:webHidden/>
+              </w:rPr>
+              <w:instrText xml:space="preserve"> PAGEREF _Toc505261204 \h </w:instrText>
+            </w:r>
+            <w:r>
+              <w:rPr>
+                <w:noProof/>
+                <w:webHidden/>
+              </w:rPr>
+            </w:r>
+            <w:r>
+              <w:rPr>
+                <w:noProof/>
+                <w:webHidden/>
+              </w:rPr>
+              <w:fldChar w:fldCharType="separate"/>
+            </w:r>
+            <w:r>
+              <w:rPr>
+                <w:noProof/>
+                <w:webHidden/>
+              </w:rPr>
+              <w:t>3</w:t>
+            </w:r>
+            <w:r>
+              <w:rPr>
+                <w:noProof/>
+                <w:webHidden/>
+              </w:rPr>
+              <w:fldChar w:fldCharType="end"/>
+            </w:r>
+          </w:hyperlink>
+        </w:p>
+        <w:p>
+          <w:pPr>
+            <w:pStyle w:val="TOC1"/>
+            <w:tabs>
+              <w:tab w:val="left" w:pos="440"/>
+              <w:tab w:val="right" w:leader="dot" w:pos="9350"/>
+            </w:tabs>
+            <w:rPr>
+              <w:noProof/>
+            </w:rPr>
+          </w:pPr>
+          <w:hyperlink w:anchor="_Toc505261205" w:history="1">
+            <w:r>
+              <w:rPr>
+                <w:rStyle w:val="Hyperlink"/>
+                <w:noProof/>
+              </w:rPr>
+              <w:t>7.</w:t>
+            </w:r>
+            <w:r>
+              <w:rPr>
+                <w:noProof/>
+              </w:rPr>
+              <w:tab/>
+            </w:r>
+            <w:r>
+              <w:rPr>
+                <w:rStyle w:val="Hyperlink"/>
+                <w:noProof/>
+              </w:rPr>
+              <w:t>Predict Utility Change</w:t>
+            </w:r>
+            <w:r>
+              <w:rPr>
+                <w:noProof/>
+                <w:webHidden/>
+              </w:rPr>
+              <w:tab/>
+            </w:r>
+            <w:r>
+              <w:rPr>
+                <w:noProof/>
+                <w:webHidden/>
+              </w:rPr>
+              <w:fldChar w:fldCharType="begin"/>
+            </w:r>
+            <w:r>
+              <w:rPr>
+                <w:noProof/>
+                <w:webHidden/>
+              </w:rPr>
+              <w:instrText xml:space="preserve"> PAGEREF _Toc505261205 \h </w:instrText>
+            </w:r>
+            <w:r>
+              <w:rPr>
+                <w:noProof/>
+                <w:webHidden/>
+              </w:rPr>
+            </w:r>
+            <w:r>
+              <w:rPr>
+                <w:noProof/>
+                <w:webHidden/>
+              </w:rPr>
+              <w:fldChar w:fldCharType="separate"/>
+            </w:r>
+            <w:r>
+              <w:rPr>
+                <w:noProof/>
+                <w:webHidden/>
+              </w:rPr>
+              <w:t>4</w:t>
+            </w:r>
+            <w:r>
+              <w:rPr>
+                <w:noProof/>
+                <w:webHidden/>
+              </w:rPr>
+              <w:fldChar w:fldCharType="end"/>
+            </w:r>
+          </w:hyperlink>
+        </w:p>
+        <w:p>
+          <w:pPr>
+            <w:pStyle w:val="TOC1"/>
+            <w:tabs>
+              <w:tab w:val="left" w:pos="440"/>
+              <w:tab w:val="right" w:leader="dot" w:pos="9350"/>
+            </w:tabs>
+            <w:rPr>
+              <w:noProof/>
+            </w:rPr>
+          </w:pPr>
+          <w:hyperlink w:anchor="_Toc505261206" w:history="1">
+            <w:r>
+              <w:rPr>
+                <w:rStyle w:val="Hyperlink"/>
+                <w:noProof/>
+              </w:rPr>
+              <w:t>8.</w:t>
+            </w:r>
+            <w:r>
+              <w:rPr>
+                <w:noProof/>
+              </w:rPr>
+              <w:tab/>
+            </w:r>
+            <w:r>
+              <w:rPr>
+                <w:rStyle w:val="Hyperlink"/>
+                <w:noProof/>
+              </w:rPr>
+              <w:t>Make Adaptation Decision</w:t>
+            </w:r>
+            <w:r>
+              <w:rPr>
+                <w:noProof/>
+                <w:webHidden/>
+              </w:rPr>
+              <w:tab/>
+            </w:r>
+            <w:r>
+              <w:rPr>
+                <w:noProof/>
+                <w:webHidden/>
+              </w:rPr>
+              <w:fldChar w:fldCharType="begin"/>
+            </w:r>
+            <w:r>
+              <w:rPr>
+                <w:noProof/>
+                <w:webHidden/>
+              </w:rPr>
+              <w:instrText xml:space="preserve"> PAGEREF _Toc505261206 \h </w:instrText>
+            </w:r>
+            <w:r>
+              <w:rPr>
+                <w:noProof/>
+                <w:webHidden/>
+              </w:rPr>
+            </w:r>
+            <w:r>
+              <w:rPr>
+                <w:noProof/>
+                <w:webHidden/>
+              </w:rPr>
+              <w:fldChar w:fldCharType="separate"/>
+            </w:r>
+            <w:r>
+              <w:rPr>
+                <w:noProof/>
+                <w:webHidden/>
+              </w:rPr>
+              <w:t>4</w:t>
+            </w:r>
+            <w:r>
+              <w:rPr>
+                <w:noProof/>
+                <w:webHidden/>
+              </w:rPr>
+              <w:fldChar w:fldCharType="end"/>
+            </w:r>
+          </w:hyperlink>
+        </w:p>
+        <w:p>
+          <w:pPr>
+            <w:pStyle w:val="TOC1"/>
+            <w:tabs>
+              <w:tab w:val="left" w:pos="660"/>
+              <w:tab w:val="right" w:leader="dot" w:pos="9350"/>
+            </w:tabs>
+            <w:rPr>
+              <w:noProof/>
+            </w:rPr>
+          </w:pPr>
+          <w:hyperlink w:anchor="_Toc505261207" w:history="1">
+            <w:r>
+              <w:rPr>
+                <w:rStyle w:val="Hyperlink"/>
+                <w:noProof/>
+              </w:rPr>
+              <w:t>8.1.</w:t>
+            </w:r>
+            <w:r>
+              <w:rPr>
+                <w:noProof/>
+              </w:rPr>
+              <w:tab/>
+            </w:r>
+            <w:r>
+              <w:rPr>
+                <w:rStyle w:val="Hyperlink"/>
+                <w:noProof/>
+              </w:rPr>
+              <w:t>Uncertainty Analysis</w:t>
+            </w:r>
+            <w:r>
+              <w:rPr>
+                <w:noProof/>
+                <w:webHidden/>
+              </w:rPr>
+              <w:tab/>
+            </w:r>
+            <w:r>
+              <w:rPr>
+                <w:noProof/>
+                <w:webHidden/>
+              </w:rPr>
+              <w:fldChar w:fldCharType="begin"/>
+            </w:r>
+            <w:r>
+              <w:rPr>
+                <w:noProof/>
+                <w:webHidden/>
+              </w:rPr>
+              <w:instrText xml:space="preserve"> PAGEREF _Toc505261207 \h </w:instrText>
+            </w:r>
+            <w:r>
+              <w:rPr>
+                <w:noProof/>
+                <w:webHidden/>
+              </w:rPr>
+            </w:r>
+            <w:r>
+              <w:rPr>
+                <w:noProof/>
+                <w:webHidden/>
+              </w:rPr>
+              <w:fldChar w:fldCharType="separate"/>
+            </w:r>
+            <w:r>
+              <w:rPr>
+                <w:noProof/>
+                <w:webHidden/>
+              </w:rPr>
+              <w:t>4</w:t>
+            </w:r>
+            <w:r>
+              <w:rPr>
+                <w:noProof/>
+                <w:webHidden/>
+              </w:rPr>
+              <w:fldChar w:fldCharType="end"/>
+            </w:r>
+          </w:hyperlink>
+        </w:p>
+        <w:p>
+          <w:pPr>
+            <w:pStyle w:val="TOC1"/>
+            <w:tabs>
+              <w:tab w:val="left" w:pos="880"/>
+              <w:tab w:val="right" w:leader="dot" w:pos="9350"/>
+            </w:tabs>
+            <w:rPr>
+              <w:noProof/>
+            </w:rPr>
+          </w:pPr>
+          <w:hyperlink w:anchor="_Toc505261208" w:history="1">
+            <w:r>
+              <w:rPr>
+                <w:rStyle w:val="Hyperlink"/>
+                <w:noProof/>
+              </w:rPr>
+              <w:t>8.1.1.</w:t>
+            </w:r>
+            <w:r>
+              <w:rPr>
+                <w:noProof/>
+              </w:rPr>
+              <w:tab/>
+            </w:r>
+            <w:r>
+              <w:rPr>
+                <w:rStyle w:val="Hyperlink"/>
+                <w:noProof/>
+              </w:rPr>
+              <w:t>Variance of metrics and variance of reward</w:t>
+            </w:r>
+            <w:r>
+              <w:rPr>
+                <w:noProof/>
+                <w:webHidden/>
+              </w:rPr>
+              <w:tab/>
+            </w:r>
+            <w:r>
+              <w:rPr>
+                <w:noProof/>
+                <w:webHidden/>
+              </w:rPr>
+              <w:fldChar w:fldCharType="begin"/>
+            </w:r>
+            <w:r>
+              <w:rPr>
+                <w:noProof/>
+                <w:webHidden/>
+              </w:rPr>
+              <w:instrText xml:space="preserve"> PAGEREF _Toc505261208 \h </w:instrText>
+            </w:r>
+            <w:r>
+              <w:rPr>
+                <w:noProof/>
+                <w:webHidden/>
+              </w:rPr>
+            </w:r>
+            <w:r>
+              <w:rPr>
+                <w:noProof/>
+                <w:webHidden/>
+              </w:rPr>
+              <w:fldChar w:fldCharType="separate"/>
+            </w:r>
+            <w:r>
+              <w:rPr>
+                <w:noProof/>
+                <w:webHidden/>
+              </w:rPr>
+              <w:t>4</w:t>
+            </w:r>
+            <w:r>
+              <w:rPr>
+                <w:noProof/>
+                <w:webHidden/>
+              </w:rPr>
+              <w:fldChar w:fldCharType="end"/>
+            </w:r>
+          </w:hyperlink>
+        </w:p>
+        <w:p>
+          <w:pPr>
+            <w:pStyle w:val="TOC1"/>
+            <w:tabs>
+              <w:tab w:val="left" w:pos="660"/>
+              <w:tab w:val="right" w:leader="dot" w:pos="9350"/>
+            </w:tabs>
+            <w:rPr>
+              <w:noProof/>
+            </w:rPr>
+          </w:pPr>
+          <w:hyperlink w:anchor="_Toc505261209" w:history="1">
+            <w:r>
+              <w:rPr>
+                <w:rStyle w:val="Hyperlink"/>
+                <w:noProof/>
+              </w:rPr>
+              <w:t>8.2.</w:t>
+            </w:r>
+            <w:r>
+              <w:rPr>
+                <w:noProof/>
+              </w:rPr>
+              <w:tab/>
+            </w:r>
+            <w:r>
+              <w:rPr>
+                <w:rStyle w:val="Hyperlink"/>
+                <w:noProof/>
+              </w:rPr>
+              <w:t>Correlation between reward and similarity metrics</w:t>
+            </w:r>
+            <w:r>
+              <w:rPr>
+                <w:noProof/>
+                <w:webHidden/>
+              </w:rPr>
+              <w:tab/>
+            </w:r>
+            <w:r>
+              <w:rPr>
+                <w:noProof/>
+                <w:webHidden/>
+              </w:rPr>
+              <w:fldChar w:fldCharType="begin"/>
+            </w:r>
+            <w:r>
+              <w:rPr>
+                <w:noProof/>
+                <w:webHidden/>
+              </w:rPr>
+              <w:instrText xml:space="preserve"> PAGEREF _Toc505261209 \h </w:instrText>
+            </w:r>
+            <w:r>
+              <w:rPr>
+                <w:noProof/>
+                <w:webHidden/>
+              </w:rPr>
+            </w:r>
+            <w:r>
+              <w:rPr>
+                <w:noProof/>
+                <w:webHidden/>
+              </w:rPr>
+              <w:fldChar w:fldCharType="separate"/>
+            </w:r>
+            <w:r>
+              <w:rPr>
+                <w:noProof/>
+                <w:webHidden/>
+              </w:rPr>
+              <w:t>5</w:t>
+            </w:r>
+            <w:r>
+              <w:rPr>
+                <w:noProof/>
+                <w:webHidden/>
+              </w:rPr>
+              <w:fldChar w:fldCharType="end"/>
+            </w:r>
+          </w:hyperlink>
+        </w:p>
+        <w:p>
+          <w:pPr>
+            <w:pStyle w:val="TOC1"/>
+            <w:tabs>
+              <w:tab w:val="left" w:pos="440"/>
+              <w:tab w:val="right" w:leader="dot" w:pos="9350"/>
+            </w:tabs>
+            <w:rPr>
+              <w:noProof/>
+            </w:rPr>
+          </w:pPr>
+          <w:hyperlink w:anchor="_Toc505261210" w:history="1">
+            <w:r>
+              <w:rPr>
+                <w:rStyle w:val="Hyperlink"/>
+                <w:noProof/>
+              </w:rPr>
+              <w:t>9.</w:t>
+            </w:r>
+            <w:r>
+              <w:rPr>
+                <w:noProof/>
+              </w:rPr>
+              <w:tab/>
+            </w:r>
+            <w:r>
+              <w:rPr>
+                <w:rStyle w:val="Hyperlink"/>
+                <w:noProof/>
+              </w:rPr>
+              <w:t>Apply Adaptation Decision</w:t>
+            </w:r>
+            <w:r>
+              <w:rPr>
+                <w:noProof/>
+                <w:webHidden/>
+              </w:rPr>
+              <w:tab/>
+            </w:r>
+            <w:r>
+              <w:rPr>
+                <w:noProof/>
+                <w:webHidden/>
+              </w:rPr>
+              <w:fldChar w:fldCharType="begin"/>
+            </w:r>
+            <w:r>
+              <w:rPr>
+                <w:noProof/>
+                <w:webHidden/>
+              </w:rPr>
+              <w:instrText xml:space="preserve"> PAGEREF _Toc505261210 \h </w:instrText>
+            </w:r>
+            <w:r>
+              <w:rPr>
+                <w:noProof/>
+                <w:webHidden/>
+              </w:rPr>
+            </w:r>
+            <w:r>
+              <w:rPr>
+                <w:noProof/>
+                <w:webHidden/>
+              </w:rPr>
+              <w:fldChar w:fldCharType="separate"/>
+            </w:r>
+            <w:r>
+              <w:rPr>
+                <w:noProof/>
+                <w:webHidden/>
+              </w:rPr>
+              <w:t>9</w:t>
+            </w:r>
+            <w:r>
+              <w:rPr>
+                <w:noProof/>
+                <w:webHidden/>
+              </w:rPr>
+              <w:fldChar w:fldCharType="end"/>
+            </w:r>
+          </w:hyperlink>
+        </w:p>
+        <w:p>
+          <w:pPr>
+            <w:pStyle w:val="TOC1"/>
+            <w:tabs>
+              <w:tab w:val="left" w:pos="660"/>
+              <w:tab w:val="right" w:leader="dot" w:pos="9350"/>
+            </w:tabs>
+            <w:rPr>
+              <w:noProof/>
+            </w:rPr>
+          </w:pPr>
+          <w:hyperlink w:anchor="_Toc505261211" w:history="1">
+            <w:r>
+              <w:rPr>
+                <w:rStyle w:val="Hyperlink"/>
+                <w:noProof/>
+              </w:rPr>
+              <w:t>10.</w:t>
+            </w:r>
+            <w:r>
+              <w:rPr>
+                <w:noProof/>
+              </w:rPr>
+              <w:tab/>
+            </w:r>
+            <w:r>
+              <w:rPr>
+                <w:rStyle w:val="Hyperlink"/>
+                <w:noProof/>
+              </w:rPr>
+              <w:t>Evaluate Adaptation Decisions</w:t>
+            </w:r>
+            <w:r>
+              <w:rPr>
+                <w:noProof/>
+                <w:webHidden/>
+              </w:rPr>
+              <w:tab/>
+            </w:r>
+            <w:r>
+              <w:rPr>
+                <w:noProof/>
+                <w:webHidden/>
+              </w:rPr>
+              <w:fldChar w:fldCharType="begin"/>
+            </w:r>
+            <w:r>
+              <w:rPr>
+                <w:noProof/>
+                <w:webHidden/>
+              </w:rPr>
+              <w:instrText xml:space="preserve"> PAGEREF _Toc505261211 \h </w:instrText>
+            </w:r>
+            <w:r>
+              <w:rPr>
+                <w:noProof/>
+                <w:webHidden/>
+              </w:rPr>
+            </w:r>
+            <w:r>
+              <w:rPr>
+                <w:noProof/>
+                <w:webHidden/>
+              </w:rPr>
+              <w:fldChar w:fldCharType="separate"/>
+            </w:r>
+            <w:r>
+              <w:rPr>
+                <w:noProof/>
+                <w:webHidden/>
+              </w:rPr>
+              <w:t>9</w:t>
+            </w:r>
+            <w:r>
+              <w:rPr>
+                <w:noProof/>
+                <w:webHidden/>
+              </w:rPr>
+              <w:fldChar w:fldCharType="end"/>
+            </w:r>
+          </w:hyperlink>
+        </w:p>
+        <w:p>
+          <w:r>
+            <w:rPr>
+              <w:b/>
+              <w:bCs/>
+              <w:noProof/>
+            </w:rPr>
+            <w:fldChar w:fldCharType="end"/>
+          </w:r>
+        </w:p>
+      </w:sdtContent>
+    </w:sdt>
     <w:p/>
     <w:p/>
     <w:p/>
@@ -87,7 +1262,6 @@
     <w:p/>
     <w:p/>
     <w:p/>
-    <w:p/>
     <w:p>
       <w:r>
         <w:br w:type="page"/>
@@ -101,10 +1275,12 @@
           <w:numId w:val="2"/>
         </w:numPr>
       </w:pPr>
+      <w:bookmarkStart w:id="0" w:name="_Toc505261199"/>
       <w:r>
         <w:lastRenderedPageBreak/>
         <w:t>Introduction</w:t>
       </w:r>
+      <w:bookmarkEnd w:id="0"/>
     </w:p>
     <w:p>
       <w:r>
@@ -209,7 +1385,7 @@
         <w:pStyle w:val="Caption"/>
         <w:jc w:val="center"/>
       </w:pPr>
-      <w:bookmarkStart w:id="0" w:name="_Ref505100919"/>
+      <w:bookmarkStart w:id="1" w:name="_Ref505100919"/>
       <w:r>
         <w:t xml:space="preserve">Figure </w:t>
       </w:r>
@@ -234,7 +1410,7 @@
         </w:rPr>
         <w:fldChar w:fldCharType="end"/>
       </w:r>
-      <w:bookmarkEnd w:id="0"/>
+      <w:bookmarkEnd w:id="1"/>
       <w:r>
         <w:t xml:space="preserve"> Methodology</w:t>
       </w:r>
@@ -258,9 +1434,11 @@
           <w:numId w:val="2"/>
         </w:numPr>
       </w:pPr>
+      <w:bookmarkStart w:id="2" w:name="_Toc505261200"/>
       <w:r>
         <w:t>Inject Failures</w:t>
       </w:r>
+      <w:bookmarkEnd w:id="2"/>
     </w:p>
     <w:p>
       <w:r>
@@ -284,9 +1462,11 @@
           <w:numId w:val="2"/>
         </w:numPr>
       </w:pPr>
+      <w:bookmarkStart w:id="3" w:name="_Toc505261201"/>
       <w:r>
         <w:t>Generate Data</w:t>
       </w:r>
+      <w:bookmarkEnd w:id="3"/>
     </w:p>
     <w:p>
       <w:pPr>
@@ -296,6 +1476,7 @@
           <w:numId w:val="2"/>
         </w:numPr>
       </w:pPr>
+      <w:bookmarkStart w:id="4" w:name="_Toc505261202"/>
       <w:r>
         <w:t>Tr</w:t>
       </w:r>
@@ -305,6 +1486,7 @@
       <w:r>
         <w:t xml:space="preserve"> and Test</w:t>
       </w:r>
+      <w:bookmarkEnd w:id="4"/>
     </w:p>
     <w:p>
       <w:pPr>
@@ -324,9 +1506,11 @@
           <w:numId w:val="2"/>
         </w:numPr>
       </w:pPr>
+      <w:bookmarkStart w:id="5" w:name="_Toc505261203"/>
       <w:r>
         <w:t>Validate Prediction Model</w:t>
       </w:r>
+      <w:bookmarkEnd w:id="5"/>
     </w:p>
     <w:p>
       <w:pPr>
@@ -336,14 +1520,11 @@
           <w:numId w:val="2"/>
         </w:numPr>
       </w:pPr>
-      <w:r>
-        <w:t xml:space="preserve">Export Prediction Model to </w:t>
-      </w:r>
-      <w:proofErr w:type="spellStart"/>
-      <w:r>
-        <w:t>pmml</w:t>
-      </w:r>
-      <w:proofErr w:type="spellEnd"/>
+      <w:bookmarkStart w:id="6" w:name="_Toc505261204"/>
+      <w:r>
+        <w:t>Export Prediction Model to pmml</w:t>
+      </w:r>
+      <w:bookmarkEnd w:id="6"/>
     </w:p>
     <w:p>
       <w:r>
@@ -436,7 +1617,7 @@
         <w:pStyle w:val="Caption"/>
         <w:jc w:val="center"/>
       </w:pPr>
-      <w:bookmarkStart w:id="1" w:name="_Ref505197165"/>
+      <w:bookmarkStart w:id="7" w:name="_Ref505197165"/>
       <w:r>
         <w:t xml:space="preserve">Figure </w:t>
       </w:r>
@@ -458,7 +1639,7 @@
       <w:r>
         <w:fldChar w:fldCharType="end"/>
       </w:r>
-      <w:bookmarkEnd w:id="1"/>
+      <w:bookmarkEnd w:id="7"/>
       <w:r>
         <w:t xml:space="preserve"> - On-line Prediction Architecture</w:t>
       </w:r>
@@ -471,9 +1652,11 @@
           <w:numId w:val="2"/>
         </w:numPr>
       </w:pPr>
+      <w:bookmarkStart w:id="8" w:name="_Toc505261205"/>
       <w:r>
         <w:t>Predict Utility Change</w:t>
       </w:r>
+      <w:bookmarkEnd w:id="8"/>
     </w:p>
     <w:p/>
     <w:p>
@@ -484,6 +1667,7 @@
           <w:numId w:val="2"/>
         </w:numPr>
       </w:pPr>
+      <w:bookmarkStart w:id="9" w:name="_Toc505261206"/>
       <w:r>
         <w:t xml:space="preserve">Make </w:t>
       </w:r>
@@ -505,6 +1689,7 @@
       <w:r>
         <w:t>ecision</w:t>
       </w:r>
+      <w:bookmarkEnd w:id="9"/>
     </w:p>
     <w:p>
       <w:r>
@@ -534,9 +1719,11 @@
           <w:numId w:val="2"/>
         </w:numPr>
       </w:pPr>
+      <w:bookmarkStart w:id="10" w:name="_Toc505261207"/>
       <w:r>
         <w:t>Uncertainty Analysis</w:t>
       </w:r>
+      <w:bookmarkEnd w:id="10"/>
     </w:p>
     <w:p>
       <w:pPr>
@@ -546,9 +1733,11 @@
           <w:numId w:val="2"/>
         </w:numPr>
       </w:pPr>
+      <w:bookmarkStart w:id="11" w:name="_Toc505261208"/>
       <w:r>
         <w:t>Variance of metrics and variance of reward</w:t>
       </w:r>
+      <w:bookmarkEnd w:id="11"/>
     </w:p>
     <w:p>
       <w:r>
@@ -650,7 +1839,7 @@
         <w:pStyle w:val="Caption"/>
         <w:keepNext/>
       </w:pPr>
-      <w:bookmarkStart w:id="2" w:name="_Ref505244196"/>
+      <w:bookmarkStart w:id="12" w:name="_Ref505244196"/>
       <w:r>
         <w:lastRenderedPageBreak/>
         <w:t xml:space="preserve">Table </w:t>
@@ -673,7 +1862,7 @@
       <w:r>
         <w:fldChar w:fldCharType="end"/>
       </w:r>
-      <w:bookmarkEnd w:id="2"/>
+      <w:bookmarkEnd w:id="12"/>
       <w:r>
         <w:t xml:space="preserve"> - Reward versus Similarity Metric Variance (1K dataset trained models)</w:t>
       </w:r>
@@ -736,7 +1925,7 @@
         <w:pStyle w:val="Caption"/>
         <w:keepNext/>
       </w:pPr>
-      <w:bookmarkStart w:id="3" w:name="_Ref505244357"/>
+      <w:bookmarkStart w:id="13" w:name="_Ref505244357"/>
       <w:r>
         <w:t xml:space="preserve">Table </w:t>
       </w:r>
@@ -758,7 +1947,7 @@
       <w:r>
         <w:fldChar w:fldCharType="end"/>
       </w:r>
-      <w:bookmarkEnd w:id="3"/>
+      <w:bookmarkEnd w:id="13"/>
       <w:r>
         <w:t xml:space="preserve"> - Reward versus Similarity Metric Variance (3K dataset trained models)</w:t>
       </w:r>
@@ -821,7 +2010,7 @@
         <w:pStyle w:val="Caption"/>
         <w:keepNext/>
       </w:pPr>
-      <w:bookmarkStart w:id="4" w:name="_Ref505244522"/>
+      <w:bookmarkStart w:id="14" w:name="_Ref505244522"/>
       <w:r>
         <w:t xml:space="preserve">Table </w:t>
       </w:r>
@@ -843,7 +2032,7 @@
       <w:r>
         <w:fldChar w:fldCharType="end"/>
       </w:r>
-      <w:bookmarkEnd w:id="4"/>
+      <w:bookmarkEnd w:id="14"/>
       <w:r>
         <w:t xml:space="preserve"> - Reward versus Similarity Metric Variance (9K dataset trained models)</w:t>
       </w:r>
@@ -910,9 +2099,20 @@
           <w:numId w:val="2"/>
         </w:numPr>
       </w:pPr>
-      <w:r>
-        <w:t>Correlation between metrics and reward</w:t>
-      </w:r>
+      <w:bookmarkStart w:id="15" w:name="_Toc505261209"/>
+      <w:r>
+        <w:t xml:space="preserve">Correlation between </w:t>
+      </w:r>
+      <w:r>
+        <w:t>reward</w:t>
+      </w:r>
+      <w:r>
+        <w:t xml:space="preserve"> and </w:t>
+      </w:r>
+      <w:r>
+        <w:t>similarity metrics</w:t>
+      </w:r>
+      <w:bookmarkEnd w:id="15"/>
     </w:p>
     <w:p>
       <w:pPr>
@@ -1173,6 +2373,7 @@
       <w:pPr>
         <w:pStyle w:val="Caption"/>
       </w:pPr>
+      <w:bookmarkStart w:id="16" w:name="_Ref505261329"/>
       <w:r>
         <w:t xml:space="preserve">Figure </w:t>
       </w:r>
@@ -1194,6 +2395,7 @@
       <w:r>
         <w:fldChar w:fldCharType="end"/>
       </w:r>
+      <w:bookmarkEnd w:id="16"/>
       <w:r>
         <w:t xml:space="preserve"> </w:t>
       </w:r>
@@ -1387,6 +2589,7 @@
                             <w:pPr>
                               <w:pStyle w:val="Caption"/>
                             </w:pPr>
+                            <w:bookmarkStart w:id="17" w:name="_Ref505261334"/>
                             <w:r>
                               <w:t xml:space="preserve">Figure </w:t>
                             </w:r>
@@ -1408,6 +2611,7 @@
                             <w:r>
                               <w:fldChar w:fldCharType="end"/>
                             </w:r>
+                            <w:bookmarkEnd w:id="17"/>
                             <w:r>
                               <w:t xml:space="preserve"> Similarity metrics by Failure Cycle Sizes (showing up to cycles with 40 failures)</w:t>
                             </w:r>
@@ -1439,6 +2643,7 @@
                       <w:pPr>
                         <w:pStyle w:val="Caption"/>
                       </w:pPr>
+                      <w:bookmarkStart w:id="18" w:name="_Ref505261334"/>
                       <w:r>
                         <w:t xml:space="preserve">Figure </w:t>
                       </w:r>
@@ -1460,6 +2665,7 @@
                       <w:r>
                         <w:fldChar w:fldCharType="end"/>
                       </w:r>
+                      <w:bookmarkEnd w:id="18"/>
                       <w:r>
                         <w:t xml:space="preserve"> Similarity metrics by Failure Cycle Sizes (showing up to cycles with 40 failures)</w:t>
                       </w:r>
@@ -1559,7 +2765,7 @@
         <w:pStyle w:val="Caption"/>
         <w:keepNext/>
       </w:pPr>
-      <w:bookmarkStart w:id="5" w:name="_Ref505260059"/>
+      <w:bookmarkStart w:id="19" w:name="_Ref505260059"/>
       <w:r>
         <w:t xml:space="preserve">Table </w:t>
       </w:r>
@@ -1581,7 +2787,7 @@
       <w:r>
         <w:fldChar w:fldCharType="end"/>
       </w:r>
-      <w:bookmarkEnd w:id="5"/>
+      <w:bookmarkEnd w:id="19"/>
       <w:r>
         <w:t xml:space="preserve"> - Correlations between reward and similarity metric values</w:t>
       </w:r>
@@ -1641,10 +2847,10 @@
     <w:p/>
     <w:p>
       <w:r>
-        <w:t xml:space="preserve">Analysis of the </w:t>
-      </w:r>
-      <w:r>
-        <w:t>data</w:t>
+        <w:t>Ana</w:t>
+      </w:r>
+      <w:r>
+        <w:t>lysis</w:t>
       </w:r>
     </w:p>
     <w:p>
@@ -1655,10 +2861,100 @@
         </w:numPr>
       </w:pPr>
       <w:r>
-        <w:t xml:space="preserve">Larger cycle sizes imply lower Jaccard an DCG similarity values. This is confirmed by negative correlations between cycle </w:t>
-      </w:r>
-      <w:r>
-        <w:t>size and the Jaccard and DCG similarity metrics. This pattern is present results from prediction models trained by all three dataset sizes (1k, 3K, 9K).</w:t>
+        <w:t xml:space="preserve">We can look from </w:t>
+      </w:r>
+      <w:r>
+        <w:fldChar w:fldCharType="begin"/>
+      </w:r>
+      <w:r>
+        <w:instrText xml:space="preserve"> REF _Ref505261329 \h </w:instrText>
+      </w:r>
+      <w:r>
+        <w:fldChar w:fldCharType="separate"/>
+      </w:r>
+      <w:r>
+        <w:t xml:space="preserve">Figure </w:t>
+      </w:r>
+      <w:r>
+        <w:rPr>
+          <w:noProof/>
+        </w:rPr>
+        <w:t>3</w:t>
+      </w:r>
+      <w:r>
+        <w:fldChar w:fldCharType="end"/>
+      </w:r>
+      <w:r>
+        <w:t xml:space="preserve"> and </w:t>
+      </w:r>
+      <w:r>
+        <w:fldChar w:fldCharType="begin"/>
+      </w:r>
+      <w:r>
+        <w:instrText xml:space="preserve"> REF _Ref505261334 \h </w:instrText>
+      </w:r>
+      <w:r>
+        <w:fldChar w:fldCharType="separate"/>
+      </w:r>
+      <w:r>
+        <w:t xml:space="preserve">Figure </w:t>
+      </w:r>
+      <w:r>
+        <w:rPr>
+          <w:noProof/>
+        </w:rPr>
+        <w:t>4</w:t>
+      </w:r>
+      <w:r>
+        <w:fldChar w:fldCharType="end"/>
+      </w:r>
+      <w:r>
+        <w:t xml:space="preserve"> that l</w:t>
+      </w:r>
+      <w:r>
+        <w:t xml:space="preserve">arger cycle sizes imply lower Jaccard an DCG similarity values. This is confirmed by negative correlations between cycle </w:t>
+      </w:r>
+      <w:r>
+        <w:t>size and the Jaccard and DCG similarity metrics</w:t>
+      </w:r>
+      <w:r>
+        <w:t xml:space="preserve"> </w:t>
+      </w:r>
+      <w:r>
+        <w:t>(</w:t>
+      </w:r>
+      <w:r>
+        <w:fldChar w:fldCharType="begin"/>
+      </w:r>
+      <w:r>
+        <w:instrText xml:space="preserve"> REF _Ref505260059 \h </w:instrText>
+      </w:r>
+      <w:r>
+        <w:fldChar w:fldCharType="separate"/>
+      </w:r>
+      <w:r>
+        <w:t xml:space="preserve">Table </w:t>
+      </w:r>
+      <w:r>
+        <w:rPr>
+          <w:noProof/>
+        </w:rPr>
+        <w:t>4</w:t>
+      </w:r>
+      <w:r>
+        <w:fldChar w:fldCharType="end"/>
+      </w:r>
+      <w:r>
+        <w:t>)</w:t>
+      </w:r>
+      <w:r>
+        <w:t xml:space="preserve">. This pattern is present </w:t>
+      </w:r>
+      <w:r>
+        <w:t xml:space="preserve">in the </w:t>
+      </w:r>
+      <w:r>
+        <w:t>results from prediction models trained by all three dataset sizes (1k, 3K, 9K).</w:t>
       </w:r>
     </w:p>
     <w:p>
@@ -1708,7 +3004,7 @@
     <w:p>
       <w:pPr>
         <w:numPr>
-          <w:ilvl w:val="1"/>
+          <w:ilvl w:val="0"/>
           <w:numId w:val="3"/>
         </w:numPr>
       </w:pPr>
@@ -1717,37 +3013,6 @@
       </w:r>
       <w:r>
         <w:t>endall-tau correlation remains mostly constant across cycle sizes. This is confirmed by either non-significant correlation values (p-value&gt;0.05) or low correlation values.</w:t>
-      </w:r>
-    </w:p>
-    <w:p>
-      <w:pPr>
-        <w:numPr>
-          <w:ilvl w:val="1"/>
-          <w:numId w:val="3"/>
-        </w:numPr>
-      </w:pPr>
-      <w:r>
-        <w:t>Looking at the cor</w:t>
-      </w:r>
-      <w:r>
-        <w:t xml:space="preserve">relations for different </w:t>
-      </w:r>
-      <w:proofErr w:type="gramStart"/>
-      <w:r>
-        <w:t>complexities</w:t>
-      </w:r>
-      <w:r>
-        <w:t xml:space="preserve"> </w:t>
-      </w:r>
-      <w:r>
-        <w:t>,</w:t>
-      </w:r>
-      <w:proofErr w:type="gramEnd"/>
-      <w:r>
-        <w:t xml:space="preserve"> the Linear function showed consistently lower correlations than the other functions. The reason is the low prediction error of the linear model, which causes very few ranking mismatches, even across different cycle siz</w:t>
-      </w:r>
-      <w:r>
-        <w:t>es.</w:t>
       </w:r>
     </w:p>
     <w:p>
@@ -1758,14 +3023,19 @@
         </w:numPr>
       </w:pPr>
       <w:r>
-        <w:lastRenderedPageBreak/>
-        <w:t xml:space="preserve">We controlled for the models with higher complexity (DCG and Saturating) and varied the dataset sizes (1k, 3k, 9k), we could not detect any pattern in the correlation between cycle size </w:t>
-      </w:r>
-      <w:r>
-        <w:t>and the similarity metrics. i.e., increasing dataset sizes not necessarily showed an increase in the correlation between similarity metric and cycle size. This means that, even when we have models with larger prediction error (i.e., trained by smaller data</w:t>
-      </w:r>
-      <w:r>
-        <w:t>sets), we do not necessarily have a proportionate increase in the number of mismatches.</w:t>
+        <w:t>Looking at the cor</w:t>
+      </w:r>
+      <w:r>
+        <w:t>relations for different complexities</w:t>
+      </w:r>
+      <w:r>
+        <w:t xml:space="preserve"> </w:t>
+      </w:r>
+      <w:r>
+        <w:t>, the Linear function showed consistently lower correlations than the other functions. The reason is the low prediction error of the linear model, which causes very few ranking mismatches, even across different cycle siz</w:t>
+      </w:r>
+      <w:r>
+        <w:t>es.</w:t>
       </w:r>
     </w:p>
     <w:p>
@@ -1776,13 +3046,71 @@
         </w:numPr>
       </w:pPr>
       <w:r>
-        <w:t xml:space="preserve"> One possible explanation is that the prediction error of the cheapest model (trained with 1k dataset)</w:t>
-      </w:r>
-      <w:r>
-        <w:t xml:space="preserve"> is already too small to cause major variations in the ranking that would reflect in major mismatches for larger cycles. i.e., smaller prediction error (produced by training with the 3k and 9K datasets) does not imply in fewer proportionate mismatches for </w:t>
-      </w:r>
-      <w:r>
-        <w:t xml:space="preserve">larger cycles. Although this is a benefit in terms of cost by training with smaller datasets, we do not know if we could reduce the current level of mismatches by reducing the prediction error. </w:t>
+        <w:lastRenderedPageBreak/>
+        <w:t>Even when c</w:t>
+      </w:r>
+      <w:r>
+        <w:t>ontrol</w:t>
+      </w:r>
+      <w:r>
+        <w:t>ling</w:t>
+      </w:r>
+      <w:r>
+        <w:t xml:space="preserve"> for </w:t>
+      </w:r>
+      <w:r>
+        <w:t>higher complexity</w:t>
+      </w:r>
+      <w:r>
+        <w:t xml:space="preserve"> models</w:t>
+      </w:r>
+      <w:r>
+        <w:t xml:space="preserve"> (DCG and Saturating) and var</w:t>
+      </w:r>
+      <w:r>
+        <w:t>ying</w:t>
+      </w:r>
+      <w:r>
+        <w:t xml:space="preserve"> </w:t>
+      </w:r>
+      <w:r>
+        <w:t xml:space="preserve">dataset sizes (1k, 3k, 9k), we could not detect any pattern in the correlation between cycle size </w:t>
+      </w:r>
+      <w:r>
+        <w:t xml:space="preserve">and the similarity metrics. i.e., increasing dataset sizes not necessarily showed an increase in the correlation between similarity metric and cycle size. This means that, </w:t>
+      </w:r>
+      <w:r>
+        <w:t>ha</w:t>
+      </w:r>
+      <w:r>
+        <w:t>ving</w:t>
+      </w:r>
+      <w:r>
+        <w:t xml:space="preserve"> models with larger prediction error (i.e., trained by smaller data</w:t>
+      </w:r>
+      <w:r>
+        <w:t>sets)</w:t>
+      </w:r>
+      <w:r>
+        <w:t xml:space="preserve"> </w:t>
+      </w:r>
+      <w:r>
+        <w:t>does not</w:t>
+      </w:r>
+      <w:r>
+        <w:t xml:space="preserve"> necessarily </w:t>
+      </w:r>
+      <w:r>
+        <w:t>imply in</w:t>
+      </w:r>
+      <w:r>
+        <w:t xml:space="preserve"> a proportionate </w:t>
+      </w:r>
+      <w:r>
+        <w:t xml:space="preserve">larger </w:t>
+      </w:r>
+      <w:r>
+        <w:t>number of mismatches.</w:t>
       </w:r>
     </w:p>
     <w:p>
@@ -1792,55 +3120,20 @@
           <w:numId w:val="3"/>
         </w:numPr>
       </w:pPr>
-      <w:proofErr w:type="gramStart"/>
-      <w:r>
-        <w:t>In order to</w:t>
-      </w:r>
-      <w:proofErr w:type="gramEnd"/>
-      <w:r>
-        <w:t xml:space="preserve"> investigate that, we looked at how the mismatches are distributed in terms of distance and position. We investigated that for different dataset sizes, complexity of models, and cycle sizes.</w:t>
-      </w:r>
-    </w:p>
-    <w:p/>
-    <w:p>
-      <w:pPr>
-        <w:pStyle w:val="Heading1"/>
-        <w:numPr>
-          <w:ilvl w:val="0"/>
-          <w:numId w:val="2"/>
-        </w:numPr>
-      </w:pPr>
-      <w:bookmarkStart w:id="6" w:name="_GoBack"/>
-      <w:bookmarkEnd w:id="6"/>
-      <w:r>
-        <w:t>Apply Adaptation Decision</w:t>
-      </w:r>
-    </w:p>
-    <w:p>
-      <w:pPr>
-        <w:pStyle w:val="Heading1"/>
-        <w:numPr>
-          <w:ilvl w:val="0"/>
-          <w:numId w:val="2"/>
-        </w:numPr>
-      </w:pPr>
-      <w:r>
-        <w:t>Evaluate Adapt</w:t>
-      </w:r>
-      <w:r>
-        <w:t>at</w:t>
-      </w:r>
-      <w:r>
-        <w:t>ion Decisions</w:t>
-      </w:r>
-    </w:p>
-    <w:p/>
-    <w:p>
-      <w:r>
-        <w:t>The first step is to create Training comprises the machine learning models to predict utility functions</w:t>
-      </w:r>
-    </w:p>
-    <w:p/>
+      <w:r>
+        <w:t xml:space="preserve"> One possible explanation is that the prediction error of the cheapest model (trained with 1k dataset)</w:t>
+      </w:r>
+      <w:r>
+        <w:t xml:space="preserve"> is already too small to cause major variations in the ranking that would reflect in major mismatches for larger cycles. i.e., smaller prediction error (produced by training with the 3k and 9K datasets) does not imply in fewer proportionate mismatches for </w:t>
+      </w:r>
+      <w:r>
+        <w:t xml:space="preserve">larger cycles. Although this is a benefit in terms of cost by training with smaller datasets, we do not know if we could reduce the current level of mismatches by reducing the prediction error. </w:t>
+      </w:r>
+    </w:p>
+    <w:p>
+      <w:bookmarkStart w:id="20" w:name="_GoBack"/>
+      <w:bookmarkEnd w:id="20"/>
+    </w:p>
     <w:p/>
     <w:sectPr>
       <w:pgSz w:w="12240" w:h="15840"/>
@@ -1912,16 +3205,16 @@
       <mc:AlternateContent>
         <mc:Choice Requires="wpg">
           <w:drawing>
-            <wp:anchor distT="0" distB="0" distL="114300" distR="114300" simplePos="0" relativeHeight="251659264" behindDoc="0" locked="0" layoutInCell="1" allowOverlap="1" wp14:anchorId="5D2CBE50" wp14:editId="50F763D5">
+            <wp:anchor distT="0" distB="0" distL="114300" distR="114300" simplePos="0" relativeHeight="251659264" behindDoc="0" locked="0" layoutInCell="1" allowOverlap="1" wp14:anchorId="5D2CBE50" wp14:editId="060BB47A">
               <wp:simplePos x="0" y="0"/>
               <wp:positionH relativeFrom="column">
-                <wp:posOffset>5538083</wp:posOffset>
+                <wp:posOffset>5224007</wp:posOffset>
               </wp:positionH>
               <wp:positionV relativeFrom="paragraph">
-                <wp:posOffset>-306125</wp:posOffset>
+                <wp:posOffset>-306070</wp:posOffset>
               </wp:positionV>
-              <wp:extent cx="1311966" cy="763325"/>
-              <wp:effectExtent l="0" t="0" r="2540" b="0"/>
+              <wp:extent cx="1446033" cy="763325"/>
+              <wp:effectExtent l="0" t="0" r="1905" b="0"/>
               <wp:wrapNone/>
               <wp:docPr id="10" name="Group 11"/>
               <wp:cNvGraphicFramePr/>
@@ -1932,7 +3225,7 @@
                     <wpg:grpSpPr bwMode="gray">
                       <a:xfrm>
                         <a:off x="0" y="0"/>
-                        <a:ext cx="1311966" cy="763325"/>
+                        <a:ext cx="1446033" cy="763325"/>
                         <a:chOff x="0" y="0"/>
                         <a:chExt cx="991" cy="566"/>
                       </a:xfrm>
@@ -2045,7 +3338,7 @@
         </mc:Choice>
         <mc:Fallback>
           <w:pict>
-            <v:group w14:anchorId="1DA7CDC0" id="Group 11" o:spid="_x0000_s1026" style="position:absolute;margin-left:436.05pt;margin-top:-24.1pt;width:103.3pt;height:60.1pt;z-index:251659264;mso-width-relative:margin;mso-height-relative:margin" coordsize="991,566" o:gfxdata="UEsDBBQABgAIAAAAIQCxgme2CgEAABMCAAATAAAAW0NvbnRlbnRfVHlwZXNdLnhtbJSRwU7DMAyG&#10;70i8Q5QralN2QAit3YGOIyA0HiBK3DaicaI4lO3tSbpNgokh7Rjb3+8vyXK1tSObIJBxWPPbsuIM&#10;UDltsK/5++apuOeMokQtR4dQ8x0QXzXXV8vNzgOxRCPVfIjRPwhBagArqXQeMHU6F6yM6Rh64aX6&#10;kD2IRVXdCeUwAsYi5gzeLFvo5OcY2XqbynsTjz1nj/u5vKrmxmY+18WfRICRThDp/WiUjOluYkJ9&#10;4lUcnMpEzjM0GE83SfzMhtz57fRzwYF7SY8ZjAb2KkN8ljaZCx1IwMK1TpX/Z2RJS4XrOqOgbAOt&#10;Z+rodC5buy8MMF0a3ibsDaZjupi/tPkGAAD//wMAUEsDBBQABgAIAAAAIQA4/SH/1gAAAJQBAAAL&#10;AAAAX3JlbHMvLnJlbHOkkMFqwzAMhu+DvYPRfXGawxijTi+j0GvpHsDYimMaW0Yy2fr2M4PBMnrb&#10;Ub/Q94l/f/hMi1qRJVI2sOt6UJgd+ZiDgffL8ekFlFSbvV0oo4EbChzGx4f9GRdb25HMsYhqlCwG&#10;5lrLq9biZkxWOiqY22YiTra2kYMu1l1tQD30/bPm3wwYN0x18gb45AdQl1tp5j/sFB2T0FQ7R0nT&#10;NEV3j6o9feQzro1iOWA14Fm+Q8a1a8+Bvu/d/dMb2JY5uiPbhG/ktn4cqGU/er3pcvwCAAD//wMA&#10;UEsDBBQABgAIAAAAIQB5a1VvMAQAAHUMAAAOAAAAZHJzL2Uyb0RvYy54bWzsV99v4zYMfh+w/0Hw&#10;uxvbcX7YaHponeRwQHcr1g73rMhKLJwtaZLStBv2v4+U7DZNN+zW7vECxLEkiiI/kh+V8w8PXUvu&#10;ubFCyUWUniUR4ZKpWsjdIvr1bh3PI2IdlTVtleSL6JHb6MPFjz+cH3TJM9WotuaGgBJpy4NeRI1z&#10;uhyNLGt4R+2Z0lzC4laZjjoYmt2oNvQA2rt2lCXJdHRQptZGMW4tzC7DYnTh9W+3nLmft1vLHWkX&#10;Edjm/NP45wafo4tzWu4M1Y1gvRn0DVZ0VEg49EnVkjpK9ka8UtUJZpRVW3fGVDdS261g3PsA3qTJ&#10;iTcfjdpr78uuPOz0E0wA7QlOb1bLPt/fGCJqiB3AI2kHMfLHkjRFcA56V4LMR6Nv9Y3pJ3ZhRDaH&#10;n1QNGwC/R+/9w9Z0iAL4RR48yI9PIPMHRxhMpuM0LabTiDBYm03H42wSosAaCNWrbaxZ9RuLIg2b&#10;JrAbLBnRMpw3QiN7m9BiyCT7DJZ9H1i3DdXcx8AiED1Y2YDV5d4pL0IAPw+PF0OwEAirrxX7aolU&#10;VUPljl9aDSkJIMD+YcoYdWg4rcFQP30HSK1q4aXQTXQITg4qcWBB+duwLwoIMuJ+CiEttbHuI1cd&#10;wZdFZMBMH1J6f21dQHsQQcekWou2hXlatvLFBIQlzIAbsBXXMPS+GP4okmI1X83zOM+mqzhPlsv4&#10;cl3l8XSdzibL8bKqlumfeG6al42oay7xmKEw0/zbYtlTRCipp9K0qhU1qkOTrNltqtaQewrEsPaf&#10;PqeOxEYvzfApB76cuJRmeXKVFfF6Op/F+TqfxMUsmcdJWlwV0yQv8uX6pUvXQvL3u0QOi6iYQPF4&#10;d/7Rt8R/XvtGy044oN5WdIto/iRES0zFlax9aB0VbXg/ggLNf4YCwj0E2mcqJmcowo2qHyFRoTlA&#10;PjXK/B6RAxDtIrK/7anhEWk/Scj5Is1zZGY/yCezDAbmeGVzvCL3XaUgZFApVDLQuojc8Fq5QOzA&#10;rJq6a3mrGQoiPpi6dw9fqNF9fjsw+nOoXC9wkuZBti++4Eg/AGq5ONeClfDtgwhvr/Ly3xsX7HJ7&#10;hCE0v+6bdHTUfN3rOHgoNqIV7tH3QXACjZL3N4JhAHDwTFfjga5gFQ8lY0yIQSbsAJAE+49shbzw&#10;UosfvrBi0wrti9go90W4xrPlEBdc7AGA2J00tb/BMDTMpWL7jksXbgCGt9TB9cM2QlvInZJ3G14D&#10;hX2qsWHA7cNBj7LMcB569JCvx8SUzS+TpMiu4mqSVEBMs1V8WeSzeJasZnmSz9MqrYYq3lsOONF2&#10;qcX7yxgh9IYMv54zYQqhCUzFfgEyJnBdycZ9q7TOcMeaAf4B4hDS97QHBOx7e/jeHoAy///2gEwR&#10;2oNnCRh6TvV3W5/9/T0cL8/HYy/1/G/h4i8AAAD//wMAUEsDBBQABgAIAAAAIQCqJg6+vAAAACEB&#10;AAAZAAAAZHJzL19yZWxzL2Uyb0RvYy54bWwucmVsc4SPQWrDMBBF94XcQcw+lp1FKMWyN6HgbUgO&#10;MEhjWcQaCUkt9e0jyCaBQJfzP/89ph///Cp+KWUXWEHXtCCIdTCOrYLr5Xv/CSIXZINrYFKwUYZx&#10;2H30Z1qx1FFeXMyiUjgrWEqJX1JmvZDH3IRIXJs5JI+lnsnKiPqGluShbY8yPTNgeGGKyShIk+lA&#10;XLZYzf+zwzw7TaegfzxxeaOQzld3BWKyVBR4Mg4fYddEtiCHXr48NtwBAAD//wMAUEsDBBQABgAI&#10;AAAAIQDC8sTJ4gAAAAsBAAAPAAAAZHJzL2Rvd25yZXYueG1sTI9Na4NAEIbvhf6HZQq9Jav2Q7GO&#10;IYS2p1BoUii9bdyJStxZcTdq/n03p/Y4vA/v+0yxmk0nRhpcaxkhXkYgiCurW64RvvZviwyE84q1&#10;6iwTwoUcrMrbm0Ll2k78SePO1yKUsMsVQuN9n0vpqoaMckvbE4fsaAejfDiHWupBTaHcdDKJomdp&#10;VMthoVE9bRqqTruzQXif1LR+iF/H7em4ufzsnz6+tzEh3t/N6xcQnmb/B8NVP6hDGZwO9szaiQ4h&#10;S5M4oAiLxywBcSWiNEtBHBDSJAJZFvL/D+UvAAAA//8DAFBLAwQKAAAAAAAAACEAV9JYOR83AAAf&#10;NwAAFAAAAGRycy9tZWRpYS9pbWFnZTEucG5niVBORw0KGgoAAAANSUhEUgAAAwcAAAG8CAMAAAC8&#10;FCniAAAAAXNSR0IArs4c6QAAAIRQTFRFAAAA////9qgA4qG1xURr43UJ6IIH2IKcsQY63WQM5otJ&#10;6JRY7rKG99jC6p5n324b4OHijpOWg4mMwcTFt7q8+eLR44E6++zh8LuV/fXw9M+z7Kh2b3V5WmFm&#10;eX+D4Xcq1tfZ8sWkrLCy9fX1y83P6uvsoqapZGtwmJygvB4vzFBT/em/fXcNQAAANklJREFUeF7t&#10;nWnDozaWhZtM93RXdSqxsbN1bIcy3mbm//+/0dUCulpAyAYDPnxJ5bV2nUe62v9W4EMJoAT+hiJA&#10;CaAECnAAEaAECnAAEaAERAmgP4AMUALgABpACVAJoD+ADlAC4AAaQAmgP4AGUAKqBGAXQQkoAXAA&#10;DaAE0B9AAygB2EXQAErAlADGB9ACSmCC8cEP+H6A0GZfAqP3B8DgB3AwewzGnzcFB+Bg/hiAgyk4&#10;XYAOPj2JsIsmAOHTRbaA/IMDcLAAmY6eRHAADkYX2QIiAAfgYAEyHT2J4AAcjC6yBUQADsDBAmQ6&#10;ehLBATgYXWQLiAAcgIMFyHT0JIIDcDC6yBYQATgABwuQ6ehJBAfgYHSRLSACcAAOFiDT0ZMIDsDB&#10;6CJbQATgABwsQKajJxEcgIPRRbaACMABOFiATEdPIjgAB6OLbAERgANwsACZjp5EcAAORhfZAiIA&#10;B+BgATIdPYngAByMLrIFRAAOwMECZDp6EsEBOBhdZAuIAByAgwXIdPQkggNwMLrIFhABOAAHC5Dp&#10;6EkEB+BgdJEtIAJwAA4WINPRkwgOwMHoIltABOAAHCxApqMnERyAg9FFtoAIwAE4WIBMR08iOAAH&#10;o4tsARGAA3CwAJmOnkRwAA5GF9kCIgAH4GABMh09ieAAHIwusgVEAA7AwQJkOnoSwQE4GF1kC4ig&#10;5eC//j7K94+Vfv89gJ8F6ODTk9hy8M9/jfJ9Wen3D3CwJnbAQSan4GBNGBTgABysStCZmQEH4CBT&#10;OqvyBg7AwaoEnZkZcAAOMqWzKm/gABysStCZmQEH4CBTOqvyBg7AwaoEnZkZcAAOMqWzKm/gABys&#10;StCZmQEH4CBTOqvyBg7AwaoEnZkZcAAOMqWzKm/gABysStCZmQEH4CBTOqvyBg7AwaoEnZkZcAAO&#10;MqWzKm/gABysStCZmQEH4CBTOqvyBg7AwaoEnZkZcAAOMqWzKm/gABysStCZmQEH4CBTOqvyBg7A&#10;waoEnZkZcAAOMqWzKm/gABysStCZmQEH4CBTOqvyBg7AwaoEnZkZcAAOMqWzKm/gABysStCZmQEH&#10;4CBTOqvytkIOvn7994/i+2Z9P/7409efMwUf8fbie98327L9dp0S21sut5tVqfF9mXk/Bz9/s3L/&#10;y69dav31N8vp757LX3/8/ZvtwinVP/7zZ1foX7sDd2N7MQeHo/11qXvDXJ7eJ51Vxfx+Dv5k5fmf&#10;Lg64yL9yp4ynWB399vtfsQg6A/c9vZgDJu5j1aGxijtdlRrfl5n3c/Ajy/y3Lg54MTkccJ7iJfrN&#10;8Wci7AwcHLxPopPEvB4OOE9dhfct2CeAg0kEN9NIPpGDovgz0OuAg5lKdJJkfSYHxXd/9ggcTCK4&#10;mUbyoRwUv3gggIOZSnSSZH0qB4U3MQUOJhHcTCP5WA4Kd/0BHMxUopMk63M5KJz5U3AwieBmGskH&#10;c/ALnzQCBzOV6CTJWisHv/35lT6S+l9fv/75/ZdAaf7EQAAHkwhuppGslQNvXfqvH/9wq4B3COBg&#10;phKdJFkfw8GXLz9/d0uUbbsDB5MIbqaRfBAHX7785FQCmzICBzOV6CTJ+igOvjh7kJhhBA4mEdxM&#10;I/ksDr44xxPsReXVcbCpqmp/pm9XVXWy/qrqIj2dhfeu/d9NgCIe5eEiPKTHs1HxXKpZHCX6MA4c&#10;y8heQlgNB9fqfCtP/JTC8Xgvz72qvu63/DyQCORUCoxiENW7hxfRobzt+3CobqWdvtPtkozpSA4/&#10;jIOfeTHa+07XwcFme3cJaP//frt2yGjHtMlDOT0CZ0WrRzyqw3Yf6xqut0AS74+upI0kfivYD+Pg&#10;C19H+NFaQVgHB1577kg1KreN17A7PktHjHUHBdLrPQhC3NtbSfg0Dv7DanN9HMRbaP3LPXwJwK7X&#10;45HLetPR7+iw9oFmfN/l7Tx+ux+L4dM44DNG31fXH/TL+fgIaOGW4I+NEhIwOPqy7utDyvRh9ouR&#10;+WwO7FXnddhFCXoOgJDQGxzZ5QHX/t7g6HNQ99lex9O7QAAH6zqnn8KBJ9A6RdWMg44hdZsCtz/o&#10;x0BMT70JhM/mwD6M8zn9wfHoTNn3jXiVtC27yLk7JgKfy8E2BdI3gfBpHHz/9HGy1CK//SutO7A5&#10;SFK02+2cUzA4Hm8vtvzTgvs0DuzL84riA+eLlBjZpNElTaBtf1CneeD9Ab+HryOE3uW+NGUPc/Vp&#10;HKx9HS3J0j8e2WKAN1l01zeo8sWI1nL3wdEe+DiYz9AmDSkIj8MwBb/G9Ydx8O/4KGAd44NLWd78&#10;nT6Vt4Rrr95yhd7PbGVX7h56lAfbXnEsHH7Z8JV2NdHGDj4J6g8pDg+xhWl/81f+uq85fo3u3VDm&#10;xsEv8hhZ5OuUatL9kHx4UNgX282JgzS7Q7pKlIU7c29rjfchCWYJH1enrX653cGpiadyf3pHhzA3&#10;DhKrlZw55+xTOPjKg//NPpi5bg6KgqvNXkxj1LnbJ0IVwoNKmul0RwdsMc8dQb9h191HcfCzs+3a&#10;Xk7+snYOrlG5sx9SWne+WTSp6XLGIM6a9p53gNukIF/q6JM4+Ms9rP/vT+oPCj6ItVTERJiiQcZB&#10;eDudK1I+CvBebXAmYl8q8aTAPogD76A+M4tW3x8UvEmOccCnVMMa4qoN7Vdy/fHOyH/foe/3JC0/&#10;4+hTOPj6u3ddBVs9+LJ+DrgVbln1zji13zJy54v6Rwh8A1NgDJIz9H5G93OfLxqQt85x8h/fvn2n&#10;V9Lk9y10e1HxB7/qd+3jg4Kr15oWctcP2qmcSG246weRvdyWbx5FYGKUj6NTBusDlJLgdK39QULW&#10;nUcQPpcDf1ns1tPCe6t1Zc8h4/4ZJhbk9DOnn8uBe9PX53JQ+EtZPS18YGPeuRMdpvLg24Z8zJHQ&#10;jL3Wycdy4FhFHzc+sJfLQjvgOlt4Z1grJ5wOXbP+bEoqOLDmaZj8sPKncvCH94TsB/cHdfBUc1cL&#10;H9ypXcbV279EwZcQEha10R/oEugcJ/eUko/BCueL6mpHW4PMx8XOlBY+T9DRwoe3at9jU018FBx0&#10;xZMADtIxf4ID/1WoedlFD3UxVvBzmuJIeW3OZffWU660yPnkbbSFj5zEOYQFzF2Dg9DjyHxf0Kv2&#10;2XXiZB87aJI0J7uoqzlMeEf8GtjE6W7dc6KIHEmLtvBF7EjzNjReBgf/6noXXP6Wsj9OB9Ip1eT3&#10;k78Hn0+elV30FAfXpGOWbhQxT5EWvoiCcA9c1wIO5sbBHxEK5mUXPcPBLu0ojhdF9NjkIzIjeolF&#10;dPIWE8DBrDj44zt/AmeN7+EkdQb81L3uZqvYXXj3CJbX6BEzt0sAB3Ph4Ldvv//kTZWukINUDPyt&#10;bkVRR7uE0M10RE+0S3BGCeDgXRzQarF4GE1/3qPhgVHLKsbJzkb+oafhoy18bE9pHbsIj1+/Ag7e&#10;yUHvEH11/UFonTfCQsTWiY0uopurY/cDMxDAATj44YcfEtZEuFpzx8m+VXTaNosQ3JqPRRFr4eOH&#10;5yNX926tXIMDcDAhB253cNjZUz3RfdcOplX4FtL4jtI6fK2XNagAB+BgQg6c0YFjy6RyUBTBFr7r&#10;TEBwqsk6sMkBxXpy/3qy9+5x8hHiAetxwYHDCsbJ3PKxDRPKXDoHxTXUwnfu+TkHFhMsvffvsxuQ&#10;ugQzc7CTue03BQckmczxAR9kuMtfg5QWaOG7zyEHppqs0zT9VwFg3zVjFxzkc8CtD7c7GNIf+N2H&#10;SNW9p5H1FxPaIQVbogueNuN92eD2/FkP6A/W8/5Bz2h0UH8gdOXNiPYdjvHGy+1Imas8FBDrMXAu&#10;E/1Bfn/AOfCOhw3loHDf7eg/FOAsSLcDhN5z+vyMtNeXPdvc9/pHf7DW/qBnI12/qMVGC77jKLa7&#10;whIZH1+3U0x8l3bggDL32H91TK+wBzoAB+AgLhk+EZugztj1K87KhtdXOdef9tx+MVDjKc7BwVo5&#10;8BaAB9tFRZGw/uWILHaJKl+bO7hzWfznvhF5irAHugEHa+XAe18pg4PB/UH0MmFnic9ZlHP2g6Tc&#10;FDlQ533OwcFaOfDmXLjYUsYHxWAvfBxgoehu+bC34XnzTElp61P2sN/BwXo4KPg6GhvW1jvnlE2K&#10;1pwzyP1Wu/O6uD2gcLcA3s21MLW3xTV4z9cwWQ92DQ5WxIGzQe5m5unr3cPb9mBxcBWIlKW4I2Nf&#10;VVUj9uvFOW5mWe1C1KeyFDtZhYcmoLpyY7FZC1xwcRJR3gJn2t7wDEgBDlbEgbft+iTUvRVvmwU+&#10;S6PRY2jcW2u1pz2f7CxAJ5+Um/6SX9F7gIMVcZD4AKyU93AO2mY6kQM+Uk98pdl75HywiZPlARys&#10;iIPAhb3Rk5mDObCs9kQOnO0TiZQmrNZlKb3bEzhYEweJFk5Wf2CBk8aBt+wWO8vcfwnwCMJ3ggQH&#10;a+JgQIcwtD+wjZwkDgKzPglDBH6+f3z9mxjAwao4cJ9njV9YMZADtrSVwkHw+cBeEIK3Qk5BAzhY&#10;FQfR2xY9IIZxwFd4Ezjw77STau65V8ZbA58CARkHOFgXB0X0Wsf7nk3VWxz0X3rkmPr9vU60XY9d&#10;8yJfEklZ2xuJDHCwbA78LWmb4G2LtHzLfrAWh91zBm7f4b/v0WPfdD6N4y5sm9iaBeaRlL6s+aL/&#10;dF2+9RvLS+f7B9+HXeIlXPN3ZZ3A/dD+Ie6hSP0SapbNpXQ+zc3n4UOWxM4joZSbT+2JSz6KreKv&#10;Jdwfoe0Um/02dhvqcRu/6kgVxC5wC8CJXTGTUGAvdvL+/uAvJsBO/f1kZ959y+PX9HCCjPzJAu/F&#10;6MUcFOLpGvPtu1+rvO5bpxHJXS2ZHh47M5FfdUVRV3ux9sy2ZtzLc5epIp7bEa/t8J3WtyQ91zt7&#10;P0XZpvDF6k4P7v0cfPm5uYb069fw0wSNKH+1nHpKHRBOUOWdgXs+Xs1BepWlurzS5p/+vXF+cNJj&#10;VfUdR2491srDUPM+y1Nq7ge6mwEHvU3vLB3Mn4OBSvhs5+AgkzJwsCpwwAE4WJWgMzMDDsBBpnRW&#10;5Q0cgINVCTozM+AAHGRKZ1XewAE4WJWgMzMDDsBBpnRW5Q0cgINVCTozM+AAHGRKZ1XewAE4WJWg&#10;MzMDDsBBpnRW5Q0cgINVCTozM+AAHGRKZ1XewAE4WJWgMzMDDsBBpnRW5Q0cgINVCTozM+AAHGRK&#10;Z1XewAE4WJWgMzMDDtbAwWZbNl/Ca36ZWlmzN3AwMw7E4XV5H4UlbPE+R89xe/bKx9Dj8muWd3Le&#10;wMFcOKjE2zDOgzb2lSjl7RK/zoXdnYIOIVn9rUNwMA8OnJfFwvfzRm/IAgcZ0mdewME8OOjoCWyR&#10;Ry4/BAfgIFPHz3p78b0t8QvanV/uIbMHHICDZwWd6f9dHIiXKv1BMzgAB5k6ftbb+zg43r1bTcEB&#10;OHhW0Jn+38jB8eiCMCoH14u4//fRffdwIW4JfpTbnNtUn1Xwa/xjnLxEDlwQRuKgrsSF1jrs+DOW&#10;1f5W6gWM7WtE+YZQwMEiObjzlnccDtibDLFVCfb+zlueAH8JNeBgkRwc+Tseo3DAX3+KccCWssHB&#10;v2Jfpsxm7+2t4wOhe2anjMIBfw0wxgF/BuQlbfM7AkF/kEncqBw8zhf1FAe9sLE7h148Y29HgYNn&#10;2QEHc+TA2yp38VGwOwRwAA4ydfyst1H7g8CW0cp9l88eIYADcPCsoDP9T81B4b3uar1fBg7AQaaO&#10;n/U2OQdF7fQIlmEEDsDBs4LO9D89BwWfwDlai1bgABxk6vhZb2/goOCbsw9t3SdxsNEn3eQjyrv+&#10;Z2FHnzetLvo95136EbpaTJ+pr++MXpCMq3xCOrD9A/NFmUC8g4M934OdygHNvAamXu/bvf9Ect2e&#10;dHaoUwdFm31GN31wlCXp3pwm3dr7kXbtIVPz98uNB1/2PJ5Oea13D24aloEMmEK5WHEq3de7rV70&#10;u/v5BgcL4oCv8B7b2uzoD+pt19GGk7tj79F3EEKPSnZ97iyr7Wq7pb/XZ3fyS7i437q38l0fbOla&#10;h1l6e28VCLUbJ/Pu9z/gYEEcFFx8bW12cNAn7AMXUmjJLhT6uY8Da4sFM7BKQUFI0ERCx3bVazQf&#10;h6BRxY26oubewUGm6n1v77CLcjjoFfaxtNvhXud6f0U+B5dAX2CgijTuRbGPoCM9MhtM20WcA7YZ&#10;UPgAB+DAb8jtdnh0Drr7kfCAudu2C57Qc+bWnFjBATgICNEC4c0csF1TZsjrrSB6WfAtKnDwMqV3&#10;B7Qeu0io6tSYRm/m4Pjwpzv7MQgMLcABOGBS6hW2bFxvxk/fsPqoxwfOFK7fycTGyX3ja39Ks3PC&#10;ywTndiTgYMUcsAlIe7TXMV+UxkEzcuwzxQ0Hxa1r5CrSk8tBQ6Qhs5c4lXnnCBA4WDEHF96YJq2j&#10;JXJgTfdv6IbJqMrbIeZm9+i4fcya+unWpNNB3B3DyGE/3p3wuabuOP0JWqwfZHLzjvEBN1osxaSu&#10;H5j13oDKPXuk4g1xKTczuAu4NdfbQe954FsXBnHgzmkmciyGCGwZrjNOr88pCnCwHA5qLl/LEujg&#10;oJZ7ccTRNt7OXtyBgH8fxcv2F4U0eXjsZKO82bnmPz8A6vs93Ois3t4fNTCPQQ5Ot+i2KnCwHA7Y&#10;/RHHxlIXaurgILoRs4pSFVyKeuJ8sq/Jhz2B35kQF9dT47N2l/JYh+DHWe669m2Ag8Vw4IwObAMi&#10;h4MiOtoYmQPvrmKuWTZAcEcHbFrVAYhd6uRwcH/481CshQAHS+HA3Rtg6yWLA2cbtzd2HMkuCmyn&#10;48Ntu9l2Jouc1QXnsnz7pCpPfGjnBe8owcEyOPD3mdmayOOAi8zbazASB4GtE9zCsR3wUTK/tEkI&#10;2cHEIigt8S0L4GABHNTeqFYI3+7o8zjgWvEGymlSYlGH7/HiAYXuIGCB2A74NKnvlXMSnavtfyII&#10;HMyRg9O2mYAUL6UFZ+mZiZDHATe+Pa28iwMLSJ6EAGX8GIRVJmmJR3+Qqf7W26jrB32bD8RsORv3&#10;5XHQM82UJqVX9Afs0Iw9D8YNptCubDbpZdlNaYkHB0vngFsxC+cgCiSfNQ3Ne/JlhFbX4OBphacF&#10;8N7+wJk4WSsHzPy37iVo9c57jLaTBAdpMn7a1Vs5aPdJK0WslQN2dC04COcDhHYgDQ6eVnhaAO/k&#10;gJ2kXDMH/YOP2FwUOEiT8dOu3siBv00ssT/YiAuD2utMnLtc3jhfFO3PWL5O8gpw5+MrCJfGYAIH&#10;Tys8LYC3cXBoK7up9QQONsHb4y2Ps+egfxLNmmoCB2kyftrVmzgIPyTex8E1dGGQoytwoJqVf0af&#10;tHnqh6cFN9MA3sLB4RzeM9nNQe1sVA03rOAAHGSwNj0Hh0fAIkqYL3K3ZUbsC3AADubOwaG87bo2&#10;Dnf1B703MGrP4AAczI0DMQ8ubqc2X8/W+e71g1QM7O0MShBpQ83+qU0noNBVXTGOE4bGEa9pice+&#10;igzlcy+j2kXha92iR8s61tE2yVJCf4D+IIOKhXDQcZnoCueL2p146A8yNJ3jZRkc+FZRedNv0gqr&#10;q3uaKU1Ks7KLsL8oR8pP+VkGB053cOBn1ZfFgbo5puuzzMk0iDE+eIoB8rwIDpzRgXtMd1kc9B8q&#10;swZQ4OBphacFsAgO+O6bg7sItywOAlcAx2cOwEGajJ92tQgO+CkV7zzX7DlgJ1LDh58jKICDpxWe&#10;FsAiOODH2D3JzJ4Dln735tN4Z5C8+IHxQZrYO1wtgoOeyZzZc8A3RnU8n+Yxgf7gaYWnBQAOAlub&#10;Mu9tia4D8vFN4HreaJ8ADtJk/LQrcDABB3y+K/hoFMYHT0v5qQDAwQQcFPwu4gEzp+gPnlJ3umdw&#10;MAUHznXX6SMEcJAu5adcLo8D/96T2Y+T3Tu5u14a5wYSOHhK3emeF8EBnzd1d7HyzUeZ+02Z5fLq&#10;cXJRuPsE/edKwgMEcJAu5adcLoIDvo7Gbj2qd47EPA749aex1dyEKf7ee3479o27j30cD+7TVEUt&#10;dgyez7ctWyYEB0+pO93zIjhwVNRss7vutt4Taf4glJlNscma7i4ncKBnyDmconDewpJJMq+80RU0&#10;dhrt0QM4SJfyUy4XwYF/CufgiqcRks8BR+X+0Fs992ybkjOSbS7qtg7RPdMfFMnn6ex3dFMP02E9&#10;+SkGFrPf1DOvO06n+RzEnqrc2ia5Z7joKKxdEE9xUCQ/mMle2kR/8LTC0wJYRH9QxFQa4MHnIOaZ&#10;jYa54KxwW1ie4yBkGYVxZo8Pds+FeYNrvAOSJnvP1TI4SBeRf07fnbRslMVnhWIvjr+Kg8J5BS3e&#10;pYGDTC0/420ZHAzoEAKLtRGJcw7cl12NTl/GQTII4OAZQWf6XQgH6eZ1gIOIYcQ5iN2I8ToOUkEA&#10;B5lafsbbUjiog6+rqUabtfcBDurwbRfOalnk1sgXclDUSYNlcPCMoDP9LoWDuIbuZ/aSeGgTW9g0&#10;dziIkPZKDorCfT06NEoAB5lafsbbfDnwth7sQ3Y+XZzNJnKCmzk3oR7B3T0Rbq1fy0FRn2MDcoME&#10;W+nji+GhFwb5lBHmizJheDEHzLjw3svuPIIofrTHqoGF39q79l1tQrBbcv4AZxNhSH7+eZidb3zZ&#10;ebB/DebNzn0kISJFO75NxO4SDuX5wm8hsIvEfUYrUJzgYB4c2PeZVuHL3btgsF6JCXvenLemaRd3&#10;Bhs3tDVHf/E4K+sF53v5OAcvndzst60NX5ZnflGSlbxwLqzbXDszf3FekxbL43QvWSjQ3iJhnsDB&#10;TDjoa/Lx+6glAA7AwagCW0jg4AAcLESqoyYTHICDUQW2kMDBAThYiFRHTSY4AAejCmwhgYMDcLAQ&#10;qY6aTHAADkYV2EICBwfgYCFSHTWZ4AAcjCqwhQQ+Ogf/s9Lvf/8v/VuIFj45maNz8K+Vfn//ZNWs&#10;L+/gIJNTcLAqGMABOFiVoDMzAw7AQaZ0VuUNHICDVQk6MzPgABxkSmdV3sABOFiVoDMzAw7AQaZ0&#10;VuUNHICDVwh6py/DFv/h92G/IvAJwgAH4OAFMmP3bB2G3zPwgiQ8FwQ4AAfPKUj65tdqBe+PeEEs&#10;IwYBDubBAbuvrVxcgwoOMmW0eG8v3lfB741LfQ1vxAZyWNDgYPGCzszAizngQhrwYPYwvY7lGhxk&#10;ymjx3sCBzRQ4WLygMzMADsBBpnRW5Q0cgINVCTozMx/GQV3tH+WxtF6DZUONIXbR5nLenu7+pdlj&#10;jF2q/a28nzb9QWPeFBz0qGRDWtJCjw3g0zioK0GA/35av0ozXGx259JMwm37/YMDcNCtErZU/BQH&#10;/HWdfm0+44K9Xug+XBIIGByAg069pT3Izd4BCbxEIqPgz3g8o/J+v6yDAgeZIk/w9injgzQO6kfZ&#10;fNuYOc4f++vX8jMuwEGChl/hBBwMlik4eIXwZhYGOAAHM5PkW5IDDsDBW4Q3s0jBATiYmSTfkhxw&#10;AA7eIryZRQoOwMHMJPmW5MyCA7FF4bylCcvbeZeweYCUe63O55ua46QjxVUV2yqhZZ42b5rEBOaL&#10;3qLUcSOdmAPrxXm9yafebc1uBzVZfn/0nYf0vCiPp+3ZoWHDjwXxXRPq//iZuaul8QMj0kp4KBj6&#10;G99qZHm470J82YljcdUctFB0PG1W6FhPzsRlWg52dqU+qFl/cAi0OLtIuLK9Bq5KDlvLL1sejsiX&#10;UtF8bKn4YP2wiYnf/rsNDsvpMdRZsbjsrUOd+dPxxZaWwcEiODjbsikFBTF5xU+ysSCC3lvRpYiX&#10;KSpq8nCzKhKuTS9PZohrFpediv7uQMQfseDAwQI5OIf6Aq0x1ky3lV4nNPGt6MBBpio+z9u0dlF/&#10;Y95INwhCCgZHcEDtxj8/T8vP5Hi2HBwvga6fb/XsNU/QHzwjjY/yO18OAtfJXVKEjf5ANiDoDwZx&#10;PF8Ojv7tR/3ToARKaxeljDjTxsnXFAJfNE5OMh4xTh4k817HM+bAnreU1Z40eWlzUAdnZbmk7RnL&#10;Ir5Edklg6kUc1Ld+3r2y0VxgvqhX8WEHM+bg6C4tJ6xl8f6AxFFdzuJkfvS7s0g6l4rFGf9z2TFf&#10;dbLb6CfmTSXylVgt75hOC67MCX/gYNkcNGfRbcG6d0G4cj5s9S3ttMGiFU1osr7eMxIelfn4Fawp&#10;WyauHIUmJB7tkxwEd4Ocmriim0jAwWI5OJ21gqqb0wCyBlYogzfqJ0/vG9H238rwElza/qIUDjqM&#10;J6tDeA0HPMs4n5wp8gRvb7aLDme7aXOXB5zBIOMgdoo+MoAEBwli+GAnb+Xg4Jq5V94j8BafSzmy&#10;4BzBoAAHHyzyhKy/k4OABcM3HHFM0qSM/kCVANYPEtTfOnknB4EBLV8p46BwDhKMZRuJNIgwPhgk&#10;nhU5nhkHfL3KmTDi4+RhhhE4WJFoR8jKzDjonCBxlpeit/WGTCNwMIJ4VhTkkjhwd9ndB7y3Aw5W&#10;JNoRsrIkDvgZL7KSDn1HOJuuARyMIJ4VBTk3DthirTsWDmw02Ca+yQkOViTaEbIyNw6ipxWpZQ/t&#10;xLz721IxPsC86VBUFsVBHdyI6W+wCICA/mCoMj7L/aI4cFaF2zOc/cYROPgsXQ/N7bI4KPi20QaE&#10;fuMIHAxVxme5XxgHReymlz7jCBx8lq6H5nZpHATHyrJfuHUaR+BgqDI+y/3iOCgusWNa99ANF2bI&#10;DA4+S9dDc7s8Dopr9PaWR7xLAAdDlfFZ7hfIQVFcYgfZT9EDi+Dgs3Q9NLeL5KCoY3eb8GP31joC&#10;OBiqjM9yv0wOxEXZkTsoYsc1wcFn6XpobpfKgTCOwuNl93B/8OaH2EZVnMMZqp+1uF8uB0Udvs8I&#10;91XgXOZwOhfMgbjtKmgcBcfKsIuGa+OTfCyag6LYBYwj9/ov2TyCg09S9fC8LpyDkHF0x75r7Lse&#10;SsLSORAtvXflaOiQGvqDocr4LPfL56Ao3PFy6GTO1BzwC2gGvY9md2fsio6Eq2pwv2kmvmvgoHAO&#10;LodmjKbmoD++zpN3hgVwkKnrod5WwUHBdxxtZ3AejXMQGrqDg6FaHdP9Ojjov+quv30meF63jsbf&#10;LAkt7oGDMXU9NGxwYHcer+PAuaTeX9O4sr2CMdMfdtFQQWe6XwcHfFQ6qV0U2+rNt8S6hpH7gjo4&#10;yNTvq7ytgwM+Phh5nMyPhsZuEnMOSbCruyvvdCk4eJWgM8NZFAebKqw6Zxd26PGw/hFE8viAxxY7&#10;BOfuDH8Y0+i6D7yxlsRBcIGQzwlg3vQDOFDWz6Es6V20vXks7OI9LxncYMQvy3afINRqShofcIWX&#10;EcOID5Qp9tNDJPsRfmgwxgG3rvqvLAMHH8BBwtOtUm+hfRXOuPUoXhaU3y39vUwTrPOa+d0EtedE&#10;dLx26b/eGePAyfJJx/WI9ULgABwYdYXfVI1BxIyNpP7Ab+l1zHxcErthJviEbYyD6FO5kQOo4AAc&#10;aIFFntiOKmrwvGkRa+k5B/xJk/gLzvKXGAf+Fd86oMjwHByAA62QiMngWDOtLodzELsvw5mnGtIh&#10;xDiIwgQOMgUf8bak+aKk8UHw9AFpPdaKD+cghpTDgfP4Z2ePEN1CF2MOHICDLkXFX02LXXExnIMi&#10;cm2Mu24RNWrSx8mxm42P4AAcdHDQ9XhgeMbymMEBX4xokuOt30VuJSYP933S/qLC2ULYxAUOPpeD&#10;DlkpfXTe7FhswpZRBgfuRu/gfBGFG+0RxM17iRzUYXzBwaw56Fn34boILWZ1qaPuHnnezz3PIFyD&#10;krI5YNZ4ZOJJug+diz4G9nOEbxKQa8uJHBR1cIgADmbNARP6ydMla9yCNox9K9Hdq+y6Om8j5s1p&#10;1/8YSLHzPbNUsC4jvA6hsbne/N4lqE1vL9FJr7ex0XbXFcVF5ZMQuaWpaOdNg4uJ+ONUJXA12x3E&#10;f0Nxtj9HtjbUrYuYsDfV/nwTK6u687mLfRaXBAhkcq474VNbUWV53jmpsGKPXpVqslWdH6Xm6lQ+&#10;OpIg4C3Lu9oQYiU0IacmqvpyphDUUkMp9pTEqhMcTCV0xDPnEgAHc64dpG2qEgAHU5U04plzCYCD&#10;OdcO0jZVCYCDqUoa8cy5BMDBnGsHaZuqBMDBVCWNeOZcAuBgzrWDtE1VAuBgqpJGPHMuAXAw59pB&#10;2qYqAXAwVUkjnjmXADiYc+0gbVOVADiYqqQRz5xLABzMuXaQtqlKABxMVdKIZ84lAA7mXDtI21Ql&#10;AA6mKmnEM+cSAAdzrh2kbaoSAAdTlTTimXMJgIM51w7SNlUJgIOpShrxzLkEwMGcawdpm6oEwMFU&#10;JY145lwC4GDOtYO0TVUC4GCqkkY8cy4BcDDn2kHapioBcDBVSSOeOZcAOJhz7SBtU5UAOJiqpBHP&#10;nEsAHMy5dpC2qUoAHExV0ohnziUADuZcO0jbVCUADqYqacQz5xIAB3OuHaRtqhIAB1OVNOKZcwmA&#10;gznXDtI2VQmAg6lKGvHMuQRyOdCPM/a+jThd3jfNe5GpT0CqtG225XaYj/48iaclOx807Q8h24V4&#10;H7Lz3dZBAV9F2YSrWORQ/FCL3/sCbB4CfWEhX8/nF5dvy8FGPK1ZiUyFXl/e88zar+l2P8XeV0iv&#10;+n1jv5R9HxTqWed7kKcex/RKaWZ4ovj5O9xUL6z8xTOoHeJ7Imo/xfGyUYVWif9059N+7Pjw2GQW&#10;iuuNNPqioHQwLQeUJ3rYnD1Xrl6e5Q+eb/jb74HH0F+bxITQ+HPzw4poZhxQ8bMcm3pp/tit9Jlx&#10;QKVrfS/qeb1CStBIt5PhHFyd99CHcFC5z08/nX4ZAEnF/gaFCg7ixWWXTV3tLBMp1B9cK98iczg4&#10;njqtIxZFRy1OwYGx58jS2Gub2068tEAeO2ONnwcMEQRBueZCp7SpWA4mrVU1rPcFB/Gy3Vs2o6g8&#10;q8kT/yfsIrLZGt/k2AuqLd3NTloaHSZdwaN4Mwcm+og+asrMMKUl9uiDWnHbMSXpkD0KqwXR2VFH&#10;PIox+4DmgQXyrF30RNR+Zuyy4eaxaC3J+cZqdEgwHRyIn6T52qEd1wKPVssU/UEPB2SDdDHdJamX&#10;2q5tRJSk26ul/K7wnuVgtHT3irSfg4KcdNRUbxQmczPhYMiQwK6XETnITdJosskNeNUcXLsVsDQO&#10;HKTr/XlvmSW781n9X3UWs8zb83lf1YVwc6bW4CD+Y4YU9U5Mdt/2jQUhZoXJ5jyLSWkZ3kX8q6Q/&#10;6e+6oz/cxNwx71u9GRXhXsQnBm01BXGzEyf+Vl0oDfKjsJVLmVxK2Ob8KB9nFsF1L9J5tkeJMnHk&#10;rp3F3lEZ1LubnL1XQRWFmucW6Sb/zHITY8omFcyEGsCBilJlsQlDR12fda5k1qz/u+5FpViJke6p&#10;JuTcrAjtUYp8nXey2HXZiGzIyivFf2Rh1pWozlKEY+KlzFDKTaE2deZY16QA/RuvfaOPJgpRE1Ts&#10;9P+tjSlrQqTuZEwwLyFUgUpFwiFVhSyfkldooI3y54uMo8j4gJC+c2OcdNjOcJMRSK1zZU2vHmSP&#10;2Hyy8a6bKf9Sq45mhSvKIpXWrv1Zx3azQmATEyEO6G9tEG1vYS99qMJsxoJk8O1Mossmi9dmIvnR&#10;ZrtxdzApoR5fJplmAigoyqMsQ7Mg06601Gc29czmDtI5UFk0s3cmi3ougmJuYaaESVI2XmZobHqm&#10;QCgVO2sukDJAUQhReZVnO5OFYtcuGyQ4KmpyVze1qWrfi6ItdpP2gv1JxWIlxNSOiKI01XO6NKth&#10;j4D4rT8N5qCgKuSzX4SGrHb5UZmLrNFUQvsF8qkFT27uqsaaOmJezRyTvVLGFzRiHFjBaJXUVqTy&#10;V6NVry6PJ52djVXUOp0qj+bTBdz8v+ZAipvVrlqmJDE6M89PcGClQ3fSWtG0ftXSL+pMLi7aMes6&#10;tNPNlmEoVTEO7AqS4aRyYBJiV4QsVZeDmrUUakzOi00WpZeQuIq6QRjOgVwhPLApFpM7mTT9PwTi&#10;XRhF1CudttTDPkjnd9HVyT0HUpEH8ZsEQTZWmoPyZoA4bbeyOKjNlVydhFEkuvXywFbVOzg4iMBk&#10;8Sm7wUSqYj2eqBdrWixVpvfypiJVKqql75NOp56VkpVGOZE/qq6w8U1JE/9jc3Dayrxrk0AtwIgg&#10;S1XXW5aZYf0BBWqyqBoTE7X5L/2NGiqSQROzjFiRbtJNRgQl7CDMDrJHDrJPF38QNS3MkS2lS1RX&#10;WVLNH0TqhTtVURQymcAUKDnYynD159tFsmBUcVi1b/QhoxAFQr20tMOEmVbKYldkULGV0reMwCRE&#10;1qdqCZR4RDWaNq98qArtnOQczoFuDG+WbUR9nInFdA6UT3cu06obKp+7hOlK6ZWwyqKWZjSVv/qX&#10;jI1Kljw42ztMWcc4uKt1fNn2yDKi9k4TLPtYGSvjQG8LolpQdixFf5LplBabhIOyeFRjIJmNxjKQ&#10;GqHPZFT+rIYKchVeKl4GqbiUYfLFp4Ec6CxSmKrBM1HbWw8o3xQLha1irkjyMmLKizbuqBz5+o7m&#10;wATsT0bINlpXM2VW57/9D+eA2tCt+JESdJe1uaESMJGaAtZJ5cKlkFRNqIzwqCghqiKUiuhfshZl&#10;kddUGp1TihkcaBDubf1R9oxGKXL6JRSxlWVShc6nBJ1qx8qdKB0znqIMih+pGCJz8rL+mlGnGv3a&#10;NUi6lY0flXkTBsVKBWdz0KiAkkLJo6UJMxqi1lRaF+TDFGqDJ8uvySj9ahoDKiTpi2rH/LFJWlOr&#10;wzgwXQl1W6rATNT2EpgeHlBkJmbqXqUHUza6zDiUvRzIstCJSOCAMkcxUEVoX7LD1ZUi/mVQEy6N&#10;ZaqLxlJMgIOC2mJJieWz1RvVY+cSbg4HZjhFOw7VZ8VC5NHfQxG3f6NqaAw2g44lAeufumGzCrzR&#10;jP6Hu62Cmgq7BptiY2ky+g9yQA0WVZQZ9MuY9MhH1qIRclPAVh3y/qBJrY6d917ejrFhHDTmaROO&#10;ySOVsBGVkBCJypSzTFGgnvx1mH4OrNz0cnCVtrIoOTZ9SkWsG1HOAZ+NYYrx+wNZ4TK/4jejeOuf&#10;os46t19mcVDIHFmptmpT4N20ve7QpNUhVUljFpsqs3JHdGsB6eKl5rQZp3ISejkwoTGtmjoOcmBK&#10;lX5sumfT7TGcTKL7OdC1wgiV7SnLTSYHTUKbxGnxi8BJdtQTEceNqWr6CyszcquANxNn2XqBRRoK&#10;W/85yoGYXq7ENLHSDNU6FUFj41Ks26Y5NVFQlbHZGNMySZfpHJjCDfhgxZ7HgZg+V2M8Pb3YdsKk&#10;6cYWP564ideWOdOX6TustFplav4phz3B5TKXA+KQqc0EYdImSyCJA1Z8Gg6r6nW7SsElcWB6qnZk&#10;/EoOpGKbMm5VbyQkMtO2iYZ0G2o5l2kfOOjvD6x8RzmQStGfxKxpemRFCCXpBtwqQzkGs/f0Mz/z&#10;4aDQE8CK2VYabUOv5hbt4bRlK/Ey03XRzYGaNuMTVQrp2Di5MRosDlqj0xiUnf0BK3CdSx6dFXYL&#10;qREXy6YOq2kpZNpfZRf5uWgbUKoJ3Yq2NnKIAzWbqQawrK3wQBdVrlcjW+0mcKAnEjgHup902hI1&#10;h9ua3uSn6czsatmoBUnKZMAuGrs/IPlZs29NJ2zVqwLBnuJs2x7KFfuogro5UDMuor1yZ6HSOaDE&#10;mX5fjs9Y49SmrkWLksQ+UdSeGSaDafVgNcohDmh2sjHwCAo+HvSaOo9yk06vy+P9AdkbajRvGtxQ&#10;Zvg4rlZOzLQM61VZBpt1RHLeZxed9Ixns6jLiQlzoDbltRZAsCjFAM5eZ3gPB3pFWEbedML2YamL&#10;Wvhol2af48CsQFvt1cD+QC59PEguV7ly6s2bNs2lEd8YHFCN3qUmNnIh95l5U9blcQ5oOC8Ro25M&#10;NvH9HAiTRdWZ7sZjdhFb0+zlgK01maan6XOsgS1Dzax9H5RtHeaAZ+lNHCj5S5OTFOaNgIzt1LR+&#10;HRxQy9XTHzRdUDvTNJADRwlqQqLXLmL9gRCt1x+Y+cc0u0gvzTWhOtODL+sP5Ewi5ZAaVqkljwN7&#10;yc/oUk+BKHs3woHszfURlIT+IJMDMcGloGzGFA07ppBkk/IQo/CqIoP8bRxI48LMs5OUKWH22Fjt&#10;Z1HLxfZcatCW7OfAtFd8Iip5fMAVrG3PXg7aliuO3RC7iNuE1qYlGXyQg62VhmamtscukiImpQtr&#10;UC0ttAaIFVzbNpk/qikQCUKEA9uyy+WgXQuK2EWUHL0HjUDoMzEj86YTjA9MrZnVCypskSd+ylwx&#10;3c4H6H+5vLgSsHLtIKM2W7EmJpkDoYjTbisbmfJmghjMgZnm5XywPt1kOVZ5j73ckiEW/72lQY8D&#10;dyWGcivt/j4OzFKmiEm1GyJofw7d50B349a+CtOI6Q6PjfRzOWhrUNhv/nyRKVw5CKWOu6kmq7Fo&#10;ikKXxtv6A9l6yRxRtyTqlPpLp/2U8zyqutsyZ7kyHlL6A+G23UOgPSZzICLgxjgF0MkB2RaeVAOZ&#10;HNIfhIJsy8znwAzotRsqaWnu93JA2KuNWSrXftCsTqx6kxtQnChawbPyzuGArQVYqmBtiU6OnMMS&#10;6bfXx01OKCGmQt/bHzSL3aq0TVfMUGhWvK0c2yQ3jhM5oAkXtkY+hIODc4yghwO2BGsSKjLtdHpK&#10;T4njA2oN+GEEu7h8sdIsl7UVj3QhTc9eDijxtRSQmmIj4tmePt422anQ035hu+hpDkgsTXNp7YwN&#10;cSCHnnqWrtkhpAvJTt5bOaDIdVcrxPGQJe1Na7Ztv9UHU4PjukzloF14UVVHqXB7IU8k5FBuYhQ7&#10;KpkKO/sDqjFvXwp1SCE9JXKgJltOt4tXUuFGm1rPdmmVZKEo7OWAJoouNDzQQ3HysGVNVKw/kGPs&#10;8foDuXffdLNU63pIGeTAmKHNDqq2Z7OBfCcHcmJUK1DU7sHe49SWd5tRS1TSuHGEkMgBFQyvTtKV&#10;MykR5EBWr1Zh14yjtTRHaQox5m3xYHVoMhocH+hJenITOCYVMF7khmZdVrLIFXC9HJDcbtR7mnaU&#10;AnL37IZAV3ucfQ5MOA2K4qBbm2/6p2dDBg1g2V5qtEkIpncNcSobL0q0bQ7rQrL2Kcll3UnHBxd5&#10;Vo4OFsh5BTMXRK0W9aamURQO5N0u8kSQzqi1zVBuhT/caMqLgpK67uSAnMm7YuTAm9embGHpbIL6&#10;6McwB/a890GfHu3sD9Qk6UHGTPvyFX+U0OODLooRa5kPtVd7AAf2YaCTO2AJcCCXPe6Ps4hNerWa&#10;926aqW2iejGuZEAnygwtBpeyqiwO6PilnIOUh/Yoq45dZOCXP1fXzUWdhrPW0dymzdlCYRpHOc94&#10;F7WvDuaZzpXmoXRaRcGqi3hk00V4KcVQ4s/SF4WlElKzhIgCND24VZbBsZHVNw7fX0S6sb5mfVb/&#10;zcyaMkc6o0aGVMSBK+g6OWDROiaVOizTfjEOSAeP6+6h1yDVCk03B20XooKXReccazN6SrSLqGZ3&#10;172at7KXGRvGrPqR/+RlddCNbn9/IHVvEk0B8fUvKRdKgY5PMt98VDh2FHprJanehKvdWtNIPDq7&#10;dHmeWFRNf2tFIZsa8ykHAcWEEvIWDqztPsrmaCbm7HyY1ttchScLXq82W1WVzIGzfU+f5mhjjHHQ&#10;DHCve3UyjYyNHg7YmV2Tvda0oWCGcdDur9yo1pCPP4INl11Wzb6Sfg50+2DZdaw16eJAbXFzB6Im&#10;t40k75Zd1KzT2ZIP20X6WJKqsbb5IItX/8XmwOTYPj2tW6TG0G0T8iwHV3HezTbvKuf/Te7oPgm9&#10;YeJmjxZreWEBNfXyu9z04Ud7jnwjO1J55E+0qnoq/y7utJC94U5cRmF8t8f7hB1GgdZ7He1h6899&#10;Cr/bxtq4k3ORm3bjpA6CbRSVx+AIUHIpjW92SbU4TWp6tlpN9otjhNY9FtVDxdfc/SA8tEMUE5SO&#10;WGVKZI8ybpbe5d/kuTB74TE8uUn5U8zcWseswjYmF+y+a1rGvDNb5bpXCqPMyNq23e8e6qjovdRX&#10;fLAoKtmDqf1iFfWp962YcBD5bg4DKbOtkQA5FOliqtL1S8UhgyvZfYgbFYWoYLpvQib0JPfBqE/U&#10;hPpbWxMyUSYhqn9Xxez809JWmwTrX61dFPx50B+ppQtpdFAgIzpmDWhzaHfECINBUwvZThCYMw2N&#10;0z5Ddurkfkh8r+SA6jT3OsMpittZ3aDWaIponTg4B97aBzh4Q50UxSs5EKMwZ9PYW7IUjZTMz/aw&#10;tjmlNXUa+WKqOUKP/mDqeuDxvZADkpk7O/3ezLmxk03bWJv2YYQpkylPy5tuU848dd9nN2XaPjeu&#10;V3AgRlNi7p505Vx0N7dilevJYlAuZshvZv/W9GmUs4Ny9WEvpw0S5oumT+SnxfgKDtrJ4Hl3B+78&#10;eeTY/9gScFYfnLUQjA/GLv/R5osMB95BsbfkqDNS+xhf5AW8CRKtD33JOcDA5pJh77tNkN4PiOIV&#10;/QHdTEzbKIL7xuZWhuoWZXGVyFtntuRV4MKa9PfaieuavT18cyvDFabnJRyssFyQpc8qAXDwWfWN&#10;3IZLABxAGSiB166joTxRAkstAfQHS605pPuVJQAOXlmaCGupJfD/bdTOffBZYT4AAAAASUVORK5C&#10;YIJQSwECLQAUAAYACAAAACEAsYJntgoBAAATAgAAEwAAAAAAAAAAAAAAAAAAAAAAW0NvbnRlbnRf&#10;VHlwZXNdLnhtbFBLAQItABQABgAIAAAAIQA4/SH/1gAAAJQBAAALAAAAAAAAAAAAAAAAADsBAABf&#10;cmVscy8ucmVsc1BLAQItABQABgAIAAAAIQB5a1VvMAQAAHUMAAAOAAAAAAAAAAAAAAAAADoCAABk&#10;cnMvZTJvRG9jLnhtbFBLAQItABQABgAIAAAAIQCqJg6+vAAAACEBAAAZAAAAAAAAAAAAAAAAAJYG&#10;AABkcnMvX3JlbHMvZTJvRG9jLnhtbC5yZWxzUEsBAi0AFAAGAAgAAAAhAMLyxMniAAAACwEAAA8A&#10;AAAAAAAAAAAAAAAAiQcAAGRycy9kb3ducmV2LnhtbFBLAQItAAoAAAAAAAAAIQBX0lg5HzcAAB83&#10;AAAUAAAAAAAAAAAAAAAAAJgIAABkcnMvbWVkaWEvaW1hZ2UxLnBuZ1BLBQYAAAAABgAGAHwBAADp&#10;PwAAAAA=&#10;">
+            <v:group w14:anchorId="46D335C0" id="Group 11" o:spid="_x0000_s1026" style="position:absolute;margin-left:411.35pt;margin-top:-24.1pt;width:113.85pt;height:60.1pt;z-index:251659264;mso-width-relative:margin;mso-height-relative:margin" coordsize="991,566" o:gfxdata="UEsDBBQABgAIAAAAIQCxgme2CgEAABMCAAATAAAAW0NvbnRlbnRfVHlwZXNdLnhtbJSRwU7DMAyG&#10;70i8Q5QralN2QAit3YGOIyA0HiBK3DaicaI4lO3tSbpNgokh7Rjb3+8vyXK1tSObIJBxWPPbsuIM&#10;UDltsK/5++apuOeMokQtR4dQ8x0QXzXXV8vNzgOxRCPVfIjRPwhBagArqXQeMHU6F6yM6Rh64aX6&#10;kD2IRVXdCeUwAsYi5gzeLFvo5OcY2XqbynsTjz1nj/u5vKrmxmY+18WfRICRThDp/WiUjOluYkJ9&#10;4lUcnMpEzjM0GE83SfzMhtz57fRzwYF7SY8ZjAb2KkN8ljaZCx1IwMK1TpX/Z2RJS4XrOqOgbAOt&#10;Z+rodC5buy8MMF0a3ibsDaZjupi/tPkGAAD//wMAUEsDBBQABgAIAAAAIQA4/SH/1gAAAJQBAAAL&#10;AAAAX3JlbHMvLnJlbHOkkMFqwzAMhu+DvYPRfXGawxijTi+j0GvpHsDYimMaW0Yy2fr2M4PBMnrb&#10;Ub/Q94l/f/hMi1qRJVI2sOt6UJgd+ZiDgffL8ekFlFSbvV0oo4EbChzGx4f9GRdb25HMsYhqlCwG&#10;5lrLq9biZkxWOiqY22YiTra2kYMu1l1tQD30/bPm3wwYN0x18gb45AdQl1tp5j/sFB2T0FQ7R0nT&#10;NEV3j6o9feQzro1iOWA14Fm+Q8a1a8+Bvu/d/dMb2JY5uiPbhG/ktn4cqGU/er3pcvwCAAD//wMA&#10;UEsDBBQABgAIAAAAIQCeMkjRMAQAAHUMAAAOAAAAZHJzL2Uyb0RvYy54bWzsV99v4zYMfh+w/0Hw&#10;uxvbcX7YaHponeRwQHcr1g73rMhKLJwtaZLStBv2v4+U7DZNN+zW7vECxLEkiiI/kh+V8w8PXUvu&#10;ubFCyUWUniUR4ZKpWsjdIvr1bh3PI2IdlTVtleSL6JHb6MPFjz+cH3TJM9WotuaGgBJpy4NeRI1z&#10;uhyNLGt4R+2Z0lzC4laZjjoYmt2oNvQA2rt2lCXJdHRQptZGMW4tzC7DYnTh9W+3nLmft1vLHWkX&#10;Edjm/NP45wafo4tzWu4M1Y1gvRn0DVZ0VEg49EnVkjpK9ka8UtUJZpRVW3fGVDdS261g3PsA3qTJ&#10;iTcfjdpr78uuPOz0E0wA7QlOb1bLPt/fGCJqiB3AI2kHMfLHkjRFcA56V4LMR6Nv9Y3pJ3ZhRDaH&#10;n1QNGwC/R+/9w9Z0iAL4RR48yI9PIPMHRxhMpnk+TcbjiDBYm03H42wSosAaCNWrbaxZ9RuLIg2b&#10;JtMp7hjRMpw3QiN7m9BiyCT7DJZ9H1i3DdXcx8AiED1Y2YDV5d4pL0IAPw+PF0OwEAirrxX7aolU&#10;VUPljl9aDSkJIMD+YcoYdWg4rcFQP30HSK1q4aXQTXQITg4qcWBB+duwLwoIMuJ+CiEttbHuI1cd&#10;wZdFZMBMH1J6f21dQHsQQcekWou2hXlatvLFBIQlzIAbsBXXMPS+GP4okmI1X83zOM+mqzhPlsv4&#10;cl3l8XSdzibL8bKqlumfeG6al42oay7xmKEw0/zbYtlTRCipp9K0qhU1qkOTrNltqtaQewrEsPaf&#10;PqeOxEYvzfApB76cuJRmeXKVFfF6Op/F+TqfxMUsmcdJWlwV0yQv8uX6pUvXQvL3u0QOi6iYQPF4&#10;d/7Rt8R/XvtGy044oN5WdIto/iRES0zFlax9aB0VbXg/ggLNf4YCwj0E2mcqJmcowo2qHyFRoTlA&#10;PjXK/B6RAxDtIrK/7anhEWk/Scj5AggBmdkP8sksg4E5Xtkcr8h9VykIGVQKlQy0LiI3vFYuEDsw&#10;q6buWt5qhoKID6bu3cMXanSf3w6M/hwq1wucpHmQ7YsvONIPgFouzrVgJXz7IMLbq7z898YFu9we&#10;YQjNr/smHR01X/c6Dh6KjWiFe/R9EJxAo+T9jWAYABw80xWwbaB2WMVDyRgTYpAJOwAkwf4jWyEv&#10;vNTihy+s2LRC+yI2yn0RrvFsOcQFF3sAIHYnTe1vMAwNc6nYvuPShRuA4S11cP2wjdAWcqfk3YbX&#10;QGGfamwYcPtw0KMsM5yHHj3k6zExZfPLJCmyq7iaJBUQ02wVXxb5LJ4lq1me5PO0SquhiveWA060&#10;XWrx/jJGCL0hw6/nTJhCaAJTsV+AjAlcV7Jx3yqtM9yxZoB/gDiE9D3tAQH73h6+twegzP+/PSBT&#10;hPbgWQKGnlP93dZnf38Px8vz8dhLPf9buPgLAAD//wMAUEsDBBQABgAIAAAAIQCqJg6+vAAAACEB&#10;AAAZAAAAZHJzL19yZWxzL2Uyb0RvYy54bWwucmVsc4SPQWrDMBBF94XcQcw+lp1FKMWyN6HgbUgO&#10;MEhjWcQaCUkt9e0jyCaBQJfzP/89ph///Cp+KWUXWEHXtCCIdTCOrYLr5Xv/CSIXZINrYFKwUYZx&#10;2H30Z1qx1FFeXMyiUjgrWEqJX1JmvZDH3IRIXJs5JI+lnsnKiPqGluShbY8yPTNgeGGKyShIk+lA&#10;XLZYzf+zwzw7TaegfzxxeaOQzld3BWKyVBR4Mg4fYddEtiCHXr48NtwBAAD//wMAUEsDBBQABgAI&#10;AAAAIQAmhUKh4gAAAAsBAAAPAAAAZHJzL2Rvd25yZXYueG1sTI/BasMwEETvhf6D2EJviWQ1aYxr&#10;OYTQ9hQKTQqlN8Xa2CbWyliK7fx9lVN7XOYx8zZfT7ZlA/a+caQgmQtgSKUzDVUKvg5vsxSYD5qM&#10;bh2hgit6WBf3d7nOjBvpE4d9qFgsIZ9pBXUIXca5L2u02s9dhxSzk+utDvHsK256PcZy23IpxDO3&#10;uqG4UOsOtzWW5/3FKngf9bh5Sl6H3fm0vf4clh/fuwSVenyYNi/AAk7hD4abflSHIjod3YWMZ62C&#10;VMpVRBXMFqkEdiPEUiyAHRWspABe5Pz/D8UvAAAA//8DAFBLAwQKAAAAAAAAACEAV9JYOR83AAAf&#10;NwAAFAAAAGRycy9tZWRpYS9pbWFnZTEucG5niVBORw0KGgoAAAANSUhEUgAAAwcAAAG8CAMAAAC8&#10;FCniAAAAAXNSR0IArs4c6QAAAIRQTFRFAAAA////9qgA4qG1xURr43UJ6IIH2IKcsQY63WQM5otJ&#10;6JRY7rKG99jC6p5n324b4OHijpOWg4mMwcTFt7q8+eLR44E6++zh8LuV/fXw9M+z7Kh2b3V5WmFm&#10;eX+D4Xcq1tfZ8sWkrLCy9fX1y83P6uvsoqapZGtwmJygvB4vzFBT/em/fXcNQAAANklJREFUeF7t&#10;nWnDozaWhZtM93RXdSqxsbN1bIcy3mbm//+/0dUCulpAyAYDPnxJ5bV2nUe62v9W4EMJoAT+hiJA&#10;CaAECnAAEaAECnAAEaAERAmgP4AMUALgABpACVAJoD+ADlAC4AAaQAmgP4AGUAKqBGAXQQkoAXAA&#10;DaAE0B9AAygB2EXQAErAlADGB9ACSmCC8cEP+H6A0GZfAqP3B8DgB3AwewzGnzcFB+Bg/hiAgyk4&#10;XYAOPj2JsIsmAOHTRbaA/IMDcLAAmY6eRHAADkYX2QIiAAfgYAEyHT2J4AAcjC6yBUQADsDBAmQ6&#10;ehLBATgYXWQLiAAcgIMFyHT0JIIDcDC6yBYQATgABwuQ6ehJBAfgYHSRLSACcAAOFiDT0ZMIDsDB&#10;6CJbQATgABwsQKajJxEcgIPRRbaACMABOFiATEdPIjgAB6OLbAERgANwsACZjp5EcAAORhfZAiIA&#10;B+BgATIdPYngAByMLrIFRAAOwMECZDp6EsEBOBhdZAuIAByAgwXIdPQkggNwMLrIFhABOAAHC5Dp&#10;6EkEB+BgdJEtIAJwAA4WINPRkwgOwMHoIltABOAAHCxApqMnERyAg9FFtoAIwAE4WIBMR08iOAAH&#10;o4tsARGAA3CwAJmOnkRwAA5GF9kCIgAH4GABMh09ieAAHIwusgVEAA7AwQJkOnoSwQE4GF1kC4ig&#10;5eC//j7K94+Vfv89gJ8F6ODTk9hy8M9/jfJ9Wen3D3CwJnbAQSan4GBNGBTgABysStCZmQEH4CBT&#10;OqvyBg7AwaoEnZkZcAAOMqWzKm/gABysStCZmQEH4CBTOqvyBg7AwaoEnZkZcAAOMqWzKm/gABys&#10;StCZmQEH4CBTOqvyBg7AwaoEnZkZcAAOMqWzKm/gABysStCZmQEH4CBTOqvyBg7AwaoEnZkZcAAO&#10;MqWzKm/gABysStCZmQEH4CBTOqvyBg7AwaoEnZkZcAAOMqWzKm/gABysStCZmQEH4CBTOqvyBg7A&#10;waoEnZkZcAAOMqWzKm/gABysStCZmQEH4CBTOqvyBg7AwaoEnZkZcAAOMqWzKm/gABysStCZmQEH&#10;4CBTOqvytkIOvn7994/i+2Z9P/7409efMwUf8fbie98327L9dp0S21sut5tVqfF9mXk/Bz9/s3L/&#10;y69dav31N8vp757LX3/8/ZvtwinVP/7zZ1foX7sDd2N7MQeHo/11qXvDXJ7eJ51Vxfx+Dv5k5fmf&#10;Lg64yL9yp4ynWB399vtfsQg6A/c9vZgDJu5j1aGxijtdlRrfl5n3c/Ajy/y3Lg54MTkccJ7iJfrN&#10;8Wci7AwcHLxPopPEvB4OOE9dhfct2CeAg0kEN9NIPpGDovgz0OuAg5lKdJJkfSYHxXd/9ggcTCK4&#10;mUbyoRwUv3gggIOZSnSSZH0qB4U3MQUOJhHcTCP5WA4Kd/0BHMxUopMk63M5KJz5U3AwieBmGskH&#10;c/ALnzQCBzOV6CTJWisHv/35lT6S+l9fv/75/ZdAaf7EQAAHkwhuppGslQNvXfqvH/9wq4B3COBg&#10;phKdJFkfw8GXLz9/d0uUbbsDB5MIbqaRfBAHX7785FQCmzICBzOV6CTJ+igOvjh7kJhhBA4mEdxM&#10;I/ksDr44xxPsReXVcbCpqmp/pm9XVXWy/qrqIj2dhfeu/d9NgCIe5eEiPKTHs1HxXKpZHCX6MA4c&#10;y8heQlgNB9fqfCtP/JTC8Xgvz72qvu63/DyQCORUCoxiENW7hxfRobzt+3CobqWdvtPtkozpSA4/&#10;jIOfeTHa+07XwcFme3cJaP//frt2yGjHtMlDOT0CZ0WrRzyqw3Yf6xqut0AS74+upI0kfivYD+Pg&#10;C19H+NFaQVgHB1577kg1KreN17A7PktHjHUHBdLrPQhC3NtbSfg0Dv7DanN9HMRbaP3LPXwJwK7X&#10;45HLetPR7+iw9oFmfN/l7Tx+ux+L4dM44DNG31fXH/TL+fgIaOGW4I+NEhIwOPqy7utDyvRh9ouR&#10;+WwO7FXnddhFCXoOgJDQGxzZ5QHX/t7g6HNQ99lex9O7QAAH6zqnn8KBJ9A6RdWMg44hdZsCtz/o&#10;x0BMT70JhM/mwD6M8zn9wfHoTNn3jXiVtC27yLk7JgKfy8E2BdI3gfBpHHz/9HGy1CK//SutO7A5&#10;SFK02+2cUzA4Hm8vtvzTgvs0DuzL84riA+eLlBjZpNElTaBtf1CneeD9Ab+HryOE3uW+NGUPc/Vp&#10;HKx9HS3J0j8e2WKAN1l01zeo8sWI1nL3wdEe+DiYz9AmDSkIj8MwBb/G9Ydx8O/4KGAd44NLWd78&#10;nT6Vt4Rrr95yhd7PbGVX7h56lAfbXnEsHH7Z8JV2NdHGDj4J6g8pDg+xhWl/81f+uq85fo3u3VDm&#10;xsEv8hhZ5OuUatL9kHx4UNgX282JgzS7Q7pKlIU7c29rjfchCWYJH1enrX653cGpiadyf3pHhzA3&#10;DhKrlZw55+xTOPjKg//NPpi5bg6KgqvNXkxj1LnbJ0IVwoNKmul0RwdsMc8dQb9h191HcfCzs+3a&#10;Xk7+snYOrlG5sx9SWne+WTSp6XLGIM6a9p53gNukIF/q6JM4+Ms9rP/vT+oPCj6ItVTERJiiQcZB&#10;eDudK1I+CvBebXAmYl8q8aTAPogD76A+M4tW3x8UvEmOccCnVMMa4qoN7Vdy/fHOyH/foe/3JC0/&#10;4+hTOPj6u3ddBVs9+LJ+DrgVbln1zji13zJy54v6Rwh8A1NgDJIz9H5G93OfLxqQt85x8h/fvn2n&#10;V9Lk9y10e1HxB7/qd+3jg4Kr15oWctcP2qmcSG246weRvdyWbx5FYGKUj6NTBusDlJLgdK39QULW&#10;nUcQPpcDf1ns1tPCe6t1Zc8h4/4ZJhbk9DOnn8uBe9PX53JQ+EtZPS18YGPeuRMdpvLg24Z8zJHQ&#10;jL3Wycdy4FhFHzc+sJfLQjvgOlt4Z1grJ5wOXbP+bEoqOLDmaZj8sPKncvCH94TsB/cHdfBUc1cL&#10;H9ypXcbV279EwZcQEha10R/oEugcJ/eUko/BCueL6mpHW4PMx8XOlBY+T9DRwoe3at9jU018FBx0&#10;xZMADtIxf4ID/1WoedlFD3UxVvBzmuJIeW3OZffWU660yPnkbbSFj5zEOYQFzF2Dg9DjyHxf0Kv2&#10;2XXiZB87aJI0J7uoqzlMeEf8GtjE6W7dc6KIHEmLtvBF7EjzNjReBgf/6noXXP6Wsj9OB9Ip1eT3&#10;k78Hn0+elV30FAfXpGOWbhQxT5EWvoiCcA9c1wIO5sbBHxEK5mUXPcPBLu0ojhdF9NjkIzIjeolF&#10;dPIWE8DBrDj44zt/AmeN7+EkdQb81L3uZqvYXXj3CJbX6BEzt0sAB3Ph4Ldvv//kTZWukINUDPyt&#10;bkVRR7uE0M10RE+0S3BGCeDgXRzQarF4GE1/3qPhgVHLKsbJzkb+oafhoy18bE9pHbsIj1+/Ag7e&#10;yUHvEH11/UFonTfCQsTWiY0uopurY/cDMxDAATj44YcfEtZEuFpzx8m+VXTaNosQ3JqPRRFr4eOH&#10;5yNX926tXIMDcDAhB253cNjZUz3RfdcOplX4FtL4jtI6fK2XNagAB+BgQg6c0YFjy6RyUBTBFr7r&#10;TEBwqsk6sMkBxXpy/3qy9+5x8hHiAetxwYHDCsbJ3PKxDRPKXDoHxTXUwnfu+TkHFhMsvffvsxuQ&#10;ugQzc7CTue03BQckmczxAR9kuMtfg5QWaOG7zyEHppqs0zT9VwFg3zVjFxzkc8CtD7c7GNIf+N2H&#10;SNW9p5H1FxPaIQVbogueNuN92eD2/FkP6A/W8/5Bz2h0UH8gdOXNiPYdjvHGy+1Imas8FBDrMXAu&#10;E/1Bfn/AOfCOhw3loHDf7eg/FOAsSLcDhN5z+vyMtNeXPdvc9/pHf7DW/qBnI12/qMVGC77jKLa7&#10;whIZH1+3U0x8l3bggDL32H91TK+wBzoAB+AgLhk+EZugztj1K87KhtdXOdef9tx+MVDjKc7BwVo5&#10;8BaAB9tFRZGw/uWILHaJKl+bO7hzWfznvhF5irAHugEHa+XAe18pg4PB/UH0MmFnic9ZlHP2g6Tc&#10;FDlQ533OwcFaOfDmXLjYUsYHxWAvfBxgoehu+bC34XnzTElp61P2sN/BwXo4KPg6GhvW1jvnlE2K&#10;1pwzyP1Wu/O6uD2gcLcA3s21MLW3xTV4z9cwWQ92DQ5WxIGzQe5m5unr3cPb9mBxcBWIlKW4I2Nf&#10;VVUj9uvFOW5mWe1C1KeyFDtZhYcmoLpyY7FZC1xwcRJR3gJn2t7wDEgBDlbEgbft+iTUvRVvmwU+&#10;S6PRY2jcW2u1pz2f7CxAJ5+Um/6SX9F7gIMVcZD4AKyU93AO2mY6kQM+Uk98pdl75HywiZPlARys&#10;iIPAhb3Rk5mDObCs9kQOnO0TiZQmrNZlKb3bEzhYEweJFk5Wf2CBk8aBt+wWO8vcfwnwCMJ3ggQH&#10;a+JgQIcwtD+wjZwkDgKzPglDBH6+f3z9mxjAwao4cJ9njV9YMZADtrSVwkHw+cBeEIK3Qk5BAzhY&#10;FQfR2xY9IIZxwFd4Ezjw77STau65V8ZbA58CARkHOFgXB0X0Wsf7nk3VWxz0X3rkmPr9vU60XY9d&#10;8yJfEklZ2xuJDHCwbA78LWmb4G2LtHzLfrAWh91zBm7f4b/v0WPfdD6N4y5sm9iaBeaRlL6s+aL/&#10;dF2+9RvLS+f7B9+HXeIlXPN3ZZ3A/dD+Ie6hSP0SapbNpXQ+zc3n4UOWxM4joZSbT+2JSz6KreKv&#10;Jdwfoe0Um/02dhvqcRu/6kgVxC5wC8CJXTGTUGAvdvL+/uAvJsBO/f1kZ959y+PX9HCCjPzJAu/F&#10;6MUcFOLpGvPtu1+rvO5bpxHJXS2ZHh47M5FfdUVRV3ux9sy2ZtzLc5epIp7bEa/t8J3WtyQ91zt7&#10;P0XZpvDF6k4P7v0cfPm5uYb069fw0wSNKH+1nHpKHRBOUOWdgXs+Xs1BepWlurzS5p/+vXF+cNJj&#10;VfUdR2491srDUPM+y1Nq7ge6mwEHvU3vLB3Mn4OBSvhs5+AgkzJwsCpwwAE4WJWgMzMDDsBBpnRW&#10;5Q0cgINVCTozM+AAHGRKZ1XewAE4WJWgMzMDDsBBpnRW5Q0cgINVCTozM+AAHGRKZ1XewAE4WJWg&#10;MzMDDsBBpnRW5Q0cgINVCTozM+AAHGRKZ1XewAE4WJWgMzMDDsBBpnRW5Q0cgINVCTozM+AAHGRK&#10;Z1XewAE4WJWgMzMDDtbAwWZbNl/Ca36ZWlmzN3AwMw7E4XV5H4UlbPE+R89xe/bKx9Dj8muWd3Le&#10;wMFcOKjE2zDOgzb2lSjl7RK/zoXdnYIOIVn9rUNwMA8OnJfFwvfzRm/IAgcZ0mdewME8OOjoCWyR&#10;Ry4/BAfgIFPHz3p78b0t8QvanV/uIbMHHICDZwWd6f9dHIiXKv1BMzgAB5k6ftbb+zg43r1bTcEB&#10;OHhW0Jn+38jB8eiCMCoH14u4//fRffdwIW4JfpTbnNtUn1Xwa/xjnLxEDlwQRuKgrsSF1jrs+DOW&#10;1f5W6gWM7WtE+YZQwMEiObjzlnccDtibDLFVCfb+zlueAH8JNeBgkRwc+Tseo3DAX3+KccCWssHB&#10;v2Jfpsxm7+2t4wOhe2anjMIBfw0wxgF/BuQlbfM7AkF/kEncqBw8zhf1FAe9sLE7h148Y29HgYNn&#10;2QEHc+TA2yp38VGwOwRwAA4ydfyst1H7g8CW0cp9l88eIYADcPCsoDP9T81B4b3uar1fBg7AQaaO&#10;n/U2OQdF7fQIlmEEDsDBs4LO9D89BwWfwDlai1bgABxk6vhZb2/goOCbsw9t3SdxsNEn3eQjyrv+&#10;Z2FHnzetLvo95136EbpaTJ+pr++MXpCMq3xCOrD9A/NFmUC8g4M934OdygHNvAamXu/bvf9Ect2e&#10;dHaoUwdFm31GN31wlCXp3pwm3dr7kXbtIVPz98uNB1/2PJ5Oea13D24aloEMmEK5WHEq3de7rV70&#10;u/v5BgcL4oCv8B7b2uzoD+pt19GGk7tj79F3EEKPSnZ97iyr7Wq7pb/XZ3fyS7i437q38l0fbOla&#10;h1l6e28VCLUbJ/Pu9z/gYEEcFFx8bW12cNAn7AMXUmjJLhT6uY8Da4sFM7BKQUFI0ERCx3bVazQf&#10;h6BRxY26oubewUGm6n1v77CLcjjoFfaxtNvhXud6f0U+B5dAX2CgijTuRbGPoCM9MhtM20WcA7YZ&#10;UPgAB+DAb8jtdnh0Drr7kfCAudu2C57Qc+bWnFjBATgICNEC4c0csF1TZsjrrSB6WfAtKnDwMqV3&#10;B7Qeu0io6tSYRm/m4Pjwpzv7MQgMLcABOGBS6hW2bFxvxk/fsPqoxwfOFK7fycTGyX3ja39Ks3PC&#10;ywTndiTgYMUcsAlIe7TXMV+UxkEzcuwzxQ0Hxa1r5CrSk8tBQ6Qhs5c4lXnnCBA4WDEHF96YJq2j&#10;JXJgTfdv6IbJqMrbIeZm9+i4fcya+unWpNNB3B3DyGE/3p3wuabuOP0JWqwfZHLzjvEBN1osxaSu&#10;H5j13oDKPXuk4g1xKTczuAu4NdfbQe954FsXBnHgzmkmciyGCGwZrjNOr88pCnCwHA5qLl/LEujg&#10;oJZ7ccTRNt7OXtyBgH8fxcv2F4U0eXjsZKO82bnmPz8A6vs93Ois3t4fNTCPQQ5Ot+i2KnCwHA7Y&#10;/RHHxlIXaurgILoRs4pSFVyKeuJ8sq/Jhz2B35kQF9dT47N2l/JYh+DHWe669m2Ag8Vw4IwObAMi&#10;h4MiOtoYmQPvrmKuWTZAcEcHbFrVAYhd6uRwcH/481CshQAHS+HA3Rtg6yWLA2cbtzd2HMkuCmyn&#10;48Ntu9l2Jouc1QXnsnz7pCpPfGjnBe8owcEyOPD3mdmayOOAi8zbazASB4GtE9zCsR3wUTK/tEkI&#10;2cHEIigt8S0L4GABHNTeqFYI3+7o8zjgWvEGymlSYlGH7/HiAYXuIGCB2A74NKnvlXMSnavtfyII&#10;HMyRg9O2mYAUL6UFZ+mZiZDHATe+Pa28iwMLSJ6EAGX8GIRVJmmJR3+Qqf7W26jrB32bD8RsORv3&#10;5XHQM82UJqVX9Afs0Iw9D8YNptCubDbpZdlNaYkHB0vngFsxC+cgCiSfNQ3Ne/JlhFbX4OBphacF&#10;8N7+wJk4WSsHzPy37iVo9c57jLaTBAdpMn7a1Vs5aPdJK0WslQN2dC04COcDhHYgDQ6eVnhaAO/k&#10;gJ2kXDMH/YOP2FwUOEiT8dOu3siBv00ssT/YiAuD2utMnLtc3jhfFO3PWL5O8gpw5+MrCJfGYAIH&#10;Tys8LYC3cXBoK7up9QQONsHb4y2Ps+egfxLNmmoCB2kyftrVmzgIPyTex8E1dGGQoytwoJqVf0af&#10;tHnqh6cFN9MA3sLB4RzeM9nNQe1sVA03rOAAHGSwNj0Hh0fAIkqYL3K3ZUbsC3AADubOwaG87bo2&#10;Dnf1B703MGrP4AAczI0DMQ8ubqc2X8/W+e71g1QM7O0MShBpQ83+qU0noNBVXTGOE4bGEa9pice+&#10;igzlcy+j2kXha92iR8s61tE2yVJCf4D+IIOKhXDQcZnoCueL2p146A8yNJ3jZRkc+FZRedNv0gqr&#10;q3uaKU1Ks7KLsL8oR8pP+VkGB053cOBn1ZfFgbo5puuzzMk0iDE+eIoB8rwIDpzRgXtMd1kc9B8q&#10;swZQ4OBphacFsAgO+O6bg7sItywOAlcAx2cOwEGajJ92tQgO+CkV7zzX7DlgJ1LDh58jKICDpxWe&#10;FsAiOODH2D3JzJ4Dln735tN4Z5C8+IHxQZrYO1wtgoOeyZzZc8A3RnU8n+Yxgf7gaYWnBQAOAlub&#10;Mu9tia4D8vFN4HreaJ8ADtJk/LQrcDABB3y+K/hoFMYHT0v5qQDAwQQcFPwu4gEzp+gPnlJ3umdw&#10;MAUHznXX6SMEcJAu5adcLo8D/96T2Y+T3Tu5u14a5wYSOHhK3emeF8EBnzd1d7HyzUeZ+02Z5fLq&#10;cXJRuPsE/edKwgMEcJAu5adcLoIDvo7Gbj2qd47EPA749aex1dyEKf7ee3479o27j30cD+7TVEUt&#10;dgyez7ctWyYEB0+pO93zIjhwVNRss7vutt4Taf4glJlNscma7i4ncKBnyDmconDewpJJMq+80RU0&#10;dhrt0QM4SJfyUy4XwYF/CufgiqcRks8BR+X+0Fs992ybkjOSbS7qtg7RPdMfFMnn6ex3dFMP02E9&#10;+SkGFrPf1DOvO06n+RzEnqrc2ia5Z7joKKxdEE9xUCQ/mMle2kR/8LTC0wJYRH9QxFQa4MHnIOaZ&#10;jYa54KxwW1ie4yBkGYVxZo8Pds+FeYNrvAOSJnvP1TI4SBeRf07fnbRslMVnhWIvjr+Kg8J5BS3e&#10;pYGDTC0/420ZHAzoEAKLtRGJcw7cl12NTl/GQTII4OAZQWf6XQgH6eZ1gIOIYcQ5iN2I8ToOUkEA&#10;B5lafsbbUjiog6+rqUabtfcBDurwbRfOalnk1sgXclDUSYNlcPCMoDP9LoWDuIbuZ/aSeGgTW9g0&#10;dziIkPZKDorCfT06NEoAB5lafsbbfDnwth7sQ3Y+XZzNJnKCmzk3oR7B3T0Rbq1fy0FRn2MDcoME&#10;W+nji+GhFwb5lBHmizJheDEHzLjw3svuPIIofrTHqoGF39q79l1tQrBbcv4AZxNhSH7+eZidb3zZ&#10;ebB/DebNzn0kISJFO75NxO4SDuX5wm8hsIvEfUYrUJzgYB4c2PeZVuHL3btgsF6JCXvenLemaRd3&#10;Bhs3tDVHf/E4K+sF53v5OAcvndzst60NX5ZnflGSlbxwLqzbXDszf3FekxbL43QvWSjQ3iJhnsDB&#10;TDjoa/Lx+6glAA7AwagCW0jg4AAcLESqoyYTHICDUQW2kMDBAThYiFRHTSY4AAejCmwhgYMDcLAQ&#10;qY6aTHAADkYV2EICBwfgYCFSHTWZ4AAcjCqwhQQ+Ogf/s9Lvf/8v/VuIFj45maNz8K+Vfn//ZNWs&#10;L+/gIJNTcLAqGMABOFiVoDMzAw7AQaZ0VuUNHICDVQk6MzPgABxkSmdV3sABOFiVoDMzAw7AQaZ0&#10;VuUNHICDVwh6py/DFv/h92G/IvAJwgAH4OAFMmP3bB2G3zPwgiQ8FwQ4AAfPKUj65tdqBe+PeEEs&#10;IwYBDubBAbuvrVxcgwoOMmW0eG8v3lfB741LfQ1vxAZyWNDgYPGCzszAizngQhrwYPYwvY7lGhxk&#10;ymjx3sCBzRQ4WLygMzMADsBBpnRW5Q0cgINVCTozMx/GQV3tH+WxtF6DZUONIXbR5nLenu7+pdlj&#10;jF2q/a28nzb9QWPeFBz0qGRDWtJCjw3g0zioK0GA/35av0ozXGx259JMwm37/YMDcNCtErZU/BQH&#10;/HWdfm0+44K9Xug+XBIIGByAg069pT3Izd4BCbxEIqPgz3g8o/J+v6yDAgeZIk/w9injgzQO6kfZ&#10;fNuYOc4f++vX8jMuwEGChl/hBBwMlik4eIXwZhYGOAAHM5PkW5IDDsDBW4Q3s0jBATiYmSTfkhxw&#10;AA7eIryZRQoOwMHMJPmW5MyCA7FF4bylCcvbeZeweYCUe63O55ua46QjxVUV2yqhZZ42b5rEBOaL&#10;3qLUcSOdmAPrxXm9yafebc1uBzVZfn/0nYf0vCiPp+3ZoWHDjwXxXRPq//iZuaul8QMj0kp4KBj6&#10;G99qZHm470J82YljcdUctFB0PG1W6FhPzsRlWg52dqU+qFl/cAi0OLtIuLK9Bq5KDlvLL1sejsiX&#10;UtF8bKn4YP2wiYnf/rsNDsvpMdRZsbjsrUOd+dPxxZaWwcEiODjbsikFBTF5xU+ysSCC3lvRpYiX&#10;KSpq8nCzKhKuTS9PZohrFpediv7uQMQfseDAwQI5OIf6Aq0x1ky3lV4nNPGt6MBBpio+z9u0dlF/&#10;Y95INwhCCgZHcEDtxj8/T8vP5Hi2HBwvga6fb/XsNU/QHzwjjY/yO18OAtfJXVKEjf5ANiDoDwZx&#10;PF8Ojv7tR/3ToARKaxeljDjTxsnXFAJfNE5OMh4xTh4k817HM+bAnreU1Z40eWlzUAdnZbmk7RnL&#10;Ir5Edklg6kUc1Ld+3r2y0VxgvqhX8WEHM+bg6C4tJ6xl8f6AxFFdzuJkfvS7s0g6l4rFGf9z2TFf&#10;dbLb6CfmTSXylVgt75hOC67MCX/gYNkcNGfRbcG6d0G4cj5s9S3ttMGiFU1osr7eMxIelfn4Fawp&#10;WyauHIUmJB7tkxwEd4Ocmriim0jAwWI5OJ21gqqb0wCyBlYogzfqJ0/vG9H238rwElza/qIUDjqM&#10;J6tDeA0HPMs4n5wp8gRvb7aLDme7aXOXB5zBIOMgdoo+MoAEBwli+GAnb+Xg4Jq5V94j8BafSzmy&#10;4BzBoAAHHyzyhKy/k4OABcM3HHFM0qSM/kCVANYPEtTfOnknB4EBLV8p46BwDhKMZRuJNIgwPhgk&#10;nhU5nhkHfL3KmTDi4+RhhhE4WJFoR8jKzDjonCBxlpeit/WGTCNwMIJ4VhTkkjhwd9ndB7y3Aw5W&#10;JNoRsrIkDvgZL7KSDn1HOJuuARyMIJ4VBTk3DthirTsWDmw02Ca+yQkOViTaEbIyNw6ipxWpZQ/t&#10;xLz721IxPsC86VBUFsVBHdyI6W+wCICA/mCoMj7L/aI4cFaF2zOc/cYROPgsXQ/N7bI4KPi20QaE&#10;fuMIHAxVxme5XxgHReymlz7jCBx8lq6H5nZpHATHyrJfuHUaR+BgqDI+y/3iOCgusWNa99ANF2bI&#10;DA4+S9dDc7s8Dopr9PaWR7xLAAdDlfFZ7hfIQVFcYgfZT9EDi+Dgs3Q9NLeL5KCoY3eb8GP31joC&#10;OBiqjM9yv0wOxEXZkTsoYsc1wcFn6XpobpfKgTCOwuNl93B/8OaH2EZVnMMZqp+1uF8uB0Udvs8I&#10;91XgXOZwOhfMgbjtKmgcBcfKsIuGa+OTfCyag6LYBYwj9/ov2TyCg09S9fC8LpyDkHF0x75r7Lse&#10;SsLSORAtvXflaOiQGvqDocr4LPfL56Ao3PFy6GTO1BzwC2gGvY9md2fsio6Eq2pwv2kmvmvgoHAO&#10;LodmjKbmoD++zpN3hgVwkKnrod5WwUHBdxxtZ3AejXMQGrqDg6FaHdP9Ojjov+quv30meF63jsbf&#10;LAkt7oGDMXU9NGxwYHcer+PAuaTeX9O4sr2CMdMfdtFQQWe6XwcHfFQ6qV0U2+rNt8S6hpH7gjo4&#10;yNTvq7ytgwM+Phh5nMyPhsZuEnMOSbCruyvvdCk4eJWgM8NZFAebKqw6Zxd26PGw/hFE8viAxxY7&#10;BOfuDH8Y0+i6D7yxlsRBcIGQzwlg3vQDOFDWz6Es6V20vXks7OI9LxncYMQvy3afINRqShofcIWX&#10;EcOID5Qp9tNDJPsRfmgwxgG3rvqvLAMHH8BBwtOtUm+hfRXOuPUoXhaU3y39vUwTrPOa+d0EtedE&#10;dLx26b/eGePAyfJJx/WI9ULgABwYdYXfVI1BxIyNpP7Ab+l1zHxcErthJviEbYyD6FO5kQOo4AAc&#10;aIFFntiOKmrwvGkRa+k5B/xJk/gLzvKXGAf+Fd86oMjwHByAA62QiMngWDOtLodzELsvw5mnGtIh&#10;xDiIwgQOMgUf8bak+aKk8UHw9AFpPdaKD+cghpTDgfP4Z2ePEN1CF2MOHICDLkXFX02LXXExnIMi&#10;cm2Mu24RNWrSx8mxm42P4AAcdHDQ9XhgeMbymMEBX4xokuOt30VuJSYP933S/qLC2ULYxAUOPpeD&#10;DlkpfXTe7FhswpZRBgfuRu/gfBGFG+0RxM17iRzUYXzBwaw56Fn34boILWZ1qaPuHnnezz3PIFyD&#10;krI5YNZ4ZOJJug+diz4G9nOEbxKQa8uJHBR1cIgADmbNARP6ydMla9yCNox9K9Hdq+y6Om8j5s1p&#10;1/8YSLHzPbNUsC4jvA6hsbne/N4lqE1vL9FJr7ex0XbXFcVF5ZMQuaWpaOdNg4uJ+ONUJXA12x3E&#10;f0Nxtj9HtjbUrYuYsDfV/nwTK6u687mLfRaXBAhkcq474VNbUWV53jmpsGKPXpVqslWdH6Xm6lQ+&#10;OpIg4C3Lu9oQYiU0IacmqvpyphDUUkMp9pTEqhMcTCV0xDPnEgAHc64dpG2qEgAHU5U04plzCYCD&#10;OdcO0jZVCYCDqUoa8cy5BMDBnGsHaZuqBMDBVCWNeOZcAuBgzrWDtE1VAuBgqpJGPHMuAXAw59pB&#10;2qYqAXAwVUkjnjmXADiYc+0gbVOVADiYqqQRz5xLABzMuXaQtqlKABxMVdKIZ84lAA7mXDtI21Ql&#10;AA6mKmnEM+cSAAdzrh2kbaoSAAdTlTTimXMJgIM51w7SNlUJgIOpShrxzLkEwMGcawdpm6oEwMFU&#10;JY145lwC4GDOtYO0TVUC4GCqkkY8cy4BcDDn2kHapioBcDBVSSOeOZcAOJhz7SBtU5UAOJiqpBHP&#10;nEsAHMy5dpC2qUoAHExV0ohnziUADuZcO0jbVCUADqYqacQz5xIAB3OuHaRtqhIAB1OVNOKZcwmA&#10;gznXDtI2VQmAg6lKGvHMuQRyOdCPM/a+jThd3jfNe5GpT0CqtG225XaYj/48iaclOx807Q8h24V4&#10;H7Lz3dZBAV9F2YSrWORQ/FCL3/sCbB4CfWEhX8/nF5dvy8FGPK1ZiUyFXl/e88zar+l2P8XeV0iv&#10;+n1jv5R9HxTqWed7kKcex/RKaWZ4ovj5O9xUL6z8xTOoHeJ7Imo/xfGyUYVWif9059N+7Pjw2GQW&#10;iuuNNPqioHQwLQeUJ3rYnD1Xrl6e5Q+eb/jb74HH0F+bxITQ+HPzw4poZhxQ8bMcm3pp/tit9Jlx&#10;QKVrfS/qeb1CStBIt5PhHFyd99CHcFC5z08/nX4ZAEnF/gaFCg7ixWWXTV3tLBMp1B9cK98iczg4&#10;njqtIxZFRy1OwYGx58jS2Gub2068tEAeO2ONnwcMEQRBueZCp7SpWA4mrVU1rPcFB/Gy3Vs2o6g8&#10;q8kT/yfsIrLZGt/k2AuqLd3NTloaHSZdwaN4Mwcm+og+asrMMKUl9uiDWnHbMSXpkD0KqwXR2VFH&#10;PIox+4DmgQXyrF30RNR+Zuyy4eaxaC3J+cZqdEgwHRyIn6T52qEd1wKPVssU/UEPB2SDdDHdJamX&#10;2q5tRJSk26ul/K7wnuVgtHT3irSfg4KcdNRUbxQmczPhYMiQwK6XETnITdJosskNeNUcXLsVsDQO&#10;HKTr/XlvmSW781n9X3UWs8zb83lf1YVwc6bW4CD+Y4YU9U5Mdt/2jQUhZoXJ5jyLSWkZ3kX8q6Q/&#10;6e+6oz/cxNwx71u9GRXhXsQnBm01BXGzEyf+Vl0oDfKjsJVLmVxK2Ob8KB9nFsF1L9J5tkeJMnHk&#10;rp3F3lEZ1LubnL1XQRWFmucW6Sb/zHITY8omFcyEGsCBilJlsQlDR12fda5k1qz/u+5FpViJke6p&#10;JuTcrAjtUYp8nXey2HXZiGzIyivFf2Rh1pWozlKEY+KlzFDKTaE2deZY16QA/RuvfaOPJgpRE1Ts&#10;9P+tjSlrQqTuZEwwLyFUgUpFwiFVhSyfkldooI3y54uMo8j4gJC+c2OcdNjOcJMRSK1zZU2vHmSP&#10;2Hyy8a6bKf9Sq45mhSvKIpXWrv1Zx3azQmATEyEO6G9tEG1vYS99qMJsxoJk8O1Mossmi9dmIvnR&#10;ZrtxdzApoR5fJplmAigoyqMsQ7Mg06601Gc29czmDtI5UFk0s3cmi3ougmJuYaaESVI2XmZobHqm&#10;QCgVO2sukDJAUQhReZVnO5OFYtcuGyQ4KmpyVze1qWrfi6ItdpP2gv1JxWIlxNSOiKI01XO6NKth&#10;j4D4rT8N5qCgKuSzX4SGrHb5UZmLrNFUQvsF8qkFT27uqsaaOmJezRyTvVLGFzRiHFjBaJXUVqTy&#10;V6NVry6PJ52djVXUOp0qj+bTBdz8v+ZAipvVrlqmJDE6M89PcGClQ3fSWtG0ftXSL+pMLi7aMes6&#10;tNPNlmEoVTEO7AqS4aRyYBJiV4QsVZeDmrUUakzOi00WpZeQuIq6QRjOgVwhPLApFpM7mTT9PwTi&#10;XRhF1CudttTDPkjnd9HVyT0HUpEH8ZsEQTZWmoPyZoA4bbeyOKjNlVydhFEkuvXywFbVOzg4iMBk&#10;8Sm7wUSqYj2eqBdrWixVpvfypiJVKqql75NOp56VkpVGOZE/qq6w8U1JE/9jc3Dayrxrk0AtwIgg&#10;S1XXW5aZYf0BBWqyqBoTE7X5L/2NGiqSQROzjFiRbtJNRgQl7CDMDrJHDrJPF38QNS3MkS2lS1RX&#10;WVLNH0TqhTtVURQymcAUKDnYynD159tFsmBUcVi1b/QhoxAFQr20tMOEmVbKYldkULGV0reMwCRE&#10;1qdqCZR4RDWaNq98qArtnOQczoFuDG+WbUR9nInFdA6UT3cu06obKp+7hOlK6ZWwyqKWZjSVv/qX&#10;jI1Kljw42ztMWcc4uKt1fNn2yDKi9k4TLPtYGSvjQG8LolpQdixFf5LplBabhIOyeFRjIJmNxjKQ&#10;GqHPZFT+rIYKchVeKl4GqbiUYfLFp4Ec6CxSmKrBM1HbWw8o3xQLha1irkjyMmLKizbuqBz5+o7m&#10;wATsT0bINlpXM2VW57/9D+eA2tCt+JESdJe1uaESMJGaAtZJ5cKlkFRNqIzwqCghqiKUiuhfshZl&#10;kddUGp1TihkcaBDubf1R9oxGKXL6JRSxlWVShc6nBJ1qx8qdKB0znqIMih+pGCJz8rL+mlGnGv3a&#10;NUi6lY0flXkTBsVKBWdz0KiAkkLJo6UJMxqi1lRaF+TDFGqDJ8uvySj9ahoDKiTpi2rH/LFJWlOr&#10;wzgwXQl1W6rATNT2EpgeHlBkJmbqXqUHUza6zDiUvRzIstCJSOCAMkcxUEVoX7LD1ZUi/mVQEy6N&#10;ZaqLxlJMgIOC2mJJieWz1RvVY+cSbg4HZjhFOw7VZ8VC5NHfQxG3f6NqaAw2g44lAeufumGzCrzR&#10;jP6Hu62Cmgq7BptiY2ky+g9yQA0WVZQZ9MuY9MhH1qIRclPAVh3y/qBJrY6d917ejrFhHDTmaROO&#10;ySOVsBGVkBCJypSzTFGgnvx1mH4OrNz0cnCVtrIoOTZ9SkWsG1HOAZ+NYYrx+wNZ4TK/4jejeOuf&#10;os46t19mcVDIHFmptmpT4N20ve7QpNUhVUljFpsqs3JHdGsB6eKl5rQZp3ISejkwoTGtmjoOcmBK&#10;lX5sumfT7TGcTKL7OdC1wgiV7SnLTSYHTUKbxGnxi8BJdtQTEceNqWr6CyszcquANxNn2XqBRRoK&#10;W/85yoGYXq7ENLHSDNU6FUFj41Ks26Y5NVFQlbHZGNMySZfpHJjCDfhgxZ7HgZg+V2M8Pb3YdsKk&#10;6cYWP564ideWOdOX6TustFplav4phz3B5TKXA+KQqc0EYdImSyCJA1Z8Gg6r6nW7SsElcWB6qnZk&#10;/EoOpGKbMm5VbyQkMtO2iYZ0G2o5l2kfOOjvD6x8RzmQStGfxKxpemRFCCXpBtwqQzkGs/f0Mz/z&#10;4aDQE8CK2VYabUOv5hbt4bRlK/Ey03XRzYGaNuMTVQrp2Di5MRosDlqj0xiUnf0BK3CdSx6dFXYL&#10;qREXy6YOq2kpZNpfZRf5uWgbUKoJ3Yq2NnKIAzWbqQawrK3wQBdVrlcjW+0mcKAnEjgHup902hI1&#10;h9ua3uSn6czsatmoBUnKZMAuGrs/IPlZs29NJ2zVqwLBnuJs2x7KFfuogro5UDMuor1yZ6HSOaDE&#10;mX5fjs9Y49SmrkWLksQ+UdSeGSaDafVgNcohDmh2sjHwCAo+HvSaOo9yk06vy+P9AdkbajRvGtxQ&#10;Zvg4rlZOzLQM61VZBpt1RHLeZxed9Ixns6jLiQlzoDbltRZAsCjFAM5eZ3gPB3pFWEbedML2YamL&#10;Wvhol2af48CsQFvt1cD+QC59PEguV7ly6s2bNs2lEd8YHFCN3qUmNnIh95l5U9blcQ5oOC8Ro25M&#10;NvH9HAiTRdWZ7sZjdhFb0+zlgK01maan6XOsgS1Dzax9H5RtHeaAZ+lNHCj5S5OTFOaNgIzt1LR+&#10;HRxQy9XTHzRdUDvTNJADRwlqQqLXLmL9gRCt1x+Y+cc0u0gvzTWhOtODL+sP5Ewi5ZAaVqkljwN7&#10;yc/oUk+BKHs3woHszfURlIT+IJMDMcGloGzGFA07ppBkk/IQo/CqIoP8bRxI48LMs5OUKWH22Fjt&#10;Z1HLxfZcatCW7OfAtFd8Iip5fMAVrG3PXg7aliuO3RC7iNuE1qYlGXyQg62VhmamtscukiImpQtr&#10;UC0ttAaIFVzbNpk/qikQCUKEA9uyy+WgXQuK2EWUHL0HjUDoMzEj86YTjA9MrZnVCypskSd+ylwx&#10;3c4H6H+5vLgSsHLtIKM2W7EmJpkDoYjTbisbmfJmghjMgZnm5XywPt1kOVZ5j73ckiEW/72lQY8D&#10;dyWGcivt/j4OzFKmiEm1GyJofw7d50B349a+CtOI6Q6PjfRzOWhrUNhv/nyRKVw5CKWOu6kmq7Fo&#10;ikKXxtv6A9l6yRxRtyTqlPpLp/2U8zyqutsyZ7kyHlL6A+G23UOgPSZzICLgxjgF0MkB2RaeVAOZ&#10;HNIfhIJsy8znwAzotRsqaWnu93JA2KuNWSrXftCsTqx6kxtQnChawbPyzuGArQVYqmBtiU6OnMMS&#10;6bfXx01OKCGmQt/bHzSL3aq0TVfMUGhWvK0c2yQ3jhM5oAkXtkY+hIODc4yghwO2BGsSKjLtdHpK&#10;T4njA2oN+GEEu7h8sdIsl7UVj3QhTc9eDijxtRSQmmIj4tmePt422anQ035hu+hpDkgsTXNp7YwN&#10;cSCHnnqWrtkhpAvJTt5bOaDIdVcrxPGQJe1Na7Ztv9UHU4PjukzloF14UVVHqXB7IU8k5FBuYhQ7&#10;KpkKO/sDqjFvXwp1SCE9JXKgJltOt4tXUuFGm1rPdmmVZKEo7OWAJoouNDzQQ3HysGVNVKw/kGPs&#10;8foDuXffdLNU63pIGeTAmKHNDqq2Z7OBfCcHcmJUK1DU7sHe49SWd5tRS1TSuHGEkMgBFQyvTtKV&#10;MykR5EBWr1Zh14yjtTRHaQox5m3xYHVoMhocH+hJenITOCYVMF7khmZdVrLIFXC9HJDcbtR7mnaU&#10;AnL37IZAV3ucfQ5MOA2K4qBbm2/6p2dDBg1g2V5qtEkIpncNcSobL0q0bQ7rQrL2Kcll3UnHBxd5&#10;Vo4OFsh5BTMXRK0W9aamURQO5N0u8kSQzqi1zVBuhT/caMqLgpK67uSAnMm7YuTAm9embGHpbIL6&#10;6McwB/a890GfHu3sD9Qk6UHGTPvyFX+U0OODLooRa5kPtVd7AAf2YaCTO2AJcCCXPe6Ps4hNerWa&#10;926aqW2iejGuZEAnygwtBpeyqiwO6PilnIOUh/Yoq45dZOCXP1fXzUWdhrPW0dymzdlCYRpHOc94&#10;F7WvDuaZzpXmoXRaRcGqi3hk00V4KcVQ4s/SF4WlElKzhIgCND24VZbBsZHVNw7fX0S6sb5mfVb/&#10;zcyaMkc6o0aGVMSBK+g6OWDROiaVOizTfjEOSAeP6+6h1yDVCk03B20XooKXReccazN6SrSLqGZ3&#10;172at7KXGRvGrPqR/+RlddCNbn9/IHVvEk0B8fUvKRdKgY5PMt98VDh2FHprJanehKvdWtNIPDq7&#10;dHmeWFRNf2tFIZsa8ykHAcWEEvIWDqztPsrmaCbm7HyY1ttchScLXq82W1WVzIGzfU+f5mhjjHHQ&#10;DHCve3UyjYyNHg7YmV2Tvda0oWCGcdDur9yo1pCPP4INl11Wzb6Sfg50+2DZdaw16eJAbXFzB6Im&#10;t40k75Zd1KzT2ZIP20X6WJKqsbb5IItX/8XmwOTYPj2tW6TG0G0T8iwHV3HezTbvKuf/Te7oPgm9&#10;YeJmjxZreWEBNfXyu9z04Ud7jnwjO1J55E+0qnoq/y7utJC94U5cRmF8t8f7hB1GgdZ7He1h6899&#10;Cr/bxtq4k3ORm3bjpA6CbRSVx+AIUHIpjW92SbU4TWp6tlpN9otjhNY9FtVDxdfc/SA8tEMUE5SO&#10;WGVKZI8ybpbe5d/kuTB74TE8uUn5U8zcWseswjYmF+y+a1rGvDNb5bpXCqPMyNq23e8e6qjovdRX&#10;fLAoKtmDqf1iFfWp962YcBD5bg4DKbOtkQA5FOliqtL1S8UhgyvZfYgbFYWoYLpvQib0JPfBqE/U&#10;hPpbWxMyUSYhqn9Xxez809JWmwTrX61dFPx50B+ppQtpdFAgIzpmDWhzaHfECINBUwvZThCYMw2N&#10;0z5Ddurkfkh8r+SA6jT3OsMpittZ3aDWaIponTg4B97aBzh4Q50UxSs5EKMwZ9PYW7IUjZTMz/aw&#10;tjmlNXUa+WKqOUKP/mDqeuDxvZADkpk7O/3ezLmxk03bWJv2YYQpkylPy5tuU848dd9nN2XaPjeu&#10;V3AgRlNi7p505Vx0N7dilevJYlAuZshvZv/W9GmUs4Ny9WEvpw0S5oumT+SnxfgKDtrJ4Hl3B+78&#10;eeTY/9gScFYfnLUQjA/GLv/R5osMB95BsbfkqDNS+xhf5AW8CRKtD33JOcDA5pJh77tNkN4PiOIV&#10;/QHdTEzbKIL7xuZWhuoWZXGVyFtntuRV4MKa9PfaieuavT18cyvDFabnJRyssFyQpc8qAXDwWfWN&#10;3IZLABxAGSiB166joTxRAkstAfQHS605pPuVJQAOXlmaCGupJfD/bdTOffBZYT4AAAAASUVORK5C&#10;YIJQSwECLQAUAAYACAAAACEAsYJntgoBAAATAgAAEwAAAAAAAAAAAAAAAAAAAAAAW0NvbnRlbnRf&#10;VHlwZXNdLnhtbFBLAQItABQABgAIAAAAIQA4/SH/1gAAAJQBAAALAAAAAAAAAAAAAAAAADsBAABf&#10;cmVscy8ucmVsc1BLAQItABQABgAIAAAAIQCeMkjRMAQAAHUMAAAOAAAAAAAAAAAAAAAAADoCAABk&#10;cnMvZTJvRG9jLnhtbFBLAQItABQABgAIAAAAIQCqJg6+vAAAACEBAAAZAAAAAAAAAAAAAAAAAJYG&#10;AABkcnMvX3JlbHMvZTJvRG9jLnhtbC5yZWxzUEsBAi0AFAAGAAgAAAAhACaFQqHiAAAACwEAAA8A&#10;AAAAAAAAAAAAAAAAiQcAAGRycy9kb3ducmV2LnhtbFBLAQItAAoAAAAAAAAAIQBX0lg5HzcAAB83&#10;AAAUAAAAAAAAAAAAAAAAAJgIAABkcnMvbWVkaWEvaW1hZ2UxLnBuZ1BLBQYAAAAABgAGAHwBAADp&#10;PwAAAAA=&#10;">
               <v:rect id="AutoShape 10" o:spid="_x0000_s1027" style="position:absolute;width:990;height:566;visibility:visible;mso-wrap-style:square;v-text-anchor:top" o:bwmode="grayScale" o:gfxdata="UEsDBBQABgAIAAAAIQDb4fbL7gAAAIUBAAATAAAAW0NvbnRlbnRfVHlwZXNdLnhtbHyQz07DMAyH&#10;70i8Q+QralM4IITa7kDhCAiNB7ASt43WOlEcyvb2pNu4IODoPz9/n1xv9vOkForiPDdwXVagiI23&#10;jocG3rdPxR0oScgWJ8/UwIEENu3lRb09BBKV0ywNjCmFe63FjDSjlD4Q50nv44wpl3HQAc0OB9I3&#10;VXWrjedEnIq03oC27qjHjympx31un0wiTQLq4bS4shrAECZnMGVTvbD9QSnOhDInjzsyuiBXWQP0&#10;r4R18jfgnHvJr4nOknrFmJ5xzhraRtHWf3Kkpfz/yGo5S+H73hkquyhdjr3R8m2lj09svwAAAP//&#10;AwBQSwMEFAAGAAgAAAAhAFr0LFu/AAAAFQEAAAsAAABfcmVscy8ucmVsc2zPwWrDMAwG4Ptg72B0&#10;X5TuUMaI01uh19I+gLGVxCy2jGSy9e1nemrHjpL4P0nD4SetZiPRyNnCruvBUPYcYp4tXC/Htw8w&#10;Wl0ObuVMFm6kcBhfX4Yzra62kC6xqGlKVgtLreUTUf1CyWnHhXKbTCzJ1VbKjMX5LzcTvvf9HuXR&#10;gPHJNKdgQU5hB+ZyK23zHztFL6w81c5zQp6m6P9TMfB3PtPWFCczVQtB9N4U2rp2HOA44NMz4y8A&#10;AAD//wMAUEsDBBQABgAIAAAAIQDTflMDwQAAANoAAAAPAAAAZHJzL2Rvd25yZXYueG1sRI9Bi8Iw&#10;FITvgv8hPMGbputBtGsUV1BEZHG7i+dn82yLzUtJotZ/bxYEj8PMfMPMFq2pxY2crywr+BgmIIhz&#10;qysuFPz9rgcTED4ga6wtk4IHeVjMu50Zptre+YduWShEhLBPUUEZQpNK6fOSDPqhbYijd7bOYIjS&#10;FVI7vEe4qeUoScbSYMVxocSGViXll+xqFBx239vH9JjYJe7X/OWmpl6dNkr1e+3yE0SgNrzDr/ZW&#10;KxjB/5V4A+T8CQAA//8DAFBLAQItABQABgAIAAAAIQDb4fbL7gAAAIUBAAATAAAAAAAAAAAAAAAA&#10;AAAAAABbQ29udGVudF9UeXBlc10ueG1sUEsBAi0AFAAGAAgAAAAhAFr0LFu/AAAAFQEAAAsAAAAA&#10;AAAAAAAAAAAAHwEAAF9yZWxzLy5yZWxzUEsBAi0AFAAGAAgAAAAhANN+UwPBAAAA2gAAAA8AAAAA&#10;AAAAAAAAAAAABwIAAGRycy9kb3ducmV2LnhtbFBLBQYAAAAAAwADALcAAAD1AgAAAAA=&#10;" filled="f" stroked="f">
                 <o:lock v:ext="edit" aspectratio="t" text="t"/>
               </v:rect>
@@ -3305,7 +4598,565 @@
     <w:uiPriority w:val="99"/>
     <w:rsid w:val="00D57B30"/>
   </w:style>
+  <w:style w:type="paragraph" w:styleId="TOCHeading">
+    <w:name w:val="TOC Heading"/>
+    <w:basedOn w:val="Heading1"/>
+    <w:next w:val="Normal"/>
+    <w:uiPriority w:val="39"/>
+    <w:unhideWhenUsed/>
+    <w:qFormat/>
+    <w:rsid w:val="00074D09"/>
+    <w:pPr>
+      <w:outlineLvl w:val="9"/>
+    </w:pPr>
+  </w:style>
+  <w:style w:type="paragraph" w:styleId="TOC1">
+    <w:name w:val="toc 1"/>
+    <w:basedOn w:val="Normal"/>
+    <w:next w:val="Normal"/>
+    <w:autoRedefine/>
+    <w:uiPriority w:val="39"/>
+    <w:unhideWhenUsed/>
+    <w:rsid w:val="00074D09"/>
+    <w:pPr>
+      <w:spacing w:after="100"/>
+    </w:pPr>
+  </w:style>
+  <w:style w:type="character" w:styleId="Hyperlink">
+    <w:name w:val="Hyperlink"/>
+    <w:basedOn w:val="DefaultParagraphFont"/>
+    <w:uiPriority w:val="99"/>
+    <w:unhideWhenUsed/>
+    <w:rsid w:val="00074D09"/>
+    <w:rPr>
+      <w:color w:val="0563C1" w:themeColor="hyperlink"/>
+      <w:u w:val="single"/>
+    </w:rPr>
+  </w:style>
 </w:styles>
+</file>
+
+<file path=word/glossary/document.xml><?xml version="1.0" encoding="utf-8"?>
+<w:glossaryDocument xmlns:wpc="http://schemas.microsoft.com/office/word/2010/wordprocessingCanvas" xmlns:cx="http://schemas.microsoft.com/office/drawing/2014/chartex" xmlns:cx1="http://schemas.microsoft.com/office/drawing/2015/9/8/chartex" xmlns:cx2="http://schemas.microsoft.com/office/drawing/2015/10/21/chartex" xmlns:cx3="http://schemas.microsoft.com/office/drawing/2016/5/9/chartex" xmlns:cx4="http://schemas.microsoft.com/office/drawing/2016/5/10/chartex" xmlns:cx5="http://schemas.microsoft.com/office/drawing/2016/5/11/chartex" xmlns:cx6="http://schemas.microsoft.com/office/drawing/2016/5/12/chartex" xmlns:cx7="http://schemas.microsoft.com/office/drawing/2016/5/13/chartex" xmlns:cx8="http://schemas.microsoft.com/office/drawing/2016/5/14/chartex" xmlns:mc="http://schemas.openxmlformats.org/markup-compatibility/2006" xmlns:aink="http://schemas.microsoft.com/office/drawing/2016/ink" xmlns:am3d="http://schemas.microsoft.com/office/drawing/2017/model3d" xmlns:o="urn:schemas-microsoft-com:office:office" xmlns:r="http://schemas.openxmlformats.org/officeDocument/2006/relationships" xmlns:m="http://schemas.openxmlformats.org/officeDocument/2006/math" xmlns:v="urn:schemas-microsoft-com:vml" xmlns:wp14="http://schemas.microsoft.com/office/word/2010/wordprocessingDrawing" xmlns:wp="http://schemas.openxmlformats.org/drawingml/2006/wordprocessingDrawing" xmlns:w10="urn:schemas-microsoft-com:office:word" xmlns:w="http://schemas.openxmlformats.org/wordprocessingml/2006/main" xmlns:w14="http://schemas.microsoft.com/office/word/2010/wordml" xmlns:w15="http://schemas.microsoft.com/office/word/2012/wordml" xmlns:w16cid="http://schemas.microsoft.com/office/word/2016/wordml/cid" xmlns:w16se="http://schemas.microsoft.com/office/word/2015/wordml/symex" xmlns:wpg="http://schemas.microsoft.com/office/word/2010/wordprocessingGroup" xmlns:wpi="http://schemas.microsoft.com/office/word/2010/wordprocessingInk" xmlns:wne="http://schemas.microsoft.com/office/word/2006/wordml" xmlns:wps="http://schemas.microsoft.com/office/word/2010/wordprocessingShape" mc:Ignorable="w14 w15 w16se w16cid wp14"/>
+</file>
+
+<file path=word/glossary/fontTable.xml><?xml version="1.0" encoding="utf-8"?>
+<w:fonts xmlns:mc="http://schemas.openxmlformats.org/markup-compatibility/2006" xmlns:r="http://schemas.openxmlformats.org/officeDocument/2006/relationships" xmlns:w="http://schemas.openxmlformats.org/wordprocessingml/2006/main" xmlns:w14="http://schemas.microsoft.com/office/word/2010/wordml" xmlns:w15="http://schemas.microsoft.com/office/word/2012/wordml" xmlns:w16cid="http://schemas.microsoft.com/office/word/2016/wordml/cid" xmlns:w16se="http://schemas.microsoft.com/office/word/2015/wordml/symex" mc:Ignorable="w14 w15 w16se w16cid">
+  <w:font w:name="Arial">
+    <w:panose1 w:val="020B0604020202020204"/>
+    <w:charset w:val="00"/>
+    <w:family w:val="swiss"/>
+    <w:pitch w:val="variable"/>
+    <w:sig w:usb0="E0002AFF" w:usb1="C0007843" w:usb2="00000009" w:usb3="00000000" w:csb0="000001FF" w:csb1="00000000"/>
+  </w:font>
+  <w:font w:name="Times New Roman">
+    <w:panose1 w:val="02020603050405020304"/>
+    <w:charset w:val="00"/>
+    <w:family w:val="roman"/>
+    <w:pitch w:val="variable"/>
+    <w:sig w:usb0="E0002AFF" w:usb1="C0007843" w:usb2="00000009" w:usb3="00000000" w:csb0="000001FF" w:csb1="00000000"/>
+  </w:font>
+  <w:font w:name="Calibri">
+    <w:panose1 w:val="020F0502020204030204"/>
+    <w:charset w:val="00"/>
+    <w:family w:val="swiss"/>
+    <w:pitch w:val="variable"/>
+    <w:sig w:usb0="E0002AFF" w:usb1="4000ACFF" w:usb2="00000001" w:usb3="00000000" w:csb0="000001FF" w:csb1="00000000"/>
+  </w:font>
+  <w:font w:name="Calibri Light">
+    <w:panose1 w:val="020F0302020204030204"/>
+    <w:charset w:val="00"/>
+    <w:family w:val="swiss"/>
+    <w:pitch w:val="variable"/>
+    <w:sig w:usb0="A0002AEF" w:usb1="4000207B" w:usb2="00000000" w:usb3="00000000" w:csb0="000001FF" w:csb1="00000000"/>
+  </w:font>
+  <w:font w:name="Segoe UI">
+    <w:panose1 w:val="020B0502040204020203"/>
+    <w:charset w:val="00"/>
+    <w:family w:val="swiss"/>
+    <w:pitch w:val="variable"/>
+    <w:sig w:usb0="E4002EFF" w:usb1="C000E47F" w:usb2="00000009" w:usb3="00000000" w:csb0="000001FF" w:csb1="00000000"/>
+  </w:font>
+</w:fonts>
+</file>
+
+<file path=word/glossary/settings.xml><?xml version="1.0" encoding="utf-8"?>
+<w:settings xmlns:mc="http://schemas.openxmlformats.org/markup-compatibility/2006" xmlns:o="urn:schemas-microsoft-com:office:office" xmlns:r="http://schemas.openxmlformats.org/officeDocument/2006/relationships" xmlns:m="http://schemas.openxmlformats.org/officeDocument/2006/math" xmlns:v="urn:schemas-microsoft-com:vml" xmlns:w10="urn:schemas-microsoft-com:office:word" xmlns:w="http://schemas.openxmlformats.org/wordprocessingml/2006/main" xmlns:w14="http://schemas.microsoft.com/office/word/2010/wordml" xmlns:w15="http://schemas.microsoft.com/office/word/2012/wordml" xmlns:w16cid="http://schemas.microsoft.com/office/word/2016/wordml/cid" xmlns:w16se="http://schemas.microsoft.com/office/word/2015/wordml/symex" xmlns:sl="http://schemas.openxmlformats.org/schemaLibrary/2006/main" mc:Ignorable="w14 w15 w16se w16cid">
+  <w:view w:val="normal"/>
+  <w:defaultTabStop w:val="720"/>
+  <w:characterSpacingControl w:val="doNotCompress"/>
+  <w:compat>
+    <w:useFELayout/>
+    <w:compatSetting w:name="compatibilityMode" w:uri="http://schemas.microsoft.com/office/word" w:val="15"/>
+    <w:compatSetting w:name="overrideTableStyleFontSizeAndJustification" w:uri="http://schemas.microsoft.com/office/word" w:val="1"/>
+    <w:compatSetting w:name="enableOpenTypeFeatures" w:uri="http://schemas.microsoft.com/office/word" w:val="1"/>
+    <w:compatSetting w:name="doNotFlipMirrorIndents" w:uri="http://schemas.microsoft.com/office/word" w:val="1"/>
+    <w:compatSetting w:name="differentiateMultirowTableHeaders" w:uri="http://schemas.microsoft.com/office/word" w:val="1"/>
+    <w:compatSetting w:name="useWord2013TrackBottomHyphenation" w:uri="http://schemas.microsoft.com/office/word" w:val="0"/>
+  </w:compat>
+  <w:rsids>
+    <w:rsidRoot w:val="008A056E"/>
+    <w:rsid w:val="007C51A6"/>
+    <w:rsid w:val="008A056E"/>
+  </w:rsids>
+  <m:mathPr>
+    <m:mathFont m:val="Cambria Math"/>
+    <m:brkBin m:val="before"/>
+    <m:brkBinSub m:val="--"/>
+    <m:smallFrac m:val="0"/>
+    <m:dispDef/>
+    <m:lMargin m:val="0"/>
+    <m:rMargin m:val="0"/>
+    <m:defJc m:val="centerGroup"/>
+    <m:wrapIndent m:val="1440"/>
+    <m:intLim m:val="subSup"/>
+    <m:naryLim m:val="undOvr"/>
+  </m:mathPr>
+  <w:themeFontLang w:val="en-US"/>
+  <w:clrSchemeMapping w:bg1="light1" w:t1="dark1" w:bg2="light2" w:t2="dark2" w:accent1="accent1" w:accent2="accent2" w:accent3="accent3" w:accent4="accent4" w:accent5="accent5" w:accent6="accent6" w:hyperlink="hyperlink" w:followedHyperlink="followedHyperlink"/>
+  <w:decimalSymbol w:val="."/>
+  <w:listSeparator w:val=","/>
+  <w15:chartTrackingRefBased/>
+</w:settings>
+</file>
+
+<file path=word/glossary/styles.xml><?xml version="1.0" encoding="utf-8"?>
+<w:styles xmlns:mc="http://schemas.openxmlformats.org/markup-compatibility/2006" xmlns:r="http://schemas.openxmlformats.org/officeDocument/2006/relationships" xmlns:w="http://schemas.openxmlformats.org/wordprocessingml/2006/main" xmlns:w14="http://schemas.microsoft.com/office/word/2010/wordml" xmlns:w15="http://schemas.microsoft.com/office/word/2012/wordml" xmlns:w16cid="http://schemas.microsoft.com/office/word/2016/wordml/cid" xmlns:w16se="http://schemas.microsoft.com/office/word/2015/wordml/symex" mc:Ignorable="w14 w15 w16se w16cid">
+  <w:docDefaults>
+    <w:rPrDefault>
+      <w:rPr>
+        <w:rFonts w:asciiTheme="minorHAnsi" w:eastAsiaTheme="minorEastAsia" w:hAnsiTheme="minorHAnsi" w:cstheme="minorBidi"/>
+        <w:sz w:val="22"/>
+        <w:szCs w:val="22"/>
+        <w:lang w:val="en-US" w:eastAsia="en-US" w:bidi="ar-SA"/>
+      </w:rPr>
+    </w:rPrDefault>
+    <w:pPrDefault>
+      <w:pPr>
+        <w:spacing w:after="160" w:line="259" w:lineRule="auto"/>
+      </w:pPr>
+    </w:pPrDefault>
+  </w:docDefaults>
+  <w:latentStyles w:defLockedState="0" w:defUIPriority="99" w:defSemiHidden="0" w:defUnhideWhenUsed="0" w:defQFormat="0" w:count="375">
+    <w:lsdException w:name="Normal" w:uiPriority="0" w:qFormat="1"/>
+    <w:lsdException w:name="heading 1" w:uiPriority="9" w:qFormat="1"/>
+    <w:lsdException w:name="heading 2" w:semiHidden="1" w:uiPriority="9" w:unhideWhenUsed="1" w:qFormat="1"/>
+    <w:lsdException w:name="heading 3" w:semiHidden="1" w:uiPriority="9" w:unhideWhenUsed="1" w:qFormat="1"/>
+    <w:lsdException w:name="heading 4" w:semiHidden="1" w:uiPriority="9" w:unhideWhenUsed="1" w:qFormat="1"/>
+    <w:lsdException w:name="heading 5" w:semiHidden="1" w:uiPriority="9" w:unhideWhenUsed="1" w:qFormat="1"/>
+    <w:lsdException w:name="heading 6" w:semiHidden="1" w:uiPriority="9" w:unhideWhenUsed="1" w:qFormat="1"/>
+    <w:lsdException w:name="heading 7" w:semiHidden="1" w:uiPriority="9" w:unhideWhenUsed="1" w:qFormat="1"/>
+    <w:lsdException w:name="heading 8" w:semiHidden="1" w:uiPriority="9" w:unhideWhenUsed="1" w:qFormat="1"/>
+    <w:lsdException w:name="heading 9" w:semiHidden="1" w:uiPriority="9" w:unhideWhenUsed="1" w:qFormat="1"/>
+    <w:lsdException w:name="index 1" w:semiHidden="1" w:unhideWhenUsed="1"/>
+    <w:lsdException w:name="index 2" w:semiHidden="1" w:unhideWhenUsed="1"/>
+    <w:lsdException w:name="index 3" w:semiHidden="1" w:unhideWhenUsed="1"/>
+    <w:lsdException w:name="index 4" w:semiHidden="1" w:unhideWhenUsed="1"/>
+    <w:lsdException w:name="index 5" w:semiHidden="1" w:unhideWhenUsed="1"/>
+    <w:lsdException w:name="index 6" w:semiHidden="1" w:unhideWhenUsed="1"/>
+    <w:lsdException w:name="index 7" w:semiHidden="1" w:unhideWhenUsed="1"/>
+    <w:lsdException w:name="index 8" w:semiHidden="1" w:unhideWhenUsed="1"/>
+    <w:lsdException w:name="index 9" w:semiHidden="1" w:unhideWhenUsed="1"/>
+    <w:lsdException w:name="toc 1" w:semiHidden="1" w:uiPriority="39" w:unhideWhenUsed="1"/>
+    <w:lsdException w:name="toc 2" w:semiHidden="1" w:uiPriority="39" w:unhideWhenUsed="1"/>
+    <w:lsdException w:name="toc 3" w:semiHidden="1" w:uiPriority="39" w:unhideWhenUsed="1"/>
+    <w:lsdException w:name="toc 4" w:semiHidden="1" w:uiPriority="39" w:unhideWhenUsed="1"/>
+    <w:lsdException w:name="toc 5" w:semiHidden="1" w:uiPriority="39" w:unhideWhenUsed="1"/>
+    <w:lsdException w:name="toc 6" w:semiHidden="1" w:uiPriority="39" w:unhideWhenUsed="1"/>
+    <w:lsdException w:name="toc 7" w:semiHidden="1" w:uiPriority="39" w:unhideWhenUsed="1"/>
+    <w:lsdException w:name="toc 8" w:semiHidden="1" w:uiPriority="39" w:unhideWhenUsed="1"/>
+    <w:lsdException w:name="toc 9" w:semiHidden="1" w:uiPriority="39" w:unhideWhenUsed="1"/>
+    <w:lsdException w:name="Normal Indent" w:semiHidden="1" w:unhideWhenUsed="1"/>
+    <w:lsdException w:name="footnote text" w:semiHidden="1" w:unhideWhenUsed="1"/>
+    <w:lsdException w:name="annotation text" w:semiHidden="1" w:unhideWhenUsed="1"/>
+    <w:lsdException w:name="header" w:semiHidden="1" w:unhideWhenUsed="1"/>
+    <w:lsdException w:name="footer" w:semiHidden="1" w:unhideWhenUsed="1"/>
+    <w:lsdException w:name="index heading" w:semiHidden="1" w:unhideWhenUsed="1"/>
+    <w:lsdException w:name="caption" w:semiHidden="1" w:uiPriority="35" w:unhideWhenUsed="1" w:qFormat="1"/>
+    <w:lsdException w:name="table of figures" w:semiHidden="1" w:unhideWhenUsed="1"/>
+    <w:lsdException w:name="envelope address" w:semiHidden="1" w:unhideWhenUsed="1"/>
+    <w:lsdException w:name="envelope return" w:semiHidden="1" w:unhideWhenUsed="1"/>
+    <w:lsdException w:name="footnote reference" w:semiHidden="1" w:unhideWhenUsed="1"/>
+    <w:lsdException w:name="annotation reference" w:semiHidden="1" w:unhideWhenUsed="1"/>
+    <w:lsdException w:name="line number" w:semiHidden="1" w:unhideWhenUsed="1"/>
+    <w:lsdException w:name="page number" w:semiHidden="1" w:unhideWhenUsed="1"/>
+    <w:lsdException w:name="endnote reference" w:semiHidden="1" w:unhideWhenUsed="1"/>
+    <w:lsdException w:name="endnote text" w:semiHidden="1" w:unhideWhenUsed="1"/>
+    <w:lsdException w:name="table of authorities" w:semiHidden="1" w:unhideWhenUsed="1"/>
+    <w:lsdException w:name="macro" w:semiHidden="1" w:unhideWhenUsed="1"/>
+    <w:lsdException w:name="toa heading" w:semiHidden="1" w:unhideWhenUsed="1"/>
+    <w:lsdException w:name="List" w:semiHidden="1" w:unhideWhenUsed="1"/>
+    <w:lsdException w:name="List Bullet" w:semiHidden="1" w:unhideWhenUsed="1"/>
+    <w:lsdException w:name="List Number" w:semiHidden="1" w:unhideWhenUsed="1"/>
+    <w:lsdException w:name="List 2" w:semiHidden="1" w:unhideWhenUsed="1"/>
+    <w:lsdException w:name="List 3" w:semiHidden="1" w:unhideWhenUsed="1"/>
+    <w:lsdException w:name="List 4" w:semiHidden="1" w:unhideWhenUsed="1"/>
+    <w:lsdException w:name="List 5" w:semiHidden="1" w:unhideWhenUsed="1"/>
+    <w:lsdException w:name="List Bullet 2" w:semiHidden="1" w:unhideWhenUsed="1"/>
+    <w:lsdException w:name="List Bullet 3" w:semiHidden="1" w:unhideWhenUsed="1"/>
+    <w:lsdException w:name="List Bullet 4" w:semiHidden="1" w:unhideWhenUsed="1"/>
+    <w:lsdException w:name="List Bullet 5" w:semiHidden="1" w:unhideWhenUsed="1"/>
+    <w:lsdException w:name="List Number 2" w:semiHidden="1" w:unhideWhenUsed="1"/>
+    <w:lsdException w:name="List Number 3" w:semiHidden="1" w:unhideWhenUsed="1"/>
+    <w:lsdException w:name="List Number 4" w:semiHidden="1" w:unhideWhenUsed="1"/>
+    <w:lsdException w:name="List Number 5" w:semiHidden="1" w:unhideWhenUsed="1"/>
+    <w:lsdException w:name="Title" w:uiPriority="10" w:qFormat="1"/>
+    <w:lsdException w:name="Closing" w:semiHidden="1" w:unhideWhenUsed="1"/>
+    <w:lsdException w:name="Signature" w:semiHidden="1" w:unhideWhenUsed="1"/>
+    <w:lsdException w:name="Default Paragraph Font" w:semiHidden="1" w:uiPriority="1" w:unhideWhenUsed="1"/>
+    <w:lsdException w:name="Body Text" w:semiHidden="1" w:unhideWhenUsed="1"/>
+    <w:lsdException w:name="Body Text Indent" w:semiHidden="1" w:unhideWhenUsed="1"/>
+    <w:lsdException w:name="List Continue" w:semiHidden="1" w:unhideWhenUsed="1"/>
+    <w:lsdException w:name="List Continue 2" w:semiHidden="1" w:unhideWhenUsed="1"/>
+    <w:lsdException w:name="List Continue 3" w:semiHidden="1" w:unhideWhenUsed="1"/>
+    <w:lsdException w:name="List Continue 4" w:semiHidden="1" w:unhideWhenUsed="1"/>
+    <w:lsdException w:name="List Continue 5" w:semiHidden="1" w:unhideWhenUsed="1"/>
+    <w:lsdException w:name="Message Header" w:semiHidden="1" w:unhideWhenUsed="1"/>
+    <w:lsdException w:name="Subtitle" w:uiPriority="11" w:qFormat="1"/>
+    <w:lsdException w:name="Salutation" w:semiHidden="1" w:unhideWhenUsed="1"/>
+    <w:lsdException w:name="Date" w:semiHidden="1" w:unhideWhenUsed="1"/>
+    <w:lsdException w:name="Body Text First Indent" w:semiHidden="1" w:unhideWhenUsed="1"/>
+    <w:lsdException w:name="Body Text First Indent 2" w:semiHidden="1" w:unhideWhenUsed="1"/>
+    <w:lsdException w:name="Note Heading" w:semiHidden="1" w:unhideWhenUsed="1"/>
+    <w:lsdException w:name="Body Text 2" w:semiHidden="1" w:unhideWhenUsed="1"/>
+    <w:lsdException w:name="Body Text 3" w:semiHidden="1" w:unhideWhenUsed="1"/>
+    <w:lsdException w:name="Body Text Indent 2" w:semiHidden="1" w:unhideWhenUsed="1"/>
+    <w:lsdException w:name="Body Text Indent 3" w:semiHidden="1" w:unhideWhenUsed="1"/>
+    <w:lsdException w:name="Block Text" w:semiHidden="1" w:unhideWhenUsed="1"/>
+    <w:lsdException w:name="Hyperlink" w:semiHidden="1" w:unhideWhenUsed="1"/>
+    <w:lsdException w:name="FollowedHyperlink" w:semiHidden="1" w:unhideWhenUsed="1"/>
+    <w:lsdException w:name="Strong" w:uiPriority="22" w:qFormat="1"/>
+    <w:lsdException w:name="Emphasis" w:uiPriority="20" w:qFormat="1"/>
+    <w:lsdException w:name="Document Map" w:semiHidden="1" w:unhideWhenUsed="1"/>
+    <w:lsdException w:name="Plain Text" w:semiHidden="1" w:unhideWhenUsed="1"/>
+    <w:lsdException w:name="E-mail Signature" w:semiHidden="1" w:unhideWhenUsed="1"/>
+    <w:lsdException w:name="HTML Top of Form" w:semiHidden="1" w:unhideWhenUsed="1"/>
+    <w:lsdException w:name="HTML Bottom of Form" w:semiHidden="1" w:unhideWhenUsed="1"/>
+    <w:lsdException w:name="Normal (Web)" w:semiHidden="1" w:unhideWhenUsed="1"/>
+    <w:lsdException w:name="HTML Acronym" w:semiHidden="1" w:unhideWhenUsed="1"/>
+    <w:lsdException w:name="HTML Address" w:semiHidden="1" w:unhideWhenUsed="1"/>
+    <w:lsdException w:name="HTML Cite" w:semiHidden="1" w:unhideWhenUsed="1"/>
+    <w:lsdException w:name="HTML Code" w:semiHidden="1" w:unhideWhenUsed="1"/>
+    <w:lsdException w:name="HTML Definition" w:semiHidden="1" w:unhideWhenUsed="1"/>
+    <w:lsdException w:name="HTML Keyboard" w:semiHidden="1" w:unhideWhenUsed="1"/>
+    <w:lsdException w:name="HTML Preformatted" w:semiHidden="1" w:unhideWhenUsed="1"/>
+    <w:lsdException w:name="HTML Sample" w:semiHidden="1" w:unhideWhenUsed="1"/>
+    <w:lsdException w:name="HTML Typewriter" w:semiHidden="1" w:unhideWhenUsed="1"/>
+    <w:lsdException w:name="HTML Variable" w:semiHidden="1" w:unhideWhenUsed="1"/>
+    <w:lsdException w:name="Normal Table" w:semiHidden="1" w:unhideWhenUsed="1"/>
+    <w:lsdException w:name="annotation subject" w:semiHidden="1" w:unhideWhenUsed="1"/>
+    <w:lsdException w:name="No List" w:semiHidden="1" w:unhideWhenUsed="1"/>
+    <w:lsdException w:name="Outline List 1" w:semiHidden="1" w:unhideWhenUsed="1"/>
+    <w:lsdException w:name="Outline List 2" w:semiHidden="1" w:unhideWhenUsed="1"/>
+    <w:lsdException w:name="Outline List 3" w:semiHidden="1" w:unhideWhenUsed="1"/>
+    <w:lsdException w:name="Table Simple 1" w:semiHidden="1" w:unhideWhenUsed="1"/>
+    <w:lsdException w:name="Table Simple 2" w:semiHidden="1" w:unhideWhenUsed="1"/>
+    <w:lsdException w:name="Table Simple 3" w:semiHidden="1" w:unhideWhenUsed="1"/>
+    <w:lsdException w:name="Table Classic 1" w:semiHidden="1" w:unhideWhenUsed="1"/>
+    <w:lsdException w:name="Table Classic 2" w:semiHidden="1" w:unhideWhenUsed="1"/>
+    <w:lsdException w:name="Table Classic 3" w:semiHidden="1" w:unhideWhenUsed="1"/>
+    <w:lsdException w:name="Table Classic 4" w:semiHidden="1" w:unhideWhenUsed="1"/>
+    <w:lsdException w:name="Table Colorful 1" w:semiHidden="1" w:unhideWhenUsed="1"/>
+    <w:lsdException w:name="Table Colorful 2" w:semiHidden="1" w:unhideWhenUsed="1"/>
+    <w:lsdException w:name="Table Colorful 3" w:semiHidden="1" w:unhideWhenUsed="1"/>
+    <w:lsdException w:name="Table Columns 1" w:semiHidden="1" w:unhideWhenUsed="1"/>
+    <w:lsdException w:name="Table Columns 2" w:semiHidden="1" w:unhideWhenUsed="1"/>
+    <w:lsdException w:name="Table Columns 3" w:semiHidden="1" w:unhideWhenUsed="1"/>
+    <w:lsdException w:name="Table Columns 4" w:semiHidden="1" w:unhideWhenUsed="1"/>
+    <w:lsdException w:name="Table Columns 5" w:semiHidden="1" w:unhideWhenUsed="1"/>
+    <w:lsdException w:name="Table Grid 1" w:semiHidden="1" w:unhideWhenUsed="1"/>
+    <w:lsdException w:name="Table Grid 2" w:semiHidden="1" w:unhideWhenUsed="1"/>
+    <w:lsdException w:name="Table Grid 3" w:semiHidden="1" w:unhideWhenUsed="1"/>
+    <w:lsdException w:name="Table Grid 4" w:semiHidden="1" w:unhideWhenUsed="1"/>
+    <w:lsdException w:name="Table Grid 5" w:semiHidden="1" w:unhideWhenUsed="1"/>
+    <w:lsdException w:name="Table Grid 6" w:semiHidden="1" w:unhideWhenUsed="1"/>
+    <w:lsdException w:name="Table Grid 7" w:semiHidden="1" w:unhideWhenUsed="1"/>
+    <w:lsdException w:name="Table Grid 8" w:semiHidden="1" w:unhideWhenUsed="1"/>
+    <w:lsdException w:name="Table List 1" w:semiHidden="1" w:unhideWhenUsed="1"/>
+    <w:lsdException w:name="Table List 2" w:semiHidden="1" w:unhideWhenUsed="1"/>
+    <w:lsdException w:name="Table List 3" w:semiHidden="1" w:unhideWhenUsed="1"/>
+    <w:lsdException w:name="Table List 4" w:semiHidden="1" w:unhideWhenUsed="1"/>
+    <w:lsdException w:name="Table List 5" w:semiHidden="1" w:unhideWhenUsed="1"/>
+    <w:lsdException w:name="Table List 6" w:semiHidden="1" w:unhideWhenUsed="1"/>
+    <w:lsdException w:name="Table List 7" w:semiHidden="1" w:unhideWhenUsed="1"/>
+    <w:lsdException w:name="Table List 8" w:semiHidden="1" w:unhideWhenUsed="1"/>
+    <w:lsdException w:name="Table 3D effects 1" w:semiHidden="1" w:unhideWhenUsed="1"/>
+    <w:lsdException w:name="Table 3D effects 2" w:semiHidden="1" w:unhideWhenUsed="1"/>
+    <w:lsdException w:name="Table 3D effects 3" w:semiHidden="1" w:unhideWhenUsed="1"/>
+    <w:lsdException w:name="Table Contemporary" w:semiHidden="1" w:unhideWhenUsed="1"/>
+    <w:lsdException w:name="Table Elegant" w:semiHidden="1" w:unhideWhenUsed="1"/>
+    <w:lsdException w:name="Table Professional" w:semiHidden="1" w:unhideWhenUsed="1"/>
+    <w:lsdException w:name="Table Subtle 1" w:semiHidden="1" w:unhideWhenUsed="1"/>
+    <w:lsdException w:name="Table Subtle 2" w:semiHidden="1" w:unhideWhenUsed="1"/>
+    <w:lsdException w:name="Table Web 1" w:semiHidden="1" w:unhideWhenUsed="1"/>
+    <w:lsdException w:name="Table Web 2" w:semiHidden="1" w:unhideWhenUsed="1"/>
+    <w:lsdException w:name="Table Web 3" w:semiHidden="1" w:unhideWhenUsed="1"/>
+    <w:lsdException w:name="Balloon Text" w:semiHidden="1" w:unhideWhenUsed="1"/>
+    <w:lsdException w:name="Table Grid" w:uiPriority="39"/>
+    <w:lsdException w:name="Table Theme" w:semiHidden="1" w:unhideWhenUsed="1"/>
+    <w:lsdException w:name="Placeholder Text" w:semiHidden="1"/>
+    <w:lsdException w:name="No Spacing" w:uiPriority="1" w:qFormat="1"/>
+    <w:lsdException w:name="Light Shading" w:uiPriority="60"/>
+    <w:lsdException w:name="Light List" w:uiPriority="61"/>
+    <w:lsdException w:name="Light Grid" w:uiPriority="62"/>
+    <w:lsdException w:name="Medium Shading 1" w:uiPriority="63"/>
+    <w:lsdException w:name="Medium Shading 2" w:uiPriority="64"/>
+    <w:lsdException w:name="Medium List 1" w:uiPriority="65"/>
+    <w:lsdException w:name="Medium List 2" w:uiPriority="66"/>
+    <w:lsdException w:name="Medium Grid 1" w:uiPriority="67"/>
+    <w:lsdException w:name="Medium Grid 2" w:uiPriority="68"/>
+    <w:lsdException w:name="Medium Grid 3" w:uiPriority="69"/>
+    <w:lsdException w:name="Dark List" w:uiPriority="70"/>
+    <w:lsdException w:name="Colorful Shading" w:uiPriority="71"/>
+    <w:lsdException w:name="Colorful List" w:uiPriority="72"/>
+    <w:lsdException w:name="Colorful Grid" w:uiPriority="73"/>
+    <w:lsdException w:name="Light Shading Accent 1" w:uiPriority="60"/>
+    <w:lsdException w:name="Light List Accent 1" w:uiPriority="61"/>
+    <w:lsdException w:name="Light Grid Accent 1" w:uiPriority="62"/>
+    <w:lsdException w:name="Medium Shading 1 Accent 1" w:uiPriority="63"/>
+    <w:lsdException w:name="Medium Shading 2 Accent 1" w:uiPriority="64"/>
+    <w:lsdException w:name="Medium List 1 Accent 1" w:uiPriority="65"/>
+    <w:lsdException w:name="Revision" w:semiHidden="1"/>
+    <w:lsdException w:name="List Paragraph" w:uiPriority="34" w:qFormat="1"/>
+    <w:lsdException w:name="Quote" w:uiPriority="29" w:qFormat="1"/>
+    <w:lsdException w:name="Intense Quote" w:uiPriority="30" w:qFormat="1"/>
+    <w:lsdException w:name="Medium List 2 Accent 1" w:uiPriority="66"/>
+    <w:lsdException w:name="Medium Grid 1 Accent 1" w:uiPriority="67"/>
+    <w:lsdException w:name="Medium Grid 2 Accent 1" w:uiPriority="68"/>
+    <w:lsdException w:name="Medium Grid 3 Accent 1" w:uiPriority="69"/>
+    <w:lsdException w:name="Dark List Accent 1" w:uiPriority="70"/>
+    <w:lsdException w:name="Colorful Shading Accent 1" w:uiPriority="71"/>
+    <w:lsdException w:name="Colorful List Accent 1" w:uiPriority="72"/>
+    <w:lsdException w:name="Colorful Grid Accent 1" w:uiPriority="73"/>
+    <w:lsdException w:name="Light Shading Accent 2" w:uiPriority="60"/>
+    <w:lsdException w:name="Light List Accent 2" w:uiPriority="61"/>
+    <w:lsdException w:name="Light Grid Accent 2" w:uiPriority="62"/>
+    <w:lsdException w:name="Medium Shading 1 Accent 2" w:uiPriority="63"/>
+    <w:lsdException w:name="Medium Shading 2 Accent 2" w:uiPriority="64"/>
+    <w:lsdException w:name="Medium List 1 Accent 2" w:uiPriority="65"/>
+    <w:lsdException w:name="Medium List 2 Accent 2" w:uiPriority="66"/>
+    <w:lsdException w:name="Medium Grid 1 Accent 2" w:uiPriority="67"/>
+    <w:lsdException w:name="Medium Grid 2 Accent 2" w:uiPriority="68"/>
+    <w:lsdException w:name="Medium Grid 3 Accent 2" w:uiPriority="69"/>
+    <w:lsdException w:name="Dark List Accent 2" w:uiPriority="70"/>
+    <w:lsdException w:name="Colorful Shading Accent 2" w:uiPriority="71"/>
+    <w:lsdException w:name="Colorful List Accent 2" w:uiPriority="72"/>
+    <w:lsdException w:name="Colorful Grid Accent 2" w:uiPriority="73"/>
+    <w:lsdException w:name="Light Shading Accent 3" w:uiPriority="60"/>
+    <w:lsdException w:name="Light List Accent 3" w:uiPriority="61"/>
+    <w:lsdException w:name="Light Grid Accent 3" w:uiPriority="62"/>
+    <w:lsdException w:name="Medium Shading 1 Accent 3" w:uiPriority="63"/>
+    <w:lsdException w:name="Medium Shading 2 Accent 3" w:uiPriority="64"/>
+    <w:lsdException w:name="Medium List 1 Accent 3" w:uiPriority="65"/>
+    <w:lsdException w:name="Medium List 2 Accent 3" w:uiPriority="66"/>
+    <w:lsdException w:name="Medium Grid 1 Accent 3" w:uiPriority="67"/>
+    <w:lsdException w:name="Medium Grid 2 Accent 3" w:uiPriority="68"/>
+    <w:lsdException w:name="Medium Grid 3 Accent 3" w:uiPriority="69"/>
+    <w:lsdException w:name="Dark List Accent 3" w:uiPriority="70"/>
+    <w:lsdException w:name="Colorful Shading Accent 3" w:uiPriority="71"/>
+    <w:lsdException w:name="Colorful List Accent 3" w:uiPriority="72"/>
+    <w:lsdException w:name="Colorful Grid Accent 3" w:uiPriority="73"/>
+    <w:lsdException w:name="Light Shading Accent 4" w:uiPriority="60"/>
+    <w:lsdException w:name="Light List Accent 4" w:uiPriority="61"/>
+    <w:lsdException w:name="Light Grid Accent 4" w:uiPriority="62"/>
+    <w:lsdException w:name="Medium Shading 1 Accent 4" w:uiPriority="63"/>
+    <w:lsdException w:name="Medium Shading 2 Accent 4" w:uiPriority="64"/>
+    <w:lsdException w:name="Medium List 1 Accent 4" w:uiPriority="65"/>
+    <w:lsdException w:name="Medium List 2 Accent 4" w:uiPriority="66"/>
+    <w:lsdException w:name="Medium Grid 1 Accent 4" w:uiPriority="67"/>
+    <w:lsdException w:name="Medium Grid 2 Accent 4" w:uiPriority="68"/>
+    <w:lsdException w:name="Medium Grid 3 Accent 4" w:uiPriority="69"/>
+    <w:lsdException w:name="Dark List Accent 4" w:uiPriority="70"/>
+    <w:lsdException w:name="Colorful Shading Accent 4" w:uiPriority="71"/>
+    <w:lsdException w:name="Colorful List Accent 4" w:uiPriority="72"/>
+    <w:lsdException w:name="Colorful Grid Accent 4" w:uiPriority="73"/>
+    <w:lsdException w:name="Light Shading Accent 5" w:uiPriority="60"/>
+    <w:lsdException w:name="Light List Accent 5" w:uiPriority="61"/>
+    <w:lsdException w:name="Light Grid Accent 5" w:uiPriority="62"/>
+    <w:lsdException w:name="Medium Shading 1 Accent 5" w:uiPriority="63"/>
+    <w:lsdException w:name="Medium Shading 2 Accent 5" w:uiPriority="64"/>
+    <w:lsdException w:name="Medium List 1 Accent 5" w:uiPriority="65"/>
+    <w:lsdException w:name="Medium List 2 Accent 5" w:uiPriority="66"/>
+    <w:lsdException w:name="Medium Grid 1 Accent 5" w:uiPriority="67"/>
+    <w:lsdException w:name="Medium Grid 2 Accent 5" w:uiPriority="68"/>
+    <w:lsdException w:name="Medium Grid 3 Accent 5" w:uiPriority="69"/>
+    <w:lsdException w:name="Dark List Accent 5" w:uiPriority="70"/>
+    <w:lsdException w:name="Colorful Shading Accent 5" w:uiPriority="71"/>
+    <w:lsdException w:name="Colorful List Accent 5" w:uiPriority="72"/>
+    <w:lsdException w:name="Colorful Grid Accent 5" w:uiPriority="73"/>
+    <w:lsdException w:name="Light Shading Accent 6" w:uiPriority="60"/>
+    <w:lsdException w:name="Light List Accent 6" w:uiPriority="61"/>
+    <w:lsdException w:name="Light Grid Accent 6" w:uiPriority="62"/>
+    <w:lsdException w:name="Medium Shading 1 Accent 6" w:uiPriority="63"/>
+    <w:lsdException w:name="Medium Shading 2 Accent 6" w:uiPriority="64"/>
+    <w:lsdException w:name="Medium List 1 Accent 6" w:uiPriority="65"/>
+    <w:lsdException w:name="Medium List 2 Accent 6" w:uiPriority="66"/>
+    <w:lsdException w:name="Medium Grid 1 Accent 6" w:uiPriority="67"/>
+    <w:lsdException w:name="Medium Grid 2 Accent 6" w:uiPriority="68"/>
+    <w:lsdException w:name="Medium Grid 3 Accent 6" w:uiPriority="69"/>
+    <w:lsdException w:name="Dark List Accent 6" w:uiPriority="70"/>
+    <w:lsdException w:name="Colorful Shading Accent 6" w:uiPriority="71"/>
+    <w:lsdException w:name="Colorful List Accent 6" w:uiPriority="72"/>
+    <w:lsdException w:name="Colorful Grid Accent 6" w:uiPriority="73"/>
+    <w:lsdException w:name="Subtle Emphasis" w:uiPriority="19" w:qFormat="1"/>
+    <w:lsdException w:name="Intense Emphasis" w:uiPriority="21" w:qFormat="1"/>
+    <w:lsdException w:name="Subtle Reference" w:uiPriority="31" w:qFormat="1"/>
+    <w:lsdException w:name="Intense Reference" w:uiPriority="32" w:qFormat="1"/>
+    <w:lsdException w:name="Book Title" w:uiPriority="33" w:qFormat="1"/>
+    <w:lsdException w:name="Bibliography" w:semiHidden="1" w:uiPriority="37" w:unhideWhenUsed="1"/>
+    <w:lsdException w:name="TOC Heading" w:semiHidden="1" w:uiPriority="39" w:unhideWhenUsed="1" w:qFormat="1"/>
+    <w:lsdException w:name="Plain Table 1" w:uiPriority="41"/>
+    <w:lsdException w:name="Plain Table 2" w:uiPriority="42"/>
+    <w:lsdException w:name="Plain Table 3" w:uiPriority="43"/>
+    <w:lsdException w:name="Plain Table 4" w:uiPriority="44"/>
+    <w:lsdException w:name="Plain Table 5" w:uiPriority="45"/>
+    <w:lsdException w:name="Grid Table Light" w:uiPriority="40"/>
+    <w:lsdException w:name="Grid Table 1 Light" w:uiPriority="46"/>
+    <w:lsdException w:name="Grid Table 2" w:uiPriority="47"/>
+    <w:lsdException w:name="Grid Table 3" w:uiPriority="48"/>
+    <w:lsdException w:name="Grid Table 4" w:uiPriority="49"/>
+    <w:lsdException w:name="Grid Table 5 Dark" w:uiPriority="50"/>
+    <w:lsdException w:name="Grid Table 6 Colorful" w:uiPriority="51"/>
+    <w:lsdException w:name="Grid Table 7 Colorful" w:uiPriority="52"/>
+    <w:lsdException w:name="Grid Table 1 Light Accent 1" w:uiPriority="46"/>
+    <w:lsdException w:name="Grid Table 2 Accent 1" w:uiPriority="47"/>
+    <w:lsdException w:name="Grid Table 3 Accent 1" w:uiPriority="48"/>
+    <w:lsdException w:name="Grid Table 4 Accent 1" w:uiPriority="49"/>
+    <w:lsdException w:name="Grid Table 5 Dark Accent 1" w:uiPriority="50"/>
+    <w:lsdException w:name="Grid Table 6 Colorful Accent 1" w:uiPriority="51"/>
+    <w:lsdException w:name="Grid Table 7 Colorful Accent 1" w:uiPriority="52"/>
+    <w:lsdException w:name="Grid Table 1 Light Accent 2" w:uiPriority="46"/>
+    <w:lsdException w:name="Grid Table 2 Accent 2" w:uiPriority="47"/>
+    <w:lsdException w:name="Grid Table 3 Accent 2" w:uiPriority="48"/>
+    <w:lsdException w:name="Grid Table 4 Accent 2" w:uiPriority="49"/>
+    <w:lsdException w:name="Grid Table 5 Dark Accent 2" w:uiPriority="50"/>
+    <w:lsdException w:name="Grid Table 6 Colorful Accent 2" w:uiPriority="51"/>
+    <w:lsdException w:name="Grid Table 7 Colorful Accent 2" w:uiPriority="52"/>
+    <w:lsdException w:name="Grid Table 1 Light Accent 3" w:uiPriority="46"/>
+    <w:lsdException w:name="Grid Table 2 Accent 3" w:uiPriority="47"/>
+    <w:lsdException w:name="Grid Table 3 Accent 3" w:uiPriority="48"/>
+    <w:lsdException w:name="Grid Table 4 Accent 3" w:uiPriority="49"/>
+    <w:lsdException w:name="Grid Table 5 Dark Accent 3" w:uiPriority="50"/>
+    <w:lsdException w:name="Grid Table 6 Colorful Accent 3" w:uiPriority="51"/>
+    <w:lsdException w:name="Grid Table 7 Colorful Accent 3" w:uiPriority="52"/>
+    <w:lsdException w:name="Grid Table 1 Light Accent 4" w:uiPriority="46"/>
+    <w:lsdException w:name="Grid Table 2 Accent 4" w:uiPriority="47"/>
+    <w:lsdException w:name="Grid Table 3 Accent 4" w:uiPriority="48"/>
+    <w:lsdException w:name="Grid Table 4 Accent 4" w:uiPriority="49"/>
+    <w:lsdException w:name="Grid Table 5 Dark Accent 4" w:uiPriority="50"/>
+    <w:lsdException w:name="Grid Table 6 Colorful Accent 4" w:uiPriority="51"/>
+    <w:lsdException w:name="Grid Table 7 Colorful Accent 4" w:uiPriority="52"/>
+    <w:lsdException w:name="Grid Table 1 Light Accent 5" w:uiPriority="46"/>
+    <w:lsdException w:name="Grid Table 2 Accent 5" w:uiPriority="47"/>
+    <w:lsdException w:name="Grid Table 3 Accent 5" w:uiPriority="48"/>
+    <w:lsdException w:name="Grid Table 4 Accent 5" w:uiPriority="49"/>
+    <w:lsdException w:name="Grid Table 5 Dark Accent 5" w:uiPriority="50"/>
+    <w:lsdException w:name="Grid Table 6 Colorful Accent 5" w:uiPriority="51"/>
+    <w:lsdException w:name="Grid Table 7 Colorful Accent 5" w:uiPriority="52"/>
+    <w:lsdException w:name="Grid Table 1 Light Accent 6" w:uiPriority="46"/>
+    <w:lsdException w:name="Grid Table 2 Accent 6" w:uiPriority="47"/>
+    <w:lsdException w:name="Grid Table 3 Accent 6" w:uiPriority="48"/>
+    <w:lsdException w:name="Grid Table 4 Accent 6" w:uiPriority="49"/>
+    <w:lsdException w:name="Grid Table 5 Dark Accent 6" w:uiPriority="50"/>
+    <w:lsdException w:name="Grid Table 6 Colorful Accent 6" w:uiPriority="51"/>
+    <w:lsdException w:name="Grid Table 7 Colorful Accent 6" w:uiPriority="52"/>
+    <w:lsdException w:name="List Table 1 Light" w:uiPriority="46"/>
+    <w:lsdException w:name="List Table 2" w:uiPriority="47"/>
+    <w:lsdException w:name="List Table 3" w:uiPriority="48"/>
+    <w:lsdException w:name="List Table 4" w:uiPriority="49"/>
+    <w:lsdException w:name="List Table 5 Dark" w:uiPriority="50"/>
+    <w:lsdException w:name="List Table 6 Colorful" w:uiPriority="51"/>
+    <w:lsdException w:name="List Table 7 Colorful" w:uiPriority="52"/>
+    <w:lsdException w:name="List Table 1 Light Accent 1" w:uiPriority="46"/>
+    <w:lsdException w:name="List Table 2 Accent 1" w:uiPriority="47"/>
+    <w:lsdException w:name="List Table 3 Accent 1" w:uiPriority="48"/>
+    <w:lsdException w:name="List Table 4 Accent 1" w:uiPriority="49"/>
+    <w:lsdException w:name="List Table 5 Dark Accent 1" w:uiPriority="50"/>
+    <w:lsdException w:name="List Table 6 Colorful Accent 1" w:uiPriority="51"/>
+    <w:lsdException w:name="List Table 7 Colorful Accent 1" w:uiPriority="52"/>
+    <w:lsdException w:name="List Table 1 Light Accent 2" w:uiPriority="46"/>
+    <w:lsdException w:name="List Table 2 Accent 2" w:uiPriority="47"/>
+    <w:lsdException w:name="List Table 3 Accent 2" w:uiPriority="48"/>
+    <w:lsdException w:name="List Table 4 Accent 2" w:uiPriority="49"/>
+    <w:lsdException w:name="List Table 5 Dark Accent 2" w:uiPriority="50"/>
+    <w:lsdException w:name="List Table 6 Colorful Accent 2" w:uiPriority="51"/>
+    <w:lsdException w:name="List Table 7 Colorful Accent 2" w:uiPriority="52"/>
+    <w:lsdException w:name="List Table 1 Light Accent 3" w:uiPriority="46"/>
+    <w:lsdException w:name="List Table 2 Accent 3" w:uiPriority="47"/>
+    <w:lsdException w:name="List Table 3 Accent 3" w:uiPriority="48"/>
+    <w:lsdException w:name="List Table 4 Accent 3" w:uiPriority="49"/>
+    <w:lsdException w:name="List Table 5 Dark Accent 3" w:uiPriority="50"/>
+    <w:lsdException w:name="List Table 6 Colorful Accent 3" w:uiPriority="51"/>
+    <w:lsdException w:name="List Table 7 Colorful Accent 3" w:uiPriority="52"/>
+    <w:lsdException w:name="List Table 1 Light Accent 4" w:uiPriority="46"/>
+    <w:lsdException w:name="List Table 2 Accent 4" w:uiPriority="47"/>
+    <w:lsdException w:name="List Table 3 Accent 4" w:uiPriority="48"/>
+    <w:lsdException w:name="List Table 4 Accent 4" w:uiPriority="49"/>
+    <w:lsdException w:name="List Table 5 Dark Accent 4" w:uiPriority="50"/>
+    <w:lsdException w:name="List Table 6 Colorful Accent 4" w:uiPriority="51"/>
+    <w:lsdException w:name="List Table 7 Colorful Accent 4" w:uiPriority="52"/>
+    <w:lsdException w:name="List Table 1 Light Accent 5" w:uiPriority="46"/>
+    <w:lsdException w:name="List Table 2 Accent 5" w:uiPriority="47"/>
+    <w:lsdException w:name="List Table 3 Accent 5" w:uiPriority="48"/>
+    <w:lsdException w:name="List Table 4 Accent 5" w:uiPriority="49"/>
+    <w:lsdException w:name="List Table 5 Dark Accent 5" w:uiPriority="50"/>
+    <w:lsdException w:name="List Table 6 Colorful Accent 5" w:uiPriority="51"/>
+    <w:lsdException w:name="List Table 7 Colorful Accent 5" w:uiPriority="52"/>
+    <w:lsdException w:name="List Table 1 Light Accent 6" w:uiPriority="46"/>
+    <w:lsdException w:name="List Table 2 Accent 6" w:uiPriority="47"/>
+    <w:lsdException w:name="List Table 3 Accent 6" w:uiPriority="48"/>
+    <w:lsdException w:name="List Table 4 Accent 6" w:uiPriority="49"/>
+    <w:lsdException w:name="List Table 5 Dark Accent 6" w:uiPriority="50"/>
+    <w:lsdException w:name="List Table 6 Colorful Accent 6" w:uiPriority="51"/>
+    <w:lsdException w:name="List Table 7 Colorful Accent 6" w:uiPriority="52"/>
+    <w:lsdException w:name="Mention" w:semiHidden="1" w:unhideWhenUsed="1"/>
+    <w:lsdException w:name="Smart Hyperlink" w:semiHidden="1" w:unhideWhenUsed="1"/>
+    <w:lsdException w:name="Hashtag" w:semiHidden="1" w:unhideWhenUsed="1"/>
+    <w:lsdException w:name="Unresolved Mention" w:semiHidden="1" w:unhideWhenUsed="1"/>
+  </w:latentStyles>
+  <w:style w:type="paragraph" w:default="1" w:styleId="Normal">
+    <w:name w:val="Normal"/>
+    <w:qFormat/>
+  </w:style>
+  <w:style w:type="character" w:default="1" w:styleId="DefaultParagraphFont">
+    <w:name w:val="Default Paragraph Font"/>
+    <w:uiPriority w:val="1"/>
+    <w:semiHidden/>
+    <w:unhideWhenUsed/>
+  </w:style>
+  <w:style w:type="table" w:default="1" w:styleId="TableNormal">
+    <w:name w:val="Normal Table"/>
+    <w:uiPriority w:val="99"/>
+    <w:semiHidden/>
+    <w:unhideWhenUsed/>
+    <w:tblPr>
+      <w:tblInd w:w="0" w:type="dxa"/>
+      <w:tblCellMar>
+        <w:top w:w="0" w:type="dxa"/>
+        <w:left w:w="108" w:type="dxa"/>
+        <w:bottom w:w="0" w:type="dxa"/>
+        <w:right w:w="108" w:type="dxa"/>
+      </w:tblCellMar>
+    </w:tblPr>
+  </w:style>
+  <w:style w:type="numbering" w:default="1" w:styleId="NoList">
+    <w:name w:val="No List"/>
+    <w:uiPriority w:val="99"/>
+    <w:semiHidden/>
+    <w:unhideWhenUsed/>
+  </w:style>
+  <w:style w:type="paragraph" w:customStyle="1" w:styleId="1885B3A7554E4C24A9FDED51137F8A74">
+    <w:name w:val="1885B3A7554E4C24A9FDED51137F8A74"/>
+    <w:rsid w:val="008A056E"/>
+  </w:style>
+</w:styles>
+</file>
+
+<file path=word/glossary/webSettings.xml><?xml version="1.0" encoding="utf-8"?>
+<w:webSettings xmlns:mc="http://schemas.openxmlformats.org/markup-compatibility/2006" xmlns:r="http://schemas.openxmlformats.org/officeDocument/2006/relationships" xmlns:w="http://schemas.openxmlformats.org/wordprocessingml/2006/main" xmlns:w14="http://schemas.microsoft.com/office/word/2010/wordml" xmlns:w15="http://schemas.microsoft.com/office/word/2012/wordml" xmlns:w16cid="http://schemas.microsoft.com/office/word/2016/wordml/cid" xmlns:w16se="http://schemas.microsoft.com/office/word/2015/wordml/symex" mc:Ignorable="w14 w15 w16se w16cid">
+  <w:optimizeForBrowser/>
+  <w:allowPNG/>
+</w:webSettings>
 </file>
 
 <file path=word/theme/theme1.xml><?xml version="1.0" encoding="utf-8"?>
@@ -3608,7 +5459,7 @@
 </file>
 
 <file path=customXml/itemProps1.xml><?xml version="1.0" encoding="utf-8"?>
-<ds:datastoreItem xmlns:ds="http://schemas.openxmlformats.org/officeDocument/2006/customXml" ds:itemID="{86AC3BF7-1B62-4884-8E84-966DEBA8EA38}">
+<ds:datastoreItem xmlns:ds="http://schemas.openxmlformats.org/officeDocument/2006/customXml" ds:itemID="{79DFFCA5-151D-48D4-B5CC-AD1087E13F71}">
   <ds:schemaRefs>
     <ds:schemaRef ds:uri="http://schemas.openxmlformats.org/officeDocument/2006/bibliography"/>
   </ds:schemaRefs>

</xml_diff>

<commit_message>
updated report with RMSE and MAPD
</commit_message>
<xml_diff>
--- a/report/report_seams_2018.docx
+++ b/report/report_seams_2018.docx
@@ -113,8 +113,16 @@
         <w:rPr>
           <w:sz w:val="32"/>
         </w:rPr>
-        <w:t>Sona Gharhemani</w:t>
-      </w:r>
+        <w:t xml:space="preserve">Sona </w:t>
+      </w:r>
+      <w:proofErr w:type="spellStart"/>
+      <w:r>
+        <w:rPr>
+          <w:sz w:val="32"/>
+        </w:rPr>
+        <w:t>Gharhemani</w:t>
+      </w:r>
+      <w:proofErr w:type="spellEnd"/>
     </w:p>
     <w:p>
       <w:pPr>
@@ -142,6 +150,12 @@
     <w:p/>
     <w:sdt>
       <w:sdtPr>
+        <w:rPr>
+          <w:rFonts w:asciiTheme="minorHAnsi" w:eastAsiaTheme="minorHAnsi" w:hAnsiTheme="minorHAnsi" w:cstheme="minorBidi"/>
+          <w:color w:val="auto"/>
+          <w:sz w:val="22"/>
+          <w:szCs w:val="22"/>
+        </w:rPr>
         <w:id w:val="1624734013"/>
         <w:docPartObj>
           <w:docPartGallery w:val="Table of Contents"/>
@@ -150,13 +164,9 @@
       </w:sdtPr>
       <w:sdtEndPr>
         <w:rPr>
-          <w:rFonts w:asciiTheme="minorHAnsi" w:eastAsiaTheme="minorHAnsi" w:hAnsiTheme="minorHAnsi" w:cstheme="minorBidi"/>
           <w:b/>
           <w:bCs/>
           <w:noProof/>
-          <w:color w:val="auto"/>
-          <w:sz w:val="22"/>
-          <w:szCs w:val="22"/>
         </w:rPr>
       </w:sdtEndPr>
       <w:sdtContent>
@@ -176,6 +186,7 @@
               <w:tab w:val="right" w:leader="dot" w:pos="9350"/>
             </w:tabs>
             <w:rPr>
+              <w:rFonts w:eastAsiaTheme="minorEastAsia"/>
               <w:noProof/>
             </w:rPr>
           </w:pPr>
@@ -188,7 +199,7 @@
           <w:r>
             <w:fldChar w:fldCharType="separate"/>
           </w:r>
-          <w:hyperlink w:anchor="_Toc505261199" w:history="1">
+          <w:hyperlink w:anchor="_Toc505621023" w:history="1">
             <w:r>
               <w:rPr>
                 <w:rStyle w:val="Hyperlink"/>
@@ -198,6 +209,7 @@
             </w:r>
             <w:r>
               <w:rPr>
+                <w:rFonts w:eastAsiaTheme="minorEastAsia"/>
                 <w:noProof/>
               </w:rPr>
               <w:tab/>
@@ -228,7 +240,7 @@
                 <w:noProof/>
                 <w:webHidden/>
               </w:rPr>
-              <w:instrText xml:space="preserve"> PAGEREF _Toc505261199 \h </w:instrText>
+              <w:instrText xml:space="preserve"> PAGEREF _Toc505621023 \h </w:instrText>
             </w:r>
             <w:r>
               <w:rPr>
@@ -267,10 +279,11 @@
               <w:tab w:val="right" w:leader="dot" w:pos="9350"/>
             </w:tabs>
             <w:rPr>
+              <w:rFonts w:eastAsiaTheme="minorEastAsia"/>
               <w:noProof/>
             </w:rPr>
           </w:pPr>
-          <w:hyperlink w:anchor="_Toc505261200" w:history="1">
+          <w:hyperlink w:anchor="_Toc505621024" w:history="1">
             <w:r>
               <w:rPr>
                 <w:rStyle w:val="Hyperlink"/>
@@ -280,6 +293,7 @@
             </w:r>
             <w:r>
               <w:rPr>
+                <w:rFonts w:eastAsiaTheme="minorEastAsia"/>
                 <w:noProof/>
               </w:rPr>
               <w:tab/>
@@ -310,7 +324,7 @@
                 <w:noProof/>
                 <w:webHidden/>
               </w:rPr>
-              <w:instrText xml:space="preserve"> PAGEREF _Toc505261200 \h </w:instrText>
+              <w:instrText xml:space="preserve"> PAGEREF _Toc505621024 \h </w:instrText>
             </w:r>
             <w:r>
               <w:rPr>
@@ -349,10 +363,11 @@
               <w:tab w:val="right" w:leader="dot" w:pos="9350"/>
             </w:tabs>
             <w:rPr>
+              <w:rFonts w:eastAsiaTheme="minorEastAsia"/>
               <w:noProof/>
             </w:rPr>
           </w:pPr>
-          <w:hyperlink w:anchor="_Toc505261201" w:history="1">
+          <w:hyperlink w:anchor="_Toc505621025" w:history="1">
             <w:r>
               <w:rPr>
                 <w:rStyle w:val="Hyperlink"/>
@@ -362,6 +377,7 @@
             </w:r>
             <w:r>
               <w:rPr>
+                <w:rFonts w:eastAsiaTheme="minorEastAsia"/>
                 <w:noProof/>
               </w:rPr>
               <w:tab/>
@@ -392,7 +408,7 @@
                 <w:noProof/>
                 <w:webHidden/>
               </w:rPr>
-              <w:instrText xml:space="preserve"> PAGEREF _Toc505261201 \h </w:instrText>
+              <w:instrText xml:space="preserve"> PAGEREF _Toc505621025 \h </w:instrText>
             </w:r>
             <w:r>
               <w:rPr>
@@ -431,10 +447,11 @@
               <w:tab w:val="right" w:leader="dot" w:pos="9350"/>
             </w:tabs>
             <w:rPr>
+              <w:rFonts w:eastAsiaTheme="minorEastAsia"/>
               <w:noProof/>
             </w:rPr>
           </w:pPr>
-          <w:hyperlink w:anchor="_Toc505261202" w:history="1">
+          <w:hyperlink w:anchor="_Toc505621026" w:history="1">
             <w:r>
               <w:rPr>
                 <w:rStyle w:val="Hyperlink"/>
@@ -444,6 +461,7 @@
             </w:r>
             <w:r>
               <w:rPr>
+                <w:rFonts w:eastAsiaTheme="minorEastAsia"/>
                 <w:noProof/>
               </w:rPr>
               <w:tab/>
@@ -474,7 +492,7 @@
                 <w:noProof/>
                 <w:webHidden/>
               </w:rPr>
-              <w:instrText xml:space="preserve"> PAGEREF _Toc505261202 \h </w:instrText>
+              <w:instrText xml:space="preserve"> PAGEREF _Toc505621026 \h </w:instrText>
             </w:r>
             <w:r>
               <w:rPr>
@@ -513,10 +531,11 @@
               <w:tab w:val="right" w:leader="dot" w:pos="9350"/>
             </w:tabs>
             <w:rPr>
+              <w:rFonts w:eastAsiaTheme="minorEastAsia"/>
               <w:noProof/>
             </w:rPr>
           </w:pPr>
-          <w:hyperlink w:anchor="_Toc505261203" w:history="1">
+          <w:hyperlink w:anchor="_Toc505621027" w:history="1">
             <w:r>
               <w:rPr>
                 <w:rStyle w:val="Hyperlink"/>
@@ -526,6 +545,7 @@
             </w:r>
             <w:r>
               <w:rPr>
+                <w:rFonts w:eastAsiaTheme="minorEastAsia"/>
                 <w:noProof/>
               </w:rPr>
               <w:tab/>
@@ -556,7 +576,7 @@
                 <w:noProof/>
                 <w:webHidden/>
               </w:rPr>
-              <w:instrText xml:space="preserve"> PAGEREF _Toc505261203 \h </w:instrText>
+              <w:instrText xml:space="preserve"> PAGEREF _Toc505621027 \h </w:instrText>
             </w:r>
             <w:r>
               <w:rPr>
@@ -576,7 +596,7 @@
                 <w:noProof/>
                 <w:webHidden/>
               </w:rPr>
-              <w:t>3</w:t>
+              <w:t>4</w:t>
             </w:r>
             <w:r>
               <w:rPr>
@@ -595,10 +615,11 @@
               <w:tab w:val="right" w:leader="dot" w:pos="9350"/>
             </w:tabs>
             <w:rPr>
+              <w:rFonts w:eastAsiaTheme="minorEastAsia"/>
               <w:noProof/>
             </w:rPr>
           </w:pPr>
-          <w:hyperlink w:anchor="_Toc505261204" w:history="1">
+          <w:hyperlink w:anchor="_Toc505621028" w:history="1">
             <w:r>
               <w:rPr>
                 <w:rStyle w:val="Hyperlink"/>
@@ -608,6 +629,7 @@
             </w:r>
             <w:r>
               <w:rPr>
+                <w:rFonts w:eastAsiaTheme="minorEastAsia"/>
                 <w:noProof/>
               </w:rPr>
               <w:tab/>
@@ -638,7 +660,7 @@
                 <w:noProof/>
                 <w:webHidden/>
               </w:rPr>
-              <w:instrText xml:space="preserve"> PAGEREF _Toc505261204 \h </w:instrText>
+              <w:instrText xml:space="preserve"> PAGEREF _Toc505621028 \h </w:instrText>
             </w:r>
             <w:r>
               <w:rPr>
@@ -658,7 +680,7 @@
                 <w:noProof/>
                 <w:webHidden/>
               </w:rPr>
-              <w:t>3</w:t>
+              <w:t>4</w:t>
             </w:r>
             <w:r>
               <w:rPr>
@@ -677,10 +699,11 @@
               <w:tab w:val="right" w:leader="dot" w:pos="9350"/>
             </w:tabs>
             <w:rPr>
+              <w:rFonts w:eastAsiaTheme="minorEastAsia"/>
               <w:noProof/>
             </w:rPr>
           </w:pPr>
-          <w:hyperlink w:anchor="_Toc505261205" w:history="1">
+          <w:hyperlink w:anchor="_Toc505621029" w:history="1">
             <w:r>
               <w:rPr>
                 <w:rStyle w:val="Hyperlink"/>
@@ -690,6 +713,7 @@
             </w:r>
             <w:r>
               <w:rPr>
+                <w:rFonts w:eastAsiaTheme="minorEastAsia"/>
                 <w:noProof/>
               </w:rPr>
               <w:tab/>
@@ -720,7 +744,7 @@
                 <w:noProof/>
                 <w:webHidden/>
               </w:rPr>
-              <w:instrText xml:space="preserve"> PAGEREF _Toc505261205 \h </w:instrText>
+              <w:instrText xml:space="preserve"> PAGEREF _Toc505621029 \h </w:instrText>
             </w:r>
             <w:r>
               <w:rPr>
@@ -759,10 +783,11 @@
               <w:tab w:val="right" w:leader="dot" w:pos="9350"/>
             </w:tabs>
             <w:rPr>
+              <w:rFonts w:eastAsiaTheme="minorEastAsia"/>
               <w:noProof/>
             </w:rPr>
           </w:pPr>
-          <w:hyperlink w:anchor="_Toc505261206" w:history="1">
+          <w:hyperlink w:anchor="_Toc505621030" w:history="1">
             <w:r>
               <w:rPr>
                 <w:rStyle w:val="Hyperlink"/>
@@ -772,6 +797,7 @@
             </w:r>
             <w:r>
               <w:rPr>
+                <w:rFonts w:eastAsiaTheme="minorEastAsia"/>
                 <w:noProof/>
               </w:rPr>
               <w:tab/>
@@ -802,7 +828,7 @@
                 <w:noProof/>
                 <w:webHidden/>
               </w:rPr>
-              <w:instrText xml:space="preserve"> PAGEREF _Toc505261206 \h </w:instrText>
+              <w:instrText xml:space="preserve"> PAGEREF _Toc505621030 \h </w:instrText>
             </w:r>
             <w:r>
               <w:rPr>
@@ -841,10 +867,11 @@
               <w:tab w:val="right" w:leader="dot" w:pos="9350"/>
             </w:tabs>
             <w:rPr>
+              <w:rFonts w:eastAsiaTheme="minorEastAsia"/>
               <w:noProof/>
             </w:rPr>
           </w:pPr>
-          <w:hyperlink w:anchor="_Toc505261207" w:history="1">
+          <w:hyperlink w:anchor="_Toc505621031" w:history="1">
             <w:r>
               <w:rPr>
                 <w:rStyle w:val="Hyperlink"/>
@@ -854,6 +881,7 @@
             </w:r>
             <w:r>
               <w:rPr>
+                <w:rFonts w:eastAsiaTheme="minorEastAsia"/>
                 <w:noProof/>
               </w:rPr>
               <w:tab/>
@@ -884,7 +912,7 @@
                 <w:noProof/>
                 <w:webHidden/>
               </w:rPr>
-              <w:instrText xml:space="preserve"> PAGEREF _Toc505261207 \h </w:instrText>
+              <w:instrText xml:space="preserve"> PAGEREF _Toc505621031 \h </w:instrText>
             </w:r>
             <w:r>
               <w:rPr>
@@ -904,7 +932,7 @@
                 <w:noProof/>
                 <w:webHidden/>
               </w:rPr>
-              <w:t>4</w:t>
+              <w:t>5</w:t>
             </w:r>
             <w:r>
               <w:rPr>
@@ -923,10 +951,11 @@
               <w:tab w:val="right" w:leader="dot" w:pos="9350"/>
             </w:tabs>
             <w:rPr>
+              <w:rFonts w:eastAsiaTheme="minorEastAsia"/>
               <w:noProof/>
             </w:rPr>
           </w:pPr>
-          <w:hyperlink w:anchor="_Toc505261208" w:history="1">
+          <w:hyperlink w:anchor="_Toc505621032" w:history="1">
             <w:r>
               <w:rPr>
                 <w:rStyle w:val="Hyperlink"/>
@@ -936,6 +965,7 @@
             </w:r>
             <w:r>
               <w:rPr>
+                <w:rFonts w:eastAsiaTheme="minorEastAsia"/>
                 <w:noProof/>
               </w:rPr>
               <w:tab/>
@@ -966,7 +996,7 @@
                 <w:noProof/>
                 <w:webHidden/>
               </w:rPr>
-              <w:instrText xml:space="preserve"> PAGEREF _Toc505261208 \h </w:instrText>
+              <w:instrText xml:space="preserve"> PAGEREF _Toc505621032 \h </w:instrText>
             </w:r>
             <w:r>
               <w:rPr>
@@ -986,7 +1016,7 @@
                 <w:noProof/>
                 <w:webHidden/>
               </w:rPr>
-              <w:t>4</w:t>
+              <w:t>5</w:t>
             </w:r>
             <w:r>
               <w:rPr>
@@ -1005,10 +1035,11 @@
               <w:tab w:val="right" w:leader="dot" w:pos="9350"/>
             </w:tabs>
             <w:rPr>
+              <w:rFonts w:eastAsiaTheme="minorEastAsia"/>
               <w:noProof/>
             </w:rPr>
           </w:pPr>
-          <w:hyperlink w:anchor="_Toc505261209" w:history="1">
+          <w:hyperlink w:anchor="_Toc505621033" w:history="1">
             <w:r>
               <w:rPr>
                 <w:rStyle w:val="Hyperlink"/>
@@ -1018,6 +1049,7 @@
             </w:r>
             <w:r>
               <w:rPr>
+                <w:rFonts w:eastAsiaTheme="minorEastAsia"/>
                 <w:noProof/>
               </w:rPr>
               <w:tab/>
@@ -1048,7 +1080,7 @@
                 <w:noProof/>
                 <w:webHidden/>
               </w:rPr>
-              <w:instrText xml:space="preserve"> PAGEREF _Toc505261209 \h </w:instrText>
+              <w:instrText xml:space="preserve"> PAGEREF _Toc505621033 \h </w:instrText>
             </w:r>
             <w:r>
               <w:rPr>
@@ -1068,171 +1100,7 @@
                 <w:noProof/>
                 <w:webHidden/>
               </w:rPr>
-              <w:t>5</w:t>
-            </w:r>
-            <w:r>
-              <w:rPr>
-                <w:noProof/>
-                <w:webHidden/>
-              </w:rPr>
-              <w:fldChar w:fldCharType="end"/>
-            </w:r>
-          </w:hyperlink>
-        </w:p>
-        <w:p>
-          <w:pPr>
-            <w:pStyle w:val="TOC1"/>
-            <w:tabs>
-              <w:tab w:val="left" w:pos="440"/>
-              <w:tab w:val="right" w:leader="dot" w:pos="9350"/>
-            </w:tabs>
-            <w:rPr>
-              <w:noProof/>
-            </w:rPr>
-          </w:pPr>
-          <w:hyperlink w:anchor="_Toc505261210" w:history="1">
-            <w:r>
-              <w:rPr>
-                <w:rStyle w:val="Hyperlink"/>
-                <w:noProof/>
-              </w:rPr>
-              <w:t>9.</w:t>
-            </w:r>
-            <w:r>
-              <w:rPr>
-                <w:noProof/>
-              </w:rPr>
-              <w:tab/>
-            </w:r>
-            <w:r>
-              <w:rPr>
-                <w:rStyle w:val="Hyperlink"/>
-                <w:noProof/>
-              </w:rPr>
-              <w:t>Apply Adaptation Decision</w:t>
-            </w:r>
-            <w:r>
-              <w:rPr>
-                <w:noProof/>
-                <w:webHidden/>
-              </w:rPr>
-              <w:tab/>
-            </w:r>
-            <w:r>
-              <w:rPr>
-                <w:noProof/>
-                <w:webHidden/>
-              </w:rPr>
-              <w:fldChar w:fldCharType="begin"/>
-            </w:r>
-            <w:r>
-              <w:rPr>
-                <w:noProof/>
-                <w:webHidden/>
-              </w:rPr>
-              <w:instrText xml:space="preserve"> PAGEREF _Toc505261210 \h </w:instrText>
-            </w:r>
-            <w:r>
-              <w:rPr>
-                <w:noProof/>
-                <w:webHidden/>
-              </w:rPr>
-            </w:r>
-            <w:r>
-              <w:rPr>
-                <w:noProof/>
-                <w:webHidden/>
-              </w:rPr>
-              <w:fldChar w:fldCharType="separate"/>
-            </w:r>
-            <w:r>
-              <w:rPr>
-                <w:noProof/>
-                <w:webHidden/>
-              </w:rPr>
-              <w:t>9</w:t>
-            </w:r>
-            <w:r>
-              <w:rPr>
-                <w:noProof/>
-                <w:webHidden/>
-              </w:rPr>
-              <w:fldChar w:fldCharType="end"/>
-            </w:r>
-          </w:hyperlink>
-        </w:p>
-        <w:p>
-          <w:pPr>
-            <w:pStyle w:val="TOC1"/>
-            <w:tabs>
-              <w:tab w:val="left" w:pos="660"/>
-              <w:tab w:val="right" w:leader="dot" w:pos="9350"/>
-            </w:tabs>
-            <w:rPr>
-              <w:noProof/>
-            </w:rPr>
-          </w:pPr>
-          <w:hyperlink w:anchor="_Toc505261211" w:history="1">
-            <w:r>
-              <w:rPr>
-                <w:rStyle w:val="Hyperlink"/>
-                <w:noProof/>
-              </w:rPr>
-              <w:t>10.</w:t>
-            </w:r>
-            <w:r>
-              <w:rPr>
-                <w:noProof/>
-              </w:rPr>
-              <w:tab/>
-            </w:r>
-            <w:r>
-              <w:rPr>
-                <w:rStyle w:val="Hyperlink"/>
-                <w:noProof/>
-              </w:rPr>
-              <w:t>Evaluate Adaptation Decisions</w:t>
-            </w:r>
-            <w:r>
-              <w:rPr>
-                <w:noProof/>
-                <w:webHidden/>
-              </w:rPr>
-              <w:tab/>
-            </w:r>
-            <w:r>
-              <w:rPr>
-                <w:noProof/>
-                <w:webHidden/>
-              </w:rPr>
-              <w:fldChar w:fldCharType="begin"/>
-            </w:r>
-            <w:r>
-              <w:rPr>
-                <w:noProof/>
-                <w:webHidden/>
-              </w:rPr>
-              <w:instrText xml:space="preserve"> PAGEREF _Toc505261211 \h </w:instrText>
-            </w:r>
-            <w:r>
-              <w:rPr>
-                <w:noProof/>
-                <w:webHidden/>
-              </w:rPr>
-            </w:r>
-            <w:r>
-              <w:rPr>
-                <w:noProof/>
-                <w:webHidden/>
-              </w:rPr>
-              <w:fldChar w:fldCharType="separate"/>
-            </w:r>
-            <w:r>
-              <w:rPr>
-                <w:noProof/>
-                <w:webHidden/>
-              </w:rPr>
-              <w:t>9</w:t>
+              <w:t>6</w:t>
             </w:r>
             <w:r>
               <w:rPr>
@@ -1275,7 +1143,7 @@
           <w:numId w:val="2"/>
         </w:numPr>
       </w:pPr>
-      <w:bookmarkStart w:id="0" w:name="_Toc505261199"/>
+      <w:bookmarkStart w:id="0" w:name="_Toc505621023"/>
       <w:r>
         <w:lastRenderedPageBreak/>
         <w:t>Introduction</w:t>
@@ -1434,7 +1302,7 @@
           <w:numId w:val="2"/>
         </w:numPr>
       </w:pPr>
-      <w:bookmarkStart w:id="2" w:name="_Toc505261200"/>
+      <w:bookmarkStart w:id="2" w:name="_Toc505621024"/>
       <w:r>
         <w:t>Inject Failures</w:t>
       </w:r>
@@ -1462,11 +1330,19 @@
           <w:numId w:val="2"/>
         </w:numPr>
       </w:pPr>
-      <w:bookmarkStart w:id="3" w:name="_Toc505261201"/>
+      <w:bookmarkStart w:id="3" w:name="_Toc505621025"/>
       <w:r>
         <w:t>Generate Data</w:t>
       </w:r>
       <w:bookmarkEnd w:id="3"/>
+    </w:p>
+    <w:p>
+      <w:pPr>
+        <w:ind w:left="360"/>
+      </w:pPr>
+      <w:r>
+        <w:t>Data generation consisted in two steps. The firs step produced the ground truth for different analytical utility functions. The second step produced a predicted ranking to be compared with the optimal ranking. The second step utilized different sets of real failures traces that are publicly available.</w:t>
+      </w:r>
     </w:p>
     <w:p>
       <w:pPr>
@@ -1476,7 +1352,7 @@
           <w:numId w:val="2"/>
         </w:numPr>
       </w:pPr>
-      <w:bookmarkStart w:id="4" w:name="_Toc505261202"/>
+      <w:bookmarkStart w:id="4" w:name="_Toc505621026"/>
       <w:r>
         <w:t>Tr</w:t>
       </w:r>
@@ -1497,7 +1373,159 @@
         <w:t>The first step is to create Training comprises the machine learning models to predict utility functions</w:t>
       </w:r>
     </w:p>
+    <w:p>
+      <w:pPr>
+        <w:pStyle w:val="ListParagraph"/>
+        <w:ind w:left="360"/>
+        <w:rPr>
+          <w:u w:val="single"/>
+        </w:rPr>
+      </w:pPr>
+      <w:r>
+        <w:t xml:space="preserve">We select the regression trees as training model two reasons: it automatically selects the features to be part of the model and it captured discontinuities and non-linearities. Among various options for decision trees we used </w:t>
+      </w:r>
+      <w:proofErr w:type="spellStart"/>
+      <w:r>
+        <w:rPr>
+          <w:u w:val="single"/>
+        </w:rPr>
+        <w:t>xgBoostTree</w:t>
+      </w:r>
+      <w:proofErr w:type="spellEnd"/>
+      <w:r>
+        <w:rPr>
+          <w:u w:val="single"/>
+        </w:rPr>
+        <w:t xml:space="preserve"> with 10-fold Cross Validation</w:t>
+      </w:r>
+      <w:r>
+        <w:rPr>
+          <w:u w:val="single"/>
+        </w:rPr>
+        <w:t>.</w:t>
+      </w:r>
+    </w:p>
+    <w:p>
+      <w:pPr>
+        <w:pStyle w:val="ListParagraph"/>
+        <w:ind w:left="360"/>
+      </w:pPr>
+    </w:p>
+    <w:p>
+      <w:pPr>
+        <w:pStyle w:val="ListParagraph"/>
+        <w:ind w:left="360"/>
+      </w:pPr>
+      <w:r>
+        <w:t xml:space="preserve">To validate the results from training, we make different splits of the original dataset:70/30, 80/20, 90/10. Below we present the results of training with these splits. The validation results are </w:t>
+      </w:r>
+    </w:p>
+    <w:p>
+      <w:pPr>
+        <w:pStyle w:val="ListParagraph"/>
+        <w:ind w:left="360"/>
+      </w:pPr>
+      <w:r>
+        <w:t>presented in the next section.</w:t>
+      </w:r>
+    </w:p>
     <w:p/>
+    <w:p>
+      <w:pPr>
+        <w:sectPr>
+          <w:headerReference w:type="default" r:id="rId9"/>
+          <w:pgSz w:w="12240" w:h="15840"/>
+          <w:pgMar w:top="1440" w:right="1440" w:bottom="1440" w:left="1440" w:header="720" w:footer="720" w:gutter="0"/>
+          <w:cols w:space="720"/>
+          <w:docGrid w:linePitch="360"/>
+        </w:sectPr>
+      </w:pPr>
+    </w:p>
+    <w:p/>
+    <w:p>
+      <w:pPr>
+        <w:pStyle w:val="Caption"/>
+        <w:keepNext/>
+      </w:pPr>
+      <w:bookmarkStart w:id="5" w:name="_Ref505640312"/>
+      <w:r>
+        <w:t xml:space="preserve">Table </w:t>
+      </w:r>
+      <w:r>
+        <w:fldChar w:fldCharType="begin"/>
+      </w:r>
+      <w:r>
+        <w:instrText xml:space="preserve"> SEQ Table \* ARABIC </w:instrText>
+      </w:r>
+      <w:r>
+        <w:fldChar w:fldCharType="separate"/>
+      </w:r>
+      <w:r>
+        <w:rPr>
+          <w:noProof/>
+        </w:rPr>
+        <w:t>1</w:t>
+      </w:r>
+      <w:r>
+        <w:fldChar w:fldCharType="end"/>
+      </w:r>
+      <w:bookmarkEnd w:id="5"/>
+      <w:r>
+        <w:t>- Training (RMSE) and Validation (MAPD) for different configurations</w:t>
+      </w:r>
+    </w:p>
+    <w:p>
+      <w:r>
+        <w:drawing>
+          <wp:inline distT="0" distB="0" distL="0" distR="0" wp14:anchorId="2BC83614" wp14:editId="3FCAFB9C">
+            <wp:extent cx="7561690" cy="4155340"/>
+            <wp:effectExtent l="0" t="0" r="1270" b="0"/>
+            <wp:docPr id="4" name="Picture 4"/>
+            <wp:cNvGraphicFramePr>
+              <a:graphicFrameLocks xmlns:a="http://schemas.openxmlformats.org/drawingml/2006/main" noChangeAspect="1"/>
+            </wp:cNvGraphicFramePr>
+            <a:graphic xmlns:a="http://schemas.openxmlformats.org/drawingml/2006/main">
+              <a:graphicData uri="http://schemas.openxmlformats.org/drawingml/2006/picture">
+                <pic:pic xmlns:pic="http://schemas.openxmlformats.org/drawingml/2006/picture">
+                  <pic:nvPicPr>
+                    <pic:cNvPr id="0" name="Picture 1"/>
+                    <pic:cNvPicPr>
+                      <a:picLocks noChangeAspect="1" noChangeArrowheads="1"/>
+                    </pic:cNvPicPr>
+                  </pic:nvPicPr>
+                  <pic:blipFill>
+                    <a:blip r:embed="rId10" cstate="print">
+                      <a:extLst>
+                        <a:ext uri="{28A0092B-C50C-407E-A947-70E740481C1C}">
+                          <a14:useLocalDpi xmlns:a14="http://schemas.microsoft.com/office/drawing/2010/main" val="0"/>
+                        </a:ext>
+                      </a:extLst>
+                    </a:blip>
+                    <a:srcRect/>
+                    <a:stretch>
+                      <a:fillRect/>
+                    </a:stretch>
+                  </pic:blipFill>
+                  <pic:spPr bwMode="auto">
+                    <a:xfrm>
+                      <a:off x="0" y="0"/>
+                      <a:ext cx="7569254" cy="4159497"/>
+                    </a:xfrm>
+                    <a:prstGeom prst="rect">
+                      <a:avLst/>
+                    </a:prstGeom>
+                    <a:noFill/>
+                    <a:ln>
+                      <a:noFill/>
+                    </a:ln>
+                  </pic:spPr>
+                </pic:pic>
+              </a:graphicData>
+            </a:graphic>
+          </wp:inline>
+        </w:drawing>
+      </w:r>
+    </w:p>
     <w:p>
       <w:pPr>
         <w:pStyle w:val="Heading1"/>
@@ -1506,12 +1534,89 @@
           <w:numId w:val="2"/>
         </w:numPr>
       </w:pPr>
-      <w:bookmarkStart w:id="5" w:name="_Toc505261203"/>
+      <w:bookmarkStart w:id="6" w:name="_Toc505621027"/>
       <w:r>
         <w:t>Validate Prediction Model</w:t>
       </w:r>
-      <w:bookmarkEnd w:id="5"/>
-    </w:p>
+      <w:bookmarkEnd w:id="6"/>
+    </w:p>
+    <w:p>
+      <w:pPr>
+        <w:sectPr>
+          <w:pgSz w:w="15840" w:h="12240" w:orient="landscape"/>
+          <w:pgMar w:top="1440" w:right="1440" w:bottom="1440" w:left="1440" w:header="720" w:footer="720" w:gutter="0"/>
+          <w:cols w:space="720"/>
+          <w:docGrid w:linePitch="360"/>
+        </w:sectPr>
+      </w:pPr>
+      <w:r>
+        <w:t>Validation consisted in</w:t>
+      </w:r>
+      <w:r>
+        <w:t xml:space="preserve"> evaluating the prediction error for </w:t>
+      </w:r>
+      <w:r>
+        <w:t xml:space="preserve">the </w:t>
+      </w:r>
+      <w:r>
+        <w:t xml:space="preserve">data that was not used during training. </w:t>
+      </w:r>
+      <w:r>
+        <w:t xml:space="preserve">Column MAPD_% in </w:t>
+      </w:r>
+      <w:r>
+        <w:fldChar w:fldCharType="begin"/>
+      </w:r>
+      <w:r>
+        <w:instrText xml:space="preserve"> REF _Ref505640312 \h </w:instrText>
+      </w:r>
+      <w:r>
+        <w:fldChar w:fldCharType="separate"/>
+      </w:r>
+      <w:r>
+        <w:t xml:space="preserve">Table </w:t>
+      </w:r>
+      <w:r>
+        <w:rPr>
+          <w:noProof/>
+        </w:rPr>
+        <w:t>1</w:t>
+      </w:r>
+      <w:r>
+        <w:fldChar w:fldCharType="end"/>
+      </w:r>
+      <w:r>
+        <w:t xml:space="preserve"> shows</w:t>
+      </w:r>
+      <w:r>
+        <w:t xml:space="preserve"> </w:t>
+      </w:r>
+      <w:r>
+        <w:t>t</w:t>
+      </w:r>
+      <w:r>
+        <w:t>he results of validating the prediction models using 30%, 20%, and 10% of the original data.</w:t>
+      </w:r>
+      <w:r>
+        <w:t xml:space="preserve"> W</w:t>
+      </w:r>
+      <w:r>
+        <w:t>e</w:t>
+      </w:r>
+      <w:r>
+        <w:t xml:space="preserve"> can see that even though 90/10 split shows lower MAPD (mean</w:t>
+      </w:r>
+      <w:r>
+        <w:t xml:space="preserve"> absolute</w:t>
+      </w:r>
+      <w:r>
+        <w:t xml:space="preserve"> </w:t>
+      </w:r>
+      <w:r>
+        <w:t>percentage deviation), the difference is very small (less than 1%). To be pessimistic, we decided to use the 70/30 split (larger prediction error).</w:t>
+      </w:r>
+    </w:p>
+    <w:p/>
     <w:p>
       <w:pPr>
         <w:pStyle w:val="Heading1"/>
@@ -1520,11 +1625,19 @@
           <w:numId w:val="2"/>
         </w:numPr>
       </w:pPr>
-      <w:bookmarkStart w:id="6" w:name="_Toc505261204"/>
-      <w:r>
-        <w:t>Export Prediction Model to pmml</w:t>
-      </w:r>
-      <w:bookmarkEnd w:id="6"/>
+      <w:bookmarkStart w:id="7" w:name="_Toc505621028"/>
+      <w:r>
+        <w:t xml:space="preserve">Export Prediction Model to </w:t>
+      </w:r>
+      <w:proofErr w:type="spellStart"/>
+      <w:r>
+        <w:t>pmml</w:t>
+      </w:r>
+      <w:bookmarkEnd w:id="7"/>
+      <w:proofErr w:type="spellEnd"/>
+      <w:r>
+        <w:t xml:space="preserve"> (prediction modeling markup language)</w:t>
+      </w:r>
     </w:p>
     <w:p>
       <w:r>
@@ -1564,7 +1677,6 @@
         <w:rPr>
           <w:noProof/>
         </w:rPr>
-        <w:lastRenderedPageBreak/>
         <w:drawing>
           <wp:inline distT="0" distB="0" distL="0" distR="0" wp14:anchorId="3073DDD9" wp14:editId="22669F05">
             <wp:extent cx="3987579" cy="2647334"/>
@@ -1583,7 +1695,7 @@
                     </pic:cNvPicPr>
                   </pic:nvPicPr>
                   <pic:blipFill>
-                    <a:blip r:embed="rId9">
+                    <a:blip r:embed="rId11">
                       <a:extLst>
                         <a:ext uri="{28A0092B-C50C-407E-A947-70E740481C1C}">
                           <a14:useLocalDpi xmlns:a14="http://schemas.microsoft.com/office/drawing/2010/main" val="0"/>
@@ -1617,7 +1729,7 @@
         <w:pStyle w:val="Caption"/>
         <w:jc w:val="center"/>
       </w:pPr>
-      <w:bookmarkStart w:id="7" w:name="_Ref505197165"/>
+      <w:bookmarkStart w:id="8" w:name="_Ref505197165"/>
       <w:r>
         <w:t xml:space="preserve">Figure </w:t>
       </w:r>
@@ -1639,7 +1751,7 @@
       <w:r>
         <w:fldChar w:fldCharType="end"/>
       </w:r>
-      <w:bookmarkEnd w:id="7"/>
+      <w:bookmarkEnd w:id="8"/>
       <w:r>
         <w:t xml:space="preserve"> - On-line Prediction Architecture</w:t>
       </w:r>
@@ -1652,13 +1764,20 @@
           <w:numId w:val="2"/>
         </w:numPr>
       </w:pPr>
-      <w:bookmarkStart w:id="8" w:name="_Toc505261205"/>
+      <w:bookmarkStart w:id="9" w:name="_Toc505621029"/>
       <w:r>
         <w:t>Predict Utility Change</w:t>
       </w:r>
-      <w:bookmarkEnd w:id="8"/>
-    </w:p>
-    <w:p/>
+      <w:bookmarkEnd w:id="9"/>
+    </w:p>
+    <w:p>
+      <w:r>
+        <w:t xml:space="preserve">To guarantee a fair base to compare the predicted utility change and the optimal, we injected the same failure trace in two version of the system. One version had the Utility Change Predictor component, while the other had the Analytical Utility computer. </w:t>
+      </w:r>
+      <w:r>
+        <w:t xml:space="preserve">Each component provided utility increase values for the pairs component-rule. Based on these values, the adaptation engine selected one rule for each failing component and produced a ranking (sorted lists) of rules to be applied. </w:t>
+      </w:r>
+    </w:p>
     <w:p>
       <w:pPr>
         <w:pStyle w:val="Heading1"/>
@@ -1667,7 +1786,7 @@
           <w:numId w:val="2"/>
         </w:numPr>
       </w:pPr>
-      <w:bookmarkStart w:id="9" w:name="_Toc505261206"/>
+      <w:bookmarkStart w:id="10" w:name="_Toc505621030"/>
       <w:r>
         <w:t xml:space="preserve">Make </w:t>
       </w:r>
@@ -1689,7 +1808,7 @@
       <w:r>
         <w:t>ecision</w:t>
       </w:r>
-      <w:bookmarkEnd w:id="9"/>
+      <w:bookmarkEnd w:id="10"/>
     </w:p>
     <w:p>
       <w:r>
@@ -1719,11 +1838,11 @@
           <w:numId w:val="2"/>
         </w:numPr>
       </w:pPr>
-      <w:bookmarkStart w:id="10" w:name="_Toc505261207"/>
+      <w:bookmarkStart w:id="11" w:name="_Toc505621031"/>
       <w:r>
         <w:t>Uncertainty Analysis</w:t>
       </w:r>
-      <w:bookmarkEnd w:id="10"/>
+      <w:bookmarkEnd w:id="11"/>
     </w:p>
     <w:p>
       <w:pPr>
@@ -1733,11 +1852,11 @@
           <w:numId w:val="2"/>
         </w:numPr>
       </w:pPr>
-      <w:bookmarkStart w:id="11" w:name="_Toc505261208"/>
+      <w:bookmarkStart w:id="12" w:name="_Toc505621032"/>
       <w:r>
         <w:t>Variance of metrics and variance of reward</w:t>
       </w:r>
-      <w:bookmarkEnd w:id="11"/>
+      <w:bookmarkEnd w:id="12"/>
     </w:p>
     <w:p>
       <w:r>
@@ -1762,7 +1881,7 @@
         <w:rPr>
           <w:noProof/>
         </w:rPr>
-        <w:t>1</w:t>
+        <w:t>2</w:t>
       </w:r>
       <w:r>
         <w:fldChar w:fldCharType="end"/>
@@ -1786,7 +1905,7 @@
         <w:rPr>
           <w:noProof/>
         </w:rPr>
-        <w:t>2</w:t>
+        <w:t>3</w:t>
       </w:r>
       <w:r>
         <w:fldChar w:fldCharType="end"/>
@@ -1813,7 +1932,7 @@
         <w:rPr>
           <w:noProof/>
         </w:rPr>
-        <w:t>3</w:t>
+        <w:t>4</w:t>
       </w:r>
       <w:r>
         <w:fldChar w:fldCharType="end"/>
@@ -1827,6 +1946,7 @@
     </w:p>
     <w:p>
       <w:r>
+        <w:lastRenderedPageBreak/>
         <w:t xml:space="preserve">These tables show that system reward does not vary as much </w:t>
       </w:r>
       <w:r>
@@ -1839,9 +1959,8 @@
         <w:pStyle w:val="Caption"/>
         <w:keepNext/>
       </w:pPr>
-      <w:bookmarkStart w:id="12" w:name="_Ref505244196"/>
-      <w:r>
-        <w:lastRenderedPageBreak/>
+      <w:bookmarkStart w:id="13" w:name="_Ref505244196"/>
+      <w:r>
         <w:t xml:space="preserve">Table </w:t>
       </w:r>
       <w:r>
@@ -1857,18 +1976,21 @@
         <w:rPr>
           <w:noProof/>
         </w:rPr>
-        <w:t>1</w:t>
+        <w:t>2</w:t>
       </w:r>
       <w:r>
         <w:fldChar w:fldCharType="end"/>
       </w:r>
-      <w:bookmarkEnd w:id="12"/>
+      <w:bookmarkEnd w:id="13"/>
       <w:r>
         <w:t xml:space="preserve"> - Reward versus Similarity Metric Variance (1K dataset trained models)</w:t>
       </w:r>
     </w:p>
     <w:p>
       <w:r>
+        <w:rPr>
+          <w:noProof/>
+        </w:rPr>
         <w:drawing>
           <wp:inline distT="0" distB="0" distL="0" distR="0" wp14:anchorId="30C658AD" wp14:editId="084DAF77">
             <wp:extent cx="4353560" cy="1164182"/>
@@ -1887,7 +2009,7 @@
                     </pic:cNvPicPr>
                   </pic:nvPicPr>
                   <pic:blipFill>
-                    <a:blip r:embed="rId10">
+                    <a:blip r:embed="rId12">
                       <a:extLst>
                         <a:ext uri="{28A0092B-C50C-407E-A947-70E740481C1C}">
                           <a14:useLocalDpi xmlns:a14="http://schemas.microsoft.com/office/drawing/2010/main" val="0"/>
@@ -1925,7 +2047,7 @@
         <w:pStyle w:val="Caption"/>
         <w:keepNext/>
       </w:pPr>
-      <w:bookmarkStart w:id="13" w:name="_Ref505244357"/>
+      <w:bookmarkStart w:id="14" w:name="_Ref505244357"/>
       <w:r>
         <w:t xml:space="preserve">Table </w:t>
       </w:r>
@@ -1942,18 +2064,21 @@
         <w:rPr>
           <w:noProof/>
         </w:rPr>
-        <w:t>2</w:t>
+        <w:t>3</w:t>
       </w:r>
       <w:r>
         <w:fldChar w:fldCharType="end"/>
       </w:r>
-      <w:bookmarkEnd w:id="13"/>
+      <w:bookmarkEnd w:id="14"/>
       <w:r>
         <w:t xml:space="preserve"> - Reward versus Similarity Metric Variance (3K dataset trained models)</w:t>
       </w:r>
     </w:p>
     <w:p>
       <w:r>
+        <w:rPr>
+          <w:noProof/>
+        </w:rPr>
         <w:drawing>
           <wp:inline distT="0" distB="0" distL="0" distR="0" wp14:anchorId="1A556F08" wp14:editId="59B4AA25">
             <wp:extent cx="4353560" cy="1204595"/>
@@ -1972,7 +2097,7 @@
                     </pic:cNvPicPr>
                   </pic:nvPicPr>
                   <pic:blipFill>
-                    <a:blip r:embed="rId11">
+                    <a:blip r:embed="rId13">
                       <a:extLst>
                         <a:ext uri="{28A0092B-C50C-407E-A947-70E740481C1C}">
                           <a14:useLocalDpi xmlns:a14="http://schemas.microsoft.com/office/drawing/2010/main" val="0"/>
@@ -2010,7 +2135,7 @@
         <w:pStyle w:val="Caption"/>
         <w:keepNext/>
       </w:pPr>
-      <w:bookmarkStart w:id="14" w:name="_Ref505244522"/>
+      <w:bookmarkStart w:id="15" w:name="_Ref505244522"/>
       <w:r>
         <w:t xml:space="preserve">Table </w:t>
       </w:r>
@@ -2027,18 +2152,21 @@
         <w:rPr>
           <w:noProof/>
         </w:rPr>
-        <w:t>3</w:t>
+        <w:t>4</w:t>
       </w:r>
       <w:r>
         <w:fldChar w:fldCharType="end"/>
       </w:r>
-      <w:bookmarkEnd w:id="14"/>
+      <w:bookmarkEnd w:id="15"/>
       <w:r>
         <w:t xml:space="preserve"> - Reward versus Similarity Metric Variance (9K dataset trained models)</w:t>
       </w:r>
     </w:p>
     <w:p>
       <w:r>
+        <w:rPr>
+          <w:noProof/>
+        </w:rPr>
         <w:drawing>
           <wp:inline distT="0" distB="0" distL="0" distR="0" wp14:anchorId="183E74E3" wp14:editId="50E5F44A">
             <wp:extent cx="4381169" cy="1119337"/>
@@ -2057,7 +2185,7 @@
                     </pic:cNvPicPr>
                   </pic:nvPicPr>
                   <pic:blipFill>
-                    <a:blip r:embed="rId12">
+                    <a:blip r:embed="rId14">
                       <a:extLst>
                         <a:ext uri="{28A0092B-C50C-407E-A947-70E740481C1C}">
                           <a14:useLocalDpi xmlns:a14="http://schemas.microsoft.com/office/drawing/2010/main" val="0"/>
@@ -2099,7 +2227,7 @@
           <w:numId w:val="2"/>
         </w:numPr>
       </w:pPr>
-      <w:bookmarkStart w:id="15" w:name="_Toc505261209"/>
+      <w:bookmarkStart w:id="16" w:name="_Toc505621033"/>
       <w:r>
         <w:t xml:space="preserve">Correlation between </w:t>
       </w:r>
@@ -2112,7 +2240,7 @@
       <w:r>
         <w:t>similarity metrics</w:t>
       </w:r>
-      <w:bookmarkEnd w:id="15"/>
+      <w:bookmarkEnd w:id="16"/>
     </w:p>
     <w:p>
       <w:pPr>
@@ -2132,7 +2260,6 @@
       <w:pPr>
         <w:ind w:left="360"/>
         <w:sectPr>
-          <w:headerReference w:type="default" r:id="rId13"/>
           <w:pgSz w:w="12240" w:h="15840"/>
           <w:pgMar w:top="1440" w:right="1440" w:bottom="1440" w:left="1440" w:header="720" w:footer="720" w:gutter="0"/>
           <w:cols w:space="720"/>
@@ -2150,6 +2277,9 @@
         <w:keepNext/>
       </w:pPr>
       <w:r>
+        <w:rPr>
+          <w:noProof/>
+        </w:rPr>
         <w:drawing>
           <wp:inline distT="0" distB="0" distL="0" distR="0" wp14:anchorId="549337E4" wp14:editId="713F1794">
             <wp:extent cx="8229600" cy="1259840"/>
@@ -2180,7 +2310,7 @@
                     </pic:cNvPicPr>
                   </pic:nvPicPr>
                   <pic:blipFill>
-                    <a:blip r:embed="rId14"/>
+                    <a:blip r:embed="rId15"/>
                     <a:stretch>
                       <a:fillRect/>
                     </a:stretch>
@@ -2206,6 +2336,9 @@
         <w:keepNext/>
       </w:pPr>
       <w:r>
+        <w:rPr>
+          <w:noProof/>
+        </w:rPr>
         <w:drawing>
           <wp:anchor distT="0" distB="0" distL="114300" distR="114300" simplePos="0" relativeHeight="251659264" behindDoc="0" locked="0" layoutInCell="1" allowOverlap="1" wp14:anchorId="15714818" wp14:editId="1C46B12A">
             <wp:simplePos x="0" y="0"/>
@@ -2244,7 +2377,7 @@
                     </pic:cNvPicPr>
                   </pic:nvPicPr>
                   <pic:blipFill>
-                    <a:blip r:embed="rId15"/>
+                    <a:blip r:embed="rId16"/>
                     <a:stretch>
                       <a:fillRect/>
                     </a:stretch>
@@ -2285,6 +2418,9 @@
         <w:keepNext/>
       </w:pPr>
       <w:r>
+        <w:rPr>
+          <w:noProof/>
+        </w:rPr>
         <w:drawing>
           <wp:anchor distT="0" distB="0" distL="114300" distR="114300" simplePos="0" relativeHeight="251660288" behindDoc="0" locked="0" layoutInCell="1" allowOverlap="1" wp14:anchorId="0CDFC2A4" wp14:editId="70F3EF73">
             <wp:simplePos x="0" y="0"/>
@@ -2323,7 +2459,7 @@
                     </pic:cNvPicPr>
                   </pic:nvPicPr>
                   <pic:blipFill>
-                    <a:blip r:embed="rId16"/>
+                    <a:blip r:embed="rId17"/>
                     <a:stretch>
                       <a:fillRect/>
                     </a:stretch>
@@ -2373,7 +2509,7 @@
       <w:pPr>
         <w:pStyle w:val="Caption"/>
       </w:pPr>
-      <w:bookmarkStart w:id="16" w:name="_Ref505261329"/>
+      <w:bookmarkStart w:id="17" w:name="_Ref505261329"/>
       <w:r>
         <w:t xml:space="preserve">Figure </w:t>
       </w:r>
@@ -2395,7 +2531,7 @@
       <w:r>
         <w:fldChar w:fldCharType="end"/>
       </w:r>
-      <w:bookmarkEnd w:id="16"/>
+      <w:bookmarkEnd w:id="17"/>
       <w:r>
         <w:t xml:space="preserve"> </w:t>
       </w:r>
@@ -2415,6 +2551,9 @@
     <w:p/>
     <w:p>
       <w:r>
+        <w:rPr>
+          <w:noProof/>
+        </w:rPr>
         <w:lastRenderedPageBreak/>
         <w:drawing>
           <wp:anchor distT="0" distB="0" distL="114300" distR="114300" simplePos="0" relativeHeight="251662336" behindDoc="0" locked="0" layoutInCell="1" allowOverlap="1" wp14:anchorId="61453604" wp14:editId="37362FB7">
@@ -2454,7 +2593,7 @@
                     </pic:cNvPicPr>
                   </pic:nvPicPr>
                   <pic:blipFill>
-                    <a:blip r:embed="rId17"/>
+                    <a:blip r:embed="rId18"/>
                     <a:stretch>
                       <a:fillRect/>
                     </a:stretch>
@@ -2480,6 +2619,9 @@
     <w:p/>
     <w:p>
       <w:r>
+        <w:rPr>
+          <w:noProof/>
+        </w:rPr>
         <w:drawing>
           <wp:anchor distT="0" distB="0" distL="114300" distR="114300" simplePos="0" relativeHeight="251663360" behindDoc="0" locked="0" layoutInCell="1" allowOverlap="1" wp14:anchorId="34D1476A" wp14:editId="4683A886">
             <wp:simplePos x="0" y="0"/>
@@ -2518,7 +2660,7 @@
                     </pic:cNvPicPr>
                   </pic:nvPicPr>
                   <pic:blipFill>
-                    <a:blip r:embed="rId15"/>
+                    <a:blip r:embed="rId16"/>
                     <a:stretch>
                       <a:fillRect/>
                     </a:stretch>
@@ -2589,7 +2731,7 @@
                             <w:pPr>
                               <w:pStyle w:val="Caption"/>
                             </w:pPr>
-                            <w:bookmarkStart w:id="17" w:name="_Ref505261334"/>
+                            <w:bookmarkStart w:id="18" w:name="_Ref505261334"/>
                             <w:r>
                               <w:t xml:space="preserve">Figure </w:t>
                             </w:r>
@@ -2611,7 +2753,7 @@
                             <w:r>
                               <w:fldChar w:fldCharType="end"/>
                             </w:r>
-                            <w:bookmarkEnd w:id="17"/>
+                            <w:bookmarkEnd w:id="18"/>
                             <w:r>
                               <w:t xml:space="preserve"> Similarity metrics by Failure Cycle Sizes (showing up to cycles with 40 failures)</w:t>
                             </w:r>
@@ -2643,7 +2785,7 @@
                       <w:pPr>
                         <w:pStyle w:val="Caption"/>
                       </w:pPr>
-                      <w:bookmarkStart w:id="18" w:name="_Ref505261334"/>
+                      <w:bookmarkStart w:id="19" w:name="_Ref505261334"/>
                       <w:r>
                         <w:t xml:space="preserve">Figure </w:t>
                       </w:r>
@@ -2665,7 +2807,7 @@
                       <w:r>
                         <w:fldChar w:fldCharType="end"/>
                       </w:r>
-                      <w:bookmarkEnd w:id="18"/>
+                      <w:bookmarkEnd w:id="19"/>
                       <w:r>
                         <w:t xml:space="preserve"> Similarity metrics by Failure Cycle Sizes (showing up to cycles with 40 failures)</w:t>
                       </w:r>
@@ -2678,6 +2820,9 @@
         </mc:AlternateContent>
       </w:r>
       <w:r>
+        <w:rPr>
+          <w:noProof/>
+        </w:rPr>
         <w:drawing>
           <wp:anchor distT="0" distB="0" distL="114300" distR="114300" simplePos="0" relativeHeight="251664384" behindDoc="0" locked="0" layoutInCell="1" allowOverlap="1" wp14:anchorId="27965C64" wp14:editId="20590B53">
             <wp:simplePos x="0" y="0"/>
@@ -2716,7 +2861,7 @@
                     </pic:cNvPicPr>
                   </pic:nvPicPr>
                   <pic:blipFill>
-                    <a:blip r:embed="rId16"/>
+                    <a:blip r:embed="rId17"/>
                     <a:stretch>
                       <a:fillRect/>
                     </a:stretch>
@@ -2765,7 +2910,7 @@
         <w:pStyle w:val="Caption"/>
         <w:keepNext/>
       </w:pPr>
-      <w:bookmarkStart w:id="19" w:name="_Ref505260059"/>
+      <w:bookmarkStart w:id="20" w:name="_Ref505260059"/>
       <w:r>
         <w:t xml:space="preserve">Table </w:t>
       </w:r>
@@ -2782,18 +2927,21 @@
         <w:rPr>
           <w:noProof/>
         </w:rPr>
-        <w:t>4</w:t>
+        <w:t>5</w:t>
       </w:r>
       <w:r>
         <w:fldChar w:fldCharType="end"/>
       </w:r>
-      <w:bookmarkEnd w:id="19"/>
+      <w:bookmarkEnd w:id="20"/>
       <w:r>
         <w:t xml:space="preserve"> - Correlations between reward and similarity metric values</w:t>
       </w:r>
     </w:p>
     <w:p>
       <w:r>
+        <w:rPr>
+          <w:noProof/>
+        </w:rPr>
         <w:drawing>
           <wp:inline distT="0" distB="0" distL="0" distR="0" wp14:anchorId="53EA0A0D" wp14:editId="26A3463C">
             <wp:extent cx="5943600" cy="3510096"/>
@@ -2812,7 +2960,7 @@
                     </pic:cNvPicPr>
                   </pic:nvPicPr>
                   <pic:blipFill>
-                    <a:blip r:embed="rId18">
+                    <a:blip r:embed="rId19">
                       <a:extLst>
                         <a:ext uri="{28A0092B-C50C-407E-A947-70E740481C1C}">
                           <a14:useLocalDpi xmlns:a14="http://schemas.microsoft.com/office/drawing/2010/main" val="0"/>
@@ -2846,20 +2994,14 @@
     </w:p>
     <w:p/>
     <w:p>
-      <w:r>
-        <w:t>Ana</w:t>
-      </w:r>
-      <w:r>
-        <w:t>lysis</w:t>
-      </w:r>
-    </w:p>
-    <w:p>
       <w:pPr>
         <w:numPr>
           <w:ilvl w:val="0"/>
           <w:numId w:val="3"/>
         </w:numPr>
       </w:pPr>
+      <w:bookmarkStart w:id="21" w:name="_GoBack"/>
+      <w:bookmarkEnd w:id="21"/>
       <w:r>
         <w:t xml:space="preserve">We can look from </w:t>
       </w:r>
@@ -2912,16 +3054,10 @@
         <w:t xml:space="preserve"> that l</w:t>
       </w:r>
       <w:r>
-        <w:t xml:space="preserve">arger cycle sizes imply lower Jaccard an DCG similarity values. This is confirmed by negative correlations between cycle </w:t>
-      </w:r>
-      <w:r>
-        <w:t>size and the Jaccard and DCG similarity metrics</w:t>
-      </w:r>
-      <w:r>
-        <w:t xml:space="preserve"> </w:t>
-      </w:r>
-      <w:r>
-        <w:t>(</w:t>
+        <w:t>arger cycle sizes imply lower Jaccard an DCG similarity values. This is confirmed by negative correlations between cycle size and the Jaccard and DCG similarity metrics</w:t>
+      </w:r>
+      <w:r>
+        <w:t xml:space="preserve"> (</w:t>
       </w:r>
       <w:r>
         <w:fldChar w:fldCharType="begin"/>
@@ -2939,7 +3075,7 @@
         <w:rPr>
           <w:noProof/>
         </w:rPr>
-        <w:t>4</w:t>
+        <w:t>5</w:t>
       </w:r>
       <w:r>
         <w:fldChar w:fldCharType="end"/>
@@ -2965,10 +3101,7 @@
         </w:numPr>
       </w:pPr>
       <w:r>
-        <w:t>Two variables showed small or no corr</w:t>
-      </w:r>
-      <w:r>
-        <w:t>elation</w:t>
+        <w:t>Two variables showed small or no correlation</w:t>
       </w:r>
       <w:r>
         <w:t xml:space="preserve"> (</w:t>
@@ -3009,10 +3142,7 @@
         </w:numPr>
       </w:pPr>
       <w:r>
-        <w:t>Kendall-tau similarity showed either small correlations or non-significant ones. Looking at the chart, the K</w:t>
-      </w:r>
-      <w:r>
-        <w:t>endall-tau correlation remains mostly constant across cycle sizes. This is confirmed by either non-significant correlation values (p-value&gt;0.05) or low correlation values.</w:t>
+        <w:t>Kendall-tau similarity showed either small correlations or non-significant ones. Looking at the chart, the Kendall-tau correlation remains mostly constant across cycle sizes. This is confirmed by either non-significant correlation values (p-value&gt;0.05) or low correlation values.</w:t>
       </w:r>
     </w:p>
     <w:p>
@@ -3023,19 +3153,21 @@
         </w:numPr>
       </w:pPr>
       <w:r>
-        <w:t>Looking at the cor</w:t>
-      </w:r>
-      <w:r>
-        <w:t>relations for different complexities</w:t>
+        <w:t xml:space="preserve">Looking at the correlations for different </w:t>
+      </w:r>
+      <w:proofErr w:type="gramStart"/>
+      <w:r>
+        <w:t>complexities</w:t>
       </w:r>
       <w:r>
         <w:t xml:space="preserve"> </w:t>
       </w:r>
       <w:r>
-        <w:t>, the Linear function showed consistently lower correlations than the other functions. The reason is the low prediction error of the linear model, which causes very few ranking mismatches, even across different cycle siz</w:t>
-      </w:r>
-      <w:r>
-        <w:t>es.</w:t>
+        <w:t>,</w:t>
+      </w:r>
+      <w:proofErr w:type="gramEnd"/>
+      <w:r>
+        <w:t xml:space="preserve"> the Linear function showed consistently lower correlations than the other functions. The reason is the low prediction error of the linear model, which causes very few ranking mismatches, even across different cycle sizes.</w:t>
       </w:r>
     </w:p>
     <w:p>
@@ -3046,53 +3178,38 @@
         </w:numPr>
       </w:pPr>
       <w:r>
+        <w:t>Even when c</w:t>
+      </w:r>
+      <w:r>
+        <w:t>ontrol</w:t>
+      </w:r>
+      <w:r>
+        <w:t>ling</w:t>
+      </w:r>
+      <w:r>
+        <w:t xml:space="preserve"> for higher complexity</w:t>
+      </w:r>
+      <w:r>
+        <w:t xml:space="preserve"> models</w:t>
+      </w:r>
+      <w:r>
+        <w:t xml:space="preserve"> (DCG and Saturating) and var</w:t>
+      </w:r>
+      <w:r>
+        <w:t>ying</w:t>
+      </w:r>
+      <w:r>
+        <w:t xml:space="preserve"> dataset sizes (1k, 3k, 9k), we could not detect any pattern in the correlation between cycle size and the similarity metrics. i.e., increasing dataset sizes not necessarily showed an increase in the </w:t>
+      </w:r>
+      <w:r>
         <w:lastRenderedPageBreak/>
-        <w:t>Even when c</w:t>
-      </w:r>
-      <w:r>
-        <w:t>ontrol</w:t>
-      </w:r>
-      <w:r>
-        <w:t>ling</w:t>
-      </w:r>
-      <w:r>
-        <w:t xml:space="preserve"> for </w:t>
-      </w:r>
-      <w:r>
-        <w:t>higher complexity</w:t>
-      </w:r>
-      <w:r>
-        <w:t xml:space="preserve"> models</w:t>
-      </w:r>
-      <w:r>
-        <w:t xml:space="preserve"> (DCG and Saturating) and var</w:t>
-      </w:r>
-      <w:r>
-        <w:t>ying</w:t>
-      </w:r>
-      <w:r>
-        <w:t xml:space="preserve"> </w:t>
-      </w:r>
-      <w:r>
-        <w:t xml:space="preserve">dataset sizes (1k, 3k, 9k), we could not detect any pattern in the correlation between cycle size </w:t>
-      </w:r>
-      <w:r>
-        <w:t xml:space="preserve">and the similarity metrics. i.e., increasing dataset sizes not necessarily showed an increase in the correlation between similarity metric and cycle size. This means that, </w:t>
-      </w:r>
-      <w:r>
-        <w:t>ha</w:t>
+        <w:t>correlation between similarity metric and cycle size. This means that, ha</w:t>
       </w:r>
       <w:r>
         <w:t>ving</w:t>
       </w:r>
       <w:r>
-        <w:t xml:space="preserve"> models with larger prediction error (i.e., trained by smaller data</w:t>
-      </w:r>
-      <w:r>
-        <w:t>sets)</w:t>
-      </w:r>
-      <w:r>
-        <w:t xml:space="preserve"> </w:t>
+        <w:t xml:space="preserve"> models with larger prediction error (i.e., trained by smaller datasets) </w:t>
       </w:r>
       <w:r>
         <w:t>does not</w:t>
@@ -3121,19 +3238,10 @@
         </w:numPr>
       </w:pPr>
       <w:r>
-        <w:t xml:space="preserve"> One possible explanation is that the prediction error of the cheapest model (trained with 1k dataset)</w:t>
-      </w:r>
-      <w:r>
-        <w:t xml:space="preserve"> is already too small to cause major variations in the ranking that would reflect in major mismatches for larger cycles. i.e., smaller prediction error (produced by training with the 3k and 9K datasets) does not imply in fewer proportionate mismatches for </w:t>
-      </w:r>
-      <w:r>
-        <w:t xml:space="preserve">larger cycles. Although this is a benefit in terms of cost by training with smaller datasets, we do not know if we could reduce the current level of mismatches by reducing the prediction error. </w:t>
-      </w:r>
-    </w:p>
-    <w:p>
-      <w:bookmarkStart w:id="20" w:name="_GoBack"/>
-      <w:bookmarkEnd w:id="20"/>
-    </w:p>
+        <w:t xml:space="preserve"> One possible explanation is that the prediction error of the cheapest model (trained with 1k dataset) is already too small to cause major variations in the ranking that would reflect in major mismatches for larger cycles. i.e., smaller prediction error (produced by training with the 3k and 9K datasets) does not imply in fewer proportionate mismatches for larger cycles. Although this is a benefit in terms of cost by training with smaller datasets, we do not know if we could reduce the current level of mismatches by reducing the prediction error. </w:t>
+      </w:r>
+    </w:p>
+    <w:p/>
     <w:p/>
     <w:sectPr>
       <w:pgSz w:w="12240" w:h="15840"/>
@@ -3202,6 +3310,9 @@
       <w:pStyle w:val="Header"/>
     </w:pPr>
     <w:r>
+      <w:rPr>
+        <w:noProof/>
+      </w:rPr>
       <mc:AlternateContent>
         <mc:Choice Requires="wpg">
           <w:drawing>
@@ -4314,6 +4425,7 @@
   <w:style w:type="character" w:default="1" w:styleId="DefaultParagraphFont">
     <w:name w:val="Default Paragraph Font"/>
     <w:uiPriority w:val="1"/>
+    <w:semiHidden/>
     <w:unhideWhenUsed/>
   </w:style>
   <w:style w:type="table" w:default="1" w:styleId="TableNormal">
@@ -4636,529 +4748,6 @@
 </w:styles>
 </file>
 
-<file path=word/glossary/document.xml><?xml version="1.0" encoding="utf-8"?>
-<w:glossaryDocument xmlns:wpc="http://schemas.microsoft.com/office/word/2010/wordprocessingCanvas" xmlns:cx="http://schemas.microsoft.com/office/drawing/2014/chartex" xmlns:cx1="http://schemas.microsoft.com/office/drawing/2015/9/8/chartex" xmlns:cx2="http://schemas.microsoft.com/office/drawing/2015/10/21/chartex" xmlns:cx3="http://schemas.microsoft.com/office/drawing/2016/5/9/chartex" xmlns:cx4="http://schemas.microsoft.com/office/drawing/2016/5/10/chartex" xmlns:cx5="http://schemas.microsoft.com/office/drawing/2016/5/11/chartex" xmlns:cx6="http://schemas.microsoft.com/office/drawing/2016/5/12/chartex" xmlns:cx7="http://schemas.microsoft.com/office/drawing/2016/5/13/chartex" xmlns:cx8="http://schemas.microsoft.com/office/drawing/2016/5/14/chartex" xmlns:mc="http://schemas.openxmlformats.org/markup-compatibility/2006" xmlns:aink="http://schemas.microsoft.com/office/drawing/2016/ink" xmlns:am3d="http://schemas.microsoft.com/office/drawing/2017/model3d" xmlns:o="urn:schemas-microsoft-com:office:office" xmlns:r="http://schemas.openxmlformats.org/officeDocument/2006/relationships" xmlns:m="http://schemas.openxmlformats.org/officeDocument/2006/math" xmlns:v="urn:schemas-microsoft-com:vml" xmlns:wp14="http://schemas.microsoft.com/office/word/2010/wordprocessingDrawing" xmlns:wp="http://schemas.openxmlformats.org/drawingml/2006/wordprocessingDrawing" xmlns:w10="urn:schemas-microsoft-com:office:word" xmlns:w="http://schemas.openxmlformats.org/wordprocessingml/2006/main" xmlns:w14="http://schemas.microsoft.com/office/word/2010/wordml" xmlns:w15="http://schemas.microsoft.com/office/word/2012/wordml" xmlns:w16cid="http://schemas.microsoft.com/office/word/2016/wordml/cid" xmlns:w16se="http://schemas.microsoft.com/office/word/2015/wordml/symex" xmlns:wpg="http://schemas.microsoft.com/office/word/2010/wordprocessingGroup" xmlns:wpi="http://schemas.microsoft.com/office/word/2010/wordprocessingInk" xmlns:wne="http://schemas.microsoft.com/office/word/2006/wordml" xmlns:wps="http://schemas.microsoft.com/office/word/2010/wordprocessingShape" mc:Ignorable="w14 w15 w16se w16cid wp14"/>
-</file>
-
-<file path=word/glossary/fontTable.xml><?xml version="1.0" encoding="utf-8"?>
-<w:fonts xmlns:mc="http://schemas.openxmlformats.org/markup-compatibility/2006" xmlns:r="http://schemas.openxmlformats.org/officeDocument/2006/relationships" xmlns:w="http://schemas.openxmlformats.org/wordprocessingml/2006/main" xmlns:w14="http://schemas.microsoft.com/office/word/2010/wordml" xmlns:w15="http://schemas.microsoft.com/office/word/2012/wordml" xmlns:w16cid="http://schemas.microsoft.com/office/word/2016/wordml/cid" xmlns:w16se="http://schemas.microsoft.com/office/word/2015/wordml/symex" mc:Ignorable="w14 w15 w16se w16cid">
-  <w:font w:name="Arial">
-    <w:panose1 w:val="020B0604020202020204"/>
-    <w:charset w:val="00"/>
-    <w:family w:val="swiss"/>
-    <w:pitch w:val="variable"/>
-    <w:sig w:usb0="E0002AFF" w:usb1="C0007843" w:usb2="00000009" w:usb3="00000000" w:csb0="000001FF" w:csb1="00000000"/>
-  </w:font>
-  <w:font w:name="Times New Roman">
-    <w:panose1 w:val="02020603050405020304"/>
-    <w:charset w:val="00"/>
-    <w:family w:val="roman"/>
-    <w:pitch w:val="variable"/>
-    <w:sig w:usb0="E0002AFF" w:usb1="C0007843" w:usb2="00000009" w:usb3="00000000" w:csb0="000001FF" w:csb1="00000000"/>
-  </w:font>
-  <w:font w:name="Calibri">
-    <w:panose1 w:val="020F0502020204030204"/>
-    <w:charset w:val="00"/>
-    <w:family w:val="swiss"/>
-    <w:pitch w:val="variable"/>
-    <w:sig w:usb0="E0002AFF" w:usb1="4000ACFF" w:usb2="00000001" w:usb3="00000000" w:csb0="000001FF" w:csb1="00000000"/>
-  </w:font>
-  <w:font w:name="Calibri Light">
-    <w:panose1 w:val="020F0302020204030204"/>
-    <w:charset w:val="00"/>
-    <w:family w:val="swiss"/>
-    <w:pitch w:val="variable"/>
-    <w:sig w:usb0="A0002AEF" w:usb1="4000207B" w:usb2="00000000" w:usb3="00000000" w:csb0="000001FF" w:csb1="00000000"/>
-  </w:font>
-  <w:font w:name="Segoe UI">
-    <w:panose1 w:val="020B0502040204020203"/>
-    <w:charset w:val="00"/>
-    <w:family w:val="swiss"/>
-    <w:pitch w:val="variable"/>
-    <w:sig w:usb0="E4002EFF" w:usb1="C000E47F" w:usb2="00000009" w:usb3="00000000" w:csb0="000001FF" w:csb1="00000000"/>
-  </w:font>
-</w:fonts>
-</file>
-
-<file path=word/glossary/settings.xml><?xml version="1.0" encoding="utf-8"?>
-<w:settings xmlns:mc="http://schemas.openxmlformats.org/markup-compatibility/2006" xmlns:o="urn:schemas-microsoft-com:office:office" xmlns:r="http://schemas.openxmlformats.org/officeDocument/2006/relationships" xmlns:m="http://schemas.openxmlformats.org/officeDocument/2006/math" xmlns:v="urn:schemas-microsoft-com:vml" xmlns:w10="urn:schemas-microsoft-com:office:word" xmlns:w="http://schemas.openxmlformats.org/wordprocessingml/2006/main" xmlns:w14="http://schemas.microsoft.com/office/word/2010/wordml" xmlns:w15="http://schemas.microsoft.com/office/word/2012/wordml" xmlns:w16cid="http://schemas.microsoft.com/office/word/2016/wordml/cid" xmlns:w16se="http://schemas.microsoft.com/office/word/2015/wordml/symex" xmlns:sl="http://schemas.openxmlformats.org/schemaLibrary/2006/main" mc:Ignorable="w14 w15 w16se w16cid">
-  <w:view w:val="normal"/>
-  <w:defaultTabStop w:val="720"/>
-  <w:characterSpacingControl w:val="doNotCompress"/>
-  <w:compat>
-    <w:useFELayout/>
-    <w:compatSetting w:name="compatibilityMode" w:uri="http://schemas.microsoft.com/office/word" w:val="15"/>
-    <w:compatSetting w:name="overrideTableStyleFontSizeAndJustification" w:uri="http://schemas.microsoft.com/office/word" w:val="1"/>
-    <w:compatSetting w:name="enableOpenTypeFeatures" w:uri="http://schemas.microsoft.com/office/word" w:val="1"/>
-    <w:compatSetting w:name="doNotFlipMirrorIndents" w:uri="http://schemas.microsoft.com/office/word" w:val="1"/>
-    <w:compatSetting w:name="differentiateMultirowTableHeaders" w:uri="http://schemas.microsoft.com/office/word" w:val="1"/>
-    <w:compatSetting w:name="useWord2013TrackBottomHyphenation" w:uri="http://schemas.microsoft.com/office/word" w:val="0"/>
-  </w:compat>
-  <w:rsids>
-    <w:rsidRoot w:val="008A056E"/>
-    <w:rsid w:val="007C51A6"/>
-    <w:rsid w:val="008A056E"/>
-  </w:rsids>
-  <m:mathPr>
-    <m:mathFont m:val="Cambria Math"/>
-    <m:brkBin m:val="before"/>
-    <m:brkBinSub m:val="--"/>
-    <m:smallFrac m:val="0"/>
-    <m:dispDef/>
-    <m:lMargin m:val="0"/>
-    <m:rMargin m:val="0"/>
-    <m:defJc m:val="centerGroup"/>
-    <m:wrapIndent m:val="1440"/>
-    <m:intLim m:val="subSup"/>
-    <m:naryLim m:val="undOvr"/>
-  </m:mathPr>
-  <w:themeFontLang w:val="en-US"/>
-  <w:clrSchemeMapping w:bg1="light1" w:t1="dark1" w:bg2="light2" w:t2="dark2" w:accent1="accent1" w:accent2="accent2" w:accent3="accent3" w:accent4="accent4" w:accent5="accent5" w:accent6="accent6" w:hyperlink="hyperlink" w:followedHyperlink="followedHyperlink"/>
-  <w:decimalSymbol w:val="."/>
-  <w:listSeparator w:val=","/>
-  <w15:chartTrackingRefBased/>
-</w:settings>
-</file>
-
-<file path=word/glossary/styles.xml><?xml version="1.0" encoding="utf-8"?>
-<w:styles xmlns:mc="http://schemas.openxmlformats.org/markup-compatibility/2006" xmlns:r="http://schemas.openxmlformats.org/officeDocument/2006/relationships" xmlns:w="http://schemas.openxmlformats.org/wordprocessingml/2006/main" xmlns:w14="http://schemas.microsoft.com/office/word/2010/wordml" xmlns:w15="http://schemas.microsoft.com/office/word/2012/wordml" xmlns:w16cid="http://schemas.microsoft.com/office/word/2016/wordml/cid" xmlns:w16se="http://schemas.microsoft.com/office/word/2015/wordml/symex" mc:Ignorable="w14 w15 w16se w16cid">
-  <w:docDefaults>
-    <w:rPrDefault>
-      <w:rPr>
-        <w:rFonts w:asciiTheme="minorHAnsi" w:eastAsiaTheme="minorEastAsia" w:hAnsiTheme="minorHAnsi" w:cstheme="minorBidi"/>
-        <w:sz w:val="22"/>
-        <w:szCs w:val="22"/>
-        <w:lang w:val="en-US" w:eastAsia="en-US" w:bidi="ar-SA"/>
-      </w:rPr>
-    </w:rPrDefault>
-    <w:pPrDefault>
-      <w:pPr>
-        <w:spacing w:after="160" w:line="259" w:lineRule="auto"/>
-      </w:pPr>
-    </w:pPrDefault>
-  </w:docDefaults>
-  <w:latentStyles w:defLockedState="0" w:defUIPriority="99" w:defSemiHidden="0" w:defUnhideWhenUsed="0" w:defQFormat="0" w:count="375">
-    <w:lsdException w:name="Normal" w:uiPriority="0" w:qFormat="1"/>
-    <w:lsdException w:name="heading 1" w:uiPriority="9" w:qFormat="1"/>
-    <w:lsdException w:name="heading 2" w:semiHidden="1" w:uiPriority="9" w:unhideWhenUsed="1" w:qFormat="1"/>
-    <w:lsdException w:name="heading 3" w:semiHidden="1" w:uiPriority="9" w:unhideWhenUsed="1" w:qFormat="1"/>
-    <w:lsdException w:name="heading 4" w:semiHidden="1" w:uiPriority="9" w:unhideWhenUsed="1" w:qFormat="1"/>
-    <w:lsdException w:name="heading 5" w:semiHidden="1" w:uiPriority="9" w:unhideWhenUsed="1" w:qFormat="1"/>
-    <w:lsdException w:name="heading 6" w:semiHidden="1" w:uiPriority="9" w:unhideWhenUsed="1" w:qFormat="1"/>
-    <w:lsdException w:name="heading 7" w:semiHidden="1" w:uiPriority="9" w:unhideWhenUsed="1" w:qFormat="1"/>
-    <w:lsdException w:name="heading 8" w:semiHidden="1" w:uiPriority="9" w:unhideWhenUsed="1" w:qFormat="1"/>
-    <w:lsdException w:name="heading 9" w:semiHidden="1" w:uiPriority="9" w:unhideWhenUsed="1" w:qFormat="1"/>
-    <w:lsdException w:name="index 1" w:semiHidden="1" w:unhideWhenUsed="1"/>
-    <w:lsdException w:name="index 2" w:semiHidden="1" w:unhideWhenUsed="1"/>
-    <w:lsdException w:name="index 3" w:semiHidden="1" w:unhideWhenUsed="1"/>
-    <w:lsdException w:name="index 4" w:semiHidden="1" w:unhideWhenUsed="1"/>
-    <w:lsdException w:name="index 5" w:semiHidden="1" w:unhideWhenUsed="1"/>
-    <w:lsdException w:name="index 6" w:semiHidden="1" w:unhideWhenUsed="1"/>
-    <w:lsdException w:name="index 7" w:semiHidden="1" w:unhideWhenUsed="1"/>
-    <w:lsdException w:name="index 8" w:semiHidden="1" w:unhideWhenUsed="1"/>
-    <w:lsdException w:name="index 9" w:semiHidden="1" w:unhideWhenUsed="1"/>
-    <w:lsdException w:name="toc 1" w:semiHidden="1" w:uiPriority="39" w:unhideWhenUsed="1"/>
-    <w:lsdException w:name="toc 2" w:semiHidden="1" w:uiPriority="39" w:unhideWhenUsed="1"/>
-    <w:lsdException w:name="toc 3" w:semiHidden="1" w:uiPriority="39" w:unhideWhenUsed="1"/>
-    <w:lsdException w:name="toc 4" w:semiHidden="1" w:uiPriority="39" w:unhideWhenUsed="1"/>
-    <w:lsdException w:name="toc 5" w:semiHidden="1" w:uiPriority="39" w:unhideWhenUsed="1"/>
-    <w:lsdException w:name="toc 6" w:semiHidden="1" w:uiPriority="39" w:unhideWhenUsed="1"/>
-    <w:lsdException w:name="toc 7" w:semiHidden="1" w:uiPriority="39" w:unhideWhenUsed="1"/>
-    <w:lsdException w:name="toc 8" w:semiHidden="1" w:uiPriority="39" w:unhideWhenUsed="1"/>
-    <w:lsdException w:name="toc 9" w:semiHidden="1" w:uiPriority="39" w:unhideWhenUsed="1"/>
-    <w:lsdException w:name="Normal Indent" w:semiHidden="1" w:unhideWhenUsed="1"/>
-    <w:lsdException w:name="footnote text" w:semiHidden="1" w:unhideWhenUsed="1"/>
-    <w:lsdException w:name="annotation text" w:semiHidden="1" w:unhideWhenUsed="1"/>
-    <w:lsdException w:name="header" w:semiHidden="1" w:unhideWhenUsed="1"/>
-    <w:lsdException w:name="footer" w:semiHidden="1" w:unhideWhenUsed="1"/>
-    <w:lsdException w:name="index heading" w:semiHidden="1" w:unhideWhenUsed="1"/>
-    <w:lsdException w:name="caption" w:semiHidden="1" w:uiPriority="35" w:unhideWhenUsed="1" w:qFormat="1"/>
-    <w:lsdException w:name="table of figures" w:semiHidden="1" w:unhideWhenUsed="1"/>
-    <w:lsdException w:name="envelope address" w:semiHidden="1" w:unhideWhenUsed="1"/>
-    <w:lsdException w:name="envelope return" w:semiHidden="1" w:unhideWhenUsed="1"/>
-    <w:lsdException w:name="footnote reference" w:semiHidden="1" w:unhideWhenUsed="1"/>
-    <w:lsdException w:name="annotation reference" w:semiHidden="1" w:unhideWhenUsed="1"/>
-    <w:lsdException w:name="line number" w:semiHidden="1" w:unhideWhenUsed="1"/>
-    <w:lsdException w:name="page number" w:semiHidden="1" w:unhideWhenUsed="1"/>
-    <w:lsdException w:name="endnote reference" w:semiHidden="1" w:unhideWhenUsed="1"/>
-    <w:lsdException w:name="endnote text" w:semiHidden="1" w:unhideWhenUsed="1"/>
-    <w:lsdException w:name="table of authorities" w:semiHidden="1" w:unhideWhenUsed="1"/>
-    <w:lsdException w:name="macro" w:semiHidden="1" w:unhideWhenUsed="1"/>
-    <w:lsdException w:name="toa heading" w:semiHidden="1" w:unhideWhenUsed="1"/>
-    <w:lsdException w:name="List" w:semiHidden="1" w:unhideWhenUsed="1"/>
-    <w:lsdException w:name="List Bullet" w:semiHidden="1" w:unhideWhenUsed="1"/>
-    <w:lsdException w:name="List Number" w:semiHidden="1" w:unhideWhenUsed="1"/>
-    <w:lsdException w:name="List 2" w:semiHidden="1" w:unhideWhenUsed="1"/>
-    <w:lsdException w:name="List 3" w:semiHidden="1" w:unhideWhenUsed="1"/>
-    <w:lsdException w:name="List 4" w:semiHidden="1" w:unhideWhenUsed="1"/>
-    <w:lsdException w:name="List 5" w:semiHidden="1" w:unhideWhenUsed="1"/>
-    <w:lsdException w:name="List Bullet 2" w:semiHidden="1" w:unhideWhenUsed="1"/>
-    <w:lsdException w:name="List Bullet 3" w:semiHidden="1" w:unhideWhenUsed="1"/>
-    <w:lsdException w:name="List Bullet 4" w:semiHidden="1" w:unhideWhenUsed="1"/>
-    <w:lsdException w:name="List Bullet 5" w:semiHidden="1" w:unhideWhenUsed="1"/>
-    <w:lsdException w:name="List Number 2" w:semiHidden="1" w:unhideWhenUsed="1"/>
-    <w:lsdException w:name="List Number 3" w:semiHidden="1" w:unhideWhenUsed="1"/>
-    <w:lsdException w:name="List Number 4" w:semiHidden="1" w:unhideWhenUsed="1"/>
-    <w:lsdException w:name="List Number 5" w:semiHidden="1" w:unhideWhenUsed="1"/>
-    <w:lsdException w:name="Title" w:uiPriority="10" w:qFormat="1"/>
-    <w:lsdException w:name="Closing" w:semiHidden="1" w:unhideWhenUsed="1"/>
-    <w:lsdException w:name="Signature" w:semiHidden="1" w:unhideWhenUsed="1"/>
-    <w:lsdException w:name="Default Paragraph Font" w:semiHidden="1" w:uiPriority="1" w:unhideWhenUsed="1"/>
-    <w:lsdException w:name="Body Text" w:semiHidden="1" w:unhideWhenUsed="1"/>
-    <w:lsdException w:name="Body Text Indent" w:semiHidden="1" w:unhideWhenUsed="1"/>
-    <w:lsdException w:name="List Continue" w:semiHidden="1" w:unhideWhenUsed="1"/>
-    <w:lsdException w:name="List Continue 2" w:semiHidden="1" w:unhideWhenUsed="1"/>
-    <w:lsdException w:name="List Continue 3" w:semiHidden="1" w:unhideWhenUsed="1"/>
-    <w:lsdException w:name="List Continue 4" w:semiHidden="1" w:unhideWhenUsed="1"/>
-    <w:lsdException w:name="List Continue 5" w:semiHidden="1" w:unhideWhenUsed="1"/>
-    <w:lsdException w:name="Message Header" w:semiHidden="1" w:unhideWhenUsed="1"/>
-    <w:lsdException w:name="Subtitle" w:uiPriority="11" w:qFormat="1"/>
-    <w:lsdException w:name="Salutation" w:semiHidden="1" w:unhideWhenUsed="1"/>
-    <w:lsdException w:name="Date" w:semiHidden="1" w:unhideWhenUsed="1"/>
-    <w:lsdException w:name="Body Text First Indent" w:semiHidden="1" w:unhideWhenUsed="1"/>
-    <w:lsdException w:name="Body Text First Indent 2" w:semiHidden="1" w:unhideWhenUsed="1"/>
-    <w:lsdException w:name="Note Heading" w:semiHidden="1" w:unhideWhenUsed="1"/>
-    <w:lsdException w:name="Body Text 2" w:semiHidden="1" w:unhideWhenUsed="1"/>
-    <w:lsdException w:name="Body Text 3" w:semiHidden="1" w:unhideWhenUsed="1"/>
-    <w:lsdException w:name="Body Text Indent 2" w:semiHidden="1" w:unhideWhenUsed="1"/>
-    <w:lsdException w:name="Body Text Indent 3" w:semiHidden="1" w:unhideWhenUsed="1"/>
-    <w:lsdException w:name="Block Text" w:semiHidden="1" w:unhideWhenUsed="1"/>
-    <w:lsdException w:name="Hyperlink" w:semiHidden="1" w:unhideWhenUsed="1"/>
-    <w:lsdException w:name="FollowedHyperlink" w:semiHidden="1" w:unhideWhenUsed="1"/>
-    <w:lsdException w:name="Strong" w:uiPriority="22" w:qFormat="1"/>
-    <w:lsdException w:name="Emphasis" w:uiPriority="20" w:qFormat="1"/>
-    <w:lsdException w:name="Document Map" w:semiHidden="1" w:unhideWhenUsed="1"/>
-    <w:lsdException w:name="Plain Text" w:semiHidden="1" w:unhideWhenUsed="1"/>
-    <w:lsdException w:name="E-mail Signature" w:semiHidden="1" w:unhideWhenUsed="1"/>
-    <w:lsdException w:name="HTML Top of Form" w:semiHidden="1" w:unhideWhenUsed="1"/>
-    <w:lsdException w:name="HTML Bottom of Form" w:semiHidden="1" w:unhideWhenUsed="1"/>
-    <w:lsdException w:name="Normal (Web)" w:semiHidden="1" w:unhideWhenUsed="1"/>
-    <w:lsdException w:name="HTML Acronym" w:semiHidden="1" w:unhideWhenUsed="1"/>
-    <w:lsdException w:name="HTML Address" w:semiHidden="1" w:unhideWhenUsed="1"/>
-    <w:lsdException w:name="HTML Cite" w:semiHidden="1" w:unhideWhenUsed="1"/>
-    <w:lsdException w:name="HTML Code" w:semiHidden="1" w:unhideWhenUsed="1"/>
-    <w:lsdException w:name="HTML Definition" w:semiHidden="1" w:unhideWhenUsed="1"/>
-    <w:lsdException w:name="HTML Keyboard" w:semiHidden="1" w:unhideWhenUsed="1"/>
-    <w:lsdException w:name="HTML Preformatted" w:semiHidden="1" w:unhideWhenUsed="1"/>
-    <w:lsdException w:name="HTML Sample" w:semiHidden="1" w:unhideWhenUsed="1"/>
-    <w:lsdException w:name="HTML Typewriter" w:semiHidden="1" w:unhideWhenUsed="1"/>
-    <w:lsdException w:name="HTML Variable" w:semiHidden="1" w:unhideWhenUsed="1"/>
-    <w:lsdException w:name="Normal Table" w:semiHidden="1" w:unhideWhenUsed="1"/>
-    <w:lsdException w:name="annotation subject" w:semiHidden="1" w:unhideWhenUsed="1"/>
-    <w:lsdException w:name="No List" w:semiHidden="1" w:unhideWhenUsed="1"/>
-    <w:lsdException w:name="Outline List 1" w:semiHidden="1" w:unhideWhenUsed="1"/>
-    <w:lsdException w:name="Outline List 2" w:semiHidden="1" w:unhideWhenUsed="1"/>
-    <w:lsdException w:name="Outline List 3" w:semiHidden="1" w:unhideWhenUsed="1"/>
-    <w:lsdException w:name="Table Simple 1" w:semiHidden="1" w:unhideWhenUsed="1"/>
-    <w:lsdException w:name="Table Simple 2" w:semiHidden="1" w:unhideWhenUsed="1"/>
-    <w:lsdException w:name="Table Simple 3" w:semiHidden="1" w:unhideWhenUsed="1"/>
-    <w:lsdException w:name="Table Classic 1" w:semiHidden="1" w:unhideWhenUsed="1"/>
-    <w:lsdException w:name="Table Classic 2" w:semiHidden="1" w:unhideWhenUsed="1"/>
-    <w:lsdException w:name="Table Classic 3" w:semiHidden="1" w:unhideWhenUsed="1"/>
-    <w:lsdException w:name="Table Classic 4" w:semiHidden="1" w:unhideWhenUsed="1"/>
-    <w:lsdException w:name="Table Colorful 1" w:semiHidden="1" w:unhideWhenUsed="1"/>
-    <w:lsdException w:name="Table Colorful 2" w:semiHidden="1" w:unhideWhenUsed="1"/>
-    <w:lsdException w:name="Table Colorful 3" w:semiHidden="1" w:unhideWhenUsed="1"/>
-    <w:lsdException w:name="Table Columns 1" w:semiHidden="1" w:unhideWhenUsed="1"/>
-    <w:lsdException w:name="Table Columns 2" w:semiHidden="1" w:unhideWhenUsed="1"/>
-    <w:lsdException w:name="Table Columns 3" w:semiHidden="1" w:unhideWhenUsed="1"/>
-    <w:lsdException w:name="Table Columns 4" w:semiHidden="1" w:unhideWhenUsed="1"/>
-    <w:lsdException w:name="Table Columns 5" w:semiHidden="1" w:unhideWhenUsed="1"/>
-    <w:lsdException w:name="Table Grid 1" w:semiHidden="1" w:unhideWhenUsed="1"/>
-    <w:lsdException w:name="Table Grid 2" w:semiHidden="1" w:unhideWhenUsed="1"/>
-    <w:lsdException w:name="Table Grid 3" w:semiHidden="1" w:unhideWhenUsed="1"/>
-    <w:lsdException w:name="Table Grid 4" w:semiHidden="1" w:unhideWhenUsed="1"/>
-    <w:lsdException w:name="Table Grid 5" w:semiHidden="1" w:unhideWhenUsed="1"/>
-    <w:lsdException w:name="Table Grid 6" w:semiHidden="1" w:unhideWhenUsed="1"/>
-    <w:lsdException w:name="Table Grid 7" w:semiHidden="1" w:unhideWhenUsed="1"/>
-    <w:lsdException w:name="Table Grid 8" w:semiHidden="1" w:unhideWhenUsed="1"/>
-    <w:lsdException w:name="Table List 1" w:semiHidden="1" w:unhideWhenUsed="1"/>
-    <w:lsdException w:name="Table List 2" w:semiHidden="1" w:unhideWhenUsed="1"/>
-    <w:lsdException w:name="Table List 3" w:semiHidden="1" w:unhideWhenUsed="1"/>
-    <w:lsdException w:name="Table List 4" w:semiHidden="1" w:unhideWhenUsed="1"/>
-    <w:lsdException w:name="Table List 5" w:semiHidden="1" w:unhideWhenUsed="1"/>
-    <w:lsdException w:name="Table List 6" w:semiHidden="1" w:unhideWhenUsed="1"/>
-    <w:lsdException w:name="Table List 7" w:semiHidden="1" w:unhideWhenUsed="1"/>
-    <w:lsdException w:name="Table List 8" w:semiHidden="1" w:unhideWhenUsed="1"/>
-    <w:lsdException w:name="Table 3D effects 1" w:semiHidden="1" w:unhideWhenUsed="1"/>
-    <w:lsdException w:name="Table 3D effects 2" w:semiHidden="1" w:unhideWhenUsed="1"/>
-    <w:lsdException w:name="Table 3D effects 3" w:semiHidden="1" w:unhideWhenUsed="1"/>
-    <w:lsdException w:name="Table Contemporary" w:semiHidden="1" w:unhideWhenUsed="1"/>
-    <w:lsdException w:name="Table Elegant" w:semiHidden="1" w:unhideWhenUsed="1"/>
-    <w:lsdException w:name="Table Professional" w:semiHidden="1" w:unhideWhenUsed="1"/>
-    <w:lsdException w:name="Table Subtle 1" w:semiHidden="1" w:unhideWhenUsed="1"/>
-    <w:lsdException w:name="Table Subtle 2" w:semiHidden="1" w:unhideWhenUsed="1"/>
-    <w:lsdException w:name="Table Web 1" w:semiHidden="1" w:unhideWhenUsed="1"/>
-    <w:lsdException w:name="Table Web 2" w:semiHidden="1" w:unhideWhenUsed="1"/>
-    <w:lsdException w:name="Table Web 3" w:semiHidden="1" w:unhideWhenUsed="1"/>
-    <w:lsdException w:name="Balloon Text" w:semiHidden="1" w:unhideWhenUsed="1"/>
-    <w:lsdException w:name="Table Grid" w:uiPriority="39"/>
-    <w:lsdException w:name="Table Theme" w:semiHidden="1" w:unhideWhenUsed="1"/>
-    <w:lsdException w:name="Placeholder Text" w:semiHidden="1"/>
-    <w:lsdException w:name="No Spacing" w:uiPriority="1" w:qFormat="1"/>
-    <w:lsdException w:name="Light Shading" w:uiPriority="60"/>
-    <w:lsdException w:name="Light List" w:uiPriority="61"/>
-    <w:lsdException w:name="Light Grid" w:uiPriority="62"/>
-    <w:lsdException w:name="Medium Shading 1" w:uiPriority="63"/>
-    <w:lsdException w:name="Medium Shading 2" w:uiPriority="64"/>
-    <w:lsdException w:name="Medium List 1" w:uiPriority="65"/>
-    <w:lsdException w:name="Medium List 2" w:uiPriority="66"/>
-    <w:lsdException w:name="Medium Grid 1" w:uiPriority="67"/>
-    <w:lsdException w:name="Medium Grid 2" w:uiPriority="68"/>
-    <w:lsdException w:name="Medium Grid 3" w:uiPriority="69"/>
-    <w:lsdException w:name="Dark List" w:uiPriority="70"/>
-    <w:lsdException w:name="Colorful Shading" w:uiPriority="71"/>
-    <w:lsdException w:name="Colorful List" w:uiPriority="72"/>
-    <w:lsdException w:name="Colorful Grid" w:uiPriority="73"/>
-    <w:lsdException w:name="Light Shading Accent 1" w:uiPriority="60"/>
-    <w:lsdException w:name="Light List Accent 1" w:uiPriority="61"/>
-    <w:lsdException w:name="Light Grid Accent 1" w:uiPriority="62"/>
-    <w:lsdException w:name="Medium Shading 1 Accent 1" w:uiPriority="63"/>
-    <w:lsdException w:name="Medium Shading 2 Accent 1" w:uiPriority="64"/>
-    <w:lsdException w:name="Medium List 1 Accent 1" w:uiPriority="65"/>
-    <w:lsdException w:name="Revision" w:semiHidden="1"/>
-    <w:lsdException w:name="List Paragraph" w:uiPriority="34" w:qFormat="1"/>
-    <w:lsdException w:name="Quote" w:uiPriority="29" w:qFormat="1"/>
-    <w:lsdException w:name="Intense Quote" w:uiPriority="30" w:qFormat="1"/>
-    <w:lsdException w:name="Medium List 2 Accent 1" w:uiPriority="66"/>
-    <w:lsdException w:name="Medium Grid 1 Accent 1" w:uiPriority="67"/>
-    <w:lsdException w:name="Medium Grid 2 Accent 1" w:uiPriority="68"/>
-    <w:lsdException w:name="Medium Grid 3 Accent 1" w:uiPriority="69"/>
-    <w:lsdException w:name="Dark List Accent 1" w:uiPriority="70"/>
-    <w:lsdException w:name="Colorful Shading Accent 1" w:uiPriority="71"/>
-    <w:lsdException w:name="Colorful List Accent 1" w:uiPriority="72"/>
-    <w:lsdException w:name="Colorful Grid Accent 1" w:uiPriority="73"/>
-    <w:lsdException w:name="Light Shading Accent 2" w:uiPriority="60"/>
-    <w:lsdException w:name="Light List Accent 2" w:uiPriority="61"/>
-    <w:lsdException w:name="Light Grid Accent 2" w:uiPriority="62"/>
-    <w:lsdException w:name="Medium Shading 1 Accent 2" w:uiPriority="63"/>
-    <w:lsdException w:name="Medium Shading 2 Accent 2" w:uiPriority="64"/>
-    <w:lsdException w:name="Medium List 1 Accent 2" w:uiPriority="65"/>
-    <w:lsdException w:name="Medium List 2 Accent 2" w:uiPriority="66"/>
-    <w:lsdException w:name="Medium Grid 1 Accent 2" w:uiPriority="67"/>
-    <w:lsdException w:name="Medium Grid 2 Accent 2" w:uiPriority="68"/>
-    <w:lsdException w:name="Medium Grid 3 Accent 2" w:uiPriority="69"/>
-    <w:lsdException w:name="Dark List Accent 2" w:uiPriority="70"/>
-    <w:lsdException w:name="Colorful Shading Accent 2" w:uiPriority="71"/>
-    <w:lsdException w:name="Colorful List Accent 2" w:uiPriority="72"/>
-    <w:lsdException w:name="Colorful Grid Accent 2" w:uiPriority="73"/>
-    <w:lsdException w:name="Light Shading Accent 3" w:uiPriority="60"/>
-    <w:lsdException w:name="Light List Accent 3" w:uiPriority="61"/>
-    <w:lsdException w:name="Light Grid Accent 3" w:uiPriority="62"/>
-    <w:lsdException w:name="Medium Shading 1 Accent 3" w:uiPriority="63"/>
-    <w:lsdException w:name="Medium Shading 2 Accent 3" w:uiPriority="64"/>
-    <w:lsdException w:name="Medium List 1 Accent 3" w:uiPriority="65"/>
-    <w:lsdException w:name="Medium List 2 Accent 3" w:uiPriority="66"/>
-    <w:lsdException w:name="Medium Grid 1 Accent 3" w:uiPriority="67"/>
-    <w:lsdException w:name="Medium Grid 2 Accent 3" w:uiPriority="68"/>
-    <w:lsdException w:name="Medium Grid 3 Accent 3" w:uiPriority="69"/>
-    <w:lsdException w:name="Dark List Accent 3" w:uiPriority="70"/>
-    <w:lsdException w:name="Colorful Shading Accent 3" w:uiPriority="71"/>
-    <w:lsdException w:name="Colorful List Accent 3" w:uiPriority="72"/>
-    <w:lsdException w:name="Colorful Grid Accent 3" w:uiPriority="73"/>
-    <w:lsdException w:name="Light Shading Accent 4" w:uiPriority="60"/>
-    <w:lsdException w:name="Light List Accent 4" w:uiPriority="61"/>
-    <w:lsdException w:name="Light Grid Accent 4" w:uiPriority="62"/>
-    <w:lsdException w:name="Medium Shading 1 Accent 4" w:uiPriority="63"/>
-    <w:lsdException w:name="Medium Shading 2 Accent 4" w:uiPriority="64"/>
-    <w:lsdException w:name="Medium List 1 Accent 4" w:uiPriority="65"/>
-    <w:lsdException w:name="Medium List 2 Accent 4" w:uiPriority="66"/>
-    <w:lsdException w:name="Medium Grid 1 Accent 4" w:uiPriority="67"/>
-    <w:lsdException w:name="Medium Grid 2 Accent 4" w:uiPriority="68"/>
-    <w:lsdException w:name="Medium Grid 3 Accent 4" w:uiPriority="69"/>
-    <w:lsdException w:name="Dark List Accent 4" w:uiPriority="70"/>
-    <w:lsdException w:name="Colorful Shading Accent 4" w:uiPriority="71"/>
-    <w:lsdException w:name="Colorful List Accent 4" w:uiPriority="72"/>
-    <w:lsdException w:name="Colorful Grid Accent 4" w:uiPriority="73"/>
-    <w:lsdException w:name="Light Shading Accent 5" w:uiPriority="60"/>
-    <w:lsdException w:name="Light List Accent 5" w:uiPriority="61"/>
-    <w:lsdException w:name="Light Grid Accent 5" w:uiPriority="62"/>
-    <w:lsdException w:name="Medium Shading 1 Accent 5" w:uiPriority="63"/>
-    <w:lsdException w:name="Medium Shading 2 Accent 5" w:uiPriority="64"/>
-    <w:lsdException w:name="Medium List 1 Accent 5" w:uiPriority="65"/>
-    <w:lsdException w:name="Medium List 2 Accent 5" w:uiPriority="66"/>
-    <w:lsdException w:name="Medium Grid 1 Accent 5" w:uiPriority="67"/>
-    <w:lsdException w:name="Medium Grid 2 Accent 5" w:uiPriority="68"/>
-    <w:lsdException w:name="Medium Grid 3 Accent 5" w:uiPriority="69"/>
-    <w:lsdException w:name="Dark List Accent 5" w:uiPriority="70"/>
-    <w:lsdException w:name="Colorful Shading Accent 5" w:uiPriority="71"/>
-    <w:lsdException w:name="Colorful List Accent 5" w:uiPriority="72"/>
-    <w:lsdException w:name="Colorful Grid Accent 5" w:uiPriority="73"/>
-    <w:lsdException w:name="Light Shading Accent 6" w:uiPriority="60"/>
-    <w:lsdException w:name="Light List Accent 6" w:uiPriority="61"/>
-    <w:lsdException w:name="Light Grid Accent 6" w:uiPriority="62"/>
-    <w:lsdException w:name="Medium Shading 1 Accent 6" w:uiPriority="63"/>
-    <w:lsdException w:name="Medium Shading 2 Accent 6" w:uiPriority="64"/>
-    <w:lsdException w:name="Medium List 1 Accent 6" w:uiPriority="65"/>
-    <w:lsdException w:name="Medium List 2 Accent 6" w:uiPriority="66"/>
-    <w:lsdException w:name="Medium Grid 1 Accent 6" w:uiPriority="67"/>
-    <w:lsdException w:name="Medium Grid 2 Accent 6" w:uiPriority="68"/>
-    <w:lsdException w:name="Medium Grid 3 Accent 6" w:uiPriority="69"/>
-    <w:lsdException w:name="Dark List Accent 6" w:uiPriority="70"/>
-    <w:lsdException w:name="Colorful Shading Accent 6" w:uiPriority="71"/>
-    <w:lsdException w:name="Colorful List Accent 6" w:uiPriority="72"/>
-    <w:lsdException w:name="Colorful Grid Accent 6" w:uiPriority="73"/>
-    <w:lsdException w:name="Subtle Emphasis" w:uiPriority="19" w:qFormat="1"/>
-    <w:lsdException w:name="Intense Emphasis" w:uiPriority="21" w:qFormat="1"/>
-    <w:lsdException w:name="Subtle Reference" w:uiPriority="31" w:qFormat="1"/>
-    <w:lsdException w:name="Intense Reference" w:uiPriority="32" w:qFormat="1"/>
-    <w:lsdException w:name="Book Title" w:uiPriority="33" w:qFormat="1"/>
-    <w:lsdException w:name="Bibliography" w:semiHidden="1" w:uiPriority="37" w:unhideWhenUsed="1"/>
-    <w:lsdException w:name="TOC Heading" w:semiHidden="1" w:uiPriority="39" w:unhideWhenUsed="1" w:qFormat="1"/>
-    <w:lsdException w:name="Plain Table 1" w:uiPriority="41"/>
-    <w:lsdException w:name="Plain Table 2" w:uiPriority="42"/>
-    <w:lsdException w:name="Plain Table 3" w:uiPriority="43"/>
-    <w:lsdException w:name="Plain Table 4" w:uiPriority="44"/>
-    <w:lsdException w:name="Plain Table 5" w:uiPriority="45"/>
-    <w:lsdException w:name="Grid Table Light" w:uiPriority="40"/>
-    <w:lsdException w:name="Grid Table 1 Light" w:uiPriority="46"/>
-    <w:lsdException w:name="Grid Table 2" w:uiPriority="47"/>
-    <w:lsdException w:name="Grid Table 3" w:uiPriority="48"/>
-    <w:lsdException w:name="Grid Table 4" w:uiPriority="49"/>
-    <w:lsdException w:name="Grid Table 5 Dark" w:uiPriority="50"/>
-    <w:lsdException w:name="Grid Table 6 Colorful" w:uiPriority="51"/>
-    <w:lsdException w:name="Grid Table 7 Colorful" w:uiPriority="52"/>
-    <w:lsdException w:name="Grid Table 1 Light Accent 1" w:uiPriority="46"/>
-    <w:lsdException w:name="Grid Table 2 Accent 1" w:uiPriority="47"/>
-    <w:lsdException w:name="Grid Table 3 Accent 1" w:uiPriority="48"/>
-    <w:lsdException w:name="Grid Table 4 Accent 1" w:uiPriority="49"/>
-    <w:lsdException w:name="Grid Table 5 Dark Accent 1" w:uiPriority="50"/>
-    <w:lsdException w:name="Grid Table 6 Colorful Accent 1" w:uiPriority="51"/>
-    <w:lsdException w:name="Grid Table 7 Colorful Accent 1" w:uiPriority="52"/>
-    <w:lsdException w:name="Grid Table 1 Light Accent 2" w:uiPriority="46"/>
-    <w:lsdException w:name="Grid Table 2 Accent 2" w:uiPriority="47"/>
-    <w:lsdException w:name="Grid Table 3 Accent 2" w:uiPriority="48"/>
-    <w:lsdException w:name="Grid Table 4 Accent 2" w:uiPriority="49"/>
-    <w:lsdException w:name="Grid Table 5 Dark Accent 2" w:uiPriority="50"/>
-    <w:lsdException w:name="Grid Table 6 Colorful Accent 2" w:uiPriority="51"/>
-    <w:lsdException w:name="Grid Table 7 Colorful Accent 2" w:uiPriority="52"/>
-    <w:lsdException w:name="Grid Table 1 Light Accent 3" w:uiPriority="46"/>
-    <w:lsdException w:name="Grid Table 2 Accent 3" w:uiPriority="47"/>
-    <w:lsdException w:name="Grid Table 3 Accent 3" w:uiPriority="48"/>
-    <w:lsdException w:name="Grid Table 4 Accent 3" w:uiPriority="49"/>
-    <w:lsdException w:name="Grid Table 5 Dark Accent 3" w:uiPriority="50"/>
-    <w:lsdException w:name="Grid Table 6 Colorful Accent 3" w:uiPriority="51"/>
-    <w:lsdException w:name="Grid Table 7 Colorful Accent 3" w:uiPriority="52"/>
-    <w:lsdException w:name="Grid Table 1 Light Accent 4" w:uiPriority="46"/>
-    <w:lsdException w:name="Grid Table 2 Accent 4" w:uiPriority="47"/>
-    <w:lsdException w:name="Grid Table 3 Accent 4" w:uiPriority="48"/>
-    <w:lsdException w:name="Grid Table 4 Accent 4" w:uiPriority="49"/>
-    <w:lsdException w:name="Grid Table 5 Dark Accent 4" w:uiPriority="50"/>
-    <w:lsdException w:name="Grid Table 6 Colorful Accent 4" w:uiPriority="51"/>
-    <w:lsdException w:name="Grid Table 7 Colorful Accent 4" w:uiPriority="52"/>
-    <w:lsdException w:name="Grid Table 1 Light Accent 5" w:uiPriority="46"/>
-    <w:lsdException w:name="Grid Table 2 Accent 5" w:uiPriority="47"/>
-    <w:lsdException w:name="Grid Table 3 Accent 5" w:uiPriority="48"/>
-    <w:lsdException w:name="Grid Table 4 Accent 5" w:uiPriority="49"/>
-    <w:lsdException w:name="Grid Table 5 Dark Accent 5" w:uiPriority="50"/>
-    <w:lsdException w:name="Grid Table 6 Colorful Accent 5" w:uiPriority="51"/>
-    <w:lsdException w:name="Grid Table 7 Colorful Accent 5" w:uiPriority="52"/>
-    <w:lsdException w:name="Grid Table 1 Light Accent 6" w:uiPriority="46"/>
-    <w:lsdException w:name="Grid Table 2 Accent 6" w:uiPriority="47"/>
-    <w:lsdException w:name="Grid Table 3 Accent 6" w:uiPriority="48"/>
-    <w:lsdException w:name="Grid Table 4 Accent 6" w:uiPriority="49"/>
-    <w:lsdException w:name="Grid Table 5 Dark Accent 6" w:uiPriority="50"/>
-    <w:lsdException w:name="Grid Table 6 Colorful Accent 6" w:uiPriority="51"/>
-    <w:lsdException w:name="Grid Table 7 Colorful Accent 6" w:uiPriority="52"/>
-    <w:lsdException w:name="List Table 1 Light" w:uiPriority="46"/>
-    <w:lsdException w:name="List Table 2" w:uiPriority="47"/>
-    <w:lsdException w:name="List Table 3" w:uiPriority="48"/>
-    <w:lsdException w:name="List Table 4" w:uiPriority="49"/>
-    <w:lsdException w:name="List Table 5 Dark" w:uiPriority="50"/>
-    <w:lsdException w:name="List Table 6 Colorful" w:uiPriority="51"/>
-    <w:lsdException w:name="List Table 7 Colorful" w:uiPriority="52"/>
-    <w:lsdException w:name="List Table 1 Light Accent 1" w:uiPriority="46"/>
-    <w:lsdException w:name="List Table 2 Accent 1" w:uiPriority="47"/>
-    <w:lsdException w:name="List Table 3 Accent 1" w:uiPriority="48"/>
-    <w:lsdException w:name="List Table 4 Accent 1" w:uiPriority="49"/>
-    <w:lsdException w:name="List Table 5 Dark Accent 1" w:uiPriority="50"/>
-    <w:lsdException w:name="List Table 6 Colorful Accent 1" w:uiPriority="51"/>
-    <w:lsdException w:name="List Table 7 Colorful Accent 1" w:uiPriority="52"/>
-    <w:lsdException w:name="List Table 1 Light Accent 2" w:uiPriority="46"/>
-    <w:lsdException w:name="List Table 2 Accent 2" w:uiPriority="47"/>
-    <w:lsdException w:name="List Table 3 Accent 2" w:uiPriority="48"/>
-    <w:lsdException w:name="List Table 4 Accent 2" w:uiPriority="49"/>
-    <w:lsdException w:name="List Table 5 Dark Accent 2" w:uiPriority="50"/>
-    <w:lsdException w:name="List Table 6 Colorful Accent 2" w:uiPriority="51"/>
-    <w:lsdException w:name="List Table 7 Colorful Accent 2" w:uiPriority="52"/>
-    <w:lsdException w:name="List Table 1 Light Accent 3" w:uiPriority="46"/>
-    <w:lsdException w:name="List Table 2 Accent 3" w:uiPriority="47"/>
-    <w:lsdException w:name="List Table 3 Accent 3" w:uiPriority="48"/>
-    <w:lsdException w:name="List Table 4 Accent 3" w:uiPriority="49"/>
-    <w:lsdException w:name="List Table 5 Dark Accent 3" w:uiPriority="50"/>
-    <w:lsdException w:name="List Table 6 Colorful Accent 3" w:uiPriority="51"/>
-    <w:lsdException w:name="List Table 7 Colorful Accent 3" w:uiPriority="52"/>
-    <w:lsdException w:name="List Table 1 Light Accent 4" w:uiPriority="46"/>
-    <w:lsdException w:name="List Table 2 Accent 4" w:uiPriority="47"/>
-    <w:lsdException w:name="List Table 3 Accent 4" w:uiPriority="48"/>
-    <w:lsdException w:name="List Table 4 Accent 4" w:uiPriority="49"/>
-    <w:lsdException w:name="List Table 5 Dark Accent 4" w:uiPriority="50"/>
-    <w:lsdException w:name="List Table 6 Colorful Accent 4" w:uiPriority="51"/>
-    <w:lsdException w:name="List Table 7 Colorful Accent 4" w:uiPriority="52"/>
-    <w:lsdException w:name="List Table 1 Light Accent 5" w:uiPriority="46"/>
-    <w:lsdException w:name="List Table 2 Accent 5" w:uiPriority="47"/>
-    <w:lsdException w:name="List Table 3 Accent 5" w:uiPriority="48"/>
-    <w:lsdException w:name="List Table 4 Accent 5" w:uiPriority="49"/>
-    <w:lsdException w:name="List Table 5 Dark Accent 5" w:uiPriority="50"/>
-    <w:lsdException w:name="List Table 6 Colorful Accent 5" w:uiPriority="51"/>
-    <w:lsdException w:name="List Table 7 Colorful Accent 5" w:uiPriority="52"/>
-    <w:lsdException w:name="List Table 1 Light Accent 6" w:uiPriority="46"/>
-    <w:lsdException w:name="List Table 2 Accent 6" w:uiPriority="47"/>
-    <w:lsdException w:name="List Table 3 Accent 6" w:uiPriority="48"/>
-    <w:lsdException w:name="List Table 4 Accent 6" w:uiPriority="49"/>
-    <w:lsdException w:name="List Table 5 Dark Accent 6" w:uiPriority="50"/>
-    <w:lsdException w:name="List Table 6 Colorful Accent 6" w:uiPriority="51"/>
-    <w:lsdException w:name="List Table 7 Colorful Accent 6" w:uiPriority="52"/>
-    <w:lsdException w:name="Mention" w:semiHidden="1" w:unhideWhenUsed="1"/>
-    <w:lsdException w:name="Smart Hyperlink" w:semiHidden="1" w:unhideWhenUsed="1"/>
-    <w:lsdException w:name="Hashtag" w:semiHidden="1" w:unhideWhenUsed="1"/>
-    <w:lsdException w:name="Unresolved Mention" w:semiHidden="1" w:unhideWhenUsed="1"/>
-  </w:latentStyles>
-  <w:style w:type="paragraph" w:default="1" w:styleId="Normal">
-    <w:name w:val="Normal"/>
-    <w:qFormat/>
-  </w:style>
-  <w:style w:type="character" w:default="1" w:styleId="DefaultParagraphFont">
-    <w:name w:val="Default Paragraph Font"/>
-    <w:uiPriority w:val="1"/>
-    <w:semiHidden/>
-    <w:unhideWhenUsed/>
-  </w:style>
-  <w:style w:type="table" w:default="1" w:styleId="TableNormal">
-    <w:name w:val="Normal Table"/>
-    <w:uiPriority w:val="99"/>
-    <w:semiHidden/>
-    <w:unhideWhenUsed/>
-    <w:tblPr>
-      <w:tblInd w:w="0" w:type="dxa"/>
-      <w:tblCellMar>
-        <w:top w:w="0" w:type="dxa"/>
-        <w:left w:w="108" w:type="dxa"/>
-        <w:bottom w:w="0" w:type="dxa"/>
-        <w:right w:w="108" w:type="dxa"/>
-      </w:tblCellMar>
-    </w:tblPr>
-  </w:style>
-  <w:style w:type="numbering" w:default="1" w:styleId="NoList">
-    <w:name w:val="No List"/>
-    <w:uiPriority w:val="99"/>
-    <w:semiHidden/>
-    <w:unhideWhenUsed/>
-  </w:style>
-  <w:style w:type="paragraph" w:customStyle="1" w:styleId="1885B3A7554E4C24A9FDED51137F8A74">
-    <w:name w:val="1885B3A7554E4C24A9FDED51137F8A74"/>
-    <w:rsid w:val="008A056E"/>
-  </w:style>
-</w:styles>
-</file>
-
-<file path=word/glossary/webSettings.xml><?xml version="1.0" encoding="utf-8"?>
-<w:webSettings xmlns:mc="http://schemas.openxmlformats.org/markup-compatibility/2006" xmlns:r="http://schemas.openxmlformats.org/officeDocument/2006/relationships" xmlns:w="http://schemas.openxmlformats.org/wordprocessingml/2006/main" xmlns:w14="http://schemas.microsoft.com/office/word/2010/wordml" xmlns:w15="http://schemas.microsoft.com/office/word/2012/wordml" xmlns:w16cid="http://schemas.microsoft.com/office/word/2016/wordml/cid" xmlns:w16se="http://schemas.microsoft.com/office/word/2015/wordml/symex" mc:Ignorable="w14 w15 w16se w16cid">
-  <w:optimizeForBrowser/>
-  <w:allowPNG/>
-</w:webSettings>
-</file>
-
 <file path=word/theme/theme1.xml><?xml version="1.0" encoding="utf-8"?>
 <a:theme xmlns:a="http://schemas.openxmlformats.org/drawingml/2006/main" name="Office Theme">
   <a:themeElements>
@@ -5459,7 +5048,7 @@
 </file>
 
 <file path=customXml/itemProps1.xml><?xml version="1.0" encoding="utf-8"?>
-<ds:datastoreItem xmlns:ds="http://schemas.openxmlformats.org/officeDocument/2006/customXml" ds:itemID="{79DFFCA5-151D-48D4-B5CC-AD1087E13F71}">
+<ds:datastoreItem xmlns:ds="http://schemas.openxmlformats.org/officeDocument/2006/customXml" ds:itemID="{7AA5C9AE-EE8B-4BF9-A748-2283FC7E6830}">
   <ds:schemaRefs>
     <ds:schemaRef ds:uri="http://schemas.openxmlformats.org/officeDocument/2006/bibliography"/>
   </ds:schemaRefs>

</xml_diff>

<commit_message>
updated section 1 and 2 and figure 1
</commit_message>
<xml_diff>
--- a/report/report_seams_2018.docx
+++ b/report/report_seams_2018.docx
@@ -45,11 +45,19 @@
           <w:sz w:val="32"/>
         </w:rPr>
       </w:pPr>
+      <w:proofErr w:type="spellStart"/>
       <w:r>
         <w:rPr>
           <w:sz w:val="32"/>
         </w:rPr>
-        <w:t>Hasso-Plattner Institute</w:t>
+        <w:t>Hasso-Plattner</w:t>
+      </w:r>
+      <w:proofErr w:type="spellEnd"/>
+      <w:r>
+        <w:rPr>
+          <w:sz w:val="32"/>
+        </w:rPr>
+        <w:t xml:space="preserve"> Institute</w:t>
       </w:r>
     </w:p>
     <w:p>
@@ -113,16 +121,22 @@
         <w:rPr>
           <w:sz w:val="32"/>
         </w:rPr>
-        <w:t>Sona Ghahr</w:t>
-      </w:r>
-      <w:bookmarkStart w:id="0" w:name="_GoBack"/>
-      <w:bookmarkEnd w:id="0"/>
+        <w:t xml:space="preserve">Sona </w:t>
+      </w:r>
+      <w:proofErr w:type="spellStart"/>
       <w:r>
         <w:rPr>
           <w:sz w:val="32"/>
         </w:rPr>
+        <w:t>Ghahr</w:t>
+      </w:r>
+      <w:r>
+        <w:rPr>
+          <w:sz w:val="32"/>
+        </w:rPr>
         <w:t>emani</w:t>
       </w:r>
+      <w:proofErr w:type="spellEnd"/>
     </w:p>
     <w:p>
       <w:pPr>
@@ -131,11 +145,19 @@
           <w:sz w:val="32"/>
         </w:rPr>
       </w:pPr>
+      <w:proofErr w:type="spellStart"/>
       <w:r>
         <w:rPr>
           <w:sz w:val="32"/>
         </w:rPr>
-        <w:t>Holger Giese</w:t>
+        <w:t>Holger</w:t>
+      </w:r>
+      <w:proofErr w:type="spellEnd"/>
+      <w:r>
+        <w:rPr>
+          <w:sz w:val="32"/>
+        </w:rPr>
+        <w:t xml:space="preserve"> Giese</w:t>
       </w:r>
     </w:p>
     <w:p/>
@@ -1137,18 +1159,20 @@
     </w:p>
     <w:p>
       <w:pPr>
-        <w:pStyle w:val="Heading1"/>
-        <w:numPr>
-          <w:ilvl w:val="0"/>
-          <w:numId w:val="2"/>
-        </w:numPr>
-      </w:pPr>
-      <w:bookmarkStart w:id="1" w:name="_Toc505621023"/>
-      <w:r>
+        <w:pStyle w:val="Heading2"/>
+        <w:rPr>
+          <w:sz w:val="32"/>
+        </w:rPr>
+      </w:pPr>
+      <w:bookmarkStart w:id="0" w:name="_Toc505621023"/>
+      <w:r>
+        <w:rPr>
+          <w:sz w:val="32"/>
+        </w:rPr>
         <w:lastRenderedPageBreak/>
         <w:t>Introduction</w:t>
       </w:r>
-      <w:bookmarkEnd w:id="1"/>
+      <w:bookmarkEnd w:id="0"/>
     </w:p>
     <w:p>
       <w:r>
@@ -1160,17 +1184,30 @@
       <w:r>
         <w:t xml:space="preserve">The steps we followed are depicted in </w:t>
       </w:r>
-      <w:fldSimple w:instr=" REF _Ref505100919 ">
-        <w:r>
-          <w:t xml:space="preserve">Figure </w:t>
-        </w:r>
-        <w:r>
-          <w:rPr>
-            <w:noProof/>
-          </w:rPr>
-          <w:t>1</w:t>
-        </w:r>
-      </w:fldSimple>
+      <w:r>
+        <w:fldChar w:fldCharType="begin"/>
+      </w:r>
+      <w:r>
+        <w:instrText xml:space="preserve"> REF _Ref505100919 </w:instrText>
+      </w:r>
+      <w:r>
+        <w:fldChar w:fldCharType="separate"/>
+      </w:r>
+      <w:r>
+        <w:t xml:space="preserve">Figure </w:t>
+      </w:r>
+      <w:r>
+        <w:rPr>
+          <w:noProof/>
+        </w:rPr>
+        <w:t>1</w:t>
+      </w:r>
+      <w:r>
+        <w:rPr>
+          <w:noProof/>
+        </w:rPr>
+        <w:fldChar w:fldCharType="end"/>
+      </w:r>
       <w:r>
         <w:t>.</w:t>
       </w:r>
@@ -1186,10 +1223,10 @@
           <w:noProof/>
         </w:rPr>
         <w:drawing>
-          <wp:inline distT="0" distB="0" distL="0" distR="0" wp14:anchorId="376A097B" wp14:editId="77E11F0D">
-            <wp:extent cx="5938520" cy="1584325"/>
-            <wp:effectExtent l="0" t="0" r="5080" b="0"/>
-            <wp:docPr id="1" name="Picture 1"/>
+          <wp:inline distT="0" distB="0" distL="0" distR="0" wp14:anchorId="4071802B" wp14:editId="34481C84">
+            <wp:extent cx="5943600" cy="1651000"/>
+            <wp:effectExtent l="0" t="0" r="0" b="0"/>
+            <wp:docPr id="5" name="Picture 5"/>
             <wp:cNvGraphicFramePr>
               <a:graphicFrameLocks xmlns:a="http://schemas.openxmlformats.org/drawingml/2006/main" noChangeAspect="1"/>
             </wp:cNvGraphicFramePr>
@@ -1197,36 +1234,29 @@
               <a:graphicData uri="http://schemas.openxmlformats.org/drawingml/2006/picture">
                 <pic:pic xmlns:pic="http://schemas.openxmlformats.org/drawingml/2006/picture">
                   <pic:nvPicPr>
-                    <pic:cNvPr id="0" name="Picture 1"/>
-                    <pic:cNvPicPr>
-                      <a:picLocks noChangeAspect="1" noChangeArrowheads="1"/>
-                    </pic:cNvPicPr>
+                    <pic:cNvPr id="5" name="Methodology2.pdf"/>
+                    <pic:cNvPicPr/>
                   </pic:nvPicPr>
                   <pic:blipFill>
-                    <a:blip r:embed="rId8" cstate="print">
+                    <a:blip r:embed="rId8">
                       <a:extLst>
                         <a:ext uri="{28A0092B-C50C-407E-A947-70E740481C1C}">
                           <a14:useLocalDpi xmlns:a14="http://schemas.microsoft.com/office/drawing/2010/main" val="0"/>
                         </a:ext>
                       </a:extLst>
                     </a:blip>
-                    <a:srcRect/>
                     <a:stretch>
                       <a:fillRect/>
                     </a:stretch>
                   </pic:blipFill>
-                  <pic:spPr bwMode="auto">
+                  <pic:spPr>
                     <a:xfrm>
                       <a:off x="0" y="0"/>
-                      <a:ext cx="5938520" cy="1584325"/>
+                      <a:ext cx="5943600" cy="1651000"/>
                     </a:xfrm>
                     <a:prstGeom prst="rect">
                       <a:avLst/>
                     </a:prstGeom>
-                    <a:noFill/>
-                    <a:ln>
-                      <a:noFill/>
-                    </a:ln>
                   </pic:spPr>
                 </pic:pic>
               </a:graphicData>
@@ -1240,26 +1270,47 @@
         <w:pStyle w:val="Caption"/>
         <w:jc w:val="center"/>
       </w:pPr>
-      <w:bookmarkStart w:id="2" w:name="_Ref505100919"/>
+      <w:bookmarkStart w:id="1" w:name="_Ref505100919"/>
       <w:r>
         <w:t xml:space="preserve">Figure </w:t>
       </w:r>
-      <w:fldSimple w:instr=" SEQ Figure \* ARABIC ">
-        <w:r>
-          <w:rPr>
-            <w:noProof/>
-          </w:rPr>
-          <w:t>1</w:t>
-        </w:r>
-      </w:fldSimple>
+      <w:r>
+        <w:fldChar w:fldCharType="begin"/>
+      </w:r>
+      <w:r>
+        <w:instrText xml:space="preserve"> </w:instrText>
+      </w:r>
+      <w:r>
+        <w:instrText xml:space="preserve">SEQ Figure \* ARABIC </w:instrText>
+      </w:r>
+      <w:r>
+        <w:fldChar w:fldCharType="separate"/>
+      </w:r>
+      <w:r>
+        <w:rPr>
+          <w:noProof/>
+        </w:rPr>
+        <w:t>1</w:t>
+      </w:r>
+      <w:r>
+        <w:rPr>
+          <w:noProof/>
+        </w:rPr>
+        <w:fldChar w:fldCharType="end"/>
+      </w:r>
+      <w:bookmarkEnd w:id="1"/>
+      <w:r>
+        <w:t xml:space="preserve"> Methodology</w:t>
+      </w:r>
+    </w:p>
+    <w:p>
+      <w:r>
+        <w:t xml:space="preserve">The methodology that we followed divided between an off-line training process (performed in R) and an online execution of the trained models, which is performed in Java (utilizes an XML format exported by </w:t>
+      </w:r>
+      <w:bookmarkStart w:id="2" w:name="_GoBack"/>
       <w:bookmarkEnd w:id="2"/>
       <w:r>
-        <w:t xml:space="preserve"> Methodology</w:t>
-      </w:r>
-    </w:p>
-    <w:p>
-      <w:r>
-        <w:t xml:space="preserve">The methodology that we followed divided between an off-line training process (performed in R) and an online execution of the trained models, which is performed in Java (utilizes an XML format exported by R). Both online and offline processes depend on injection of real failures. </w:t>
+        <w:t xml:space="preserve">R). Both online and offline processes depend on injection of real failures. </w:t>
       </w:r>
       <w:r>
         <w:t>Below</w:t>
@@ -1284,136 +1335,80 @@
     </w:p>
     <w:p>
       <w:r>
-        <w:t xml:space="preserve">We </w:t>
-      </w:r>
-      <w:r>
-        <w:t xml:space="preserve">have </w:t>
-      </w:r>
-      <w:r>
-        <w:t xml:space="preserve">two types of failure traces: </w:t>
-      </w:r>
-      <w:r>
-        <w:t>sampled and full. The sampled failure traces consist of 5, 25, and 50 failures that are randomly injected to components. The full trace consists of multiple different set of failures.</w:t>
-      </w:r>
-    </w:p>
-    <w:p>
-      <w:pPr>
-        <w:pStyle w:val="Heading1"/>
-        <w:numPr>
-          <w:ilvl w:val="0"/>
-          <w:numId w:val="2"/>
-        </w:numPr>
-      </w:pPr>
-      <w:bookmarkStart w:id="4" w:name="_Toc505621025"/>
-      <w:r>
-        <w:t>Generate Data</w:t>
-      </w:r>
-      <w:bookmarkEnd w:id="4"/>
-    </w:p>
-    <w:p>
-      <w:pPr>
-        <w:ind w:left="360"/>
-      </w:pPr>
-      <w:r>
-        <w:t>Data generation consisted in two steps. The firs step produced the ground truth for different analytical utility functions. The second step produced a predicted ranking to be compared with the optimal ranking. The second step utilized different sets of real failures traces that are publicly available.</w:t>
-      </w:r>
-    </w:p>
-    <w:p>
-      <w:pPr>
-        <w:pStyle w:val="Heading1"/>
-        <w:numPr>
-          <w:ilvl w:val="0"/>
-          <w:numId w:val="2"/>
-        </w:numPr>
-      </w:pPr>
-      <w:bookmarkStart w:id="5" w:name="_Toc505621026"/>
-      <w:r>
-        <w:t>Tr</w:t>
-      </w:r>
-      <w:r>
-        <w:t>ain</w:t>
-      </w:r>
-      <w:r>
-        <w:t xml:space="preserve"> and Test</w:t>
-      </w:r>
-      <w:bookmarkEnd w:id="5"/>
-    </w:p>
-    <w:p>
-      <w:pPr>
-        <w:pStyle w:val="ListParagraph"/>
-        <w:ind w:left="360"/>
-      </w:pPr>
-      <w:r>
-        <w:t>The first step is to create Training comprises the machine learning models to predict utility functions</w:t>
-      </w:r>
-    </w:p>
-    <w:p>
-      <w:pPr>
-        <w:pStyle w:val="ListParagraph"/>
-        <w:ind w:left="360"/>
-        <w:rPr>
-          <w:u w:val="single"/>
-        </w:rPr>
-      </w:pPr>
-      <w:r>
-        <w:t xml:space="preserve">We select the regression trees as training model two reasons: it automatically selects the features to be part of the model and it captured discontinuities and non-linearities. Among various options for decision trees we used </w:t>
-      </w:r>
-      <w:r>
-        <w:rPr>
-          <w:u w:val="single"/>
-        </w:rPr>
-        <w:t>xgBoostTree with 10-fold Cross Validation</w:t>
-      </w:r>
-      <w:r>
-        <w:rPr>
-          <w:u w:val="single"/>
-        </w:rPr>
+        <w:t>We manually</w:t>
+      </w:r>
+      <w:r>
+        <w:t xml:space="preserve"> inject failures to the employed simulator of </w:t>
+      </w:r>
+      <w:proofErr w:type="spellStart"/>
+      <w:r>
+        <w:t>mRUBiS</w:t>
+      </w:r>
+      <w:proofErr w:type="spellEnd"/>
+      <w:r>
+        <w:t xml:space="preserve">. </w:t>
+      </w:r>
+      <w:r>
+        <w:t>The failures are based on the realistic failure profile models</w:t>
+      </w:r>
+      <w:r>
+        <w:t xml:space="preserve"> of real world computer systems </w:t>
+      </w:r>
+      <w:r>
+        <w:t xml:space="preserve">differing in scale, volatility, and usage in computer systems provided </w:t>
+      </w:r>
+      <w:r>
+        <w:t>[Gallet2010]</w:t>
+      </w:r>
+      <w:r>
+        <w:t xml:space="preserve"> to guarantee an unbiased and realistic input.</w:t>
+      </w:r>
+      <w:r>
+        <w:t xml:space="preserve"> Each failure profile model is described by a distribution for failure group sizes (i.e. number of failures at each cycle) and IAT (i.e. Inter Arrival Time between the failures).</w:t>
+      </w:r>
+      <w:r>
+        <w:t xml:space="preserve"> </w:t>
+      </w:r>
+      <w:r>
+        <w:fldChar w:fldCharType="begin"/>
+      </w:r>
+      <w:r>
+        <w:instrText xml:space="preserve"> REF _Ref505698066 \h </w:instrText>
+      </w:r>
+      <w:r>
+        <w:fldChar w:fldCharType="separate"/>
+      </w:r>
+      <w:r>
+        <w:t xml:space="preserve">Table </w:t>
+      </w:r>
+      <w:r>
+        <w:rPr>
+          <w:noProof/>
+        </w:rPr>
+        <w:t>1</w:t>
+      </w:r>
+      <w:r>
+        <w:fldChar w:fldCharType="end"/>
+      </w:r>
+      <w:r>
+        <w:t xml:space="preserve"> </w:t>
+      </w:r>
+      <w:r>
+        <w:t xml:space="preserve">describes the characteristics of the three failure profile models employed in this study as introduce in </w:t>
+      </w:r>
+      <w:r>
+        <w:t>[Gallet2010]</w:t>
+      </w:r>
+      <w:r>
         <w:t>.</w:t>
       </w:r>
     </w:p>
-    <w:p>
-      <w:pPr>
-        <w:pStyle w:val="ListParagraph"/>
-        <w:ind w:left="360"/>
-      </w:pPr>
-    </w:p>
-    <w:p>
-      <w:pPr>
-        <w:pStyle w:val="ListParagraph"/>
-        <w:ind w:left="360"/>
-      </w:pPr>
-      <w:r>
-        <w:t xml:space="preserve">To validate the results from training, we make different splits of the original dataset:70/30, 80/20, 90/10. Below we present the results of training with these splits. The validation results are </w:t>
-      </w:r>
-    </w:p>
-    <w:p>
-      <w:pPr>
-        <w:pStyle w:val="ListParagraph"/>
-        <w:ind w:left="360"/>
-      </w:pPr>
-      <w:r>
-        <w:t>presented in the next section.</w:t>
-      </w:r>
-    </w:p>
-    <w:p/>
-    <w:p>
-      <w:pPr>
-        <w:sectPr>
-          <w:headerReference w:type="default" r:id="rId9"/>
-          <w:pgSz w:w="12240" w:h="15840"/>
-          <w:pgMar w:top="1440" w:right="1440" w:bottom="1440" w:left="1440" w:header="720" w:footer="720" w:gutter="0"/>
-          <w:cols w:space="720"/>
-          <w:docGrid w:linePitch="360"/>
-        </w:sectPr>
-      </w:pPr>
-    </w:p>
-    <w:p/>
     <w:p>
       <w:pPr>
         <w:pStyle w:val="Caption"/>
         <w:keepNext/>
       </w:pPr>
-      <w:bookmarkStart w:id="6" w:name="_Ref505640312"/>
+      <w:bookmarkStart w:id="4" w:name="_Ref505698066"/>
       <w:r>
         <w:t xml:space="preserve">Table </w:t>
       </w:r>
@@ -1425,7 +1420,623 @@
           <w:t>1</w:t>
         </w:r>
       </w:fldSimple>
+      <w:bookmarkEnd w:id="4"/>
+      <w:r>
+        <w:t>-</w:t>
+      </w:r>
+      <w:r>
+        <w:t xml:space="preserve"> </w:t>
+      </w:r>
+      <w:r>
+        <w:t>Characteristics of the Failure Profile Models</w:t>
+      </w:r>
+    </w:p>
+    <w:tbl>
+      <w:tblPr>
+        <w:tblStyle w:val="TableGrid"/>
+        <w:tblW w:w="0" w:type="auto"/>
+        <w:tblLook w:val="04A0" w:firstRow="1" w:lastRow="0" w:firstColumn="1" w:lastColumn="0" w:noHBand="0" w:noVBand="1"/>
+      </w:tblPr>
+      <w:tblGrid>
+        <w:gridCol w:w="3116"/>
+        <w:gridCol w:w="3117"/>
+        <w:gridCol w:w="3117"/>
+      </w:tblGrid>
+      <w:tr>
+        <w:tc>
+          <w:tcPr>
+            <w:tcW w:w="3116" w:type="dxa"/>
+          </w:tcPr>
+          <w:p>
+            <w:pPr>
+              <w:jc w:val="center"/>
+            </w:pPr>
+            <w:r>
+              <w:rPr>
+                <w:sz w:val="28"/>
+              </w:rPr>
+              <w:t>Failure Profile Model</w:t>
+            </w:r>
+          </w:p>
+        </w:tc>
+        <w:tc>
+          <w:tcPr>
+            <w:tcW w:w="3117" w:type="dxa"/>
+          </w:tcPr>
+          <w:p>
+            <w:pPr>
+              <w:jc w:val="center"/>
+              <w:rPr>
+                <w:sz w:val="28"/>
+              </w:rPr>
+            </w:pPr>
+            <w:r>
+              <w:rPr>
+                <w:sz w:val="28"/>
+              </w:rPr>
+              <w:t>Failure Group Size</w:t>
+            </w:r>
+          </w:p>
+        </w:tc>
+        <w:tc>
+          <w:tcPr>
+            <w:tcW w:w="3117" w:type="dxa"/>
+          </w:tcPr>
+          <w:p>
+            <w:pPr>
+              <w:jc w:val="center"/>
+              <w:rPr>
+                <w:sz w:val="28"/>
+              </w:rPr>
+            </w:pPr>
+            <w:r>
+              <w:rPr>
+                <w:sz w:val="28"/>
+              </w:rPr>
+              <w:t>IAT</w:t>
+            </w:r>
+            <w:r>
+              <w:rPr>
+                <w:sz w:val="28"/>
+              </w:rPr>
+              <w:t xml:space="preserve"> </w:t>
+            </w:r>
+            <w:r>
+              <w:rPr>
+                <w:rFonts w:asciiTheme="majorHAnsi" w:hAnsiTheme="majorHAnsi"/>
+                <w:i/>
+                <w:sz w:val="24"/>
+              </w:rPr>
+              <w:t>(sec)</w:t>
+            </w:r>
+          </w:p>
+        </w:tc>
+      </w:tr>
+      <w:tr>
+        <w:tc>
+          <w:tcPr>
+            <w:tcW w:w="3116" w:type="dxa"/>
+          </w:tcPr>
+          <w:p>
+            <w:pPr>
+              <w:rPr>
+                <w:sz w:val="24"/>
+              </w:rPr>
+            </w:pPr>
+            <w:r>
+              <w:rPr>
+                <w:sz w:val="24"/>
+              </w:rPr>
+              <w:t>Grid5000</w:t>
+            </w:r>
+          </w:p>
+        </w:tc>
+        <w:tc>
+          <w:tcPr>
+            <w:tcW w:w="3117" w:type="dxa"/>
+          </w:tcPr>
+          <w:p>
+            <w:pPr>
+              <w:jc w:val="center"/>
+              <w:rPr>
+                <w:rFonts w:ascii="Times New Roman" w:hAnsi="Times New Roman" w:cs="Times New Roman"/>
+                <w:i/>
+              </w:rPr>
+            </w:pPr>
+            <w:r>
+              <w:rPr>
+                <w:rFonts w:ascii="Times New Roman" w:hAnsi="Times New Roman" w:cs="Times New Roman"/>
+                <w:i/>
+              </w:rPr>
+              <w:t>LOGN(1.88 , 1.25)</w:t>
+            </w:r>
+          </w:p>
+        </w:tc>
+        <w:tc>
+          <w:tcPr>
+            <w:tcW w:w="3117" w:type="dxa"/>
+          </w:tcPr>
+          <w:p>
+            <w:pPr>
+              <w:jc w:val="center"/>
+              <w:rPr>
+                <w:rFonts w:ascii="Times New Roman" w:hAnsi="Times New Roman" w:cs="Times New Roman"/>
+                <w:i/>
+              </w:rPr>
+            </w:pPr>
+            <w:r>
+              <w:rPr>
+                <w:rFonts w:ascii="Times New Roman" w:hAnsi="Times New Roman" w:cs="Times New Roman"/>
+                <w:i/>
+              </w:rPr>
+              <w:t>LOGN(</w:t>
+            </w:r>
+            <w:r>
+              <w:rPr>
+                <w:rFonts w:ascii="Times New Roman" w:hAnsi="Times New Roman" w:cs="Times New Roman"/>
+                <w:i/>
+              </w:rPr>
+              <w:t>-1.39,1.03</w:t>
+            </w:r>
+            <w:r>
+              <w:rPr>
+                <w:rFonts w:ascii="Times New Roman" w:hAnsi="Times New Roman" w:cs="Times New Roman"/>
+                <w:i/>
+              </w:rPr>
+              <w:t>)</w:t>
+            </w:r>
+          </w:p>
+        </w:tc>
+      </w:tr>
+      <w:tr>
+        <w:tc>
+          <w:tcPr>
+            <w:tcW w:w="3116" w:type="dxa"/>
+          </w:tcPr>
+          <w:p>
+            <w:pPr>
+              <w:rPr>
+                <w:sz w:val="24"/>
+              </w:rPr>
+            </w:pPr>
+            <w:r>
+              <w:rPr>
+                <w:sz w:val="24"/>
+              </w:rPr>
+              <w:t>DEUG</w:t>
+            </w:r>
+          </w:p>
+        </w:tc>
+        <w:tc>
+          <w:tcPr>
+            <w:tcW w:w="3117" w:type="dxa"/>
+          </w:tcPr>
+          <w:p>
+            <w:pPr>
+              <w:jc w:val="center"/>
+              <w:rPr>
+                <w:rFonts w:ascii="Times New Roman" w:hAnsi="Times New Roman" w:cs="Times New Roman"/>
+                <w:i/>
+              </w:rPr>
+            </w:pPr>
+            <w:r>
+              <w:rPr>
+                <w:rFonts w:ascii="Times New Roman" w:hAnsi="Times New Roman" w:cs="Times New Roman"/>
+                <w:i/>
+              </w:rPr>
+              <w:t>LOGN(2.15 , 0.70)</w:t>
+            </w:r>
+          </w:p>
+        </w:tc>
+        <w:tc>
+          <w:tcPr>
+            <w:tcW w:w="3117" w:type="dxa"/>
+          </w:tcPr>
+          <w:p>
+            <w:pPr>
+              <w:jc w:val="center"/>
+              <w:rPr>
+                <w:rFonts w:ascii="Times New Roman" w:hAnsi="Times New Roman" w:cs="Times New Roman"/>
+                <w:i/>
+              </w:rPr>
+            </w:pPr>
+            <w:r>
+              <w:rPr>
+                <w:rFonts w:ascii="Times New Roman" w:hAnsi="Times New Roman" w:cs="Times New Roman"/>
+                <w:i/>
+              </w:rPr>
+              <w:t>LOGN(</w:t>
+            </w:r>
+            <w:r>
+              <w:rPr>
+                <w:rFonts w:ascii="Times New Roman" w:hAnsi="Times New Roman" w:cs="Times New Roman"/>
+                <w:i/>
+              </w:rPr>
+              <w:t>-2.28,1.35</w:t>
+            </w:r>
+            <w:r>
+              <w:rPr>
+                <w:rFonts w:ascii="Times New Roman" w:hAnsi="Times New Roman" w:cs="Times New Roman"/>
+                <w:i/>
+              </w:rPr>
+              <w:t>)</w:t>
+            </w:r>
+          </w:p>
+        </w:tc>
+      </w:tr>
+      <w:tr>
+        <w:tc>
+          <w:tcPr>
+            <w:tcW w:w="3116" w:type="dxa"/>
+          </w:tcPr>
+          <w:p>
+            <w:pPr>
+              <w:rPr>
+                <w:sz w:val="24"/>
+              </w:rPr>
+            </w:pPr>
+            <w:r>
+              <w:rPr>
+                <w:sz w:val="24"/>
+              </w:rPr>
+              <w:t>LRI</w:t>
+            </w:r>
+          </w:p>
+        </w:tc>
+        <w:tc>
+          <w:tcPr>
+            <w:tcW w:w="3117" w:type="dxa"/>
+          </w:tcPr>
+          <w:p>
+            <w:pPr>
+              <w:jc w:val="center"/>
+              <w:rPr>
+                <w:rFonts w:ascii="Times New Roman" w:hAnsi="Times New Roman" w:cs="Times New Roman"/>
+                <w:i/>
+              </w:rPr>
+            </w:pPr>
+            <w:r>
+              <w:rPr>
+                <w:rFonts w:ascii="Times New Roman" w:hAnsi="Times New Roman" w:cs="Times New Roman"/>
+                <w:i/>
+              </w:rPr>
+              <w:t>LOGN(1.32 , 0.77)</w:t>
+            </w:r>
+          </w:p>
+        </w:tc>
+        <w:tc>
+          <w:tcPr>
+            <w:tcW w:w="3117" w:type="dxa"/>
+          </w:tcPr>
+          <w:p>
+            <w:pPr>
+              <w:jc w:val="center"/>
+              <w:rPr>
+                <w:rFonts w:ascii="Times New Roman" w:hAnsi="Times New Roman" w:cs="Times New Roman"/>
+                <w:i/>
+              </w:rPr>
+            </w:pPr>
+            <w:r>
+              <w:rPr>
+                <w:rFonts w:ascii="Times New Roman" w:hAnsi="Times New Roman" w:cs="Times New Roman"/>
+                <w:i/>
+              </w:rPr>
+              <w:t>LOGN(-1.46,1.28)</w:t>
+            </w:r>
+          </w:p>
+        </w:tc>
+      </w:tr>
+    </w:tbl>
+    <w:p/>
+    <w:p>
+      <w:r>
+        <w:t xml:space="preserve">We </w:t>
+      </w:r>
+      <w:r>
+        <w:t xml:space="preserve">have </w:t>
+      </w:r>
+      <w:r>
+        <w:t xml:space="preserve">two types of failure traces: </w:t>
+      </w:r>
+      <w:r>
+        <w:t xml:space="preserve">sampled and full. </w:t>
+      </w:r>
+      <w:r>
+        <w:t xml:space="preserve">In the sampled failure trace, we only sampled the cycles with </w:t>
+      </w:r>
+      <w:r>
+        <w:t xml:space="preserve">5, 25, </w:t>
+      </w:r>
+      <w:r>
+        <w:t>and 50 failure group sizes</w:t>
+      </w:r>
+      <w:r>
+        <w:t xml:space="preserve"> that are randomly injected to components. The full trace</w:t>
+      </w:r>
+      <w:r>
+        <w:t xml:space="preserve"> is a trace with a certain number of cycles with different failure group sizes generated based on</w:t>
+      </w:r>
+      <w:bookmarkStart w:id="5" w:name="_Toc505621025"/>
+      <w:r>
+        <w:t xml:space="preserve"> </w:t>
+      </w:r>
+      <w:r>
+        <w:fldChar w:fldCharType="begin"/>
+      </w:r>
+      <w:r>
+        <w:instrText xml:space="preserve"> REF _Ref505698066 \h </w:instrText>
+      </w:r>
+      <w:r>
+        <w:fldChar w:fldCharType="separate"/>
+      </w:r>
+      <w:r>
+        <w:t xml:space="preserve">Table </w:t>
+      </w:r>
+      <w:r>
+        <w:rPr>
+          <w:noProof/>
+        </w:rPr>
+        <w:t>1</w:t>
+      </w:r>
+      <w:r>
+        <w:fldChar w:fldCharType="end"/>
+      </w:r>
+      <w:r>
+        <w:t>.</w:t>
+      </w:r>
+    </w:p>
+    <w:p>
+      <w:pPr>
+        <w:pStyle w:val="Heading1"/>
+        <w:numPr>
+          <w:ilvl w:val="0"/>
+          <w:numId w:val="2"/>
+        </w:numPr>
+      </w:pPr>
+      <w:r>
+        <w:lastRenderedPageBreak/>
+        <w:t>Generate Data</w:t>
+      </w:r>
+      <w:bookmarkEnd w:id="5"/>
+    </w:p>
+    <w:p>
+      <w:pPr>
+        <w:ind w:left="360"/>
+      </w:pPr>
+      <w:r>
+        <w:t xml:space="preserve">Data generation consisted in two steps. </w:t>
+      </w:r>
+      <w:r>
+        <w:t xml:space="preserve">First, </w:t>
+      </w:r>
+      <w:r>
+        <w:t>following the characteristics of</w:t>
+      </w:r>
+      <w:r>
+        <w:t xml:space="preserve"> the Grid5000</w:t>
+      </w:r>
+      <w:r>
+        <w:t xml:space="preserve"> trace introduced in</w:t>
+      </w:r>
+      <w:r>
+        <w:t xml:space="preserve"> </w:t>
+      </w:r>
+      <w:r>
+        <w:fldChar w:fldCharType="begin"/>
+      </w:r>
+      <w:r>
+        <w:instrText xml:space="preserve"> REF _Ref505698066 \h </w:instrText>
+      </w:r>
+      <w:r>
+        <w:fldChar w:fldCharType="separate"/>
+      </w:r>
+      <w:r>
+        <w:t xml:space="preserve">Table </w:t>
+      </w:r>
+      <w:r>
+        <w:rPr>
+          <w:noProof/>
+        </w:rPr>
+        <w:t>1</w:t>
+      </w:r>
+      <w:r>
+        <w:fldChar w:fldCharType="end"/>
+      </w:r>
+      <w:r>
+        <w:t xml:space="preserve">, we </w:t>
+      </w:r>
+      <w:r>
+        <w:t>produced</w:t>
+      </w:r>
+      <w:r>
+        <w:t xml:space="preserve"> large data sets as</w:t>
+      </w:r>
+      <w:r>
+        <w:t xml:space="preserve"> the ground truth for different analytical utility functions</w:t>
+      </w:r>
+      <w:r>
+        <w:t xml:space="preserve"> ( i.e. linear, saturating, discontinuous, and combined</w:t>
+      </w:r>
+      <w:r>
+        <w:t>. The second step produced a predicted ranking</w:t>
+      </w:r>
+      <w:r>
+        <w:t xml:space="preserve"> (i.e. and ordered list of components to be repaired)</w:t>
+      </w:r>
+      <w:r>
+        <w:t xml:space="preserve"> to be compared with the optimal ranking. The second step utilized different sets of real failures traces </w:t>
+      </w:r>
+      <w:r>
+        <w:t>(</w:t>
+      </w:r>
+      <w:r>
+        <w:t xml:space="preserve">DEUG and LRI in </w:t>
+      </w:r>
+      <w:r>
+        <w:t xml:space="preserve"> </w:t>
+      </w:r>
+      <w:r>
+        <w:fldChar w:fldCharType="begin"/>
+      </w:r>
+      <w:r>
+        <w:instrText xml:space="preserve"> REF _Ref505698066 \h </w:instrText>
+      </w:r>
+      <w:r>
+        <w:fldChar w:fldCharType="separate"/>
+      </w:r>
+      <w:r>
+        <w:t xml:space="preserve">Table </w:t>
+      </w:r>
+      <w:r>
+        <w:rPr>
+          <w:noProof/>
+        </w:rPr>
+        <w:t>1</w:t>
+      </w:r>
+      <w:r>
+        <w:fldChar w:fldCharType="end"/>
+      </w:r>
+      <w:r>
+        <w:t>).</w:t>
+      </w:r>
+    </w:p>
+    <w:p>
+      <w:pPr>
+        <w:pStyle w:val="Heading1"/>
+        <w:numPr>
+          <w:ilvl w:val="0"/>
+          <w:numId w:val="2"/>
+        </w:numPr>
+      </w:pPr>
+      <w:bookmarkStart w:id="6" w:name="_Toc505621026"/>
+      <w:r>
+        <w:t>Tr</w:t>
+      </w:r>
+      <w:r>
+        <w:t>ain</w:t>
+      </w:r>
+      <w:r>
+        <w:t xml:space="preserve"> and Test</w:t>
+      </w:r>
       <w:bookmarkEnd w:id="6"/>
+    </w:p>
+    <w:p>
+      <w:pPr>
+        <w:pStyle w:val="ListParagraph"/>
+        <w:ind w:left="360"/>
+      </w:pPr>
+      <w:r>
+        <w:t>The first step is to create Training comprises the machine learning models to predict utility functions</w:t>
+      </w:r>
+    </w:p>
+    <w:p>
+      <w:pPr>
+        <w:pStyle w:val="ListParagraph"/>
+        <w:ind w:left="360"/>
+        <w:rPr>
+          <w:u w:val="single"/>
+        </w:rPr>
+      </w:pPr>
+      <w:r>
+        <w:t>We select the regression trees as training model two reasons: it automatically selects the features to be part of the model and it captured discontinuities and non-</w:t>
+      </w:r>
+      <w:proofErr w:type="spellStart"/>
+      <w:r>
+        <w:t>linearities</w:t>
+      </w:r>
+      <w:proofErr w:type="spellEnd"/>
+      <w:r>
+        <w:t xml:space="preserve">. Among various options for decision trees we used </w:t>
+      </w:r>
+      <w:proofErr w:type="spellStart"/>
+      <w:r>
+        <w:rPr>
+          <w:u w:val="single"/>
+        </w:rPr>
+        <w:t>xgBoostTree</w:t>
+      </w:r>
+      <w:proofErr w:type="spellEnd"/>
+      <w:r>
+        <w:rPr>
+          <w:u w:val="single"/>
+        </w:rPr>
+        <w:t xml:space="preserve"> with 10-fold Cross Validation</w:t>
+      </w:r>
+      <w:r>
+        <w:rPr>
+          <w:u w:val="single"/>
+        </w:rPr>
+        <w:t>.</w:t>
+      </w:r>
+    </w:p>
+    <w:p>
+      <w:pPr>
+        <w:pStyle w:val="ListParagraph"/>
+        <w:ind w:left="360"/>
+      </w:pPr>
+    </w:p>
+    <w:p>
+      <w:pPr>
+        <w:pStyle w:val="ListParagraph"/>
+        <w:ind w:left="360"/>
+      </w:pPr>
+      <w:r>
+        <w:t xml:space="preserve">To validate the results from training, we make different splits of the original dataset:70/30, 80/20, 90/10. Below we present the results of training with these splits. The validation results are </w:t>
+      </w:r>
+    </w:p>
+    <w:p>
+      <w:pPr>
+        <w:pStyle w:val="ListParagraph"/>
+        <w:ind w:left="360"/>
+      </w:pPr>
+      <w:r>
+        <w:t>presented in the next section.</w:t>
+      </w:r>
+    </w:p>
+    <w:p/>
+    <w:p>
+      <w:pPr>
+        <w:sectPr>
+          <w:headerReference w:type="default" r:id="rId9"/>
+          <w:pgSz w:w="12240" w:h="15840"/>
+          <w:pgMar w:top="1440" w:right="1440" w:bottom="1440" w:left="1440" w:header="720" w:footer="720" w:gutter="0"/>
+          <w:cols w:space="720"/>
+          <w:docGrid w:linePitch="360"/>
+        </w:sectPr>
+      </w:pPr>
+    </w:p>
+    <w:p/>
+    <w:p>
+      <w:pPr>
+        <w:pStyle w:val="Caption"/>
+        <w:keepNext/>
+      </w:pPr>
+      <w:bookmarkStart w:id="7" w:name="_Ref505640312"/>
+      <w:r>
+        <w:t xml:space="preserve">Table </w:t>
+      </w:r>
+      <w:r>
+        <w:fldChar w:fldCharType="begin"/>
+      </w:r>
+      <w:r>
+        <w:instrText xml:space="preserve"> SEQ Table \* ARABIC </w:instrText>
+      </w:r>
+      <w:r>
+        <w:fldChar w:fldCharType="separate"/>
+      </w:r>
+      <w:r>
+        <w:rPr>
+          <w:noProof/>
+        </w:rPr>
+        <w:t>2</w:t>
+      </w:r>
+      <w:r>
+        <w:rPr>
+          <w:noProof/>
+        </w:rPr>
+        <w:fldChar w:fldCharType="end"/>
+      </w:r>
+      <w:bookmarkEnd w:id="7"/>
       <w:r>
         <w:t>- Training (RMSE) and Validation (MAPD) for different configurations</w:t>
       </w:r>
@@ -1493,11 +2104,11 @@
           <w:numId w:val="2"/>
         </w:numPr>
       </w:pPr>
-      <w:bookmarkStart w:id="7" w:name="_Toc505621027"/>
+      <w:bookmarkStart w:id="8" w:name="_Toc505621027"/>
       <w:r>
         <w:t>Validate Prediction Model</w:t>
       </w:r>
-      <w:bookmarkEnd w:id="7"/>
+      <w:bookmarkEnd w:id="8"/>
     </w:p>
     <w:p>
       <w:pPr>
@@ -1584,11 +2195,16 @@
           <w:numId w:val="2"/>
         </w:numPr>
       </w:pPr>
-      <w:bookmarkStart w:id="8" w:name="_Toc505621028"/>
-      <w:r>
-        <w:t>Export Prediction Model to pmml</w:t>
-      </w:r>
-      <w:bookmarkEnd w:id="8"/>
+      <w:bookmarkStart w:id="9" w:name="_Toc505621028"/>
+      <w:r>
+        <w:t xml:space="preserve">Export Prediction Model to </w:t>
+      </w:r>
+      <w:proofErr w:type="spellStart"/>
+      <w:r>
+        <w:t>pmml</w:t>
+      </w:r>
+      <w:bookmarkEnd w:id="9"/>
+      <w:proofErr w:type="spellEnd"/>
       <w:r>
         <w:t xml:space="preserve"> (prediction modeling markup language)</w:t>
       </w:r>
@@ -1683,19 +2299,32 @@
         <w:pStyle w:val="Caption"/>
         <w:jc w:val="center"/>
       </w:pPr>
-      <w:bookmarkStart w:id="9" w:name="_Ref505197165"/>
+      <w:bookmarkStart w:id="10" w:name="_Ref505197165"/>
       <w:r>
         <w:t xml:space="preserve">Figure </w:t>
       </w:r>
-      <w:fldSimple w:instr=" SEQ Figure \* ARABIC ">
-        <w:r>
-          <w:rPr>
-            <w:noProof/>
-          </w:rPr>
-          <w:t>2</w:t>
-        </w:r>
-      </w:fldSimple>
-      <w:bookmarkEnd w:id="9"/>
+      <w:r>
+        <w:fldChar w:fldCharType="begin"/>
+      </w:r>
+      <w:r>
+        <w:instrText xml:space="preserve"> SEQ Figure \* ARABIC </w:instrText>
+      </w:r>
+      <w:r>
+        <w:fldChar w:fldCharType="separate"/>
+      </w:r>
+      <w:r>
+        <w:rPr>
+          <w:noProof/>
+        </w:rPr>
+        <w:t>2</w:t>
+      </w:r>
+      <w:r>
+        <w:rPr>
+          <w:noProof/>
+        </w:rPr>
+        <w:fldChar w:fldCharType="end"/>
+      </w:r>
+      <w:bookmarkEnd w:id="10"/>
       <w:r>
         <w:t xml:space="preserve"> - On-line Prediction Architecture</w:t>
       </w:r>
@@ -1708,11 +2337,11 @@
           <w:numId w:val="2"/>
         </w:numPr>
       </w:pPr>
-      <w:bookmarkStart w:id="10" w:name="_Toc505621029"/>
+      <w:bookmarkStart w:id="11" w:name="_Toc505621029"/>
       <w:r>
         <w:t>Predict Utility Change</w:t>
       </w:r>
-      <w:bookmarkEnd w:id="10"/>
+      <w:bookmarkEnd w:id="11"/>
     </w:p>
     <w:p>
       <w:r>
@@ -1730,7 +2359,7 @@
           <w:numId w:val="2"/>
         </w:numPr>
       </w:pPr>
-      <w:bookmarkStart w:id="11" w:name="_Toc505621030"/>
+      <w:bookmarkStart w:id="12" w:name="_Toc505621030"/>
       <w:r>
         <w:t xml:space="preserve">Make </w:t>
       </w:r>
@@ -1752,7 +2381,7 @@
       <w:r>
         <w:t>ecision</w:t>
       </w:r>
-      <w:bookmarkEnd w:id="11"/>
+      <w:bookmarkEnd w:id="12"/>
     </w:p>
     <w:p>
       <w:r>
@@ -1782,11 +2411,11 @@
           <w:numId w:val="2"/>
         </w:numPr>
       </w:pPr>
-      <w:bookmarkStart w:id="12" w:name="_Toc505621031"/>
+      <w:bookmarkStart w:id="13" w:name="_Toc505621031"/>
       <w:r>
         <w:t>Uncertainty Analysis</w:t>
       </w:r>
-      <w:bookmarkEnd w:id="12"/>
+      <w:bookmarkEnd w:id="13"/>
     </w:p>
     <w:p>
       <w:pPr>
@@ -1796,11 +2425,11 @@
           <w:numId w:val="2"/>
         </w:numPr>
       </w:pPr>
-      <w:bookmarkStart w:id="13" w:name="_Toc505621032"/>
+      <w:bookmarkStart w:id="14" w:name="_Toc505621032"/>
       <w:r>
         <w:t>Variance of metrics and variance of reward</w:t>
       </w:r>
-      <w:bookmarkEnd w:id="13"/>
+      <w:bookmarkEnd w:id="14"/>
     </w:p>
     <w:p>
       <w:r>
@@ -1903,19 +2532,32 @@
         <w:pStyle w:val="Caption"/>
         <w:keepNext/>
       </w:pPr>
-      <w:bookmarkStart w:id="14" w:name="_Ref505244196"/>
+      <w:bookmarkStart w:id="15" w:name="_Ref505244196"/>
       <w:r>
         <w:t xml:space="preserve">Table </w:t>
       </w:r>
-      <w:fldSimple w:instr=" SEQ Table \* ARABIC ">
-        <w:r>
-          <w:rPr>
-            <w:noProof/>
-          </w:rPr>
-          <w:t>2</w:t>
-        </w:r>
-      </w:fldSimple>
-      <w:bookmarkEnd w:id="14"/>
+      <w:r>
+        <w:fldChar w:fldCharType="begin"/>
+      </w:r>
+      <w:r>
+        <w:instrText xml:space="preserve"> SEQ Table \* ARABIC </w:instrText>
+      </w:r>
+      <w:r>
+        <w:fldChar w:fldCharType="separate"/>
+      </w:r>
+      <w:r>
+        <w:rPr>
+          <w:noProof/>
+        </w:rPr>
+        <w:t>3</w:t>
+      </w:r>
+      <w:r>
+        <w:rPr>
+          <w:noProof/>
+        </w:rPr>
+        <w:fldChar w:fldCharType="end"/>
+      </w:r>
+      <w:bookmarkEnd w:id="15"/>
       <w:r>
         <w:t xml:space="preserve"> - Reward versus Similarity Metric Variance (1K dataset trained models)</w:t>
       </w:r>
@@ -1981,19 +2623,32 @@
         <w:pStyle w:val="Caption"/>
         <w:keepNext/>
       </w:pPr>
-      <w:bookmarkStart w:id="15" w:name="_Ref505244357"/>
+      <w:bookmarkStart w:id="16" w:name="_Ref505244357"/>
       <w:r>
         <w:t xml:space="preserve">Table </w:t>
       </w:r>
-      <w:fldSimple w:instr=" SEQ Table \* ARABIC ">
-        <w:r>
-          <w:rPr>
-            <w:noProof/>
-          </w:rPr>
-          <w:t>3</w:t>
-        </w:r>
-      </w:fldSimple>
-      <w:bookmarkEnd w:id="15"/>
+      <w:r>
+        <w:fldChar w:fldCharType="begin"/>
+      </w:r>
+      <w:r>
+        <w:instrText xml:space="preserve"> SEQ Table \* ARABIC </w:instrText>
+      </w:r>
+      <w:r>
+        <w:fldChar w:fldCharType="separate"/>
+      </w:r>
+      <w:r>
+        <w:rPr>
+          <w:noProof/>
+        </w:rPr>
+        <w:t>4</w:t>
+      </w:r>
+      <w:r>
+        <w:rPr>
+          <w:noProof/>
+        </w:rPr>
+        <w:fldChar w:fldCharType="end"/>
+      </w:r>
+      <w:bookmarkEnd w:id="16"/>
       <w:r>
         <w:t xml:space="preserve"> - Reward versus Similarity Metric Variance (3K dataset trained models)</w:t>
       </w:r>
@@ -2059,19 +2714,32 @@
         <w:pStyle w:val="Caption"/>
         <w:keepNext/>
       </w:pPr>
-      <w:bookmarkStart w:id="16" w:name="_Ref505244522"/>
+      <w:bookmarkStart w:id="17" w:name="_Ref505244522"/>
       <w:r>
         <w:t xml:space="preserve">Table </w:t>
       </w:r>
-      <w:fldSimple w:instr=" SEQ Table \* ARABIC ">
-        <w:r>
-          <w:rPr>
-            <w:noProof/>
-          </w:rPr>
-          <w:t>4</w:t>
-        </w:r>
-      </w:fldSimple>
-      <w:bookmarkEnd w:id="16"/>
+      <w:r>
+        <w:fldChar w:fldCharType="begin"/>
+      </w:r>
+      <w:r>
+        <w:instrText xml:space="preserve"> SEQ Table \* ARABIC </w:instrText>
+      </w:r>
+      <w:r>
+        <w:fldChar w:fldCharType="separate"/>
+      </w:r>
+      <w:r>
+        <w:rPr>
+          <w:noProof/>
+        </w:rPr>
+        <w:t>5</w:t>
+      </w:r>
+      <w:r>
+        <w:rPr>
+          <w:noProof/>
+        </w:rPr>
+        <w:fldChar w:fldCharType="end"/>
+      </w:r>
+      <w:bookmarkEnd w:id="17"/>
       <w:r>
         <w:t xml:space="preserve"> - Reward versus Similarity Metric Variance (9K dataset trained models)</w:t>
       </w:r>
@@ -2141,7 +2809,7 @@
           <w:numId w:val="2"/>
         </w:numPr>
       </w:pPr>
-      <w:bookmarkStart w:id="17" w:name="_Toc505621033"/>
+      <w:bookmarkStart w:id="18" w:name="_Toc505621033"/>
       <w:r>
         <w:t xml:space="preserve">Correlation between </w:t>
       </w:r>
@@ -2154,7 +2822,7 @@
       <w:r>
         <w:t>similarity metrics</w:t>
       </w:r>
-      <w:bookmarkEnd w:id="17"/>
+      <w:bookmarkEnd w:id="18"/>
     </w:p>
     <w:p>
       <w:pPr>
@@ -2201,7 +2869,7 @@
             <wp:docPr id="36" name="Picture 35">
               <a:extLst xmlns:a="http://schemas.openxmlformats.org/drawingml/2006/main">
                 <a:ext uri="{FF2B5EF4-FFF2-40B4-BE49-F238E27FC236}">
-                  <a16:creationId xmlns:a16="http://schemas.microsoft.com/office/drawing/2014/main" xmlns:w16se="http://schemas.microsoft.com/office/word/2015/wordml/symex" xmlns:w16cid="http://schemas.microsoft.com/office/word/2016/wordml/cid" xmlns:w="http://schemas.openxmlformats.org/wordprocessingml/2006/main" xmlns:w10="urn:schemas-microsoft-com:office:word" xmlns:v="urn:schemas-microsoft-com:vml" xmlns:o="urn:schemas-microsoft-com:office:office" xmlns:am3d="http://schemas.microsoft.com/office/drawing/2017/model3d" xmlns:aink="http://schemas.microsoft.com/office/drawing/2016/ink" xmlns:cx8="http://schemas.microsoft.com/office/drawing/2016/5/14/chartex" xmlns:cx7="http://schemas.microsoft.com/office/drawing/2016/5/13/chartex" xmlns:cx6="http://schemas.microsoft.com/office/drawing/2016/5/12/chartex" xmlns:cx5="http://schemas.microsoft.com/office/drawing/2016/5/11/chartex" xmlns:cx4="http://schemas.microsoft.com/office/drawing/2016/5/10/chartex" xmlns:cx3="http://schemas.microsoft.com/office/drawing/2016/5/9/chartex" xmlns:cx2="http://schemas.microsoft.com/office/drawing/2015/10/21/chartex" xmlns:cx1="http://schemas.microsoft.com/office/drawing/2015/9/8/chartex" xmlns:cx="http://schemas.microsoft.com/office/drawing/2014/chartex" xmlns="" id="{078A5E72-6CDB-4CF0-A1FD-89B392BF81F5}"/>
+                  <a16:creationId xmlns="" xmlns:cx="http://schemas.microsoft.com/office/drawing/2014/chartex" xmlns:cx1="http://schemas.microsoft.com/office/drawing/2015/9/8/chartex" xmlns:cx2="http://schemas.microsoft.com/office/drawing/2015/10/21/chartex" xmlns:cx3="http://schemas.microsoft.com/office/drawing/2016/5/9/chartex" xmlns:cx4="http://schemas.microsoft.com/office/drawing/2016/5/10/chartex" xmlns:cx5="http://schemas.microsoft.com/office/drawing/2016/5/11/chartex" xmlns:cx6="http://schemas.microsoft.com/office/drawing/2016/5/12/chartex" xmlns:cx7="http://schemas.microsoft.com/office/drawing/2016/5/13/chartex" xmlns:cx8="http://schemas.microsoft.com/office/drawing/2016/5/14/chartex" xmlns:aink="http://schemas.microsoft.com/office/drawing/2016/ink" xmlns:am3d="http://schemas.microsoft.com/office/drawing/2017/model3d" xmlns:o="urn:schemas-microsoft-com:office:office" xmlns:v="urn:schemas-microsoft-com:vml" xmlns:w10="urn:schemas-microsoft-com:office:word" xmlns:w="http://schemas.openxmlformats.org/wordprocessingml/2006/main" xmlns:w16cid="http://schemas.microsoft.com/office/word/2016/wordml/cid" xmlns:w16se="http://schemas.microsoft.com/office/word/2015/wordml/symex" xmlns:a16="http://schemas.microsoft.com/office/drawing/2014/main" id="{078A5E72-6CDB-4CF0-A1FD-89B392BF81F5}"/>
                 </a:ext>
               </a:extLst>
             </wp:docPr>
@@ -2215,7 +2883,7 @@
                     <pic:cNvPr id="36" name="Picture 35">
                       <a:extLst>
                         <a:ext uri="{FF2B5EF4-FFF2-40B4-BE49-F238E27FC236}">
-                          <a16:creationId xmlns:a16="http://schemas.microsoft.com/office/drawing/2014/main" xmlns:w16se="http://schemas.microsoft.com/office/word/2015/wordml/symex" xmlns:w16cid="http://schemas.microsoft.com/office/word/2016/wordml/cid" xmlns:w="http://schemas.openxmlformats.org/wordprocessingml/2006/main" xmlns:w10="urn:schemas-microsoft-com:office:word" xmlns:v="urn:schemas-microsoft-com:vml" xmlns:o="urn:schemas-microsoft-com:office:office" xmlns:am3d="http://schemas.microsoft.com/office/drawing/2017/model3d" xmlns:aink="http://schemas.microsoft.com/office/drawing/2016/ink" xmlns:cx8="http://schemas.microsoft.com/office/drawing/2016/5/14/chartex" xmlns:cx7="http://schemas.microsoft.com/office/drawing/2016/5/13/chartex" xmlns:cx6="http://schemas.microsoft.com/office/drawing/2016/5/12/chartex" xmlns:cx5="http://schemas.microsoft.com/office/drawing/2016/5/11/chartex" xmlns:cx4="http://schemas.microsoft.com/office/drawing/2016/5/10/chartex" xmlns:cx3="http://schemas.microsoft.com/office/drawing/2016/5/9/chartex" xmlns:cx2="http://schemas.microsoft.com/office/drawing/2015/10/21/chartex" xmlns:cx1="http://schemas.microsoft.com/office/drawing/2015/9/8/chartex" xmlns:cx="http://schemas.microsoft.com/office/drawing/2014/chartex" xmlns="" id="{078A5E72-6CDB-4CF0-A1FD-89B392BF81F5}"/>
+                          <a16:creationId xmlns="" xmlns:cx="http://schemas.microsoft.com/office/drawing/2014/chartex" xmlns:cx1="http://schemas.microsoft.com/office/drawing/2015/9/8/chartex" xmlns:cx2="http://schemas.microsoft.com/office/drawing/2015/10/21/chartex" xmlns:cx3="http://schemas.microsoft.com/office/drawing/2016/5/9/chartex" xmlns:cx4="http://schemas.microsoft.com/office/drawing/2016/5/10/chartex" xmlns:cx5="http://schemas.microsoft.com/office/drawing/2016/5/11/chartex" xmlns:cx6="http://schemas.microsoft.com/office/drawing/2016/5/12/chartex" xmlns:cx7="http://schemas.microsoft.com/office/drawing/2016/5/13/chartex" xmlns:cx8="http://schemas.microsoft.com/office/drawing/2016/5/14/chartex" xmlns:aink="http://schemas.microsoft.com/office/drawing/2016/ink" xmlns:am3d="http://schemas.microsoft.com/office/drawing/2017/model3d" xmlns:o="urn:schemas-microsoft-com:office:office" xmlns:v="urn:schemas-microsoft-com:vml" xmlns:w10="urn:schemas-microsoft-com:office:word" xmlns:w="http://schemas.openxmlformats.org/wordprocessingml/2006/main" xmlns:w16cid="http://schemas.microsoft.com/office/word/2016/wordml/cid" xmlns:w16se="http://schemas.microsoft.com/office/word/2015/wordml/symex" xmlns:a16="http://schemas.microsoft.com/office/drawing/2014/main" id="{078A5E72-6CDB-4CF0-A1FD-89B392BF81F5}"/>
                         </a:ext>
                       </a:extLst>
                     </pic:cNvPr>
@@ -2268,7 +2936,7 @@
             <wp:docPr id="32" name="Picture 31">
               <a:extLst xmlns:a="http://schemas.openxmlformats.org/drawingml/2006/main">
                 <a:ext uri="{FF2B5EF4-FFF2-40B4-BE49-F238E27FC236}">
-                  <a16:creationId xmlns:a16="http://schemas.microsoft.com/office/drawing/2014/main" xmlns:w16se="http://schemas.microsoft.com/office/word/2015/wordml/symex" xmlns:w16cid="http://schemas.microsoft.com/office/word/2016/wordml/cid" xmlns:w="http://schemas.openxmlformats.org/wordprocessingml/2006/main" xmlns:w10="urn:schemas-microsoft-com:office:word" xmlns:v="urn:schemas-microsoft-com:vml" xmlns:o="urn:schemas-microsoft-com:office:office" xmlns:am3d="http://schemas.microsoft.com/office/drawing/2017/model3d" xmlns:aink="http://schemas.microsoft.com/office/drawing/2016/ink" xmlns:cx8="http://schemas.microsoft.com/office/drawing/2016/5/14/chartex" xmlns:cx7="http://schemas.microsoft.com/office/drawing/2016/5/13/chartex" xmlns:cx6="http://schemas.microsoft.com/office/drawing/2016/5/12/chartex" xmlns:cx5="http://schemas.microsoft.com/office/drawing/2016/5/11/chartex" xmlns:cx4="http://schemas.microsoft.com/office/drawing/2016/5/10/chartex" xmlns:cx3="http://schemas.microsoft.com/office/drawing/2016/5/9/chartex" xmlns:cx2="http://schemas.microsoft.com/office/drawing/2015/10/21/chartex" xmlns:cx1="http://schemas.microsoft.com/office/drawing/2015/9/8/chartex" xmlns:cx="http://schemas.microsoft.com/office/drawing/2014/chartex" xmlns="" id="{CC219923-7EF1-4BC5-B948-DD5BAFDEF6AE}"/>
+                  <a16:creationId xmlns="" xmlns:cx="http://schemas.microsoft.com/office/drawing/2014/chartex" xmlns:cx1="http://schemas.microsoft.com/office/drawing/2015/9/8/chartex" xmlns:cx2="http://schemas.microsoft.com/office/drawing/2015/10/21/chartex" xmlns:cx3="http://schemas.microsoft.com/office/drawing/2016/5/9/chartex" xmlns:cx4="http://schemas.microsoft.com/office/drawing/2016/5/10/chartex" xmlns:cx5="http://schemas.microsoft.com/office/drawing/2016/5/11/chartex" xmlns:cx6="http://schemas.microsoft.com/office/drawing/2016/5/12/chartex" xmlns:cx7="http://schemas.microsoft.com/office/drawing/2016/5/13/chartex" xmlns:cx8="http://schemas.microsoft.com/office/drawing/2016/5/14/chartex" xmlns:aink="http://schemas.microsoft.com/office/drawing/2016/ink" xmlns:am3d="http://schemas.microsoft.com/office/drawing/2017/model3d" xmlns:o="urn:schemas-microsoft-com:office:office" xmlns:v="urn:schemas-microsoft-com:vml" xmlns:w10="urn:schemas-microsoft-com:office:word" xmlns:w="http://schemas.openxmlformats.org/wordprocessingml/2006/main" xmlns:w16cid="http://schemas.microsoft.com/office/word/2016/wordml/cid" xmlns:w16se="http://schemas.microsoft.com/office/word/2015/wordml/symex" xmlns:a16="http://schemas.microsoft.com/office/drawing/2014/main" id="{CC219923-7EF1-4BC5-B948-DD5BAFDEF6AE}"/>
                 </a:ext>
               </a:extLst>
             </wp:docPr>
@@ -2282,7 +2950,7 @@
                     <pic:cNvPr id="32" name="Picture 31">
                       <a:extLst>
                         <a:ext uri="{FF2B5EF4-FFF2-40B4-BE49-F238E27FC236}">
-                          <a16:creationId xmlns:a16="http://schemas.microsoft.com/office/drawing/2014/main" xmlns:w16se="http://schemas.microsoft.com/office/word/2015/wordml/symex" xmlns:w16cid="http://schemas.microsoft.com/office/word/2016/wordml/cid" xmlns:w="http://schemas.openxmlformats.org/wordprocessingml/2006/main" xmlns:w10="urn:schemas-microsoft-com:office:word" xmlns:v="urn:schemas-microsoft-com:vml" xmlns:o="urn:schemas-microsoft-com:office:office" xmlns:am3d="http://schemas.microsoft.com/office/drawing/2017/model3d" xmlns:aink="http://schemas.microsoft.com/office/drawing/2016/ink" xmlns:cx8="http://schemas.microsoft.com/office/drawing/2016/5/14/chartex" xmlns:cx7="http://schemas.microsoft.com/office/drawing/2016/5/13/chartex" xmlns:cx6="http://schemas.microsoft.com/office/drawing/2016/5/12/chartex" xmlns:cx5="http://schemas.microsoft.com/office/drawing/2016/5/11/chartex" xmlns:cx4="http://schemas.microsoft.com/office/drawing/2016/5/10/chartex" xmlns:cx3="http://schemas.microsoft.com/office/drawing/2016/5/9/chartex" xmlns:cx2="http://schemas.microsoft.com/office/drawing/2015/10/21/chartex" xmlns:cx1="http://schemas.microsoft.com/office/drawing/2015/9/8/chartex" xmlns:cx="http://schemas.microsoft.com/office/drawing/2014/chartex" xmlns="" id="{CC219923-7EF1-4BC5-B948-DD5BAFDEF6AE}"/>
+                          <a16:creationId xmlns="" xmlns:cx="http://schemas.microsoft.com/office/drawing/2014/chartex" xmlns:cx1="http://schemas.microsoft.com/office/drawing/2015/9/8/chartex" xmlns:cx2="http://schemas.microsoft.com/office/drawing/2015/10/21/chartex" xmlns:cx3="http://schemas.microsoft.com/office/drawing/2016/5/9/chartex" xmlns:cx4="http://schemas.microsoft.com/office/drawing/2016/5/10/chartex" xmlns:cx5="http://schemas.microsoft.com/office/drawing/2016/5/11/chartex" xmlns:cx6="http://schemas.microsoft.com/office/drawing/2016/5/12/chartex" xmlns:cx7="http://schemas.microsoft.com/office/drawing/2016/5/13/chartex" xmlns:cx8="http://schemas.microsoft.com/office/drawing/2016/5/14/chartex" xmlns:aink="http://schemas.microsoft.com/office/drawing/2016/ink" xmlns:am3d="http://schemas.microsoft.com/office/drawing/2017/model3d" xmlns:o="urn:schemas-microsoft-com:office:office" xmlns:v="urn:schemas-microsoft-com:vml" xmlns:w10="urn:schemas-microsoft-com:office:word" xmlns:w="http://schemas.openxmlformats.org/wordprocessingml/2006/main" xmlns:w16cid="http://schemas.microsoft.com/office/word/2016/wordml/cid" xmlns:w16se="http://schemas.microsoft.com/office/word/2015/wordml/symex" xmlns:a16="http://schemas.microsoft.com/office/drawing/2014/main" id="{CC219923-7EF1-4BC5-B948-DD5BAFDEF6AE}"/>
                         </a:ext>
                       </a:extLst>
                     </pic:cNvPr>
@@ -2350,7 +3018,7 @@
             <wp:docPr id="38" name="Picture 37">
               <a:extLst xmlns:a="http://schemas.openxmlformats.org/drawingml/2006/main">
                 <a:ext uri="{FF2B5EF4-FFF2-40B4-BE49-F238E27FC236}">
-                  <a16:creationId xmlns:a16="http://schemas.microsoft.com/office/drawing/2014/main" xmlns:w16se="http://schemas.microsoft.com/office/word/2015/wordml/symex" xmlns:w16cid="http://schemas.microsoft.com/office/word/2016/wordml/cid" xmlns:w="http://schemas.openxmlformats.org/wordprocessingml/2006/main" xmlns:w10="urn:schemas-microsoft-com:office:word" xmlns:v="urn:schemas-microsoft-com:vml" xmlns:o="urn:schemas-microsoft-com:office:office" xmlns:am3d="http://schemas.microsoft.com/office/drawing/2017/model3d" xmlns:aink="http://schemas.microsoft.com/office/drawing/2016/ink" xmlns:cx8="http://schemas.microsoft.com/office/drawing/2016/5/14/chartex" xmlns:cx7="http://schemas.microsoft.com/office/drawing/2016/5/13/chartex" xmlns:cx6="http://schemas.microsoft.com/office/drawing/2016/5/12/chartex" xmlns:cx5="http://schemas.microsoft.com/office/drawing/2016/5/11/chartex" xmlns:cx4="http://schemas.microsoft.com/office/drawing/2016/5/10/chartex" xmlns:cx3="http://schemas.microsoft.com/office/drawing/2016/5/9/chartex" xmlns:cx2="http://schemas.microsoft.com/office/drawing/2015/10/21/chartex" xmlns:cx1="http://schemas.microsoft.com/office/drawing/2015/9/8/chartex" xmlns:cx="http://schemas.microsoft.com/office/drawing/2014/chartex" xmlns="" id="{14DBA517-87FE-4912-9B82-08188B9AF178}"/>
+                  <a16:creationId xmlns="" xmlns:cx="http://schemas.microsoft.com/office/drawing/2014/chartex" xmlns:cx1="http://schemas.microsoft.com/office/drawing/2015/9/8/chartex" xmlns:cx2="http://schemas.microsoft.com/office/drawing/2015/10/21/chartex" xmlns:cx3="http://schemas.microsoft.com/office/drawing/2016/5/9/chartex" xmlns:cx4="http://schemas.microsoft.com/office/drawing/2016/5/10/chartex" xmlns:cx5="http://schemas.microsoft.com/office/drawing/2016/5/11/chartex" xmlns:cx6="http://schemas.microsoft.com/office/drawing/2016/5/12/chartex" xmlns:cx7="http://schemas.microsoft.com/office/drawing/2016/5/13/chartex" xmlns:cx8="http://schemas.microsoft.com/office/drawing/2016/5/14/chartex" xmlns:aink="http://schemas.microsoft.com/office/drawing/2016/ink" xmlns:am3d="http://schemas.microsoft.com/office/drawing/2017/model3d" xmlns:o="urn:schemas-microsoft-com:office:office" xmlns:v="urn:schemas-microsoft-com:vml" xmlns:w10="urn:schemas-microsoft-com:office:word" xmlns:w="http://schemas.openxmlformats.org/wordprocessingml/2006/main" xmlns:w16cid="http://schemas.microsoft.com/office/word/2016/wordml/cid" xmlns:w16se="http://schemas.microsoft.com/office/word/2015/wordml/symex" xmlns:a16="http://schemas.microsoft.com/office/drawing/2014/main" id="{14DBA517-87FE-4912-9B82-08188B9AF178}"/>
                 </a:ext>
               </a:extLst>
             </wp:docPr>
@@ -2364,7 +3032,7 @@
                     <pic:cNvPr id="38" name="Picture 37">
                       <a:extLst>
                         <a:ext uri="{FF2B5EF4-FFF2-40B4-BE49-F238E27FC236}">
-                          <a16:creationId xmlns:a16="http://schemas.microsoft.com/office/drawing/2014/main" xmlns:w16se="http://schemas.microsoft.com/office/word/2015/wordml/symex" xmlns:w16cid="http://schemas.microsoft.com/office/word/2016/wordml/cid" xmlns:w="http://schemas.openxmlformats.org/wordprocessingml/2006/main" xmlns:w10="urn:schemas-microsoft-com:office:word" xmlns:v="urn:schemas-microsoft-com:vml" xmlns:o="urn:schemas-microsoft-com:office:office" xmlns:am3d="http://schemas.microsoft.com/office/drawing/2017/model3d" xmlns:aink="http://schemas.microsoft.com/office/drawing/2016/ink" xmlns:cx8="http://schemas.microsoft.com/office/drawing/2016/5/14/chartex" xmlns:cx7="http://schemas.microsoft.com/office/drawing/2016/5/13/chartex" xmlns:cx6="http://schemas.microsoft.com/office/drawing/2016/5/12/chartex" xmlns:cx5="http://schemas.microsoft.com/office/drawing/2016/5/11/chartex" xmlns:cx4="http://schemas.microsoft.com/office/drawing/2016/5/10/chartex" xmlns:cx3="http://schemas.microsoft.com/office/drawing/2016/5/9/chartex" xmlns:cx2="http://schemas.microsoft.com/office/drawing/2015/10/21/chartex" xmlns:cx1="http://schemas.microsoft.com/office/drawing/2015/9/8/chartex" xmlns:cx="http://schemas.microsoft.com/office/drawing/2014/chartex" xmlns="" id="{14DBA517-87FE-4912-9B82-08188B9AF178}"/>
+                          <a16:creationId xmlns="" xmlns:cx="http://schemas.microsoft.com/office/drawing/2014/chartex" xmlns:cx1="http://schemas.microsoft.com/office/drawing/2015/9/8/chartex" xmlns:cx2="http://schemas.microsoft.com/office/drawing/2015/10/21/chartex" xmlns:cx3="http://schemas.microsoft.com/office/drawing/2016/5/9/chartex" xmlns:cx4="http://schemas.microsoft.com/office/drawing/2016/5/10/chartex" xmlns:cx5="http://schemas.microsoft.com/office/drawing/2016/5/11/chartex" xmlns:cx6="http://schemas.microsoft.com/office/drawing/2016/5/12/chartex" xmlns:cx7="http://schemas.microsoft.com/office/drawing/2016/5/13/chartex" xmlns:cx8="http://schemas.microsoft.com/office/drawing/2016/5/14/chartex" xmlns:aink="http://schemas.microsoft.com/office/drawing/2016/ink" xmlns:am3d="http://schemas.microsoft.com/office/drawing/2017/model3d" xmlns:o="urn:schemas-microsoft-com:office:office" xmlns:v="urn:schemas-microsoft-com:vml" xmlns:w10="urn:schemas-microsoft-com:office:word" xmlns:w="http://schemas.openxmlformats.org/wordprocessingml/2006/main" xmlns:w16cid="http://schemas.microsoft.com/office/word/2016/wordml/cid" xmlns:w16se="http://schemas.microsoft.com/office/word/2015/wordml/symex" xmlns:a16="http://schemas.microsoft.com/office/drawing/2014/main" id="{14DBA517-87FE-4912-9B82-08188B9AF178}"/>
                         </a:ext>
                       </a:extLst>
                     </pic:cNvPr>
@@ -2423,19 +3091,32 @@
       <w:pPr>
         <w:pStyle w:val="Caption"/>
       </w:pPr>
-      <w:bookmarkStart w:id="18" w:name="_Ref505261329"/>
+      <w:bookmarkStart w:id="19" w:name="_Ref505261329"/>
       <w:r>
         <w:t xml:space="preserve">Figure </w:t>
       </w:r>
-      <w:fldSimple w:instr=" SEQ Figure \* ARABIC ">
-        <w:r>
-          <w:rPr>
-            <w:noProof/>
-          </w:rPr>
-          <w:t>3</w:t>
-        </w:r>
-      </w:fldSimple>
-      <w:bookmarkEnd w:id="18"/>
+      <w:r>
+        <w:fldChar w:fldCharType="begin"/>
+      </w:r>
+      <w:r>
+        <w:instrText xml:space="preserve"> SEQ Figure \* ARABIC </w:instrText>
+      </w:r>
+      <w:r>
+        <w:fldChar w:fldCharType="separate"/>
+      </w:r>
+      <w:r>
+        <w:rPr>
+          <w:noProof/>
+        </w:rPr>
+        <w:t>3</w:t>
+      </w:r>
+      <w:r>
+        <w:rPr>
+          <w:noProof/>
+        </w:rPr>
+        <w:fldChar w:fldCharType="end"/>
+      </w:r>
+      <w:bookmarkEnd w:id="19"/>
       <w:r>
         <w:t xml:space="preserve"> </w:t>
       </w:r>
@@ -2474,7 +3155,7 @@
             <wp:docPr id="31" name="Picture 30">
               <a:extLst xmlns:a="http://schemas.openxmlformats.org/drawingml/2006/main">
                 <a:ext uri="{FF2B5EF4-FFF2-40B4-BE49-F238E27FC236}">
-                  <a16:creationId xmlns:a16="http://schemas.microsoft.com/office/drawing/2014/main" xmlns:w16se="http://schemas.microsoft.com/office/word/2015/wordml/symex" xmlns:w16cid="http://schemas.microsoft.com/office/word/2016/wordml/cid" xmlns:w="http://schemas.openxmlformats.org/wordprocessingml/2006/main" xmlns:w10="urn:schemas-microsoft-com:office:word" xmlns:v="urn:schemas-microsoft-com:vml" xmlns:o="urn:schemas-microsoft-com:office:office" xmlns:am3d="http://schemas.microsoft.com/office/drawing/2017/model3d" xmlns:aink="http://schemas.microsoft.com/office/drawing/2016/ink" xmlns:cx8="http://schemas.microsoft.com/office/drawing/2016/5/14/chartex" xmlns:cx7="http://schemas.microsoft.com/office/drawing/2016/5/13/chartex" xmlns:cx6="http://schemas.microsoft.com/office/drawing/2016/5/12/chartex" xmlns:cx5="http://schemas.microsoft.com/office/drawing/2016/5/11/chartex" xmlns:cx4="http://schemas.microsoft.com/office/drawing/2016/5/10/chartex" xmlns:cx3="http://schemas.microsoft.com/office/drawing/2016/5/9/chartex" xmlns:cx2="http://schemas.microsoft.com/office/drawing/2015/10/21/chartex" xmlns:cx1="http://schemas.microsoft.com/office/drawing/2015/9/8/chartex" xmlns:cx="http://schemas.microsoft.com/office/drawing/2014/chartex" xmlns="" id="{F749F33F-02CB-4749-A37F-184687FBBB5D}"/>
+                  <a16:creationId xmlns="" xmlns:cx="http://schemas.microsoft.com/office/drawing/2014/chartex" xmlns:cx1="http://schemas.microsoft.com/office/drawing/2015/9/8/chartex" xmlns:cx2="http://schemas.microsoft.com/office/drawing/2015/10/21/chartex" xmlns:cx3="http://schemas.microsoft.com/office/drawing/2016/5/9/chartex" xmlns:cx4="http://schemas.microsoft.com/office/drawing/2016/5/10/chartex" xmlns:cx5="http://schemas.microsoft.com/office/drawing/2016/5/11/chartex" xmlns:cx6="http://schemas.microsoft.com/office/drawing/2016/5/12/chartex" xmlns:cx7="http://schemas.microsoft.com/office/drawing/2016/5/13/chartex" xmlns:cx8="http://schemas.microsoft.com/office/drawing/2016/5/14/chartex" xmlns:aink="http://schemas.microsoft.com/office/drawing/2016/ink" xmlns:am3d="http://schemas.microsoft.com/office/drawing/2017/model3d" xmlns:o="urn:schemas-microsoft-com:office:office" xmlns:v="urn:schemas-microsoft-com:vml" xmlns:w10="urn:schemas-microsoft-com:office:word" xmlns:w="http://schemas.openxmlformats.org/wordprocessingml/2006/main" xmlns:w16cid="http://schemas.microsoft.com/office/word/2016/wordml/cid" xmlns:w16se="http://schemas.microsoft.com/office/word/2015/wordml/symex" xmlns:a16="http://schemas.microsoft.com/office/drawing/2014/main" id="{F749F33F-02CB-4749-A37F-184687FBBB5D}"/>
                 </a:ext>
               </a:extLst>
             </wp:docPr>
@@ -2488,7 +3169,7 @@
                     <pic:cNvPr id="31" name="Picture 30">
                       <a:extLst>
                         <a:ext uri="{FF2B5EF4-FFF2-40B4-BE49-F238E27FC236}">
-                          <a16:creationId xmlns:a16="http://schemas.microsoft.com/office/drawing/2014/main" xmlns:w16se="http://schemas.microsoft.com/office/word/2015/wordml/symex" xmlns:w16cid="http://schemas.microsoft.com/office/word/2016/wordml/cid" xmlns:w="http://schemas.openxmlformats.org/wordprocessingml/2006/main" xmlns:w10="urn:schemas-microsoft-com:office:word" xmlns:v="urn:schemas-microsoft-com:vml" xmlns:o="urn:schemas-microsoft-com:office:office" xmlns:am3d="http://schemas.microsoft.com/office/drawing/2017/model3d" xmlns:aink="http://schemas.microsoft.com/office/drawing/2016/ink" xmlns:cx8="http://schemas.microsoft.com/office/drawing/2016/5/14/chartex" xmlns:cx7="http://schemas.microsoft.com/office/drawing/2016/5/13/chartex" xmlns:cx6="http://schemas.microsoft.com/office/drawing/2016/5/12/chartex" xmlns:cx5="http://schemas.microsoft.com/office/drawing/2016/5/11/chartex" xmlns:cx4="http://schemas.microsoft.com/office/drawing/2016/5/10/chartex" xmlns:cx3="http://schemas.microsoft.com/office/drawing/2016/5/9/chartex" xmlns:cx2="http://schemas.microsoft.com/office/drawing/2015/10/21/chartex" xmlns:cx1="http://schemas.microsoft.com/office/drawing/2015/9/8/chartex" xmlns:cx="http://schemas.microsoft.com/office/drawing/2014/chartex" xmlns="" id="{F749F33F-02CB-4749-A37F-184687FBBB5D}"/>
+                          <a16:creationId xmlns="" xmlns:cx="http://schemas.microsoft.com/office/drawing/2014/chartex" xmlns:cx1="http://schemas.microsoft.com/office/drawing/2015/9/8/chartex" xmlns:cx2="http://schemas.microsoft.com/office/drawing/2015/10/21/chartex" xmlns:cx3="http://schemas.microsoft.com/office/drawing/2016/5/9/chartex" xmlns:cx4="http://schemas.microsoft.com/office/drawing/2016/5/10/chartex" xmlns:cx5="http://schemas.microsoft.com/office/drawing/2016/5/11/chartex" xmlns:cx6="http://schemas.microsoft.com/office/drawing/2016/5/12/chartex" xmlns:cx7="http://schemas.microsoft.com/office/drawing/2016/5/13/chartex" xmlns:cx8="http://schemas.microsoft.com/office/drawing/2016/5/14/chartex" xmlns:aink="http://schemas.microsoft.com/office/drawing/2016/ink" xmlns:am3d="http://schemas.microsoft.com/office/drawing/2017/model3d" xmlns:o="urn:schemas-microsoft-com:office:office" xmlns:v="urn:schemas-microsoft-com:vml" xmlns:w10="urn:schemas-microsoft-com:office:word" xmlns:w="http://schemas.openxmlformats.org/wordprocessingml/2006/main" xmlns:w16cid="http://schemas.microsoft.com/office/word/2016/wordml/cid" xmlns:w16se="http://schemas.microsoft.com/office/word/2015/wordml/symex" xmlns:a16="http://schemas.microsoft.com/office/drawing/2014/main" id="{F749F33F-02CB-4749-A37F-184687FBBB5D}"/>
                         </a:ext>
                       </a:extLst>
                     </pic:cNvPr>
@@ -2541,7 +3222,7 @@
             <wp:docPr id="77" name="Picture 31">
               <a:extLst xmlns:a="http://schemas.openxmlformats.org/drawingml/2006/main">
                 <a:ext uri="{FF2B5EF4-FFF2-40B4-BE49-F238E27FC236}">
-                  <a16:creationId xmlns:a16="http://schemas.microsoft.com/office/drawing/2014/main" xmlns:w16se="http://schemas.microsoft.com/office/word/2015/wordml/symex" xmlns:w16cid="http://schemas.microsoft.com/office/word/2016/wordml/cid" xmlns:w="http://schemas.openxmlformats.org/wordprocessingml/2006/main" xmlns:w10="urn:schemas-microsoft-com:office:word" xmlns:v="urn:schemas-microsoft-com:vml" xmlns:o="urn:schemas-microsoft-com:office:office" xmlns:am3d="http://schemas.microsoft.com/office/drawing/2017/model3d" xmlns:aink="http://schemas.microsoft.com/office/drawing/2016/ink" xmlns:cx8="http://schemas.microsoft.com/office/drawing/2016/5/14/chartex" xmlns:cx7="http://schemas.microsoft.com/office/drawing/2016/5/13/chartex" xmlns:cx6="http://schemas.microsoft.com/office/drawing/2016/5/12/chartex" xmlns:cx5="http://schemas.microsoft.com/office/drawing/2016/5/11/chartex" xmlns:cx4="http://schemas.microsoft.com/office/drawing/2016/5/10/chartex" xmlns:cx3="http://schemas.microsoft.com/office/drawing/2016/5/9/chartex" xmlns:cx2="http://schemas.microsoft.com/office/drawing/2015/10/21/chartex" xmlns:cx1="http://schemas.microsoft.com/office/drawing/2015/9/8/chartex" xmlns:cx="http://schemas.microsoft.com/office/drawing/2014/chartex" xmlns="" id="{CC219923-7EF1-4BC5-B948-DD5BAFDEF6AE}"/>
+                  <a16:creationId xmlns="" xmlns:cx="http://schemas.microsoft.com/office/drawing/2014/chartex" xmlns:cx1="http://schemas.microsoft.com/office/drawing/2015/9/8/chartex" xmlns:cx2="http://schemas.microsoft.com/office/drawing/2015/10/21/chartex" xmlns:cx3="http://schemas.microsoft.com/office/drawing/2016/5/9/chartex" xmlns:cx4="http://schemas.microsoft.com/office/drawing/2016/5/10/chartex" xmlns:cx5="http://schemas.microsoft.com/office/drawing/2016/5/11/chartex" xmlns:cx6="http://schemas.microsoft.com/office/drawing/2016/5/12/chartex" xmlns:cx7="http://schemas.microsoft.com/office/drawing/2016/5/13/chartex" xmlns:cx8="http://schemas.microsoft.com/office/drawing/2016/5/14/chartex" xmlns:aink="http://schemas.microsoft.com/office/drawing/2016/ink" xmlns:am3d="http://schemas.microsoft.com/office/drawing/2017/model3d" xmlns:o="urn:schemas-microsoft-com:office:office" xmlns:v="urn:schemas-microsoft-com:vml" xmlns:w10="urn:schemas-microsoft-com:office:word" xmlns:w="http://schemas.openxmlformats.org/wordprocessingml/2006/main" xmlns:w16cid="http://schemas.microsoft.com/office/word/2016/wordml/cid" xmlns:w16se="http://schemas.microsoft.com/office/word/2015/wordml/symex" xmlns:a16="http://schemas.microsoft.com/office/drawing/2014/main" id="{CC219923-7EF1-4BC5-B948-DD5BAFDEF6AE}"/>
                 </a:ext>
               </a:extLst>
             </wp:docPr>
@@ -2555,7 +3236,7 @@
                     <pic:cNvPr id="32" name="Picture 31">
                       <a:extLst>
                         <a:ext uri="{FF2B5EF4-FFF2-40B4-BE49-F238E27FC236}">
-                          <a16:creationId xmlns:a16="http://schemas.microsoft.com/office/drawing/2014/main" xmlns:w16se="http://schemas.microsoft.com/office/word/2015/wordml/symex" xmlns:w16cid="http://schemas.microsoft.com/office/word/2016/wordml/cid" xmlns:w="http://schemas.openxmlformats.org/wordprocessingml/2006/main" xmlns:w10="urn:schemas-microsoft-com:office:word" xmlns:v="urn:schemas-microsoft-com:vml" xmlns:o="urn:schemas-microsoft-com:office:office" xmlns:am3d="http://schemas.microsoft.com/office/drawing/2017/model3d" xmlns:aink="http://schemas.microsoft.com/office/drawing/2016/ink" xmlns:cx8="http://schemas.microsoft.com/office/drawing/2016/5/14/chartex" xmlns:cx7="http://schemas.microsoft.com/office/drawing/2016/5/13/chartex" xmlns:cx6="http://schemas.microsoft.com/office/drawing/2016/5/12/chartex" xmlns:cx5="http://schemas.microsoft.com/office/drawing/2016/5/11/chartex" xmlns:cx4="http://schemas.microsoft.com/office/drawing/2016/5/10/chartex" xmlns:cx3="http://schemas.microsoft.com/office/drawing/2016/5/9/chartex" xmlns:cx2="http://schemas.microsoft.com/office/drawing/2015/10/21/chartex" xmlns:cx1="http://schemas.microsoft.com/office/drawing/2015/9/8/chartex" xmlns:cx="http://schemas.microsoft.com/office/drawing/2014/chartex" xmlns="" id="{CC219923-7EF1-4BC5-B948-DD5BAFDEF6AE}"/>
+                          <a16:creationId xmlns="" xmlns:cx="http://schemas.microsoft.com/office/drawing/2014/chartex" xmlns:cx1="http://schemas.microsoft.com/office/drawing/2015/9/8/chartex" xmlns:cx2="http://schemas.microsoft.com/office/drawing/2015/10/21/chartex" xmlns:cx3="http://schemas.microsoft.com/office/drawing/2016/5/9/chartex" xmlns:cx4="http://schemas.microsoft.com/office/drawing/2016/5/10/chartex" xmlns:cx5="http://schemas.microsoft.com/office/drawing/2016/5/11/chartex" xmlns:cx6="http://schemas.microsoft.com/office/drawing/2016/5/12/chartex" xmlns:cx7="http://schemas.microsoft.com/office/drawing/2016/5/13/chartex" xmlns:cx8="http://schemas.microsoft.com/office/drawing/2016/5/14/chartex" xmlns:aink="http://schemas.microsoft.com/office/drawing/2016/ink" xmlns:am3d="http://schemas.microsoft.com/office/drawing/2017/model3d" xmlns:o="urn:schemas-microsoft-com:office:office" xmlns:v="urn:schemas-microsoft-com:vml" xmlns:w10="urn:schemas-microsoft-com:office:word" xmlns:w="http://schemas.openxmlformats.org/wordprocessingml/2006/main" xmlns:w16cid="http://schemas.microsoft.com/office/word/2016/wordml/cid" xmlns:w16se="http://schemas.microsoft.com/office/word/2015/wordml/symex" xmlns:a16="http://schemas.microsoft.com/office/drawing/2014/main" id="{CC219923-7EF1-4BC5-B948-DD5BAFDEF6AE}"/>
                         </a:ext>
                       </a:extLst>
                     </pic:cNvPr>
@@ -2635,19 +3316,32 @@
                             <w:pPr>
                               <w:pStyle w:val="Caption"/>
                             </w:pPr>
-                            <w:bookmarkStart w:id="19" w:name="_Ref505261334"/>
+                            <w:bookmarkStart w:id="20" w:name="_Ref505261334"/>
                             <w:r>
                               <w:t xml:space="preserve">Figure </w:t>
                             </w:r>
-                            <w:fldSimple w:instr=" SEQ Figure \* ARABIC ">
-                              <w:r>
-                                <w:rPr>
-                                  <w:noProof/>
-                                </w:rPr>
-                                <w:t>4</w:t>
-                              </w:r>
-                            </w:fldSimple>
-                            <w:bookmarkEnd w:id="19"/>
+                            <w:r>
+                              <w:fldChar w:fldCharType="begin"/>
+                            </w:r>
+                            <w:r>
+                              <w:instrText xml:space="preserve"> SEQ Figure \* ARABIC </w:instrText>
+                            </w:r>
+                            <w:r>
+                              <w:fldChar w:fldCharType="separate"/>
+                            </w:r>
+                            <w:r>
+                              <w:rPr>
+                                <w:noProof/>
+                              </w:rPr>
+                              <w:t>4</w:t>
+                            </w:r>
+                            <w:r>
+                              <w:rPr>
+                                <w:noProof/>
+                              </w:rPr>
+                              <w:fldChar w:fldCharType="end"/>
+                            </w:r>
+                            <w:bookmarkEnd w:id="20"/>
                             <w:r>
                               <w:t xml:space="preserve"> Similarity metrics by Failure Cycle Sizes (showing up to cycles with 40 failures)</w:t>
                             </w:r>
@@ -2679,19 +3373,32 @@
                       <w:pPr>
                         <w:pStyle w:val="Caption"/>
                       </w:pPr>
-                      <w:bookmarkStart w:id="20" w:name="_Ref505261334"/>
+                      <w:bookmarkStart w:id="21" w:name="_Ref505261334"/>
                       <w:r>
                         <w:t xml:space="preserve">Figure </w:t>
                       </w:r>
-                      <w:fldSimple w:instr=" SEQ Figure \* ARABIC ">
-                        <w:r>
-                          <w:rPr>
-                            <w:noProof/>
-                          </w:rPr>
-                          <w:t>4</w:t>
-                        </w:r>
-                      </w:fldSimple>
-                      <w:bookmarkEnd w:id="20"/>
+                      <w:r>
+                        <w:fldChar w:fldCharType="begin"/>
+                      </w:r>
+                      <w:r>
+                        <w:instrText xml:space="preserve"> SEQ Figure \* ARABIC </w:instrText>
+                      </w:r>
+                      <w:r>
+                        <w:fldChar w:fldCharType="separate"/>
+                      </w:r>
+                      <w:r>
+                        <w:rPr>
+                          <w:noProof/>
+                        </w:rPr>
+                        <w:t>4</w:t>
+                      </w:r>
+                      <w:r>
+                        <w:rPr>
+                          <w:noProof/>
+                        </w:rPr>
+                        <w:fldChar w:fldCharType="end"/>
+                      </w:r>
+                      <w:bookmarkEnd w:id="21"/>
                       <w:r>
                         <w:t xml:space="preserve"> Similarity metrics by Failure Cycle Sizes (showing up to cycles with 40 failures)</w:t>
                       </w:r>
@@ -2722,7 +3429,7 @@
             <wp:docPr id="78" name="Picture 37">
               <a:extLst xmlns:a="http://schemas.openxmlformats.org/drawingml/2006/main">
                 <a:ext uri="{FF2B5EF4-FFF2-40B4-BE49-F238E27FC236}">
-                  <a16:creationId xmlns:a16="http://schemas.microsoft.com/office/drawing/2014/main" xmlns:w16se="http://schemas.microsoft.com/office/word/2015/wordml/symex" xmlns:w16cid="http://schemas.microsoft.com/office/word/2016/wordml/cid" xmlns:w="http://schemas.openxmlformats.org/wordprocessingml/2006/main" xmlns:w10="urn:schemas-microsoft-com:office:word" xmlns:v="urn:schemas-microsoft-com:vml" xmlns:o="urn:schemas-microsoft-com:office:office" xmlns:am3d="http://schemas.microsoft.com/office/drawing/2017/model3d" xmlns:aink="http://schemas.microsoft.com/office/drawing/2016/ink" xmlns:cx8="http://schemas.microsoft.com/office/drawing/2016/5/14/chartex" xmlns:cx7="http://schemas.microsoft.com/office/drawing/2016/5/13/chartex" xmlns:cx6="http://schemas.microsoft.com/office/drawing/2016/5/12/chartex" xmlns:cx5="http://schemas.microsoft.com/office/drawing/2016/5/11/chartex" xmlns:cx4="http://schemas.microsoft.com/office/drawing/2016/5/10/chartex" xmlns:cx3="http://schemas.microsoft.com/office/drawing/2016/5/9/chartex" xmlns:cx2="http://schemas.microsoft.com/office/drawing/2015/10/21/chartex" xmlns:cx1="http://schemas.microsoft.com/office/drawing/2015/9/8/chartex" xmlns:cx="http://schemas.microsoft.com/office/drawing/2014/chartex" xmlns="" id="{14DBA517-87FE-4912-9B82-08188B9AF178}"/>
+                  <a16:creationId xmlns="" xmlns:cx="http://schemas.microsoft.com/office/drawing/2014/chartex" xmlns:cx1="http://schemas.microsoft.com/office/drawing/2015/9/8/chartex" xmlns:cx2="http://schemas.microsoft.com/office/drawing/2015/10/21/chartex" xmlns:cx3="http://schemas.microsoft.com/office/drawing/2016/5/9/chartex" xmlns:cx4="http://schemas.microsoft.com/office/drawing/2016/5/10/chartex" xmlns:cx5="http://schemas.microsoft.com/office/drawing/2016/5/11/chartex" xmlns:cx6="http://schemas.microsoft.com/office/drawing/2016/5/12/chartex" xmlns:cx7="http://schemas.microsoft.com/office/drawing/2016/5/13/chartex" xmlns:cx8="http://schemas.microsoft.com/office/drawing/2016/5/14/chartex" xmlns:aink="http://schemas.microsoft.com/office/drawing/2016/ink" xmlns:am3d="http://schemas.microsoft.com/office/drawing/2017/model3d" xmlns:o="urn:schemas-microsoft-com:office:office" xmlns:v="urn:schemas-microsoft-com:vml" xmlns:w10="urn:schemas-microsoft-com:office:word" xmlns:w="http://schemas.openxmlformats.org/wordprocessingml/2006/main" xmlns:w16cid="http://schemas.microsoft.com/office/word/2016/wordml/cid" xmlns:w16se="http://schemas.microsoft.com/office/word/2015/wordml/symex" xmlns:a16="http://schemas.microsoft.com/office/drawing/2014/main" id="{14DBA517-87FE-4912-9B82-08188B9AF178}"/>
                 </a:ext>
               </a:extLst>
             </wp:docPr>
@@ -2736,7 +3443,7 @@
                     <pic:cNvPr id="38" name="Picture 37">
                       <a:extLst>
                         <a:ext uri="{FF2B5EF4-FFF2-40B4-BE49-F238E27FC236}">
-                          <a16:creationId xmlns:a16="http://schemas.microsoft.com/office/drawing/2014/main" xmlns:w16se="http://schemas.microsoft.com/office/word/2015/wordml/symex" xmlns:w16cid="http://schemas.microsoft.com/office/word/2016/wordml/cid" xmlns:w="http://schemas.openxmlformats.org/wordprocessingml/2006/main" xmlns:w10="urn:schemas-microsoft-com:office:word" xmlns:v="urn:schemas-microsoft-com:vml" xmlns:o="urn:schemas-microsoft-com:office:office" xmlns:am3d="http://schemas.microsoft.com/office/drawing/2017/model3d" xmlns:aink="http://schemas.microsoft.com/office/drawing/2016/ink" xmlns:cx8="http://schemas.microsoft.com/office/drawing/2016/5/14/chartex" xmlns:cx7="http://schemas.microsoft.com/office/drawing/2016/5/13/chartex" xmlns:cx6="http://schemas.microsoft.com/office/drawing/2016/5/12/chartex" xmlns:cx5="http://schemas.microsoft.com/office/drawing/2016/5/11/chartex" xmlns:cx4="http://schemas.microsoft.com/office/drawing/2016/5/10/chartex" xmlns:cx3="http://schemas.microsoft.com/office/drawing/2016/5/9/chartex" xmlns:cx2="http://schemas.microsoft.com/office/drawing/2015/10/21/chartex" xmlns:cx1="http://schemas.microsoft.com/office/drawing/2015/9/8/chartex" xmlns:cx="http://schemas.microsoft.com/office/drawing/2014/chartex" xmlns="" id="{14DBA517-87FE-4912-9B82-08188B9AF178}"/>
+                          <a16:creationId xmlns="" xmlns:cx="http://schemas.microsoft.com/office/drawing/2014/chartex" xmlns:cx1="http://schemas.microsoft.com/office/drawing/2015/9/8/chartex" xmlns:cx2="http://schemas.microsoft.com/office/drawing/2015/10/21/chartex" xmlns:cx3="http://schemas.microsoft.com/office/drawing/2016/5/9/chartex" xmlns:cx4="http://schemas.microsoft.com/office/drawing/2016/5/10/chartex" xmlns:cx5="http://schemas.microsoft.com/office/drawing/2016/5/11/chartex" xmlns:cx6="http://schemas.microsoft.com/office/drawing/2016/5/12/chartex" xmlns:cx7="http://schemas.microsoft.com/office/drawing/2016/5/13/chartex" xmlns:cx8="http://schemas.microsoft.com/office/drawing/2016/5/14/chartex" xmlns:aink="http://schemas.microsoft.com/office/drawing/2016/ink" xmlns:am3d="http://schemas.microsoft.com/office/drawing/2017/model3d" xmlns:o="urn:schemas-microsoft-com:office:office" xmlns:v="urn:schemas-microsoft-com:vml" xmlns:w10="urn:schemas-microsoft-com:office:word" xmlns:w="http://schemas.openxmlformats.org/wordprocessingml/2006/main" xmlns:w16cid="http://schemas.microsoft.com/office/word/2016/wordml/cid" xmlns:w16se="http://schemas.microsoft.com/office/word/2015/wordml/symex" xmlns:a16="http://schemas.microsoft.com/office/drawing/2014/main" id="{14DBA517-87FE-4912-9B82-08188B9AF178}"/>
                         </a:ext>
                       </a:extLst>
                     </pic:cNvPr>
@@ -2794,19 +3501,32 @@
         <w:pStyle w:val="Caption"/>
         <w:keepNext/>
       </w:pPr>
-      <w:bookmarkStart w:id="21" w:name="_Ref505260059"/>
+      <w:bookmarkStart w:id="22" w:name="_Ref505260059"/>
       <w:r>
         <w:t xml:space="preserve">Table </w:t>
       </w:r>
-      <w:fldSimple w:instr=" SEQ Table \* ARABIC ">
-        <w:r>
-          <w:rPr>
-            <w:noProof/>
-          </w:rPr>
-          <w:t>5</w:t>
-        </w:r>
-      </w:fldSimple>
-      <w:bookmarkEnd w:id="21"/>
+      <w:r>
+        <w:fldChar w:fldCharType="begin"/>
+      </w:r>
+      <w:r>
+        <w:instrText xml:space="preserve"> SEQ Table \* ARABIC </w:instrText>
+      </w:r>
+      <w:r>
+        <w:fldChar w:fldCharType="separate"/>
+      </w:r>
+      <w:r>
+        <w:rPr>
+          <w:noProof/>
+        </w:rPr>
+        <w:t>6</w:t>
+      </w:r>
+      <w:r>
+        <w:rPr>
+          <w:noProof/>
+        </w:rPr>
+        <w:fldChar w:fldCharType="end"/>
+      </w:r>
+      <w:bookmarkEnd w:id="22"/>
       <w:r>
         <w:t xml:space="preserve"> - Correlations between reward and similarity metric values</w:t>
       </w:r>
@@ -2926,7 +3646,23 @@
         <w:t xml:space="preserve"> that l</w:t>
       </w:r>
       <w:r>
-        <w:t>arger cycle sizes imply lower Jaccard an DCG similarity values. This is confirmed by negative correlations between cycle size and the Jaccard and DCG similarity metrics</w:t>
+        <w:t xml:space="preserve">arger cycle sizes imply lower </w:t>
+      </w:r>
+      <w:proofErr w:type="spellStart"/>
+      <w:r>
+        <w:t>Jaccard</w:t>
+      </w:r>
+      <w:proofErr w:type="spellEnd"/>
+      <w:r>
+        <w:t xml:space="preserve"> an DCG similarity values. This is confirmed by negative correlations between cycle size and the </w:t>
+      </w:r>
+      <w:proofErr w:type="spellStart"/>
+      <w:r>
+        <w:t>Jaccard</w:t>
+      </w:r>
+      <w:proofErr w:type="spellEnd"/>
+      <w:r>
+        <w:t xml:space="preserve"> and DCG similarity metrics</w:t>
       </w:r>
       <w:r>
         <w:t xml:space="preserve"> (</w:t>
@@ -3025,13 +3761,21 @@
         </w:numPr>
       </w:pPr>
       <w:r>
-        <w:t>Looking at the correlations for different complexities</w:t>
+        <w:t xml:space="preserve">Looking at the correlations for different </w:t>
+      </w:r>
+      <w:proofErr w:type="gramStart"/>
+      <w:r>
+        <w:t>complexities</w:t>
       </w:r>
       <w:r>
         <w:t xml:space="preserve"> </w:t>
       </w:r>
       <w:r>
-        <w:t>, the Linear function showed consistently lower correlations than the other functions. The reason is the low prediction error of the linear model, which causes very few ranking mismatches, even across different cycle sizes.</w:t>
+        <w:t>,</w:t>
+      </w:r>
+      <w:proofErr w:type="gramEnd"/>
+      <w:r>
+        <w:t xml:space="preserve"> the Linear function showed consistently lower correlations than the other functions. The reason is the low prediction error of the linear model, which causes very few ranking mismatches, even across different cycle sizes.</w:t>
       </w:r>
     </w:p>
     <w:p>
@@ -3311,7 +4055,7 @@
             </wp:anchor>
           </w:drawing>
         </mc:Choice>
-        <mc:Fallback xmlns:w16se="http://schemas.microsoft.com/office/word/2015/wordml/symex" xmlns:w16cid="http://schemas.microsoft.com/office/word/2016/wordml/cid" xmlns:am3d="http://schemas.microsoft.com/office/drawing/2017/model3d" xmlns:aink="http://schemas.microsoft.com/office/drawing/2016/ink" xmlns:cx8="http://schemas.microsoft.com/office/drawing/2016/5/14/chartex" xmlns:cx7="http://schemas.microsoft.com/office/drawing/2016/5/13/chartex" xmlns:cx6="http://schemas.microsoft.com/office/drawing/2016/5/12/chartex" xmlns:cx5="http://schemas.microsoft.com/office/drawing/2016/5/11/chartex" xmlns:cx4="http://schemas.microsoft.com/office/drawing/2016/5/10/chartex" xmlns:cx3="http://schemas.microsoft.com/office/drawing/2016/5/9/chartex" xmlns:cx2="http://schemas.microsoft.com/office/drawing/2015/10/21/chartex" xmlns:cx1="http://schemas.microsoft.com/office/drawing/2015/9/8/chartex" xmlns:cx="http://schemas.microsoft.com/office/drawing/2014/chartex">
+        <mc:Fallback xmlns:cx="http://schemas.microsoft.com/office/drawing/2014/chartex" xmlns:cx1="http://schemas.microsoft.com/office/drawing/2015/9/8/chartex" xmlns:cx2="http://schemas.microsoft.com/office/drawing/2015/10/21/chartex" xmlns:cx3="http://schemas.microsoft.com/office/drawing/2016/5/9/chartex" xmlns:cx4="http://schemas.microsoft.com/office/drawing/2016/5/10/chartex" xmlns:cx5="http://schemas.microsoft.com/office/drawing/2016/5/11/chartex" xmlns:cx6="http://schemas.microsoft.com/office/drawing/2016/5/12/chartex" xmlns:cx7="http://schemas.microsoft.com/office/drawing/2016/5/13/chartex" xmlns:cx8="http://schemas.microsoft.com/office/drawing/2016/5/14/chartex" xmlns:aink="http://schemas.microsoft.com/office/drawing/2016/ink" xmlns:am3d="http://schemas.microsoft.com/office/drawing/2017/model3d" xmlns:w16cid="http://schemas.microsoft.com/office/word/2016/wordml/cid" xmlns:w16se="http://schemas.microsoft.com/office/word/2015/wordml/symex">
           <w:pict>
             <v:group w14:anchorId="46D335C0" id="Group 11" o:spid="_x0000_s1026" style="position:absolute;margin-left:411.35pt;margin-top:-24.1pt;width:113.85pt;height:60.1pt;z-index:251659264;mso-width-relative:margin;mso-height-relative:margin" coordsize="991,566" o:gfxdata="UEsDBBQABgAIAAAAIQCxgme2CgEAABMCAAATAAAAW0NvbnRlbnRfVHlwZXNdLnhtbJSRwU7DMAyG&#10;70i8Q5QralN2QAit3YGOIyA0HiBK3DaicaI4lO3tSbpNgokh7Rjb3+8vyXK1tSObIJBxWPPbsuIM&#10;UDltsK/5++apuOeMokQtR4dQ8x0QXzXXV8vNzgOxRCPVfIjRPwhBagArqXQeMHU6F6yM6Rh64aX6&#10;kD2IRVXdCeUwAsYi5gzeLFvo5OcY2XqbynsTjz1nj/u5vKrmxmY+18WfRICRThDp/WiUjOluYkJ9&#10;4lUcnMpEzjM0GE83SfzMhtz57fRzwYF7SY8ZjAb2KkN8ljaZCx1IwMK1TpX/Z2RJS4XrOqOgbAOt&#10;Z+rodC5buy8MMF0a3ibsDaZjupi/tPkGAAD//wMAUEsDBBQABgAIAAAAIQA4/SH/1gAAAJQBAAAL&#10;AAAAX3JlbHMvLnJlbHOkkMFqwzAMhu+DvYPRfXGawxijTi+j0GvpHsDYimMaW0Yy2fr2M4PBMnrb&#10;Ub/Q94l/f/hMi1qRJVI2sOt6UJgd+ZiDgffL8ekFlFSbvV0oo4EbChzGx4f9GRdb25HMsYhqlCwG&#10;5lrLq9biZkxWOiqY22YiTra2kYMu1l1tQD30/bPm3wwYN0x18gb45AdQl1tp5j/sFB2T0FQ7R0nT&#10;NEV3j6o9feQzro1iOWA14Fm+Q8a1a8+Bvu/d/dMb2JY5uiPbhG/ktn4cqGU/er3pcvwCAAD//wMA&#10;UEsDBBQABgAIAAAAIQCeMkjRMAQAAHUMAAAOAAAAZHJzL2Uyb0RvYy54bWzsV99v4zYMfh+w/0Hw&#10;uxvbcX7YaHponeRwQHcr1g73rMhKLJwtaZLStBv2v4+U7DZNN+zW7vECxLEkiiI/kh+V8w8PXUvu&#10;ubFCyUWUniUR4ZKpWsjdIvr1bh3PI2IdlTVtleSL6JHb6MPFjz+cH3TJM9WotuaGgBJpy4NeRI1z&#10;uhyNLGt4R+2Z0lzC4laZjjoYmt2oNvQA2rt2lCXJdHRQptZGMW4tzC7DYnTh9W+3nLmft1vLHWkX&#10;Edjm/NP45wafo4tzWu4M1Y1gvRn0DVZ0VEg49EnVkjpK9ka8UtUJZpRVW3fGVDdS261g3PsA3qTJ&#10;iTcfjdpr78uuPOz0E0wA7QlOb1bLPt/fGCJqiB3AI2kHMfLHkjRFcA56V4LMR6Nv9Y3pJ3ZhRDaH&#10;n1QNGwC/R+/9w9Z0iAL4RR48yI9PIPMHRxhMpnk+TcbjiDBYm03H42wSosAaCNWrbaxZ9RuLIg2b&#10;JtMp7hjRMpw3QiN7m9BiyCT7DJZ9H1i3DdXcx8AiED1Y2YDV5d4pL0IAPw+PF0OwEAirrxX7aolU&#10;VUPljl9aDSkJIMD+YcoYdWg4rcFQP30HSK1q4aXQTXQITg4qcWBB+duwLwoIMuJ+CiEttbHuI1cd&#10;wZdFZMBMH1J6f21dQHsQQcekWou2hXlatvLFBIQlzIAbsBXXMPS+GP4okmI1X83zOM+mqzhPlsv4&#10;cl3l8XSdzibL8bKqlumfeG6al42oay7xmKEw0/zbYtlTRCipp9K0qhU1qkOTrNltqtaQewrEsPaf&#10;PqeOxEYvzfApB76cuJRmeXKVFfF6Op/F+TqfxMUsmcdJWlwV0yQv8uX6pUvXQvL3u0QOi6iYQPF4&#10;d/7Rt8R/XvtGy044oN5WdIto/iRES0zFlax9aB0VbXg/ggLNf4YCwj0E2mcqJmcowo2qHyFRoTlA&#10;PjXK/B6RAxDtIrK/7anhEWk/Scj5AggBmdkP8sksg4E5Xtkcr8h9VykIGVQKlQy0LiI3vFYuEDsw&#10;q6buWt5qhoKID6bu3cMXanSf3w6M/hwq1wucpHmQ7YsvONIPgFouzrVgJXz7IMLbq7z898YFu9we&#10;YQjNr/smHR01X/c6Dh6KjWiFe/R9EJxAo+T9jWAYABw80xWwbaB2WMVDyRgTYpAJOwAkwf4jWyEv&#10;vNTihy+s2LRC+yI2yn0RrvFsOcQFF3sAIHYnTe1vMAwNc6nYvuPShRuA4S11cP2wjdAWcqfk3YbX&#10;QGGfamwYcPtw0KMsM5yHHj3k6zExZfPLJCmyq7iaJBUQ02wVXxb5LJ4lq1me5PO0SquhiveWA060&#10;XWrx/jJGCL0hw6/nTJhCaAJTsV+AjAlcV7Jx3yqtM9yxZoB/gDiE9D3tAQH73h6+twegzP+/PSBT&#10;hPbgWQKGnlP93dZnf38Px8vz8dhLPf9buPgLAAD//wMAUEsDBBQABgAIAAAAIQCqJg6+vAAAACEB&#10;AAAZAAAAZHJzL19yZWxzL2Uyb0RvYy54bWwucmVsc4SPQWrDMBBF94XcQcw+lp1FKMWyN6HgbUgO&#10;MEhjWcQaCUkt9e0jyCaBQJfzP/89ph///Cp+KWUXWEHXtCCIdTCOrYLr5Xv/CSIXZINrYFKwUYZx&#10;2H30Z1qx1FFeXMyiUjgrWEqJX1JmvZDH3IRIXJs5JI+lnsnKiPqGluShbY8yPTNgeGGKyShIk+lA&#10;XLZYzf+zwzw7TaegfzxxeaOQzld3BWKyVBR4Mg4fYddEtiCHXr48NtwBAAD//wMAUEsDBBQABgAI&#10;AAAAIQAmhUKh4gAAAAsBAAAPAAAAZHJzL2Rvd25yZXYueG1sTI/BasMwEETvhf6D2EJviWQ1aYxr&#10;OYTQ9hQKTQqlN8Xa2CbWyliK7fx9lVN7XOYx8zZfT7ZlA/a+caQgmQtgSKUzDVUKvg5vsxSYD5qM&#10;bh2hgit6WBf3d7nOjBvpE4d9qFgsIZ9pBXUIXca5L2u02s9dhxSzk+utDvHsK256PcZy23IpxDO3&#10;uqG4UOsOtzWW5/3FKngf9bh5Sl6H3fm0vf4clh/fuwSVenyYNi/AAk7hD4abflSHIjod3YWMZ62C&#10;VMpVRBXMFqkEdiPEUiyAHRWspABe5Pz/D8UvAAAA//8DAFBLAwQKAAAAAAAAACEAV9JYOR83AAAf&#10;NwAAFAAAAGRycy9tZWRpYS9pbWFnZTEucG5niVBORw0KGgoAAAANSUhEUgAAAwcAAAG8CAMAAAC8&#10;FCniAAAAAXNSR0IArs4c6QAAAIRQTFRFAAAA////9qgA4qG1xURr43UJ6IIH2IKcsQY63WQM5otJ&#10;6JRY7rKG99jC6p5n324b4OHijpOWg4mMwcTFt7q8+eLR44E6++zh8LuV/fXw9M+z7Kh2b3V5WmFm&#10;eX+D4Xcq1tfZ8sWkrLCy9fX1y83P6uvsoqapZGtwmJygvB4vzFBT/em/fXcNQAAANklJREFUeF7t&#10;nWnDozaWhZtM93RXdSqxsbN1bIcy3mbm//+/0dUCulpAyAYDPnxJ5bV2nUe62v9W4EMJoAT+hiJA&#10;CaAECnAAEaAECnAAEaAERAmgP4AMUALgABpACVAJoD+ADlAC4AAaQAmgP4AGUAKqBGAXQQkoAXAA&#10;DaAE0B9AAygB2EXQAErAlADGB9ACSmCC8cEP+H6A0GZfAqP3B8DgB3AwewzGnzcFB+Bg/hiAgyk4&#10;XYAOPj2JsIsmAOHTRbaA/IMDcLAAmY6eRHAADkYX2QIiAAfgYAEyHT2J4AAcjC6yBUQADsDBAmQ6&#10;ehLBATgYXWQLiAAcgIMFyHT0JIIDcDC6yBYQATgABwuQ6ehJBAfgYHSRLSACcAAOFiDT0ZMIDsDB&#10;6CJbQATgABwsQKajJxEcgIPRRbaACMABOFiATEdPIjgAB6OLbAERgANwsACZjp5EcAAORhfZAiIA&#10;B+BgATIdPYngAByMLrIFRAAOwMECZDp6EsEBOBhdZAuIAByAgwXIdPQkggNwMLrIFhABOAAHC5Dp&#10;6EkEB+BgdJEtIAJwAA4WINPRkwgOwMHoIltABOAAHCxApqMnERyAg9FFtoAIwAE4WIBMR08iOAAH&#10;o4tsARGAA3CwAJmOnkRwAA5GF9kCIgAH4GABMh09ieAAHIwusgVEAA7AwQJkOnoSwQE4GF1kC4ig&#10;5eC//j7K94+Vfv89gJ8F6ODTk9hy8M9/jfJ9Wen3D3CwJnbAQSan4GBNGBTgABysStCZmQEH4CBT&#10;OqvyBg7AwaoEnZkZcAAOMqWzKm/gABysStCZmQEH4CBTOqvyBg7AwaoEnZkZcAAOMqWzKm/gABys&#10;StCZmQEH4CBTOqvyBg7AwaoEnZkZcAAOMqWzKm/gABysStCZmQEH4CBTOqvyBg7AwaoEnZkZcAAO&#10;MqWzKm/gABysStCZmQEH4CBTOqvyBg7AwaoEnZkZcAAOMqWzKm/gABysStCZmQEH4CBTOqvyBg7A&#10;waoEnZkZcAAOMqWzKm/gABysStCZmQEH4CBTOqvyBg7AwaoEnZkZcAAOMqWzKm/gABysStCZmQEH&#10;4CBTOqvytkIOvn7994/i+2Z9P/7409efMwUf8fbie98327L9dp0S21sut5tVqfF9mXk/Bz9/s3L/&#10;y69dav31N8vp757LX3/8/ZvtwinVP/7zZ1foX7sDd2N7MQeHo/11qXvDXJ7eJ51Vxfx+Dv5k5fmf&#10;Lg64yL9yp4ynWB399vtfsQg6A/c9vZgDJu5j1aGxijtdlRrfl5n3c/Ajy/y3Lg54MTkccJ7iJfrN&#10;8Wci7AwcHLxPopPEvB4OOE9dhfct2CeAg0kEN9NIPpGDovgz0OuAg5lKdJJkfSYHxXd/9ggcTCK4&#10;mUbyoRwUv3gggIOZSnSSZH0qB4U3MQUOJhHcTCP5WA4Kd/0BHMxUopMk63M5KJz5U3AwieBmGskH&#10;c/ALnzQCBzOV6CTJWisHv/35lT6S+l9fv/75/ZdAaf7EQAAHkwhuppGslQNvXfqvH/9wq4B3COBg&#10;phKdJFkfw8GXLz9/d0uUbbsDB5MIbqaRfBAHX7785FQCmzICBzOV6CTJ+igOvjh7kJhhBA4mEdxM&#10;I/ksDr44xxPsReXVcbCpqmp/pm9XVXWy/qrqIj2dhfeu/d9NgCIe5eEiPKTHs1HxXKpZHCX6MA4c&#10;y8heQlgNB9fqfCtP/JTC8Xgvz72qvu63/DyQCORUCoxiENW7hxfRobzt+3CobqWdvtPtkozpSA4/&#10;jIOfeTHa+07XwcFme3cJaP//frt2yGjHtMlDOT0CZ0WrRzyqw3Yf6xqut0AS74+upI0kfivYD+Pg&#10;C19H+NFaQVgHB1577kg1KreN17A7PktHjHUHBdLrPQhC3NtbSfg0Dv7DanN9HMRbaP3LPXwJwK7X&#10;45HLetPR7+iw9oFmfN/l7Tx+ux+L4dM44DNG31fXH/TL+fgIaOGW4I+NEhIwOPqy7utDyvRh9ouR&#10;+WwO7FXnddhFCXoOgJDQGxzZ5QHX/t7g6HNQ99lex9O7QAAH6zqnn8KBJ9A6RdWMg44hdZsCtz/o&#10;x0BMT70JhM/mwD6M8zn9wfHoTNn3jXiVtC27yLk7JgKfy8E2BdI3gfBpHHz/9HGy1CK//SutO7A5&#10;SFK02+2cUzA4Hm8vtvzTgvs0DuzL84riA+eLlBjZpNElTaBtf1CneeD9Ab+HryOE3uW+NGUPc/Vp&#10;HKx9HS3J0j8e2WKAN1l01zeo8sWI1nL3wdEe+DiYz9AmDSkIj8MwBb/G9Ydx8O/4KGAd44NLWd78&#10;nT6Vt4Rrr95yhd7PbGVX7h56lAfbXnEsHH7Z8JV2NdHGDj4J6g8pDg+xhWl/81f+uq85fo3u3VDm&#10;xsEv8hhZ5OuUatL9kHx4UNgX282JgzS7Q7pKlIU7c29rjfchCWYJH1enrX653cGpiadyf3pHhzA3&#10;DhKrlZw55+xTOPjKg//NPpi5bg6KgqvNXkxj1LnbJ0IVwoNKmul0RwdsMc8dQb9h191HcfCzs+3a&#10;Xk7+snYOrlG5sx9SWne+WTSp6XLGIM6a9p53gNukIF/q6JM4+Ms9rP/vT+oPCj6ItVTERJiiQcZB&#10;eDudK1I+CvBebXAmYl8q8aTAPogD76A+M4tW3x8UvEmOccCnVMMa4qoN7Vdy/fHOyH/foe/3JC0/&#10;4+hTOPj6u3ddBVs9+LJ+DrgVbln1zji13zJy54v6Rwh8A1NgDJIz9H5G93OfLxqQt85x8h/fvn2n&#10;V9Lk9y10e1HxB7/qd+3jg4Kr15oWctcP2qmcSG246weRvdyWbx5FYGKUj6NTBusDlJLgdK39QULW&#10;nUcQPpcDf1ns1tPCe6t1Zc8h4/4ZJhbk9DOnn8uBe9PX53JQ+EtZPS18YGPeuRMdpvLg24Z8zJHQ&#10;jL3Wycdy4FhFHzc+sJfLQjvgOlt4Z1grJ5wOXbP+bEoqOLDmaZj8sPKncvCH94TsB/cHdfBUc1cL&#10;H9ypXcbV279EwZcQEha10R/oEugcJ/eUko/BCueL6mpHW4PMx8XOlBY+T9DRwoe3at9jU018FBx0&#10;xZMADtIxf4ID/1WoedlFD3UxVvBzmuJIeW3OZffWU660yPnkbbSFj5zEOYQFzF2Dg9DjyHxf0Kv2&#10;2XXiZB87aJI0J7uoqzlMeEf8GtjE6W7dc6KIHEmLtvBF7EjzNjReBgf/6noXXP6Wsj9OB9Ip1eT3&#10;k78Hn0+elV30FAfXpGOWbhQxT5EWvoiCcA9c1wIO5sbBHxEK5mUXPcPBLu0ojhdF9NjkIzIjeolF&#10;dPIWE8DBrDj44zt/AmeN7+EkdQb81L3uZqvYXXj3CJbX6BEzt0sAB3Ph4Ldvv//kTZWukINUDPyt&#10;bkVRR7uE0M10RE+0S3BGCeDgXRzQarF4GE1/3qPhgVHLKsbJzkb+oafhoy18bE9pHbsIj1+/Ag7e&#10;yUHvEH11/UFonTfCQsTWiY0uopurY/cDMxDAATj44YcfEtZEuFpzx8m+VXTaNosQ3JqPRRFr4eOH&#10;5yNX926tXIMDcDAhB253cNjZUz3RfdcOplX4FtL4jtI6fK2XNagAB+BgQg6c0YFjy6RyUBTBFr7r&#10;TEBwqsk6sMkBxXpy/3qy9+5x8hHiAetxwYHDCsbJ3PKxDRPKXDoHxTXUwnfu+TkHFhMsvffvsxuQ&#10;ugQzc7CTue03BQckmczxAR9kuMtfg5QWaOG7zyEHppqs0zT9VwFg3zVjFxzkc8CtD7c7GNIf+N2H&#10;SNW9p5H1FxPaIQVbogueNuN92eD2/FkP6A/W8/5Bz2h0UH8gdOXNiPYdjvHGy+1Imas8FBDrMXAu&#10;E/1Bfn/AOfCOhw3loHDf7eg/FOAsSLcDhN5z+vyMtNeXPdvc9/pHf7DW/qBnI12/qMVGC77jKLa7&#10;whIZH1+3U0x8l3bggDL32H91TK+wBzoAB+AgLhk+EZugztj1K87KhtdXOdef9tx+MVDjKc7BwVo5&#10;8BaAB9tFRZGw/uWILHaJKl+bO7hzWfznvhF5irAHugEHa+XAe18pg4PB/UH0MmFnic9ZlHP2g6Tc&#10;FDlQ533OwcFaOfDmXLjYUsYHxWAvfBxgoehu+bC34XnzTElp61P2sN/BwXo4KPg6GhvW1jvnlE2K&#10;1pwzyP1Wu/O6uD2gcLcA3s21MLW3xTV4z9cwWQ92DQ5WxIGzQe5m5unr3cPb9mBxcBWIlKW4I2Nf&#10;VVUj9uvFOW5mWe1C1KeyFDtZhYcmoLpyY7FZC1xwcRJR3gJn2t7wDEgBDlbEgbft+iTUvRVvmwU+&#10;S6PRY2jcW2u1pz2f7CxAJ5+Um/6SX9F7gIMVcZD4AKyU93AO2mY6kQM+Uk98pdl75HywiZPlARys&#10;iIPAhb3Rk5mDObCs9kQOnO0TiZQmrNZlKb3bEzhYEweJFk5Wf2CBk8aBt+wWO8vcfwnwCMJ3ggQH&#10;a+JgQIcwtD+wjZwkDgKzPglDBH6+f3z9mxjAwao4cJ9njV9YMZADtrSVwkHw+cBeEIK3Qk5BAzhY&#10;FQfR2xY9IIZxwFd4Ezjw77STau65V8ZbA58CARkHOFgXB0X0Wsf7nk3VWxz0X3rkmPr9vU60XY9d&#10;8yJfEklZ2xuJDHCwbA78LWmb4G2LtHzLfrAWh91zBm7f4b/v0WPfdD6N4y5sm9iaBeaRlL6s+aL/&#10;dF2+9RvLS+f7B9+HXeIlXPN3ZZ3A/dD+Ie6hSP0SapbNpXQ+zc3n4UOWxM4joZSbT+2JSz6KreKv&#10;Jdwfoe0Um/02dhvqcRu/6kgVxC5wC8CJXTGTUGAvdvL+/uAvJsBO/f1kZ959y+PX9HCCjPzJAu/F&#10;6MUcFOLpGvPtu1+rvO5bpxHJXS2ZHh47M5FfdUVRV3ux9sy2ZtzLc5epIp7bEa/t8J3WtyQ91zt7&#10;P0XZpvDF6k4P7v0cfPm5uYb069fw0wSNKH+1nHpKHRBOUOWdgXs+Xs1BepWlurzS5p/+vXF+cNJj&#10;VfUdR2491srDUPM+y1Nq7ge6mwEHvU3vLB3Mn4OBSvhs5+AgkzJwsCpwwAE4WJWgMzMDDsBBpnRW&#10;5Q0cgINVCTozM+AAHGRKZ1XewAE4WJWgMzMDDsBBpnRW5Q0cgINVCTozM+AAHGRKZ1XewAE4WJWg&#10;MzMDDsBBpnRW5Q0cgINVCTozM+AAHGRKZ1XewAE4WJWgMzMDDsBBpnRW5Q0cgINVCTozM+AAHGRK&#10;Z1XewAE4WJWgMzMDDtbAwWZbNl/Ca36ZWlmzN3AwMw7E4XV5H4UlbPE+R89xe/bKx9Dj8muWd3Le&#10;wMFcOKjE2zDOgzb2lSjl7RK/zoXdnYIOIVn9rUNwMA8OnJfFwvfzRm/IAgcZ0mdewME8OOjoCWyR&#10;Ry4/BAfgIFPHz3p78b0t8QvanV/uIbMHHICDZwWd6f9dHIiXKv1BMzgAB5k6ftbb+zg43r1bTcEB&#10;OHhW0Jn+38jB8eiCMCoH14u4//fRffdwIW4JfpTbnNtUn1Xwa/xjnLxEDlwQRuKgrsSF1jrs+DOW&#10;1f5W6gWM7WtE+YZQwMEiObjzlnccDtibDLFVCfb+zlueAH8JNeBgkRwc+Tseo3DAX3+KccCWssHB&#10;v2Jfpsxm7+2t4wOhe2anjMIBfw0wxgF/BuQlbfM7AkF/kEncqBw8zhf1FAe9sLE7h148Y29HgYNn&#10;2QEHc+TA2yp38VGwOwRwAA4ydfyst1H7g8CW0cp9l88eIYADcPCsoDP9T81B4b3uar1fBg7AQaaO&#10;n/U2OQdF7fQIlmEEDsDBs4LO9D89BwWfwDlai1bgABxk6vhZb2/goOCbsw9t3SdxsNEn3eQjyrv+&#10;Z2FHnzetLvo95136EbpaTJ+pr++MXpCMq3xCOrD9A/NFmUC8g4M934OdygHNvAamXu/bvf9Ect2e&#10;dHaoUwdFm31GN31wlCXp3pwm3dr7kXbtIVPz98uNB1/2PJ5Oea13D24aloEMmEK5WHEq3de7rV70&#10;u/v5BgcL4oCv8B7b2uzoD+pt19GGk7tj79F3EEKPSnZ97iyr7Wq7pb/XZ3fyS7i437q38l0fbOla&#10;h1l6e28VCLUbJ/Pu9z/gYEEcFFx8bW12cNAn7AMXUmjJLhT6uY8Da4sFM7BKQUFI0ERCx3bVazQf&#10;h6BRxY26oubewUGm6n1v77CLcjjoFfaxtNvhXud6f0U+B5dAX2CgijTuRbGPoCM9MhtM20WcA7YZ&#10;UPgAB+DAb8jtdnh0Drr7kfCAudu2C57Qc+bWnFjBATgICNEC4c0csF1TZsjrrSB6WfAtKnDwMqV3&#10;B7Qeu0io6tSYRm/m4Pjwpzv7MQgMLcABOGBS6hW2bFxvxk/fsPqoxwfOFK7fycTGyX3ja39Ks3PC&#10;ywTndiTgYMUcsAlIe7TXMV+UxkEzcuwzxQ0Hxa1r5CrSk8tBQ6Qhs5c4lXnnCBA4WDEHF96YJq2j&#10;JXJgTfdv6IbJqMrbIeZm9+i4fcya+unWpNNB3B3DyGE/3p3wuabuOP0JWqwfZHLzjvEBN1osxaSu&#10;H5j13oDKPXuk4g1xKTczuAu4NdfbQe954FsXBnHgzmkmciyGCGwZrjNOr88pCnCwHA5qLl/LEujg&#10;oJZ7ccTRNt7OXtyBgH8fxcv2F4U0eXjsZKO82bnmPz8A6vs93Ois3t4fNTCPQQ5Ot+i2KnCwHA7Y&#10;/RHHxlIXaurgILoRs4pSFVyKeuJ8sq/Jhz2B35kQF9dT47N2l/JYh+DHWe669m2Ag8Vw4IwObAMi&#10;h4MiOtoYmQPvrmKuWTZAcEcHbFrVAYhd6uRwcH/481CshQAHS+HA3Rtg6yWLA2cbtzd2HMkuCmyn&#10;48Ntu9l2Jouc1QXnsnz7pCpPfGjnBe8owcEyOPD3mdmayOOAi8zbazASB4GtE9zCsR3wUTK/tEkI&#10;2cHEIigt8S0L4GABHNTeqFYI3+7o8zjgWvEGymlSYlGH7/HiAYXuIGCB2A74NKnvlXMSnavtfyII&#10;HMyRg9O2mYAUL6UFZ+mZiZDHATe+Pa28iwMLSJ6EAGX8GIRVJmmJR3+Qqf7W26jrB32bD8RsORv3&#10;5XHQM82UJqVX9Afs0Iw9D8YNptCubDbpZdlNaYkHB0vngFsxC+cgCiSfNQ3Ne/JlhFbX4OBphacF&#10;8N7+wJk4WSsHzPy37iVo9c57jLaTBAdpMn7a1Vs5aPdJK0WslQN2dC04COcDhHYgDQ6eVnhaAO/k&#10;gJ2kXDMH/YOP2FwUOEiT8dOu3siBv00ssT/YiAuD2utMnLtc3jhfFO3PWL5O8gpw5+MrCJfGYAIH&#10;Tys8LYC3cXBoK7up9QQONsHb4y2Ps+egfxLNmmoCB2kyftrVmzgIPyTex8E1dGGQoytwoJqVf0af&#10;tHnqh6cFN9MA3sLB4RzeM9nNQe1sVA03rOAAHGSwNj0Hh0fAIkqYL3K3ZUbsC3AADubOwaG87bo2&#10;Dnf1B703MGrP4AAczI0DMQ8ubqc2X8/W+e71g1QM7O0MShBpQ83+qU0noNBVXTGOE4bGEa9pice+&#10;igzlcy+j2kXha92iR8s61tE2yVJCf4D+IIOKhXDQcZnoCueL2p146A8yNJ3jZRkc+FZRedNv0gqr&#10;q3uaKU1Ks7KLsL8oR8pP+VkGB053cOBn1ZfFgbo5puuzzMk0iDE+eIoB8rwIDpzRgXtMd1kc9B8q&#10;swZQ4OBphacFsAgO+O6bg7sItywOAlcAx2cOwEGajJ92tQgO+CkV7zzX7DlgJ1LDh58jKICDpxWe&#10;FsAiOODH2D3JzJ4Dln735tN4Z5C8+IHxQZrYO1wtgoOeyZzZc8A3RnU8n+Yxgf7gaYWnBQAOAlub&#10;Mu9tia4D8vFN4HreaJ8ADtJk/LQrcDABB3y+K/hoFMYHT0v5qQDAwQQcFPwu4gEzp+gPnlJ3umdw&#10;MAUHznXX6SMEcJAu5adcLo8D/96T2Y+T3Tu5u14a5wYSOHhK3emeF8EBnzd1d7HyzUeZ+02Z5fLq&#10;cXJRuPsE/edKwgMEcJAu5adcLoIDvo7Gbj2qd47EPA749aex1dyEKf7ee3479o27j30cD+7TVEUt&#10;dgyez7ctWyYEB0+pO93zIjhwVNRss7vutt4Taf4glJlNscma7i4ncKBnyDmconDewpJJMq+80RU0&#10;dhrt0QM4SJfyUy4XwYF/CufgiqcRks8BR+X+0Fs992ybkjOSbS7qtg7RPdMfFMnn6ex3dFMP02E9&#10;+SkGFrPf1DOvO06n+RzEnqrc2ia5Z7joKKxdEE9xUCQ/mMle2kR/8LTC0wJYRH9QxFQa4MHnIOaZ&#10;jYa54KxwW1ie4yBkGYVxZo8Pds+FeYNrvAOSJnvP1TI4SBeRf07fnbRslMVnhWIvjr+Kg8J5BS3e&#10;pYGDTC0/420ZHAzoEAKLtRGJcw7cl12NTl/GQTII4OAZQWf6XQgH6eZ1gIOIYcQ5iN2I8ToOUkEA&#10;B5lafsbbUjiog6+rqUabtfcBDurwbRfOalnk1sgXclDUSYNlcPCMoDP9LoWDuIbuZ/aSeGgTW9g0&#10;dziIkPZKDorCfT06NEoAB5lafsbbfDnwth7sQ3Y+XZzNJnKCmzk3oR7B3T0Rbq1fy0FRn2MDcoME&#10;W+nji+GhFwb5lBHmizJheDEHzLjw3svuPIIofrTHqoGF39q79l1tQrBbcv4AZxNhSH7+eZidb3zZ&#10;ebB/DebNzn0kISJFO75NxO4SDuX5wm8hsIvEfUYrUJzgYB4c2PeZVuHL3btgsF6JCXvenLemaRd3&#10;Bhs3tDVHf/E4K+sF53v5OAcvndzst60NX5ZnflGSlbxwLqzbXDszf3FekxbL43QvWSjQ3iJhnsDB&#10;TDjoa/Lx+6glAA7AwagCW0jg4AAcLESqoyYTHICDUQW2kMDBAThYiFRHTSY4AAejCmwhgYMDcLAQ&#10;qY6aTHAADkYV2EICBwfgYCFSHTWZ4AAcjCqwhQQ+Ogf/s9Lvf/8v/VuIFj45maNz8K+Vfn//ZNWs&#10;L+/gIJNTcLAqGMABOFiVoDMzAw7AQaZ0VuUNHICDVQk6MzPgABxkSmdV3sABOFiVoDMzAw7AQaZ0&#10;VuUNHICDVwh6py/DFv/h92G/IvAJwgAH4OAFMmP3bB2G3zPwgiQ8FwQ4AAfPKUj65tdqBe+PeEEs&#10;IwYBDubBAbuvrVxcgwoOMmW0eG8v3lfB741LfQ1vxAZyWNDgYPGCzszAizngQhrwYPYwvY7lGhxk&#10;ymjx3sCBzRQ4WLygMzMADsBBpnRW5Q0cgINVCTozMx/GQV3tH+WxtF6DZUONIXbR5nLenu7+pdlj&#10;jF2q/a28nzb9QWPeFBz0qGRDWtJCjw3g0zioK0GA/35av0ozXGx259JMwm37/YMDcNCtErZU/BQH&#10;/HWdfm0+44K9Xug+XBIIGByAg069pT3Izd4BCbxEIqPgz3g8o/J+v6yDAgeZIk/w9injgzQO6kfZ&#10;fNuYOc4f++vX8jMuwEGChl/hBBwMlik4eIXwZhYGOAAHM5PkW5IDDsDBW4Q3s0jBATiYmSTfkhxw&#10;AA7eIryZRQoOwMHMJPmW5MyCA7FF4bylCcvbeZeweYCUe63O55ua46QjxVUV2yqhZZ42b5rEBOaL&#10;3qLUcSOdmAPrxXm9yafebc1uBzVZfn/0nYf0vCiPp+3ZoWHDjwXxXRPq//iZuaul8QMj0kp4KBj6&#10;G99qZHm470J82YljcdUctFB0PG1W6FhPzsRlWg52dqU+qFl/cAi0OLtIuLK9Bq5KDlvLL1sejsiX&#10;UtF8bKn4YP2wiYnf/rsNDsvpMdRZsbjsrUOd+dPxxZaWwcEiODjbsikFBTF5xU+ysSCC3lvRpYiX&#10;KSpq8nCzKhKuTS9PZohrFpediv7uQMQfseDAwQI5OIf6Aq0x1ky3lV4nNPGt6MBBpio+z9u0dlF/&#10;Y95INwhCCgZHcEDtxj8/T8vP5Hi2HBwvga6fb/XsNU/QHzwjjY/yO18OAtfJXVKEjf5ANiDoDwZx&#10;PF8Ojv7tR/3ToARKaxeljDjTxsnXFAJfNE5OMh4xTh4k817HM+bAnreU1Z40eWlzUAdnZbmk7RnL&#10;Ir5Edklg6kUc1Ld+3r2y0VxgvqhX8WEHM+bg6C4tJ6xl8f6AxFFdzuJkfvS7s0g6l4rFGf9z2TFf&#10;dbLb6CfmTSXylVgt75hOC67MCX/gYNkcNGfRbcG6d0G4cj5s9S3ttMGiFU1osr7eMxIelfn4Fawp&#10;WyauHIUmJB7tkxwEd4Ocmriim0jAwWI5OJ21gqqb0wCyBlYogzfqJ0/vG9H238rwElza/qIUDjqM&#10;J6tDeA0HPMs4n5wp8gRvb7aLDme7aXOXB5zBIOMgdoo+MoAEBwli+GAnb+Xg4Jq5V94j8BafSzmy&#10;4BzBoAAHHyzyhKy/k4OABcM3HHFM0qSM/kCVANYPEtTfOnknB4EBLV8p46BwDhKMZRuJNIgwPhgk&#10;nhU5nhkHfL3KmTDi4+RhhhE4WJFoR8jKzDjonCBxlpeit/WGTCNwMIJ4VhTkkjhwd9ndB7y3Aw5W&#10;JNoRsrIkDvgZL7KSDn1HOJuuARyMIJ4VBTk3DthirTsWDmw02Ca+yQkOViTaEbIyNw6ipxWpZQ/t&#10;xLz721IxPsC86VBUFsVBHdyI6W+wCICA/mCoMj7L/aI4cFaF2zOc/cYROPgsXQ/N7bI4KPi20QaE&#10;fuMIHAxVxme5XxgHReymlz7jCBx8lq6H5nZpHATHyrJfuHUaR+BgqDI+y/3iOCgusWNa99ANF2bI&#10;DA4+S9dDc7s8Dopr9PaWR7xLAAdDlfFZ7hfIQVFcYgfZT9EDi+Dgs3Q9NLeL5KCoY3eb8GP31joC&#10;OBiqjM9yv0wOxEXZkTsoYsc1wcFn6XpobpfKgTCOwuNl93B/8OaH2EZVnMMZqp+1uF8uB0Udvs8I&#10;91XgXOZwOhfMgbjtKmgcBcfKsIuGa+OTfCyag6LYBYwj9/ov2TyCg09S9fC8LpyDkHF0x75r7Lse&#10;SsLSORAtvXflaOiQGvqDocr4LPfL56Ao3PFy6GTO1BzwC2gGvY9md2fsio6Eq2pwv2kmvmvgoHAO&#10;LodmjKbmoD++zpN3hgVwkKnrod5WwUHBdxxtZ3AejXMQGrqDg6FaHdP9Ojjov+quv30meF63jsbf&#10;LAkt7oGDMXU9NGxwYHcer+PAuaTeX9O4sr2CMdMfdtFQQWe6XwcHfFQ6qV0U2+rNt8S6hpH7gjo4&#10;yNTvq7ytgwM+Phh5nMyPhsZuEnMOSbCruyvvdCk4eJWgM8NZFAebKqw6Zxd26PGw/hFE8viAxxY7&#10;BOfuDH8Y0+i6D7yxlsRBcIGQzwlg3vQDOFDWz6Es6V20vXks7OI9LxncYMQvy3afINRqShofcIWX&#10;EcOID5Qp9tNDJPsRfmgwxgG3rvqvLAMHH8BBwtOtUm+hfRXOuPUoXhaU3y39vUwTrPOa+d0EtedE&#10;dLx26b/eGePAyfJJx/WI9ULgABwYdYXfVI1BxIyNpP7Ab+l1zHxcErthJviEbYyD6FO5kQOo4AAc&#10;aIFFntiOKmrwvGkRa+k5B/xJk/gLzvKXGAf+Fd86oMjwHByAA62QiMngWDOtLodzELsvw5mnGtIh&#10;xDiIwgQOMgUf8bak+aKk8UHw9AFpPdaKD+cghpTDgfP4Z2ePEN1CF2MOHICDLkXFX02LXXExnIMi&#10;cm2Mu24RNWrSx8mxm42P4AAcdHDQ9XhgeMbymMEBX4xokuOt30VuJSYP933S/qLC2ULYxAUOPpeD&#10;DlkpfXTe7FhswpZRBgfuRu/gfBGFG+0RxM17iRzUYXzBwaw56Fn34boILWZ1qaPuHnnezz3PIFyD&#10;krI5YNZ4ZOJJug+diz4G9nOEbxKQa8uJHBR1cIgADmbNARP6ydMla9yCNox9K9Hdq+y6Om8j5s1p&#10;1/8YSLHzPbNUsC4jvA6hsbne/N4lqE1vL9FJr7ex0XbXFcVF5ZMQuaWpaOdNg4uJ+ONUJXA12x3E&#10;f0Nxtj9HtjbUrYuYsDfV/nwTK6u687mLfRaXBAhkcq474VNbUWV53jmpsGKPXpVqslWdH6Xm6lQ+&#10;OpIg4C3Lu9oQYiU0IacmqvpyphDUUkMp9pTEqhMcTCV0xDPnEgAHc64dpG2qEgAHU5U04plzCYCD&#10;OdcO0jZVCYCDqUoa8cy5BMDBnGsHaZuqBMDBVCWNeOZcAuBgzrWDtE1VAuBgqpJGPHMuAXAw59pB&#10;2qYqAXAwVUkjnjmXADiYc+0gbVOVADiYqqQRz5xLABzMuXaQtqlKABxMVdKIZ84lAA7mXDtI21Ql&#10;AA6mKmnEM+cSAAdzrh2kbaoSAAdTlTTimXMJgIM51w7SNlUJgIOpShrxzLkEwMGcawdpm6oEwMFU&#10;JY145lwC4GDOtYO0TVUC4GCqkkY8cy4BcDDn2kHapioBcDBVSSOeOZcAOJhz7SBtU5UAOJiqpBHP&#10;nEsAHMy5dpC2qUoAHExV0ohnziUADuZcO0jbVCUADqYqacQz5xIAB3OuHaRtqhIAB1OVNOKZcwmA&#10;gznXDtI2VQmAg6lKGvHMuQRyOdCPM/a+jThd3jfNe5GpT0CqtG225XaYj/48iaclOx807Q8h24V4&#10;H7Lz3dZBAV9F2YSrWORQ/FCL3/sCbB4CfWEhX8/nF5dvy8FGPK1ZiUyFXl/e88zar+l2P8XeV0iv&#10;+n1jv5R9HxTqWed7kKcex/RKaWZ4ovj5O9xUL6z8xTOoHeJ7Imo/xfGyUYVWif9059N+7Pjw2GQW&#10;iuuNNPqioHQwLQeUJ3rYnD1Xrl6e5Q+eb/jb74HH0F+bxITQ+HPzw4poZhxQ8bMcm3pp/tit9Jlx&#10;QKVrfS/qeb1CStBIt5PhHFyd99CHcFC5z08/nX4ZAEnF/gaFCg7ixWWXTV3tLBMp1B9cK98iczg4&#10;njqtIxZFRy1OwYGx58jS2Gub2068tEAeO2ONnwcMEQRBueZCp7SpWA4mrVU1rPcFB/Gy3Vs2o6g8&#10;q8kT/yfsIrLZGt/k2AuqLd3NTloaHSZdwaN4Mwcm+og+asrMMKUl9uiDWnHbMSXpkD0KqwXR2VFH&#10;PIox+4DmgQXyrF30RNR+Zuyy4eaxaC3J+cZqdEgwHRyIn6T52qEd1wKPVssU/UEPB2SDdDHdJamX&#10;2q5tRJSk26ul/K7wnuVgtHT3irSfg4KcdNRUbxQmczPhYMiQwK6XETnITdJosskNeNUcXLsVsDQO&#10;HKTr/XlvmSW781n9X3UWs8zb83lf1YVwc6bW4CD+Y4YU9U5Mdt/2jQUhZoXJ5jyLSWkZ3kX8q6Q/&#10;6e+6oz/cxNwx71u9GRXhXsQnBm01BXGzEyf+Vl0oDfKjsJVLmVxK2Ob8KB9nFsF1L9J5tkeJMnHk&#10;rp3F3lEZ1LubnL1XQRWFmucW6Sb/zHITY8omFcyEGsCBilJlsQlDR12fda5k1qz/u+5FpViJke6p&#10;JuTcrAjtUYp8nXey2HXZiGzIyivFf2Rh1pWozlKEY+KlzFDKTaE2deZY16QA/RuvfaOPJgpRE1Ts&#10;9P+tjSlrQqTuZEwwLyFUgUpFwiFVhSyfkldooI3y54uMo8j4gJC+c2OcdNjOcJMRSK1zZU2vHmSP&#10;2Hyy8a6bKf9Sq45mhSvKIpXWrv1Zx3azQmATEyEO6G9tEG1vYS99qMJsxoJk8O1Mossmi9dmIvnR&#10;ZrtxdzApoR5fJplmAigoyqMsQ7Mg06601Gc29czmDtI5UFk0s3cmi3ougmJuYaaESVI2XmZobHqm&#10;QCgVO2sukDJAUQhReZVnO5OFYtcuGyQ4KmpyVze1qWrfi6ItdpP2gv1JxWIlxNSOiKI01XO6NKth&#10;j4D4rT8N5qCgKuSzX4SGrHb5UZmLrNFUQvsF8qkFT27uqsaaOmJezRyTvVLGFzRiHFjBaJXUVqTy&#10;V6NVry6PJ52djVXUOp0qj+bTBdz8v+ZAipvVrlqmJDE6M89PcGClQ3fSWtG0ftXSL+pMLi7aMes6&#10;tNPNlmEoVTEO7AqS4aRyYBJiV4QsVZeDmrUUakzOi00WpZeQuIq6QRjOgVwhPLApFpM7mTT9PwTi&#10;XRhF1CudttTDPkjnd9HVyT0HUpEH8ZsEQTZWmoPyZoA4bbeyOKjNlVydhFEkuvXywFbVOzg4iMBk&#10;8Sm7wUSqYj2eqBdrWixVpvfypiJVKqql75NOp56VkpVGOZE/qq6w8U1JE/9jc3Dayrxrk0AtwIgg&#10;S1XXW5aZYf0BBWqyqBoTE7X5L/2NGiqSQROzjFiRbtJNRgQl7CDMDrJHDrJPF38QNS3MkS2lS1RX&#10;WVLNH0TqhTtVURQymcAUKDnYynD159tFsmBUcVi1b/QhoxAFQr20tMOEmVbKYldkULGV0reMwCRE&#10;1qdqCZR4RDWaNq98qArtnOQczoFuDG+WbUR9nInFdA6UT3cu06obKp+7hOlK6ZWwyqKWZjSVv/qX&#10;jI1Kljw42ztMWcc4uKt1fNn2yDKi9k4TLPtYGSvjQG8LolpQdixFf5LplBabhIOyeFRjIJmNxjKQ&#10;GqHPZFT+rIYKchVeKl4GqbiUYfLFp4Ec6CxSmKrBM1HbWw8o3xQLha1irkjyMmLKizbuqBz5+o7m&#10;wATsT0bINlpXM2VW57/9D+eA2tCt+JESdJe1uaESMJGaAtZJ5cKlkFRNqIzwqCghqiKUiuhfshZl&#10;kddUGp1TihkcaBDubf1R9oxGKXL6JRSxlWVShc6nBJ1qx8qdKB0znqIMih+pGCJz8rL+mlGnGv3a&#10;NUi6lY0flXkTBsVKBWdz0KiAkkLJo6UJMxqi1lRaF+TDFGqDJ8uvySj9ahoDKiTpi2rH/LFJWlOr&#10;wzgwXQl1W6rATNT2EpgeHlBkJmbqXqUHUza6zDiUvRzIstCJSOCAMkcxUEVoX7LD1ZUi/mVQEy6N&#10;ZaqLxlJMgIOC2mJJieWz1RvVY+cSbg4HZjhFOw7VZ8VC5NHfQxG3f6NqaAw2g44lAeufumGzCrzR&#10;jP6Hu62Cmgq7BptiY2ky+g9yQA0WVZQZ9MuY9MhH1qIRclPAVh3y/qBJrY6d917ejrFhHDTmaROO&#10;ySOVsBGVkBCJypSzTFGgnvx1mH4OrNz0cnCVtrIoOTZ9SkWsG1HOAZ+NYYrx+wNZ4TK/4jejeOuf&#10;os46t19mcVDIHFmptmpT4N20ve7QpNUhVUljFpsqs3JHdGsB6eKl5rQZp3ISejkwoTGtmjoOcmBK&#10;lX5sumfT7TGcTKL7OdC1wgiV7SnLTSYHTUKbxGnxi8BJdtQTEceNqWr6CyszcquANxNn2XqBRRoK&#10;W/85yoGYXq7ENLHSDNU6FUFj41Ks26Y5NVFQlbHZGNMySZfpHJjCDfhgxZ7HgZg+V2M8Pb3YdsKk&#10;6cYWP564ideWOdOX6TustFplav4phz3B5TKXA+KQqc0EYdImSyCJA1Z8Gg6r6nW7SsElcWB6qnZk&#10;/EoOpGKbMm5VbyQkMtO2iYZ0G2o5l2kfOOjvD6x8RzmQStGfxKxpemRFCCXpBtwqQzkGs/f0Mz/z&#10;4aDQE8CK2VYabUOv5hbt4bRlK/Ey03XRzYGaNuMTVQrp2Di5MRosDlqj0xiUnf0BK3CdSx6dFXYL&#10;qREXy6YOq2kpZNpfZRf5uWgbUKoJ3Yq2NnKIAzWbqQawrK3wQBdVrlcjW+0mcKAnEjgHup902hI1&#10;h9ua3uSn6czsatmoBUnKZMAuGrs/IPlZs29NJ2zVqwLBnuJs2x7KFfuogro5UDMuor1yZ6HSOaDE&#10;mX5fjs9Y49SmrkWLksQ+UdSeGSaDafVgNcohDmh2sjHwCAo+HvSaOo9yk06vy+P9AdkbajRvGtxQ&#10;Zvg4rlZOzLQM61VZBpt1RHLeZxed9Ixns6jLiQlzoDbltRZAsCjFAM5eZ3gPB3pFWEbedML2YamL&#10;Wvhol2af48CsQFvt1cD+QC59PEguV7ly6s2bNs2lEd8YHFCN3qUmNnIh95l5U9blcQ5oOC8Ro25M&#10;NvH9HAiTRdWZ7sZjdhFb0+zlgK01maan6XOsgS1Dzax9H5RtHeaAZ+lNHCj5S5OTFOaNgIzt1LR+&#10;HRxQy9XTHzRdUDvTNJADRwlqQqLXLmL9gRCt1x+Y+cc0u0gvzTWhOtODL+sP5Ewi5ZAaVqkljwN7&#10;yc/oUk+BKHs3woHszfURlIT+IJMDMcGloGzGFA07ppBkk/IQo/CqIoP8bRxI48LMs5OUKWH22Fjt&#10;Z1HLxfZcatCW7OfAtFd8Iip5fMAVrG3PXg7aliuO3RC7iNuE1qYlGXyQg62VhmamtscukiImpQtr&#10;UC0ttAaIFVzbNpk/qikQCUKEA9uyy+WgXQuK2EWUHL0HjUDoMzEj86YTjA9MrZnVCypskSd+ylwx&#10;3c4H6H+5vLgSsHLtIKM2W7EmJpkDoYjTbisbmfJmghjMgZnm5XywPt1kOVZ5j73ckiEW/72lQY8D&#10;dyWGcivt/j4OzFKmiEm1GyJofw7d50B349a+CtOI6Q6PjfRzOWhrUNhv/nyRKVw5CKWOu6kmq7Fo&#10;ikKXxtv6A9l6yRxRtyTqlPpLp/2U8zyqutsyZ7kyHlL6A+G23UOgPSZzICLgxjgF0MkB2RaeVAOZ&#10;HNIfhIJsy8znwAzotRsqaWnu93JA2KuNWSrXftCsTqx6kxtQnChawbPyzuGArQVYqmBtiU6OnMMS&#10;6bfXx01OKCGmQt/bHzSL3aq0TVfMUGhWvK0c2yQ3jhM5oAkXtkY+hIODc4yghwO2BGsSKjLtdHpK&#10;T4njA2oN+GEEu7h8sdIsl7UVj3QhTc9eDijxtRSQmmIj4tmePt422anQ035hu+hpDkgsTXNp7YwN&#10;cSCHnnqWrtkhpAvJTt5bOaDIdVcrxPGQJe1Na7Ztv9UHU4PjukzloF14UVVHqXB7IU8k5FBuYhQ7&#10;KpkKO/sDqjFvXwp1SCE9JXKgJltOt4tXUuFGm1rPdmmVZKEo7OWAJoouNDzQQ3HysGVNVKw/kGPs&#10;8foDuXffdLNU63pIGeTAmKHNDqq2Z7OBfCcHcmJUK1DU7sHe49SWd5tRS1TSuHGEkMgBFQyvTtKV&#10;MykR5EBWr1Zh14yjtTRHaQox5m3xYHVoMhocH+hJenITOCYVMF7khmZdVrLIFXC9HJDcbtR7mnaU&#10;AnL37IZAV3ucfQ5MOA2K4qBbm2/6p2dDBg1g2V5qtEkIpncNcSobL0q0bQ7rQrL2Kcll3UnHBxd5&#10;Vo4OFsh5BTMXRK0W9aamURQO5N0u8kSQzqi1zVBuhT/caMqLgpK67uSAnMm7YuTAm9embGHpbIL6&#10;6McwB/a890GfHu3sD9Qk6UHGTPvyFX+U0OODLooRa5kPtVd7AAf2YaCTO2AJcCCXPe6Ps4hNerWa&#10;926aqW2iejGuZEAnygwtBpeyqiwO6PilnIOUh/Yoq45dZOCXP1fXzUWdhrPW0dymzdlCYRpHOc94&#10;F7WvDuaZzpXmoXRaRcGqi3hk00V4KcVQ4s/SF4WlElKzhIgCND24VZbBsZHVNw7fX0S6sb5mfVb/&#10;zcyaMkc6o0aGVMSBK+g6OWDROiaVOizTfjEOSAeP6+6h1yDVCk03B20XooKXReccazN6SrSLqGZ3&#10;172at7KXGRvGrPqR/+RlddCNbn9/IHVvEk0B8fUvKRdKgY5PMt98VDh2FHprJanehKvdWtNIPDq7&#10;dHmeWFRNf2tFIZsa8ykHAcWEEvIWDqztPsrmaCbm7HyY1ttchScLXq82W1WVzIGzfU+f5mhjjHHQ&#10;DHCve3UyjYyNHg7YmV2Tvda0oWCGcdDur9yo1pCPP4INl11Wzb6Sfg50+2DZdaw16eJAbXFzB6Im&#10;t40k75Zd1KzT2ZIP20X6WJKqsbb5IItX/8XmwOTYPj2tW6TG0G0T8iwHV3HezTbvKuf/Te7oPgm9&#10;YeJmjxZreWEBNfXyu9z04Ud7jnwjO1J55E+0qnoq/y7utJC94U5cRmF8t8f7hB1GgdZ7He1h6899&#10;Cr/bxtq4k3ORm3bjpA6CbRSVx+AIUHIpjW92SbU4TWp6tlpN9otjhNY9FtVDxdfc/SA8tEMUE5SO&#10;WGVKZI8ybpbe5d/kuTB74TE8uUn5U8zcWseswjYmF+y+a1rGvDNb5bpXCqPMyNq23e8e6qjovdRX&#10;fLAoKtmDqf1iFfWp962YcBD5bg4DKbOtkQA5FOliqtL1S8UhgyvZfYgbFYWoYLpvQib0JPfBqE/U&#10;hPpbWxMyUSYhqn9Xxez809JWmwTrX61dFPx50B+ppQtpdFAgIzpmDWhzaHfECINBUwvZThCYMw2N&#10;0z5Ddurkfkh8r+SA6jT3OsMpittZ3aDWaIponTg4B97aBzh4Q50UxSs5EKMwZ9PYW7IUjZTMz/aw&#10;tjmlNXUa+WKqOUKP/mDqeuDxvZADkpk7O/3ezLmxk03bWJv2YYQpkylPy5tuU848dd9nN2XaPjeu&#10;V3AgRlNi7p505Vx0N7dilevJYlAuZshvZv/W9GmUs4Ny9WEvpw0S5oumT+SnxfgKDtrJ4Hl3B+78&#10;eeTY/9gScFYfnLUQjA/GLv/R5osMB95BsbfkqDNS+xhf5AW8CRKtD33JOcDA5pJh77tNkN4PiOIV&#10;/QHdTEzbKIL7xuZWhuoWZXGVyFtntuRV4MKa9PfaieuavT18cyvDFabnJRyssFyQpc8qAXDwWfWN&#10;3IZLABxAGSiB166joTxRAkstAfQHS605pPuVJQAOXlmaCGupJfD/bdTOffBZYT4AAAAASUVORK5C&#10;YIJQSwECLQAUAAYACAAAACEAsYJntgoBAAATAgAAEwAAAAAAAAAAAAAAAAAAAAAAW0NvbnRlbnRf&#10;VHlwZXNdLnhtbFBLAQItABQABgAIAAAAIQA4/SH/1gAAAJQBAAALAAAAAAAAAAAAAAAAADsBAABf&#10;cmVscy8ucmVsc1BLAQItABQABgAIAAAAIQCeMkjRMAQAAHUMAAAOAAAAAAAAAAAAAAAAADoCAABk&#10;cnMvZTJvRG9jLnhtbFBLAQItABQABgAIAAAAIQCqJg6+vAAAACEBAAAZAAAAAAAAAAAAAAAAAJYG&#10;AABkcnMvX3JlbHMvZTJvRG9jLnhtbC5yZWxzUEsBAi0AFAAGAAgAAAAhACaFQqHiAAAACwEAAA8A&#10;AAAAAAAAAAAAAAAAiQcAAGRycy9kb3ducmV2LnhtbFBLAQItAAoAAAAAAAAAIQBX0lg5HzcAAB83&#10;AAAUAAAAAAAAAAAAAAAAAJgIAABkcnMvbWVkaWEvaW1hZ2UxLnBuZ1BLBQYAAAAABgAGAHwBAADp&#10;PwAAAAA=&#10;">
               <v:rect id="AutoShape 10" o:spid="_x0000_s1027" style="position:absolute;width:990;height:566;visibility:visible;mso-wrap-style:square;v-text-anchor:top" o:bwmode="grayScale" o:gfxdata="UEsDBBQABgAIAAAAIQDb4fbL7gAAAIUBAAATAAAAW0NvbnRlbnRfVHlwZXNdLnhtbHyQz07DMAyH&#10;70i8Q+QralM4IITa7kDhCAiNB7ASt43WOlEcyvb2pNu4IODoPz9/n1xv9vOkForiPDdwXVagiI23&#10;jocG3rdPxR0oScgWJ8/UwIEENu3lRb09BBKV0ywNjCmFe63FjDSjlD4Q50nv44wpl3HQAc0OB9I3&#10;VXWrjedEnIq03oC27qjHjympx31un0wiTQLq4bS4shrAECZnMGVTvbD9QSnOhDInjzsyuiBXWQP0&#10;r4R18jfgnHvJr4nOknrFmJ5xzhraRtHWf3Kkpfz/yGo5S+H73hkquyhdjr3R8m2lj09svwAAAP//&#10;AwBQSwMEFAAGAAgAAAAhAFr0LFu/AAAAFQEAAAsAAABfcmVscy8ucmVsc2zPwWrDMAwG4Ptg72B0&#10;X5TuUMaI01uh19I+gLGVxCy2jGSy9e1nemrHjpL4P0nD4SetZiPRyNnCruvBUPYcYp4tXC/Htw8w&#10;Wl0ObuVMFm6kcBhfX4Yzra62kC6xqGlKVgtLreUTUf1CyWnHhXKbTCzJ1VbKjMX5LzcTvvf9HuXR&#10;gPHJNKdgQU5hB+ZyK23zHztFL6w81c5zQp6m6P9TMfB3PtPWFCczVQtB9N4U2rp2HOA44NMz4y8A&#10;AAD//wMAUEsDBBQABgAIAAAAIQDTflMDwQAAANoAAAAPAAAAZHJzL2Rvd25yZXYueG1sRI9Bi8Iw&#10;FITvgv8hPMGbputBtGsUV1BEZHG7i+dn82yLzUtJotZ/bxYEj8PMfMPMFq2pxY2crywr+BgmIIhz&#10;qysuFPz9rgcTED4ga6wtk4IHeVjMu50Zptre+YduWShEhLBPUUEZQpNK6fOSDPqhbYijd7bOYIjS&#10;FVI7vEe4qeUoScbSYMVxocSGViXll+xqFBx239vH9JjYJe7X/OWmpl6dNkr1e+3yE0SgNrzDr/ZW&#10;KxjB/5V4A+T8CQAA//8DAFBLAQItABQABgAIAAAAIQDb4fbL7gAAAIUBAAATAAAAAAAAAAAAAAAA&#10;AAAAAABbQ29udGVudF9UeXBlc10ueG1sUEsBAi0AFAAGAAgAAAAhAFr0LFu/AAAAFQEAAAsAAAAA&#10;AAAAAAAAAAAAHwEAAF9yZWxzLy5yZWxzUEsBAi0AFAAGAAgAAAAhANN+UwPBAAAA2gAAAA8AAAAA&#10;AAAAAAAAAAAABwIAAGRycy9kb3ducmV2LnhtbFBLBQYAAAAAAwADALcAAAD1AgAAAAA=&#10;" filled="f" stroked="f">
@@ -4106,7 +4850,6 @@
     <w:next w:val="Normal"/>
     <w:link w:val="Heading2Char"/>
     <w:uiPriority w:val="9"/>
-    <w:semiHidden/>
     <w:unhideWhenUsed/>
     <w:qFormat/>
     <w:rsid w:val="00B123EB"/>
@@ -4410,7 +5153,6 @@
     <w:basedOn w:val="DefaultParagraphFont"/>
     <w:link w:val="Heading2"/>
     <w:uiPriority w:val="9"/>
-    <w:semiHidden/>
     <w:rsid w:val="00B123EB"/>
     <w:rPr>
       <w:rFonts w:asciiTheme="majorHAnsi" w:eastAsiaTheme="majorEastAsia" w:hAnsiTheme="majorHAnsi" w:cstheme="majorBidi"/>
@@ -4603,6 +5345,68 @@
     <w:rPr>
       <w:color w:val="0563C1" w:themeColor="hyperlink"/>
       <w:u w:val="single"/>
+    </w:rPr>
+  </w:style>
+  <w:style w:type="table" w:styleId="TableGrid">
+    <w:name w:val="Table Grid"/>
+    <w:basedOn w:val="TableNormal"/>
+    <w:uiPriority w:val="39"/>
+    <w:rsid w:val="00300B4C"/>
+    <w:pPr>
+      <w:spacing w:after="0" w:line="240" w:lineRule="auto"/>
+    </w:pPr>
+    <w:tblPr>
+      <w:tblInd w:w="0" w:type="dxa"/>
+      <w:tblBorders>
+        <w:top w:val="single" w:sz="4" w:space="0" w:color="auto"/>
+        <w:left w:val="single" w:sz="4" w:space="0" w:color="auto"/>
+        <w:bottom w:val="single" w:sz="4" w:space="0" w:color="auto"/>
+        <w:right w:val="single" w:sz="4" w:space="0" w:color="auto"/>
+        <w:insideH w:val="single" w:sz="4" w:space="0" w:color="auto"/>
+        <w:insideV w:val="single" w:sz="4" w:space="0" w:color="auto"/>
+      </w:tblBorders>
+      <w:tblCellMar>
+        <w:top w:w="0" w:type="dxa"/>
+        <w:left w:w="108" w:type="dxa"/>
+        <w:bottom w:w="0" w:type="dxa"/>
+        <w:right w:w="108" w:type="dxa"/>
+      </w:tblCellMar>
+    </w:tblPr>
+  </w:style>
+  <w:style w:type="paragraph" w:styleId="FootnoteText">
+    <w:name w:val="footnote text"/>
+    <w:basedOn w:val="Normal"/>
+    <w:link w:val="FootnoteTextChar"/>
+    <w:uiPriority w:val="99"/>
+    <w:unhideWhenUsed/>
+    <w:rsid w:val="00FF5070"/>
+    <w:pPr>
+      <w:spacing w:after="0" w:line="240" w:lineRule="auto"/>
+    </w:pPr>
+    <w:rPr>
+      <w:sz w:val="24"/>
+      <w:szCs w:val="24"/>
+    </w:rPr>
+  </w:style>
+  <w:style w:type="character" w:customStyle="1" w:styleId="FootnoteTextChar">
+    <w:name w:val="Footnote Text Char"/>
+    <w:basedOn w:val="DefaultParagraphFont"/>
+    <w:link w:val="FootnoteText"/>
+    <w:uiPriority w:val="99"/>
+    <w:rsid w:val="00FF5070"/>
+    <w:rPr>
+      <w:sz w:val="24"/>
+      <w:szCs w:val="24"/>
+    </w:rPr>
+  </w:style>
+  <w:style w:type="character" w:styleId="FootnoteReference">
+    <w:name w:val="footnote reference"/>
+    <w:basedOn w:val="DefaultParagraphFont"/>
+    <w:uiPriority w:val="99"/>
+    <w:unhideWhenUsed/>
+    <w:rsid w:val="00FF5070"/>
+    <w:rPr>
+      <w:vertAlign w:val="superscript"/>
     </w:rPr>
   </w:style>
 </w:styles>
@@ -4904,11 +5708,11 @@
 </file>
 
 <file path=customXml/item1.xml><?xml version="1.0" encoding="utf-8"?>
-<b:Sources xmlns:b="http://schemas.openxmlformats.org/officeDocument/2006/bibliography" xmlns="http://schemas.openxmlformats.org/officeDocument/2006/bibliography" SelectedStyle="\APASixthEditionOfficeOnline.xsl" StyleName="APA" Version="6"/>
+<b:Sources xmlns:b="http://schemas.openxmlformats.org/officeDocument/2006/bibliography" xmlns="http://schemas.openxmlformats.org/officeDocument/2006/bibliography" SelectedStyle="/APA.XSL" StyleName="APA" Version="6"/>
 </file>
 
 <file path=customXml/itemProps1.xml><?xml version="1.0" encoding="utf-8"?>
-<ds:datastoreItem xmlns:ds="http://schemas.openxmlformats.org/officeDocument/2006/customXml" ds:itemID="{BD6E0C23-AD01-D54D-B7D0-458F812F5631}">
+<ds:datastoreItem xmlns:ds="http://schemas.openxmlformats.org/officeDocument/2006/customXml" ds:itemID="{43994CA8-0692-4740-9C15-634E7B6C1CFA}">
   <ds:schemaRefs>
     <ds:schemaRef ds:uri="http://schemas.openxmlformats.org/officeDocument/2006/bibliography"/>
   </ds:schemaRefs>

</xml_diff>

<commit_message>
Fixed types in table names
</commit_message>
<xml_diff>
--- a/report/report_seams_2018.docx
+++ b/report/report_seams_2018.docx
@@ -1,6 +1,6 @@
 
 <file path=word/document.xml><?xml version="1.0" encoding="utf-8"?>
-<w:document xmlns:wpc="http://schemas.microsoft.com/office/word/2010/wordprocessingCanvas" xmlns:mo="http://schemas.microsoft.com/office/mac/office/2008/main" xmlns:mc="http://schemas.openxmlformats.org/markup-compatibility/2006" xmlns:mv="urn:schemas-microsoft-com:mac:vml" xmlns:o="urn:schemas-microsoft-com:office:office" xmlns:r="http://schemas.openxmlformats.org/officeDocument/2006/relationships" xmlns:m="http://schemas.openxmlformats.org/officeDocument/2006/math" xmlns:v="urn:schemas-microsoft-com:vml" xmlns:wp14="http://schemas.microsoft.com/office/word/2010/wordprocessingDrawing" xmlns:wp="http://schemas.openxmlformats.org/drawingml/2006/wordprocessingDrawing" xmlns:w10="urn:schemas-microsoft-com:office:word" xmlns:w="http://schemas.openxmlformats.org/wordprocessingml/2006/main" xmlns:w14="http://schemas.microsoft.com/office/word/2010/wordml" xmlns:w15="http://schemas.microsoft.com/office/word/2012/wordml" xmlns:wpg="http://schemas.microsoft.com/office/word/2010/wordprocessingGroup" xmlns:wpi="http://schemas.microsoft.com/office/word/2010/wordprocessingInk" xmlns:wne="http://schemas.microsoft.com/office/word/2006/wordml" xmlns:wps="http://schemas.microsoft.com/office/word/2010/wordprocessingShape" mc:Ignorable="w14 w15 wp14">
+<w:document xmlns:wpc="http://schemas.microsoft.com/office/word/2010/wordprocessingCanvas" xmlns:cx="http://schemas.microsoft.com/office/drawing/2014/chartex" xmlns:cx1="http://schemas.microsoft.com/office/drawing/2015/9/8/chartex" xmlns:cx2="http://schemas.microsoft.com/office/drawing/2015/10/21/chartex" xmlns:cx3="http://schemas.microsoft.com/office/drawing/2016/5/9/chartex" xmlns:cx4="http://schemas.microsoft.com/office/drawing/2016/5/10/chartex" xmlns:cx5="http://schemas.microsoft.com/office/drawing/2016/5/11/chartex" xmlns:cx6="http://schemas.microsoft.com/office/drawing/2016/5/12/chartex" xmlns:cx7="http://schemas.microsoft.com/office/drawing/2016/5/13/chartex" xmlns:cx8="http://schemas.microsoft.com/office/drawing/2016/5/14/chartex" xmlns:mc="http://schemas.openxmlformats.org/markup-compatibility/2006" xmlns:aink="http://schemas.microsoft.com/office/drawing/2016/ink" xmlns:am3d="http://schemas.microsoft.com/office/drawing/2017/model3d" xmlns:o="urn:schemas-microsoft-com:office:office" xmlns:r="http://schemas.openxmlformats.org/officeDocument/2006/relationships" xmlns:m="http://schemas.openxmlformats.org/officeDocument/2006/math" xmlns:v="urn:schemas-microsoft-com:vml" xmlns:wp14="http://schemas.microsoft.com/office/word/2010/wordprocessingDrawing" xmlns:wp="http://schemas.openxmlformats.org/drawingml/2006/wordprocessingDrawing" xmlns:w10="urn:schemas-microsoft-com:office:word" xmlns:w="http://schemas.openxmlformats.org/wordprocessingml/2006/main" xmlns:w14="http://schemas.microsoft.com/office/word/2010/wordml" xmlns:w15="http://schemas.microsoft.com/office/word/2012/wordml" xmlns:w16cid="http://schemas.microsoft.com/office/word/2016/wordml/cid" xmlns:w16se="http://schemas.microsoft.com/office/word/2015/wordml/symex" xmlns:wpg="http://schemas.microsoft.com/office/word/2010/wordprocessingGroup" xmlns:wpi="http://schemas.microsoft.com/office/word/2010/wordprocessingInk" xmlns:wne="http://schemas.microsoft.com/office/word/2006/wordml" xmlns:wps="http://schemas.microsoft.com/office/word/2010/wordprocessingShape" mc:Ignorable="w14 w15 w16se w16cid wp14">
   <w:body>
     <w:p>
       <w:pPr>
@@ -177,13 +177,11 @@
         </w:p>
         <w:p>
           <w:pPr>
-            <w:pStyle w:val="TOC1"/>
+            <w:pStyle w:val="TOC2"/>
             <w:tabs>
-              <w:tab w:val="left" w:pos="440"/>
               <w:tab w:val="right" w:leader="dot" w:pos="9350"/>
             </w:tabs>
             <w:rPr>
-              <w:rFonts w:eastAsiaTheme="minorEastAsia"/>
               <w:noProof/>
             </w:rPr>
           </w:pPr>
@@ -196,37 +194,23 @@
           <w:r>
             <w:fldChar w:fldCharType="separate"/>
           </w:r>
-          <w:hyperlink w:anchor="_Toc505621023" w:history="1">
+          <w:hyperlink w:anchor="_Toc505867154" w:history="1">
             <w:r>
               <w:rPr>
                 <w:rStyle w:val="Hyperlink"/>
                 <w:noProof/>
               </w:rPr>
-              <w:t>1.</w:t>
-            </w:r>
-            <w:r>
-              <w:rPr>
-                <w:rFonts w:eastAsiaTheme="minorEastAsia"/>
-                <w:noProof/>
+              <w:t>Introduction</w:t>
+            </w:r>
+            <w:r>
+              <w:rPr>
+                <w:noProof/>
+                <w:webHidden/>
               </w:rPr>
               <w:tab/>
             </w:r>
             <w:r>
               <w:rPr>
-                <w:rStyle w:val="Hyperlink"/>
-                <w:noProof/>
-              </w:rPr>
-              <w:t>Introduction</w:t>
-            </w:r>
-            <w:r>
-              <w:rPr>
-                <w:noProof/>
-                <w:webHidden/>
-              </w:rPr>
-              <w:tab/>
-            </w:r>
-            <w:r>
-              <w:rPr>
                 <w:noProof/>
                 <w:webHidden/>
               </w:rPr>
@@ -237,7 +221,7 @@
                 <w:noProof/>
                 <w:webHidden/>
               </w:rPr>
-              <w:instrText xml:space="preserve"> PAGEREF _Toc505621023 \h </w:instrText>
+              <w:instrText xml:space="preserve"> PAGEREF _Toc505867154 \h </w:instrText>
             </w:r>
             <w:r>
               <w:rPr>
@@ -280,13 +264,13 @@
               <w:noProof/>
             </w:rPr>
           </w:pPr>
-          <w:hyperlink w:anchor="_Toc505621024" w:history="1">
+          <w:hyperlink w:anchor="_Toc505867155" w:history="1">
             <w:r>
               <w:rPr>
                 <w:rStyle w:val="Hyperlink"/>
                 <w:noProof/>
               </w:rPr>
-              <w:t>2.</w:t>
+              <w:t>1.</w:t>
             </w:r>
             <w:r>
               <w:rPr>
@@ -321,7 +305,7 @@
                 <w:noProof/>
                 <w:webHidden/>
               </w:rPr>
-              <w:instrText xml:space="preserve"> PAGEREF _Toc505621024 \h </w:instrText>
+              <w:instrText xml:space="preserve"> PAGEREF _Toc505867155 \h </w:instrText>
             </w:r>
             <w:r>
               <w:rPr>
@@ -364,13 +348,13 @@
               <w:noProof/>
             </w:rPr>
           </w:pPr>
-          <w:hyperlink w:anchor="_Toc505621025" w:history="1">
+          <w:hyperlink w:anchor="_Toc505867156" w:history="1">
             <w:r>
               <w:rPr>
                 <w:rStyle w:val="Hyperlink"/>
                 <w:noProof/>
               </w:rPr>
-              <w:t>3.</w:t>
+              <w:t>2.</w:t>
             </w:r>
             <w:r>
               <w:rPr>
@@ -405,7 +389,7 @@
                 <w:noProof/>
                 <w:webHidden/>
               </w:rPr>
-              <w:instrText xml:space="preserve"> PAGEREF _Toc505621025 \h </w:instrText>
+              <w:instrText xml:space="preserve"> PAGEREF _Toc505867156 \h </w:instrText>
             </w:r>
             <w:r>
               <w:rPr>
@@ -425,7 +409,7 @@
                 <w:noProof/>
                 <w:webHidden/>
               </w:rPr>
-              <w:t>3</w:t>
+              <w:t>4</w:t>
             </w:r>
             <w:r>
               <w:rPr>
@@ -448,13 +432,13 @@
               <w:noProof/>
             </w:rPr>
           </w:pPr>
-          <w:hyperlink w:anchor="_Toc505621026" w:history="1">
+          <w:hyperlink w:anchor="_Toc505867157" w:history="1">
             <w:r>
               <w:rPr>
                 <w:rStyle w:val="Hyperlink"/>
                 <w:noProof/>
               </w:rPr>
-              <w:t>4.</w:t>
+              <w:t>3.</w:t>
             </w:r>
             <w:r>
               <w:rPr>
@@ -468,7 +452,7 @@
                 <w:rStyle w:val="Hyperlink"/>
                 <w:noProof/>
               </w:rPr>
-              <w:t>Train and Test</w:t>
+              <w:t>Train and Testing</w:t>
             </w:r>
             <w:r>
               <w:rPr>
@@ -489,7 +473,7 @@
                 <w:noProof/>
                 <w:webHidden/>
               </w:rPr>
-              <w:instrText xml:space="preserve"> PAGEREF _Toc505621026 \h </w:instrText>
+              <w:instrText xml:space="preserve"> PAGEREF _Toc505867157 \h </w:instrText>
             </w:r>
             <w:r>
               <w:rPr>
@@ -509,7 +493,175 @@
                 <w:noProof/>
                 <w:webHidden/>
               </w:rPr>
-              <w:t>3</w:t>
+              <w:t>4</w:t>
+            </w:r>
+            <w:r>
+              <w:rPr>
+                <w:noProof/>
+                <w:webHidden/>
+              </w:rPr>
+              <w:fldChar w:fldCharType="end"/>
+            </w:r>
+          </w:hyperlink>
+        </w:p>
+        <w:p>
+          <w:pPr>
+            <w:pStyle w:val="TOC1"/>
+            <w:tabs>
+              <w:tab w:val="left" w:pos="660"/>
+              <w:tab w:val="right" w:leader="dot" w:pos="9350"/>
+            </w:tabs>
+            <w:rPr>
+              <w:rFonts w:eastAsiaTheme="minorEastAsia"/>
+              <w:noProof/>
+            </w:rPr>
+          </w:pPr>
+          <w:hyperlink w:anchor="_Toc505867158" w:history="1">
+            <w:r>
+              <w:rPr>
+                <w:rStyle w:val="Hyperlink"/>
+                <w:noProof/>
+              </w:rPr>
+              <w:t>3.1.</w:t>
+            </w:r>
+            <w:r>
+              <w:rPr>
+                <w:rFonts w:eastAsiaTheme="minorEastAsia"/>
+                <w:noProof/>
+              </w:rPr>
+              <w:tab/>
+            </w:r>
+            <w:r>
+              <w:rPr>
+                <w:rStyle w:val="Hyperlink"/>
+                <w:noProof/>
+              </w:rPr>
+              <w:t>Training with automatic feature selection</w:t>
+            </w:r>
+            <w:r>
+              <w:rPr>
+                <w:noProof/>
+                <w:webHidden/>
+              </w:rPr>
+              <w:tab/>
+            </w:r>
+            <w:r>
+              <w:rPr>
+                <w:noProof/>
+                <w:webHidden/>
+              </w:rPr>
+              <w:fldChar w:fldCharType="begin"/>
+            </w:r>
+            <w:r>
+              <w:rPr>
+                <w:noProof/>
+                <w:webHidden/>
+              </w:rPr>
+              <w:instrText xml:space="preserve"> PAGEREF _Toc505867158 \h </w:instrText>
+            </w:r>
+            <w:r>
+              <w:rPr>
+                <w:noProof/>
+                <w:webHidden/>
+              </w:rPr>
+            </w:r>
+            <w:r>
+              <w:rPr>
+                <w:noProof/>
+                <w:webHidden/>
+              </w:rPr>
+              <w:fldChar w:fldCharType="separate"/>
+            </w:r>
+            <w:r>
+              <w:rPr>
+                <w:noProof/>
+                <w:webHidden/>
+              </w:rPr>
+              <w:t>4</w:t>
+            </w:r>
+            <w:r>
+              <w:rPr>
+                <w:noProof/>
+                <w:webHidden/>
+              </w:rPr>
+              <w:fldChar w:fldCharType="end"/>
+            </w:r>
+          </w:hyperlink>
+        </w:p>
+        <w:p>
+          <w:pPr>
+            <w:pStyle w:val="TOC1"/>
+            <w:tabs>
+              <w:tab w:val="left" w:pos="660"/>
+              <w:tab w:val="right" w:leader="dot" w:pos="9350"/>
+            </w:tabs>
+            <w:rPr>
+              <w:rFonts w:eastAsiaTheme="minorEastAsia"/>
+              <w:noProof/>
+            </w:rPr>
+          </w:pPr>
+          <w:hyperlink w:anchor="_Toc505867159" w:history="1">
+            <w:r>
+              <w:rPr>
+                <w:rStyle w:val="Hyperlink"/>
+                <w:noProof/>
+              </w:rPr>
+              <w:t>3.2.</w:t>
+            </w:r>
+            <w:r>
+              <w:rPr>
+                <w:rFonts w:eastAsiaTheme="minorEastAsia"/>
+                <w:noProof/>
+              </w:rPr>
+              <w:tab/>
+            </w:r>
+            <w:r>
+              <w:rPr>
+                <w:rStyle w:val="Hyperlink"/>
+                <w:noProof/>
+              </w:rPr>
+              <w:t>Training with manual feature selection</w:t>
+            </w:r>
+            <w:r>
+              <w:rPr>
+                <w:noProof/>
+                <w:webHidden/>
+              </w:rPr>
+              <w:tab/>
+            </w:r>
+            <w:r>
+              <w:rPr>
+                <w:noProof/>
+                <w:webHidden/>
+              </w:rPr>
+              <w:fldChar w:fldCharType="begin"/>
+            </w:r>
+            <w:r>
+              <w:rPr>
+                <w:noProof/>
+                <w:webHidden/>
+              </w:rPr>
+              <w:instrText xml:space="preserve"> PAGEREF _Toc505867159 \h </w:instrText>
+            </w:r>
+            <w:r>
+              <w:rPr>
+                <w:noProof/>
+                <w:webHidden/>
+              </w:rPr>
+            </w:r>
+            <w:r>
+              <w:rPr>
+                <w:noProof/>
+                <w:webHidden/>
+              </w:rPr>
+              <w:fldChar w:fldCharType="separate"/>
+            </w:r>
+            <w:r>
+              <w:rPr>
+                <w:noProof/>
+                <w:webHidden/>
+              </w:rPr>
+              <w:t>5</w:t>
             </w:r>
             <w:r>
               <w:rPr>
@@ -532,13 +684,13 @@
               <w:noProof/>
             </w:rPr>
           </w:pPr>
-          <w:hyperlink w:anchor="_Toc505621027" w:history="1">
+          <w:hyperlink w:anchor="_Toc505867160" w:history="1">
             <w:r>
               <w:rPr>
                 <w:rStyle w:val="Hyperlink"/>
                 <w:noProof/>
               </w:rPr>
-              <w:t>5.</w:t>
+              <w:t>4.</w:t>
             </w:r>
             <w:r>
               <w:rPr>
@@ -552,7 +704,7 @@
                 <w:rStyle w:val="Hyperlink"/>
                 <w:noProof/>
               </w:rPr>
-              <w:t>Validate Prediction Model</w:t>
+              <w:t>Validate the Prediction Models</w:t>
             </w:r>
             <w:r>
               <w:rPr>
@@ -573,7 +725,7 @@
                 <w:noProof/>
                 <w:webHidden/>
               </w:rPr>
-              <w:instrText xml:space="preserve"> PAGEREF _Toc505621027 \h </w:instrText>
+              <w:instrText xml:space="preserve"> PAGEREF _Toc505867160 \h </w:instrText>
             </w:r>
             <w:r>
               <w:rPr>
@@ -593,7 +745,7 @@
                 <w:noProof/>
                 <w:webHidden/>
               </w:rPr>
-              <w:t>4</w:t>
+              <w:t>6</w:t>
             </w:r>
             <w:r>
               <w:rPr>
@@ -616,13 +768,13 @@
               <w:noProof/>
             </w:rPr>
           </w:pPr>
-          <w:hyperlink w:anchor="_Toc505621028" w:history="1">
+          <w:hyperlink w:anchor="_Toc505867161" w:history="1">
             <w:r>
               <w:rPr>
                 <w:rStyle w:val="Hyperlink"/>
                 <w:noProof/>
               </w:rPr>
-              <w:t>6.</w:t>
+              <w:t>5.</w:t>
             </w:r>
             <w:r>
               <w:rPr>
@@ -636,7 +788,7 @@
                 <w:rStyle w:val="Hyperlink"/>
                 <w:noProof/>
               </w:rPr>
-              <w:t>Export Prediction Model to pmml</w:t>
+              <w:t>Export Prediction Model to pmml (prediction modeling markup language)</w:t>
             </w:r>
             <w:r>
               <w:rPr>
@@ -657,7 +809,7 @@
                 <w:noProof/>
                 <w:webHidden/>
               </w:rPr>
-              <w:instrText xml:space="preserve"> PAGEREF _Toc505621028 \h </w:instrText>
+              <w:instrText xml:space="preserve"> PAGEREF _Toc505867161 \h </w:instrText>
             </w:r>
             <w:r>
               <w:rPr>
@@ -677,7 +829,7 @@
                 <w:noProof/>
                 <w:webHidden/>
               </w:rPr>
-              <w:t>4</w:t>
+              <w:t>7</w:t>
             </w:r>
             <w:r>
               <w:rPr>
@@ -700,13 +852,13 @@
               <w:noProof/>
             </w:rPr>
           </w:pPr>
-          <w:hyperlink w:anchor="_Toc505621029" w:history="1">
+          <w:hyperlink w:anchor="_Toc505867162" w:history="1">
             <w:r>
               <w:rPr>
                 <w:rStyle w:val="Hyperlink"/>
                 <w:noProof/>
               </w:rPr>
-              <w:t>7.</w:t>
+              <w:t>6.</w:t>
             </w:r>
             <w:r>
               <w:rPr>
@@ -741,7 +893,7 @@
                 <w:noProof/>
                 <w:webHidden/>
               </w:rPr>
-              <w:instrText xml:space="preserve"> PAGEREF _Toc505621029 \h </w:instrText>
+              <w:instrText xml:space="preserve"> PAGEREF _Toc505867162 \h </w:instrText>
             </w:r>
             <w:r>
               <w:rPr>
@@ -761,7 +913,7 @@
                 <w:noProof/>
                 <w:webHidden/>
               </w:rPr>
-              <w:t>4</w:t>
+              <w:t>7</w:t>
             </w:r>
             <w:r>
               <w:rPr>
@@ -784,13 +936,13 @@
               <w:noProof/>
             </w:rPr>
           </w:pPr>
-          <w:hyperlink w:anchor="_Toc505621030" w:history="1">
+          <w:hyperlink w:anchor="_Toc505867163" w:history="1">
             <w:r>
               <w:rPr>
                 <w:rStyle w:val="Hyperlink"/>
                 <w:noProof/>
               </w:rPr>
-              <w:t>8.</w:t>
+              <w:t>7.</w:t>
             </w:r>
             <w:r>
               <w:rPr>
@@ -825,7 +977,7 @@
                 <w:noProof/>
                 <w:webHidden/>
               </w:rPr>
-              <w:instrText xml:space="preserve"> PAGEREF _Toc505621030 \h </w:instrText>
+              <w:instrText xml:space="preserve"> PAGEREF _Toc505867163 \h </w:instrText>
             </w:r>
             <w:r>
               <w:rPr>
@@ -845,7 +997,7 @@
                 <w:noProof/>
                 <w:webHidden/>
               </w:rPr>
-              <w:t>4</w:t>
+              <w:t>7</w:t>
             </w:r>
             <w:r>
               <w:rPr>
@@ -868,13 +1020,13 @@
               <w:noProof/>
             </w:rPr>
           </w:pPr>
-          <w:hyperlink w:anchor="_Toc505621031" w:history="1">
+          <w:hyperlink w:anchor="_Toc505867164" w:history="1">
             <w:r>
               <w:rPr>
                 <w:rStyle w:val="Hyperlink"/>
                 <w:noProof/>
               </w:rPr>
-              <w:t>8.1.</w:t>
+              <w:t>7.1.</w:t>
             </w:r>
             <w:r>
               <w:rPr>
@@ -909,7 +1061,7 @@
                 <w:noProof/>
                 <w:webHidden/>
               </w:rPr>
-              <w:instrText xml:space="preserve"> PAGEREF _Toc505621031 \h </w:instrText>
+              <w:instrText xml:space="preserve"> PAGEREF _Toc505867164 \h </w:instrText>
             </w:r>
             <w:r>
               <w:rPr>
@@ -929,7 +1081,7 @@
                 <w:noProof/>
                 <w:webHidden/>
               </w:rPr>
-              <w:t>5</w:t>
+              <w:t>7</w:t>
             </w:r>
             <w:r>
               <w:rPr>
@@ -952,13 +1104,13 @@
               <w:noProof/>
             </w:rPr>
           </w:pPr>
-          <w:hyperlink w:anchor="_Toc505621032" w:history="1">
+          <w:hyperlink w:anchor="_Toc505867165" w:history="1">
             <w:r>
               <w:rPr>
                 <w:rStyle w:val="Hyperlink"/>
                 <w:noProof/>
               </w:rPr>
-              <w:t>8.1.1.</w:t>
+              <w:t>7.1.1.</w:t>
             </w:r>
             <w:r>
               <w:rPr>
@@ -993,7 +1145,7 @@
                 <w:noProof/>
                 <w:webHidden/>
               </w:rPr>
-              <w:instrText xml:space="preserve"> PAGEREF _Toc505621032 \h </w:instrText>
+              <w:instrText xml:space="preserve"> PAGEREF _Toc505867165 \h </w:instrText>
             </w:r>
             <w:r>
               <w:rPr>
@@ -1013,7 +1165,7 @@
                 <w:noProof/>
                 <w:webHidden/>
               </w:rPr>
-              <w:t>5</w:t>
+              <w:t>7</w:t>
             </w:r>
             <w:r>
               <w:rPr>
@@ -1036,13 +1188,13 @@
               <w:noProof/>
             </w:rPr>
           </w:pPr>
-          <w:hyperlink w:anchor="_Toc505621033" w:history="1">
+          <w:hyperlink w:anchor="_Toc505867166" w:history="1">
             <w:r>
               <w:rPr>
                 <w:rStyle w:val="Hyperlink"/>
                 <w:noProof/>
               </w:rPr>
-              <w:t>8.2.</w:t>
+              <w:t>7.2.</w:t>
             </w:r>
             <w:r>
               <w:rPr>
@@ -1077,7 +1229,7 @@
                 <w:noProof/>
                 <w:webHidden/>
               </w:rPr>
-              <w:instrText xml:space="preserve"> PAGEREF _Toc505621033 \h </w:instrText>
+              <w:instrText xml:space="preserve"> PAGEREF _Toc505867166 \h </w:instrText>
             </w:r>
             <w:r>
               <w:rPr>
@@ -1097,7 +1249,76 @@
                 <w:noProof/>
                 <w:webHidden/>
               </w:rPr>
-              <w:t>6</w:t>
+              <w:t>8</w:t>
+            </w:r>
+            <w:r>
+              <w:rPr>
+                <w:noProof/>
+                <w:webHidden/>
+              </w:rPr>
+              <w:fldChar w:fldCharType="end"/>
+            </w:r>
+          </w:hyperlink>
+        </w:p>
+        <w:p>
+          <w:pPr>
+            <w:pStyle w:val="TOC1"/>
+            <w:tabs>
+              <w:tab w:val="right" w:leader="dot" w:pos="9350"/>
+            </w:tabs>
+            <w:rPr>
+              <w:rFonts w:eastAsiaTheme="minorEastAsia"/>
+              <w:noProof/>
+            </w:rPr>
+          </w:pPr>
+          <w:hyperlink w:anchor="_Toc505867167" w:history="1">
+            <w:r>
+              <w:rPr>
+                <w:rStyle w:val="Hyperlink"/>
+                <w:noProof/>
+              </w:rPr>
+              <w:t>Bibliography</w:t>
+            </w:r>
+            <w:r>
+              <w:rPr>
+                <w:noProof/>
+                <w:webHidden/>
+              </w:rPr>
+              <w:tab/>
+            </w:r>
+            <w:r>
+              <w:rPr>
+                <w:noProof/>
+                <w:webHidden/>
+              </w:rPr>
+              <w:fldChar w:fldCharType="begin"/>
+            </w:r>
+            <w:r>
+              <w:rPr>
+                <w:noProof/>
+                <w:webHidden/>
+              </w:rPr>
+              <w:instrText xml:space="preserve"> PAGEREF _Toc505867167 \h </w:instrText>
+            </w:r>
+            <w:r>
+              <w:rPr>
+                <w:noProof/>
+                <w:webHidden/>
+              </w:rPr>
+            </w:r>
+            <w:r>
+              <w:rPr>
+                <w:noProof/>
+                <w:webHidden/>
+              </w:rPr>
+              <w:fldChar w:fldCharType="separate"/>
+            </w:r>
+            <w:r>
+              <w:rPr>
+                <w:noProof/>
+                <w:webHidden/>
+              </w:rPr>
+              <w:t>12</w:t>
             </w:r>
             <w:r>
               <w:rPr>
@@ -1121,12 +1342,15 @@
       </w:sdtContent>
     </w:sdt>
     <w:p/>
+    <w:p>
+      <w:bookmarkStart w:id="0" w:name="_GoBack"/>
+      <w:bookmarkEnd w:id="0"/>
+    </w:p>
     <w:p/>
     <w:p/>
     <w:p/>
     <w:p/>
     <w:p/>
-    <w:p/>
     <w:p>
       <w:r>
         <w:br w:type="page"/>
@@ -1139,7 +1363,7 @@
           <w:sz w:val="32"/>
         </w:rPr>
       </w:pPr>
-      <w:bookmarkStart w:id="0" w:name="_Toc505621023"/>
+      <w:bookmarkStart w:id="1" w:name="_Toc505867154"/>
       <w:r>
         <w:rPr>
           <w:sz w:val="32"/>
@@ -1147,7 +1371,7 @@
         <w:lastRenderedPageBreak/>
         <w:t>Introduction</w:t>
       </w:r>
-      <w:bookmarkEnd w:id="0"/>
+      <w:bookmarkEnd w:id="1"/>
     </w:p>
     <w:p>
       <w:r>
@@ -1159,17 +1383,30 @@
       <w:r>
         <w:t xml:space="preserve">The steps we followed are depicted in </w:t>
       </w:r>
-      <w:fldSimple w:instr=" REF _Ref505100919 ">
-        <w:r>
-          <w:t xml:space="preserve">Figure </w:t>
-        </w:r>
-        <w:r>
-          <w:rPr>
-            <w:noProof/>
-          </w:rPr>
-          <w:t>1</w:t>
-        </w:r>
-      </w:fldSimple>
+      <w:r>
+        <w:fldChar w:fldCharType="begin"/>
+      </w:r>
+      <w:r>
+        <w:instrText xml:space="preserve"> REF _Ref505100919 </w:instrText>
+      </w:r>
+      <w:r>
+        <w:fldChar w:fldCharType="separate"/>
+      </w:r>
+      <w:r>
+        <w:t xml:space="preserve">Figure </w:t>
+      </w:r>
+      <w:r>
+        <w:rPr>
+          <w:noProof/>
+        </w:rPr>
+        <w:t>1</w:t>
+      </w:r>
+      <w:r>
+        <w:rPr>
+          <w:noProof/>
+        </w:rPr>
+        <w:fldChar w:fldCharType="end"/>
+      </w:r>
       <w:r>
         <w:t>.</w:t>
       </w:r>
@@ -1180,7 +1417,6 @@
         <w:keepNext/>
         <w:jc w:val="center"/>
       </w:pPr>
-      <w:bookmarkStart w:id="1" w:name="_GoBack"/>
       <w:r>
         <w:rPr>
           <w:noProof/>
@@ -1201,7 +1437,7 @@
                     <pic:cNvPicPr/>
                   </pic:nvPicPr>
                   <pic:blipFill>
-                    <a:blip r:embed="rId8">
+                    <a:blip r:embed="rId8" cstate="print">
                       <a:extLst>
                         <a:ext uri="{28A0092B-C50C-407E-A947-70E740481C1C}">
                           <a14:useLocalDpi xmlns:a14="http://schemas.microsoft.com/office/drawing/2010/main" val="0"/>
@@ -1227,7 +1463,6 @@
           </wp:inline>
         </w:drawing>
       </w:r>
-      <w:bookmarkEnd w:id="1"/>
     </w:p>
     <w:p>
       <w:pPr>
@@ -1238,14 +1473,27 @@
       <w:r>
         <w:t xml:space="preserve">Figure </w:t>
       </w:r>
-      <w:fldSimple w:instr=" SEQ Figure \* ARABIC ">
-        <w:r>
-          <w:rPr>
-            <w:noProof/>
-          </w:rPr>
-          <w:t>1</w:t>
-        </w:r>
-      </w:fldSimple>
+      <w:r>
+        <w:fldChar w:fldCharType="begin"/>
+      </w:r>
+      <w:r>
+        <w:instrText xml:space="preserve"> SEQ Figure \* ARABIC </w:instrText>
+      </w:r>
+      <w:r>
+        <w:fldChar w:fldCharType="separate"/>
+      </w:r>
+      <w:r>
+        <w:rPr>
+          <w:noProof/>
+        </w:rPr>
+        <w:t>1</w:t>
+      </w:r>
+      <w:r>
+        <w:rPr>
+          <w:noProof/>
+        </w:rPr>
+        <w:fldChar w:fldCharType="end"/>
+      </w:r>
       <w:bookmarkEnd w:id="2"/>
       <w:r>
         <w:t xml:space="preserve"> Methodology</w:t>
@@ -1276,7 +1524,7 @@
           <w:numId w:val="2"/>
         </w:numPr>
       </w:pPr>
-      <w:bookmarkStart w:id="3" w:name="_Toc505621024"/>
+      <w:bookmarkStart w:id="3" w:name="_Toc505867155"/>
       <w:r>
         <w:t>Inject Failures</w:t>
       </w:r>
@@ -1774,7 +2022,6 @@
       <w:r>
         <w:t xml:space="preserve"> is a trace with a certain number of cycles with different failure group sizes generated based on</w:t>
       </w:r>
-      <w:bookmarkStart w:id="5" w:name="_Toc505621025"/>
       <w:r>
         <w:t xml:space="preserve"> </w:t>
       </w:r>
@@ -1840,6 +2087,7 @@
           <w:numId w:val="2"/>
         </w:numPr>
       </w:pPr>
+      <w:bookmarkStart w:id="5" w:name="_Toc505867156"/>
       <w:r>
         <w:lastRenderedPageBreak/>
         <w:t>Generate Data</w:t>
@@ -1899,7 +2147,15 @@
         <w:t xml:space="preserve"> the ground truth for different analytical utility functions</w:t>
       </w:r>
       <w:r>
-        <w:t xml:space="preserve"> ( i.e. linear, saturating, discontinuous, and combined</w:t>
+        <w:t xml:space="preserve"> </w:t>
+      </w:r>
+      <w:proofErr w:type="gramStart"/>
+      <w:r>
+        <w:t>( i.e.</w:t>
+      </w:r>
+      <w:proofErr w:type="gramEnd"/>
+      <w:r>
+        <w:t xml:space="preserve"> linear, saturating, discontinuous, and combined</w:t>
       </w:r>
       <w:r>
         <w:t>. The second step produced a predicted ranking</w:t>
@@ -1949,7 +2205,7 @@
           <w:numId w:val="2"/>
         </w:numPr>
       </w:pPr>
-      <w:bookmarkStart w:id="6" w:name="_Toc505621026"/>
+      <w:bookmarkStart w:id="6" w:name="_Toc505867157"/>
       <w:r>
         <w:t>Tr</w:t>
       </w:r>
@@ -1957,9 +2213,26 @@
         <w:t>ain</w:t>
       </w:r>
       <w:r>
-        <w:t xml:space="preserve"> and Test</w:t>
+        <w:t xml:space="preserve"> and Tes</w:t>
+      </w:r>
+      <w:r>
+        <w:t>ting</w:t>
       </w:r>
       <w:bookmarkEnd w:id="6"/>
+    </w:p>
+    <w:p>
+      <w:pPr>
+        <w:pStyle w:val="Heading1"/>
+        <w:numPr>
+          <w:ilvl w:val="1"/>
+          <w:numId w:val="2"/>
+        </w:numPr>
+      </w:pPr>
+      <w:bookmarkStart w:id="7" w:name="_Toc505867158"/>
+      <w:r>
+        <w:t>Training with automatic feature selection</w:t>
+      </w:r>
+      <w:bookmarkEnd w:id="7"/>
     </w:p>
     <w:p>
       <w:pPr>
@@ -2014,7 +2287,34 @@
         <w:ind w:left="360"/>
       </w:pPr>
       <w:r>
-        <w:t xml:space="preserve">To validate the results from training, we make different splits of the original dataset:70/30, 80/20, 90/10. Below we present the results of training with these splits. The validation results are </w:t>
+        <w:t xml:space="preserve">To validate the results from training, we make different splits of the original dataset:70/30, 80/20, 90/10. </w:t>
+      </w:r>
+      <w:r>
+        <w:t xml:space="preserve">On </w:t>
+      </w:r>
+      <w:r>
+        <w:fldChar w:fldCharType="begin"/>
+      </w:r>
+      <w:r>
+        <w:instrText xml:space="preserve"> REF _Ref505640312 \h </w:instrText>
+      </w:r>
+      <w:r>
+        <w:fldChar w:fldCharType="separate"/>
+      </w:r>
+      <w:r>
+        <w:t xml:space="preserve">Table </w:t>
+      </w:r>
+      <w:r>
+        <w:rPr>
+          <w:noProof/>
+        </w:rPr>
+        <w:t>2</w:t>
+      </w:r>
+      <w:r>
+        <w:fldChar w:fldCharType="end"/>
+      </w:r>
+      <w:r>
+        <w:t xml:space="preserve"> we present the results of training with these splits. The validation results are </w:t>
       </w:r>
     </w:p>
     <w:p>
@@ -2044,19 +2344,32 @@
         <w:pStyle w:val="Caption"/>
         <w:keepNext/>
       </w:pPr>
-      <w:bookmarkStart w:id="7" w:name="_Ref505640312"/>
+      <w:bookmarkStart w:id="8" w:name="_Ref505640312"/>
       <w:r>
         <w:t xml:space="preserve">Table </w:t>
       </w:r>
-      <w:fldSimple w:instr=" SEQ Table \* ARABIC ">
-        <w:r>
-          <w:rPr>
-            <w:noProof/>
-          </w:rPr>
-          <w:t>2</w:t>
-        </w:r>
-      </w:fldSimple>
-      <w:bookmarkEnd w:id="7"/>
+      <w:r>
+        <w:fldChar w:fldCharType="begin"/>
+      </w:r>
+      <w:r>
+        <w:instrText xml:space="preserve"> SEQ Table \* ARABIC </w:instrText>
+      </w:r>
+      <w:r>
+        <w:fldChar w:fldCharType="separate"/>
+      </w:r>
+      <w:r>
+        <w:rPr>
+          <w:noProof/>
+        </w:rPr>
+        <w:t>2</w:t>
+      </w:r>
+      <w:r>
+        <w:rPr>
+          <w:noProof/>
+        </w:rPr>
+        <w:fldChar w:fldCharType="end"/>
+      </w:r>
+      <w:bookmarkEnd w:id="8"/>
       <w:r>
         <w:t>- Training (RMSE) and Validation (MAPD) for different configurations</w:t>
       </w:r>
@@ -2120,15 +2433,274 @@
       <w:pPr>
         <w:pStyle w:val="Heading1"/>
         <w:numPr>
+          <w:ilvl w:val="1"/>
+          <w:numId w:val="2"/>
+        </w:numPr>
+      </w:pPr>
+      <w:bookmarkStart w:id="9" w:name="_Toc505867159"/>
+      <w:r>
+        <w:t xml:space="preserve">Training with </w:t>
+      </w:r>
+      <w:r>
+        <w:t xml:space="preserve">manual </w:t>
+      </w:r>
+      <w:r>
+        <w:t>feature selection</w:t>
+      </w:r>
+      <w:bookmarkEnd w:id="9"/>
+    </w:p>
+    <w:p>
+      <w:pPr>
+        <w:ind w:left="360"/>
+      </w:pPr>
+      <w:r>
+        <w:t xml:space="preserve">Although the decision trees already perform feature selection, we wanted to know the gain of training the model only with the optimal features (i.e., the ones that were used to produce the ground truth).  </w:t>
+      </w:r>
+      <w:r>
+        <w:t>From</w:t>
+      </w:r>
+      <w:r>
+        <w:t xml:space="preserve"> </w:t>
+      </w:r>
+      <w:r>
+        <w:fldChar w:fldCharType="begin"/>
+      </w:r>
+      <w:r>
+        <w:instrText xml:space="preserve"> REF _Ref505866682 \h </w:instrText>
+      </w:r>
+      <w:r>
+        <w:fldChar w:fldCharType="separate"/>
+      </w:r>
+      <w:r>
+        <w:t xml:space="preserve">Table </w:t>
+      </w:r>
+      <w:r>
+        <w:rPr>
+          <w:noProof/>
+        </w:rPr>
+        <w:t>3</w:t>
+      </w:r>
+      <w:r>
+        <w:fldChar w:fldCharType="end"/>
+      </w:r>
+      <w:r>
+        <w:t xml:space="preserve">, </w:t>
+      </w:r>
+      <w:r>
+        <w:t xml:space="preserve">we can see </w:t>
+      </w:r>
+      <w:r>
+        <w:t xml:space="preserve">gains of 50%. However, since the MAPD is so low, in absolute number the gain is the below 1%. The exception is Discontinuous 1K, which presented 10% gain. </w:t>
+      </w:r>
+    </w:p>
+    <w:p>
+      <w:pPr>
+        <w:ind w:left="360"/>
+      </w:pPr>
+      <w:r>
+        <w:lastRenderedPageBreak/>
+        <w:t>Based on these overall results, we decided to not invest in a feature selection approach (e.g., forward selection).</w:t>
+      </w:r>
+      <w:r>
+        <w:t xml:space="preserve"> Note that this might not be the case for systems with dozens or hundreds of features.</w:t>
+      </w:r>
+    </w:p>
+    <w:p>
+      <w:pPr>
+        <w:pStyle w:val="Caption"/>
+        <w:keepNext/>
+        <w:ind w:firstLine="360"/>
+      </w:pPr>
+      <w:bookmarkStart w:id="10" w:name="_Ref505866682"/>
+      <w:r>
+        <w:t xml:space="preserve">Table </w:t>
+      </w:r>
+      <w:r>
+        <w:fldChar w:fldCharType="begin"/>
+      </w:r>
+      <w:r>
+        <w:instrText xml:space="preserve"> SEQ Table \* ARABIC </w:instrText>
+      </w:r>
+      <w:r>
+        <w:fldChar w:fldCharType="separate"/>
+      </w:r>
+      <w:r>
+        <w:rPr>
+          <w:noProof/>
+        </w:rPr>
+        <w:t>3</w:t>
+      </w:r>
+      <w:r>
+        <w:fldChar w:fldCharType="end"/>
+      </w:r>
+      <w:bookmarkEnd w:id="10"/>
+      <w:r>
+        <w:t xml:space="preserve"> - Results from</w:t>
+      </w:r>
+      <w:r>
+        <w:t xml:space="preserve"> manually</w:t>
+      </w:r>
+      <w:r>
+        <w:t xml:space="preserve"> selecting </w:t>
+      </w:r>
+      <w:r>
+        <w:t xml:space="preserve">the </w:t>
+      </w:r>
+      <w:r>
+        <w:t>features before training the model</w:t>
+      </w:r>
+    </w:p>
+    <w:p>
+      <w:pPr>
+        <w:ind w:left="360"/>
+      </w:pPr>
+      <w:r>
+        <w:drawing>
+          <wp:inline distT="0" distB="0" distL="0" distR="0" wp14:anchorId="47A1891F" wp14:editId="57C99782">
+            <wp:extent cx="8229600" cy="1570870"/>
+            <wp:effectExtent l="0" t="0" r="0" b="0"/>
+            <wp:docPr id="6" name="Picture 6"/>
+            <wp:cNvGraphicFramePr>
+              <a:graphicFrameLocks xmlns:a="http://schemas.openxmlformats.org/drawingml/2006/main" noChangeAspect="1"/>
+            </wp:cNvGraphicFramePr>
+            <a:graphic xmlns:a="http://schemas.openxmlformats.org/drawingml/2006/main">
+              <a:graphicData uri="http://schemas.openxmlformats.org/drawingml/2006/picture">
+                <pic:pic xmlns:pic="http://schemas.openxmlformats.org/drawingml/2006/picture">
+                  <pic:nvPicPr>
+                    <pic:cNvPr id="0" name="Picture 2"/>
+                    <pic:cNvPicPr>
+                      <a:picLocks noChangeAspect="1" noChangeArrowheads="1"/>
+                    </pic:cNvPicPr>
+                  </pic:nvPicPr>
+                  <pic:blipFill>
+                    <a:blip r:embed="rId11" cstate="print">
+                      <a:extLst>
+                        <a:ext uri="{28A0092B-C50C-407E-A947-70E740481C1C}">
+                          <a14:useLocalDpi xmlns:a14="http://schemas.microsoft.com/office/drawing/2010/main" val="0"/>
+                        </a:ext>
+                      </a:extLst>
+                    </a:blip>
+                    <a:srcRect/>
+                    <a:stretch>
+                      <a:fillRect/>
+                    </a:stretch>
+                  </pic:blipFill>
+                  <pic:spPr bwMode="auto">
+                    <a:xfrm>
+                      <a:off x="0" y="0"/>
+                      <a:ext cx="8229600" cy="1570870"/>
+                    </a:xfrm>
+                    <a:prstGeom prst="rect">
+                      <a:avLst/>
+                    </a:prstGeom>
+                    <a:noFill/>
+                    <a:ln>
+                      <a:noFill/>
+                    </a:ln>
+                  </pic:spPr>
+                </pic:pic>
+              </a:graphicData>
+            </a:graphic>
+          </wp:inline>
+        </w:drawing>
+      </w:r>
+    </w:p>
+    <w:p>
+      <w:pPr>
+        <w:pStyle w:val="Heading1"/>
+        <w:ind w:left="360"/>
+      </w:pPr>
+    </w:p>
+    <w:p>
+      <w:pPr>
+        <w:pStyle w:val="Heading1"/>
+        <w:numPr>
           <w:ilvl w:val="0"/>
           <w:numId w:val="2"/>
         </w:numPr>
       </w:pPr>
-      <w:bookmarkStart w:id="8" w:name="_Toc505621027"/>
-      <w:r>
-        <w:t>Validate Prediction Model</w:t>
-      </w:r>
-      <w:bookmarkEnd w:id="8"/>
+      <w:bookmarkStart w:id="11" w:name="_Toc505867160"/>
+      <w:r>
+        <w:t xml:space="preserve">Validate </w:t>
+      </w:r>
+      <w:r>
+        <w:t xml:space="preserve">the </w:t>
+      </w:r>
+      <w:r>
+        <w:t>Prediction Model</w:t>
+      </w:r>
+      <w:r>
+        <w:t>s</w:t>
+      </w:r>
+      <w:bookmarkEnd w:id="11"/>
+    </w:p>
+    <w:p>
+      <w:r>
+        <w:t>Validation consisted in</w:t>
+      </w:r>
+      <w:r>
+        <w:t xml:space="preserve"> evaluating the prediction error for </w:t>
+      </w:r>
+      <w:r>
+        <w:t xml:space="preserve">the </w:t>
+      </w:r>
+      <w:r>
+        <w:t xml:space="preserve">data that was not used during training. </w:t>
+      </w:r>
+      <w:r>
+        <w:t xml:space="preserve">Column MAPD_% in </w:t>
+      </w:r>
+      <w:r>
+        <w:fldChar w:fldCharType="begin"/>
+      </w:r>
+      <w:r>
+        <w:instrText xml:space="preserve"> REF _Ref505640312 \h </w:instrText>
+      </w:r>
+      <w:r>
+        <w:fldChar w:fldCharType="separate"/>
+      </w:r>
+      <w:r>
+        <w:t xml:space="preserve">Table </w:t>
+      </w:r>
+      <w:r>
+        <w:rPr>
+          <w:noProof/>
+        </w:rPr>
+        <w:t>2</w:t>
+      </w:r>
+      <w:r>
+        <w:fldChar w:fldCharType="end"/>
+      </w:r>
+      <w:r>
+        <w:t xml:space="preserve"> shows</w:t>
+      </w:r>
+      <w:r>
+        <w:t xml:space="preserve"> </w:t>
+      </w:r>
+      <w:r>
+        <w:t>t</w:t>
+      </w:r>
+      <w:r>
+        <w:t>he results of validating the prediction models using 30%, 20%, and 10% of the original data.</w:t>
+      </w:r>
+      <w:r>
+        <w:t xml:space="preserve"> W</w:t>
+      </w:r>
+      <w:r>
+        <w:t>e</w:t>
+      </w:r>
+      <w:r>
+        <w:t xml:space="preserve"> can see that even though 90/10 split shows lower MAPD (mean</w:t>
+      </w:r>
+      <w:r>
+        <w:t xml:space="preserve"> absolute</w:t>
+      </w:r>
+      <w:r>
+        <w:t xml:space="preserve"> </w:t>
+      </w:r>
+      <w:r>
+        <w:t>percentage deviation), the difference is very small (less than 1%). To be pessimistic, we decided to use the 70/30 split (larger prediction error).</w:t>
+      </w:r>
     </w:p>
     <w:p>
       <w:pPr>
@@ -2139,72 +2711,6 @@
           <w:docGrid w:linePitch="360"/>
         </w:sectPr>
       </w:pPr>
-      <w:r>
-        <w:t>Validation consisted in</w:t>
-      </w:r>
-      <w:r>
-        <w:t xml:space="preserve"> evaluating the prediction error for </w:t>
-      </w:r>
-      <w:r>
-        <w:t xml:space="preserve">the </w:t>
-      </w:r>
-      <w:r>
-        <w:t xml:space="preserve">data that was not used during training. </w:t>
-      </w:r>
-      <w:r>
-        <w:t xml:space="preserve">Column MAPD_% in </w:t>
-      </w:r>
-      <w:r>
-        <w:fldChar w:fldCharType="begin"/>
-      </w:r>
-      <w:r>
-        <w:instrText xml:space="preserve"> REF _Ref505640312 \h </w:instrText>
-      </w:r>
-      <w:r>
-        <w:fldChar w:fldCharType="separate"/>
-      </w:r>
-      <w:r>
-        <w:t xml:space="preserve">Table </w:t>
-      </w:r>
-      <w:r>
-        <w:rPr>
-          <w:noProof/>
-        </w:rPr>
-        <w:t>1</w:t>
-      </w:r>
-      <w:r>
-        <w:fldChar w:fldCharType="end"/>
-      </w:r>
-      <w:r>
-        <w:t xml:space="preserve"> shows</w:t>
-      </w:r>
-      <w:r>
-        <w:t xml:space="preserve"> </w:t>
-      </w:r>
-      <w:r>
-        <w:t>t</w:t>
-      </w:r>
-      <w:r>
-        <w:t>he results of validating the prediction models using 30%, 20%, and 10% of the original data.</w:t>
-      </w:r>
-      <w:r>
-        <w:t xml:space="preserve"> W</w:t>
-      </w:r>
-      <w:r>
-        <w:t>e</w:t>
-      </w:r>
-      <w:r>
-        <w:t xml:space="preserve"> can see that even though 90/10 split shows lower MAPD (mean</w:t>
-      </w:r>
-      <w:r>
-        <w:t xml:space="preserve"> absolute</w:t>
-      </w:r>
-      <w:r>
-        <w:t xml:space="preserve"> </w:t>
-      </w:r>
-      <w:r>
-        <w:t>percentage deviation), the difference is very small (less than 1%). To be pessimistic, we decided to use the 70/30 split (larger prediction error).</w:t>
-      </w:r>
     </w:p>
     <w:p/>
     <w:p>
@@ -2215,7 +2721,7 @@
           <w:numId w:val="2"/>
         </w:numPr>
       </w:pPr>
-      <w:bookmarkStart w:id="9" w:name="_Toc505621028"/>
+      <w:bookmarkStart w:id="12" w:name="_Toc505867161"/>
       <w:r>
         <w:t xml:space="preserve">Export Prediction Model to </w:t>
       </w:r>
@@ -2223,11 +2729,11 @@
       <w:r>
         <w:t>pmml</w:t>
       </w:r>
-      <w:bookmarkEnd w:id="9"/>
       <w:proofErr w:type="spellEnd"/>
       <w:r>
         <w:t xml:space="preserve"> (prediction modeling markup language)</w:t>
       </w:r>
+      <w:bookmarkEnd w:id="12"/>
     </w:p>
     <w:p>
       <w:r>
@@ -2285,7 +2791,7 @@
                     </pic:cNvPicPr>
                   </pic:nvPicPr>
                   <pic:blipFill>
-                    <a:blip r:embed="rId11">
+                    <a:blip r:embed="rId12">
                       <a:extLst>
                         <a:ext uri="{28A0092B-C50C-407E-A947-70E740481C1C}">
                           <a14:useLocalDpi xmlns:a14="http://schemas.microsoft.com/office/drawing/2010/main" val="0"/>
@@ -2319,19 +2825,32 @@
         <w:pStyle w:val="Caption"/>
         <w:jc w:val="center"/>
       </w:pPr>
-      <w:bookmarkStart w:id="10" w:name="_Ref505197165"/>
+      <w:bookmarkStart w:id="13" w:name="_Ref505197165"/>
       <w:r>
         <w:t xml:space="preserve">Figure </w:t>
       </w:r>
-      <w:fldSimple w:instr=" SEQ Figure \* ARABIC ">
-        <w:r>
-          <w:rPr>
-            <w:noProof/>
-          </w:rPr>
-          <w:t>2</w:t>
-        </w:r>
-      </w:fldSimple>
-      <w:bookmarkEnd w:id="10"/>
+      <w:r>
+        <w:fldChar w:fldCharType="begin"/>
+      </w:r>
+      <w:r>
+        <w:instrText xml:space="preserve"> SEQ Figure \* ARABIC </w:instrText>
+      </w:r>
+      <w:r>
+        <w:fldChar w:fldCharType="separate"/>
+      </w:r>
+      <w:r>
+        <w:rPr>
+          <w:noProof/>
+        </w:rPr>
+        <w:t>2</w:t>
+      </w:r>
+      <w:r>
+        <w:rPr>
+          <w:noProof/>
+        </w:rPr>
+        <w:fldChar w:fldCharType="end"/>
+      </w:r>
+      <w:bookmarkEnd w:id="13"/>
       <w:r>
         <w:t xml:space="preserve"> - On-line Prediction Architecture</w:t>
       </w:r>
@@ -2344,11 +2863,11 @@
           <w:numId w:val="2"/>
         </w:numPr>
       </w:pPr>
-      <w:bookmarkStart w:id="11" w:name="_Toc505621029"/>
+      <w:bookmarkStart w:id="14" w:name="_Toc505867162"/>
       <w:r>
         <w:t>Predict Utility Change</w:t>
       </w:r>
-      <w:bookmarkEnd w:id="11"/>
+      <w:bookmarkEnd w:id="14"/>
     </w:p>
     <w:p>
       <w:r>
@@ -2366,7 +2885,7 @@
           <w:numId w:val="2"/>
         </w:numPr>
       </w:pPr>
-      <w:bookmarkStart w:id="12" w:name="_Toc505621030"/>
+      <w:bookmarkStart w:id="15" w:name="_Toc505867163"/>
       <w:r>
         <w:t xml:space="preserve">Make </w:t>
       </w:r>
@@ -2388,7 +2907,7 @@
       <w:r>
         <w:t>ecision</w:t>
       </w:r>
-      <w:bookmarkEnd w:id="12"/>
+      <w:bookmarkEnd w:id="15"/>
     </w:p>
     <w:p>
       <w:r>
@@ -2418,11 +2937,11 @@
           <w:numId w:val="2"/>
         </w:numPr>
       </w:pPr>
-      <w:bookmarkStart w:id="13" w:name="_Toc505621031"/>
+      <w:bookmarkStart w:id="16" w:name="_Toc505867164"/>
       <w:r>
         <w:t>Uncertainty Analysis</w:t>
       </w:r>
-      <w:bookmarkEnd w:id="13"/>
+      <w:bookmarkEnd w:id="16"/>
     </w:p>
     <w:p>
       <w:pPr>
@@ -2432,11 +2951,11 @@
           <w:numId w:val="2"/>
         </w:numPr>
       </w:pPr>
-      <w:bookmarkStart w:id="14" w:name="_Toc505621032"/>
+      <w:bookmarkStart w:id="17" w:name="_Toc505867165"/>
       <w:r>
         <w:t>Variance of metrics and variance of reward</w:t>
       </w:r>
-      <w:bookmarkEnd w:id="14"/>
+      <w:bookmarkEnd w:id="17"/>
     </w:p>
     <w:p>
       <w:r>
@@ -2461,7 +2980,7 @@
         <w:rPr>
           <w:noProof/>
         </w:rPr>
-        <w:t>2</w:t>
+        <w:t>4</w:t>
       </w:r>
       <w:r>
         <w:fldChar w:fldCharType="end"/>
@@ -2485,7 +3004,7 @@
         <w:rPr>
           <w:noProof/>
         </w:rPr>
-        <w:t>3</w:t>
+        <w:t>5</w:t>
       </w:r>
       <w:r>
         <w:fldChar w:fldCharType="end"/>
@@ -2512,7 +3031,7 @@
         <w:rPr>
           <w:noProof/>
         </w:rPr>
-        <w:t>4</w:t>
+        <w:t>6</w:t>
       </w:r>
       <w:r>
         <w:fldChar w:fldCharType="end"/>
@@ -2539,19 +3058,32 @@
         <w:pStyle w:val="Caption"/>
         <w:keepNext/>
       </w:pPr>
-      <w:bookmarkStart w:id="15" w:name="_Ref505244196"/>
+      <w:bookmarkStart w:id="18" w:name="_Ref505244196"/>
       <w:r>
         <w:t xml:space="preserve">Table </w:t>
       </w:r>
-      <w:fldSimple w:instr=" SEQ Table \* ARABIC ">
-        <w:r>
-          <w:rPr>
-            <w:noProof/>
-          </w:rPr>
-          <w:t>3</w:t>
-        </w:r>
-      </w:fldSimple>
-      <w:bookmarkEnd w:id="15"/>
+      <w:r>
+        <w:fldChar w:fldCharType="begin"/>
+      </w:r>
+      <w:r>
+        <w:instrText xml:space="preserve"> SEQ Table \* ARABIC </w:instrText>
+      </w:r>
+      <w:r>
+        <w:fldChar w:fldCharType="separate"/>
+      </w:r>
+      <w:r>
+        <w:rPr>
+          <w:noProof/>
+        </w:rPr>
+        <w:t>4</w:t>
+      </w:r>
+      <w:r>
+        <w:rPr>
+          <w:noProof/>
+        </w:rPr>
+        <w:fldChar w:fldCharType="end"/>
+      </w:r>
+      <w:bookmarkEnd w:id="18"/>
       <w:r>
         <w:t xml:space="preserve"> - Reward versus Similarity Metric Variance (1K dataset trained models)</w:t>
       </w:r>
@@ -2579,7 +3111,7 @@
                     </pic:cNvPicPr>
                   </pic:nvPicPr>
                   <pic:blipFill>
-                    <a:blip r:embed="rId12">
+                    <a:blip r:embed="rId13">
                       <a:extLst>
                         <a:ext uri="{28A0092B-C50C-407E-A947-70E740481C1C}">
                           <a14:useLocalDpi xmlns:a14="http://schemas.microsoft.com/office/drawing/2010/main" val="0"/>
@@ -2617,19 +3149,32 @@
         <w:pStyle w:val="Caption"/>
         <w:keepNext/>
       </w:pPr>
-      <w:bookmarkStart w:id="16" w:name="_Ref505244357"/>
+      <w:bookmarkStart w:id="19" w:name="_Ref505244357"/>
       <w:r>
         <w:t xml:space="preserve">Table </w:t>
       </w:r>
-      <w:fldSimple w:instr=" SEQ Table \* ARABIC ">
-        <w:r>
-          <w:rPr>
-            <w:noProof/>
-          </w:rPr>
-          <w:t>4</w:t>
-        </w:r>
-      </w:fldSimple>
-      <w:bookmarkEnd w:id="16"/>
+      <w:r>
+        <w:fldChar w:fldCharType="begin"/>
+      </w:r>
+      <w:r>
+        <w:instrText xml:space="preserve"> SEQ Table \* ARABIC </w:instrText>
+      </w:r>
+      <w:r>
+        <w:fldChar w:fldCharType="separate"/>
+      </w:r>
+      <w:r>
+        <w:rPr>
+          <w:noProof/>
+        </w:rPr>
+        <w:t>5</w:t>
+      </w:r>
+      <w:r>
+        <w:rPr>
+          <w:noProof/>
+        </w:rPr>
+        <w:fldChar w:fldCharType="end"/>
+      </w:r>
+      <w:bookmarkEnd w:id="19"/>
       <w:r>
         <w:t xml:space="preserve"> - Reward versus Similarity Metric Variance (3K dataset trained models)</w:t>
       </w:r>
@@ -2657,7 +3202,7 @@
                     </pic:cNvPicPr>
                   </pic:nvPicPr>
                   <pic:blipFill>
-                    <a:blip r:embed="rId13">
+                    <a:blip r:embed="rId14">
                       <a:extLst>
                         <a:ext uri="{28A0092B-C50C-407E-A947-70E740481C1C}">
                           <a14:useLocalDpi xmlns:a14="http://schemas.microsoft.com/office/drawing/2010/main" val="0"/>
@@ -2695,19 +3240,32 @@
         <w:pStyle w:val="Caption"/>
         <w:keepNext/>
       </w:pPr>
-      <w:bookmarkStart w:id="17" w:name="_Ref505244522"/>
+      <w:bookmarkStart w:id="20" w:name="_Ref505244522"/>
       <w:r>
         <w:t xml:space="preserve">Table </w:t>
       </w:r>
-      <w:fldSimple w:instr=" SEQ Table \* ARABIC ">
-        <w:r>
-          <w:rPr>
-            <w:noProof/>
-          </w:rPr>
-          <w:t>5</w:t>
-        </w:r>
-      </w:fldSimple>
-      <w:bookmarkEnd w:id="17"/>
+      <w:r>
+        <w:fldChar w:fldCharType="begin"/>
+      </w:r>
+      <w:r>
+        <w:instrText xml:space="preserve"> SEQ Table \* ARABIC </w:instrText>
+      </w:r>
+      <w:r>
+        <w:fldChar w:fldCharType="separate"/>
+      </w:r>
+      <w:r>
+        <w:rPr>
+          <w:noProof/>
+        </w:rPr>
+        <w:t>6</w:t>
+      </w:r>
+      <w:r>
+        <w:rPr>
+          <w:noProof/>
+        </w:rPr>
+        <w:fldChar w:fldCharType="end"/>
+      </w:r>
+      <w:bookmarkEnd w:id="20"/>
       <w:r>
         <w:t xml:space="preserve"> - Reward versus Similarity Metric Variance (9K dataset trained models)</w:t>
       </w:r>
@@ -2735,7 +3293,7 @@
                     </pic:cNvPicPr>
                   </pic:nvPicPr>
                   <pic:blipFill>
-                    <a:blip r:embed="rId14">
+                    <a:blip r:embed="rId15">
                       <a:extLst>
                         <a:ext uri="{28A0092B-C50C-407E-A947-70E740481C1C}">
                           <a14:useLocalDpi xmlns:a14="http://schemas.microsoft.com/office/drawing/2010/main" val="0"/>
@@ -2777,7 +3335,7 @@
           <w:numId w:val="2"/>
         </w:numPr>
       </w:pPr>
-      <w:bookmarkStart w:id="18" w:name="_Toc505621033"/>
+      <w:bookmarkStart w:id="21" w:name="_Toc505867166"/>
       <w:r>
         <w:t xml:space="preserve">Correlation between </w:t>
       </w:r>
@@ -2790,7 +3348,7 @@
       <w:r>
         <w:t>similarity metrics</w:t>
       </w:r>
-      <w:bookmarkEnd w:id="18"/>
+      <w:bookmarkEnd w:id="21"/>
     </w:p>
     <w:p>
       <w:pPr>
@@ -2837,7 +3395,7 @@
             <wp:docPr id="36" name="Picture 35">
               <a:extLst xmlns:a="http://schemas.openxmlformats.org/drawingml/2006/main">
                 <a:ext uri="{FF2B5EF4-FFF2-40B4-BE49-F238E27FC236}">
-                  <a16:creationId xmlns:a16="http://schemas.microsoft.com/office/drawing/2014/main" xmlns:w16se="http://schemas.microsoft.com/office/word/2015/wordml/symex" xmlns:w16cid="http://schemas.microsoft.com/office/word/2016/wordml/cid" xmlns:w="http://schemas.openxmlformats.org/wordprocessingml/2006/main" xmlns:w10="urn:schemas-microsoft-com:office:word" xmlns:v="urn:schemas-microsoft-com:vml" xmlns:o="urn:schemas-microsoft-com:office:office" xmlns:am3d="http://schemas.microsoft.com/office/drawing/2017/model3d" xmlns:aink="http://schemas.microsoft.com/office/drawing/2016/ink" xmlns:cx8="http://schemas.microsoft.com/office/drawing/2016/5/14/chartex" xmlns:cx7="http://schemas.microsoft.com/office/drawing/2016/5/13/chartex" xmlns:cx6="http://schemas.microsoft.com/office/drawing/2016/5/12/chartex" xmlns:cx5="http://schemas.microsoft.com/office/drawing/2016/5/11/chartex" xmlns:cx4="http://schemas.microsoft.com/office/drawing/2016/5/10/chartex" xmlns:cx3="http://schemas.microsoft.com/office/drawing/2016/5/9/chartex" xmlns:cx2="http://schemas.microsoft.com/office/drawing/2015/10/21/chartex" xmlns:cx1="http://schemas.microsoft.com/office/drawing/2015/9/8/chartex" xmlns:cx="http://schemas.microsoft.com/office/drawing/2014/chartex" xmlns="" id="{078A5E72-6CDB-4CF0-A1FD-89B392BF81F5}"/>
+                  <a16:creationId xmlns:a16="http://schemas.microsoft.com/office/drawing/2014/main" id="{078A5E72-6CDB-4CF0-A1FD-89B392BF81F5}"/>
                 </a:ext>
               </a:extLst>
             </wp:docPr>
@@ -2851,74 +3409,7 @@
                     <pic:cNvPr id="36" name="Picture 35">
                       <a:extLst>
                         <a:ext uri="{FF2B5EF4-FFF2-40B4-BE49-F238E27FC236}">
-                          <a16:creationId xmlns:a16="http://schemas.microsoft.com/office/drawing/2014/main" xmlns:w16se="http://schemas.microsoft.com/office/word/2015/wordml/symex" xmlns:w16cid="http://schemas.microsoft.com/office/word/2016/wordml/cid" xmlns:w="http://schemas.openxmlformats.org/wordprocessingml/2006/main" xmlns:w10="urn:schemas-microsoft-com:office:word" xmlns:v="urn:schemas-microsoft-com:vml" xmlns:o="urn:schemas-microsoft-com:office:office" xmlns:am3d="http://schemas.microsoft.com/office/drawing/2017/model3d" xmlns:aink="http://schemas.microsoft.com/office/drawing/2016/ink" xmlns:cx8="http://schemas.microsoft.com/office/drawing/2016/5/14/chartex" xmlns:cx7="http://schemas.microsoft.com/office/drawing/2016/5/13/chartex" xmlns:cx6="http://schemas.microsoft.com/office/drawing/2016/5/12/chartex" xmlns:cx5="http://schemas.microsoft.com/office/drawing/2016/5/11/chartex" xmlns:cx4="http://schemas.microsoft.com/office/drawing/2016/5/10/chartex" xmlns:cx3="http://schemas.microsoft.com/office/drawing/2016/5/9/chartex" xmlns:cx2="http://schemas.microsoft.com/office/drawing/2015/10/21/chartex" xmlns:cx1="http://schemas.microsoft.com/office/drawing/2015/9/8/chartex" xmlns:cx="http://schemas.microsoft.com/office/drawing/2014/chartex" xmlns="" id="{078A5E72-6CDB-4CF0-A1FD-89B392BF81F5}"/>
-                        </a:ext>
-                      </a:extLst>
-                    </pic:cNvPr>
-                    <pic:cNvPicPr>
-                      <a:picLocks noChangeAspect="1"/>
-                    </pic:cNvPicPr>
-                  </pic:nvPicPr>
-                  <pic:blipFill>
-                    <a:blip r:embed="rId15"/>
-                    <a:stretch>
-                      <a:fillRect/>
-                    </a:stretch>
-                  </pic:blipFill>
-                  <pic:spPr>
-                    <a:xfrm>
-                      <a:off x="0" y="0"/>
-                      <a:ext cx="8229600" cy="1259840"/>
-                    </a:xfrm>
-                    <a:prstGeom prst="rect">
-                      <a:avLst/>
-                    </a:prstGeom>
-                  </pic:spPr>
-                </pic:pic>
-              </a:graphicData>
-            </a:graphic>
-          </wp:inline>
-        </w:drawing>
-      </w:r>
-    </w:p>
-    <w:p>
-      <w:pPr>
-        <w:keepNext/>
-      </w:pPr>
-      <w:r>
-        <w:rPr>
-          <w:noProof/>
-        </w:rPr>
-        <w:drawing>
-          <wp:anchor distT="0" distB="0" distL="114300" distR="114300" simplePos="0" relativeHeight="251659264" behindDoc="0" locked="0" layoutInCell="1" allowOverlap="1" wp14:anchorId="15714818" wp14:editId="1C46B12A">
-            <wp:simplePos x="0" y="0"/>
-            <wp:positionH relativeFrom="column">
-              <wp:posOffset>0</wp:posOffset>
-            </wp:positionH>
-            <wp:positionV relativeFrom="paragraph">
-              <wp:posOffset>6819</wp:posOffset>
-            </wp:positionV>
-            <wp:extent cx="8229600" cy="1259840"/>
-            <wp:effectExtent l="0" t="0" r="0" b="0"/>
-            <wp:wrapNone/>
-            <wp:docPr id="32" name="Picture 31">
-              <a:extLst xmlns:a="http://schemas.openxmlformats.org/drawingml/2006/main">
-                <a:ext uri="{FF2B5EF4-FFF2-40B4-BE49-F238E27FC236}">
-                  <a16:creationId xmlns:a16="http://schemas.microsoft.com/office/drawing/2014/main" xmlns:w16se="http://schemas.microsoft.com/office/word/2015/wordml/symex" xmlns:w16cid="http://schemas.microsoft.com/office/word/2016/wordml/cid" xmlns:w="http://schemas.openxmlformats.org/wordprocessingml/2006/main" xmlns:w10="urn:schemas-microsoft-com:office:word" xmlns:v="urn:schemas-microsoft-com:vml" xmlns:o="urn:schemas-microsoft-com:office:office" xmlns:am3d="http://schemas.microsoft.com/office/drawing/2017/model3d" xmlns:aink="http://schemas.microsoft.com/office/drawing/2016/ink" xmlns:cx8="http://schemas.microsoft.com/office/drawing/2016/5/14/chartex" xmlns:cx7="http://schemas.microsoft.com/office/drawing/2016/5/13/chartex" xmlns:cx6="http://schemas.microsoft.com/office/drawing/2016/5/12/chartex" xmlns:cx5="http://schemas.microsoft.com/office/drawing/2016/5/11/chartex" xmlns:cx4="http://schemas.microsoft.com/office/drawing/2016/5/10/chartex" xmlns:cx3="http://schemas.microsoft.com/office/drawing/2016/5/9/chartex" xmlns:cx2="http://schemas.microsoft.com/office/drawing/2015/10/21/chartex" xmlns:cx1="http://schemas.microsoft.com/office/drawing/2015/9/8/chartex" xmlns:cx="http://schemas.microsoft.com/office/drawing/2014/chartex" xmlns="" id="{CC219923-7EF1-4BC5-B948-DD5BAFDEF6AE}"/>
-                </a:ext>
-              </a:extLst>
-            </wp:docPr>
-            <wp:cNvGraphicFramePr>
-              <a:graphicFrameLocks xmlns:a="http://schemas.openxmlformats.org/drawingml/2006/main" noChangeAspect="1"/>
-            </wp:cNvGraphicFramePr>
-            <a:graphic xmlns:a="http://schemas.openxmlformats.org/drawingml/2006/main">
-              <a:graphicData uri="http://schemas.openxmlformats.org/drawingml/2006/picture">
-                <pic:pic xmlns:pic="http://schemas.openxmlformats.org/drawingml/2006/picture">
-                  <pic:nvPicPr>
-                    <pic:cNvPr id="32" name="Picture 31">
-                      <a:extLst>
-                        <a:ext uri="{FF2B5EF4-FFF2-40B4-BE49-F238E27FC236}">
-                          <a16:creationId xmlns:a16="http://schemas.microsoft.com/office/drawing/2014/main" xmlns:w16se="http://schemas.microsoft.com/office/word/2015/wordml/symex" xmlns:w16cid="http://schemas.microsoft.com/office/word/2016/wordml/cid" xmlns:w="http://schemas.openxmlformats.org/wordprocessingml/2006/main" xmlns:w10="urn:schemas-microsoft-com:office:word" xmlns:v="urn:schemas-microsoft-com:vml" xmlns:o="urn:schemas-microsoft-com:office:office" xmlns:am3d="http://schemas.microsoft.com/office/drawing/2017/model3d" xmlns:aink="http://schemas.microsoft.com/office/drawing/2016/ink" xmlns:cx8="http://schemas.microsoft.com/office/drawing/2016/5/14/chartex" xmlns:cx7="http://schemas.microsoft.com/office/drawing/2016/5/13/chartex" xmlns:cx6="http://schemas.microsoft.com/office/drawing/2016/5/12/chartex" xmlns:cx5="http://schemas.microsoft.com/office/drawing/2016/5/11/chartex" xmlns:cx4="http://schemas.microsoft.com/office/drawing/2016/5/10/chartex" xmlns:cx3="http://schemas.microsoft.com/office/drawing/2016/5/9/chartex" xmlns:cx2="http://schemas.microsoft.com/office/drawing/2015/10/21/chartex" xmlns:cx1="http://schemas.microsoft.com/office/drawing/2015/9/8/chartex" xmlns:cx="http://schemas.microsoft.com/office/drawing/2014/chartex" xmlns="" id="{CC219923-7EF1-4BC5-B948-DD5BAFDEF6AE}"/>
+                          <a16:creationId xmlns:a16="http://schemas.microsoft.com/office/drawing/2014/main" id="{078A5E72-6CDB-4CF0-A1FD-89B392BF81F5}"/>
                         </a:ext>
                       </a:extLst>
                     </pic:cNvPr>
@@ -2944,7 +3435,7 @@
                 </pic:pic>
               </a:graphicData>
             </a:graphic>
-          </wp:anchor>
+          </wp:inline>
         </w:drawing>
       </w:r>
     </w:p>
@@ -2952,41 +3443,26 @@
       <w:pPr>
         <w:keepNext/>
       </w:pPr>
-    </w:p>
-    <w:p>
-      <w:pPr>
-        <w:keepNext/>
-      </w:pPr>
-    </w:p>
-    <w:p>
-      <w:pPr>
-        <w:keepNext/>
-      </w:pPr>
-    </w:p>
-    <w:p>
-      <w:pPr>
-        <w:keepNext/>
-      </w:pPr>
       <w:r>
         <w:rPr>
           <w:noProof/>
         </w:rPr>
         <w:drawing>
-          <wp:anchor distT="0" distB="0" distL="114300" distR="114300" simplePos="0" relativeHeight="251660288" behindDoc="0" locked="0" layoutInCell="1" allowOverlap="1" wp14:anchorId="0CDFC2A4" wp14:editId="70F3EF73">
+          <wp:anchor distT="0" distB="0" distL="114300" distR="114300" simplePos="0" relativeHeight="251659264" behindDoc="0" locked="0" layoutInCell="1" allowOverlap="1" wp14:anchorId="15714818" wp14:editId="1C46B12A">
             <wp:simplePos x="0" y="0"/>
-            <wp:positionH relativeFrom="margin">
-              <wp:align>right</wp:align>
+            <wp:positionH relativeFrom="column">
+              <wp:posOffset>0</wp:posOffset>
             </wp:positionH>
             <wp:positionV relativeFrom="paragraph">
-              <wp:posOffset>162394</wp:posOffset>
+              <wp:posOffset>6819</wp:posOffset>
             </wp:positionV>
             <wp:extent cx="8229600" cy="1259840"/>
             <wp:effectExtent l="0" t="0" r="0" b="0"/>
             <wp:wrapNone/>
-            <wp:docPr id="38" name="Picture 37">
+            <wp:docPr id="32" name="Picture 31">
               <a:extLst xmlns:a="http://schemas.openxmlformats.org/drawingml/2006/main">
                 <a:ext uri="{FF2B5EF4-FFF2-40B4-BE49-F238E27FC236}">
-                  <a16:creationId xmlns:a16="http://schemas.microsoft.com/office/drawing/2014/main" xmlns:w16se="http://schemas.microsoft.com/office/word/2015/wordml/symex" xmlns:w16cid="http://schemas.microsoft.com/office/word/2016/wordml/cid" xmlns:w="http://schemas.openxmlformats.org/wordprocessingml/2006/main" xmlns:w10="urn:schemas-microsoft-com:office:word" xmlns:v="urn:schemas-microsoft-com:vml" xmlns:o="urn:schemas-microsoft-com:office:office" xmlns:am3d="http://schemas.microsoft.com/office/drawing/2017/model3d" xmlns:aink="http://schemas.microsoft.com/office/drawing/2016/ink" xmlns:cx8="http://schemas.microsoft.com/office/drawing/2016/5/14/chartex" xmlns:cx7="http://schemas.microsoft.com/office/drawing/2016/5/13/chartex" xmlns:cx6="http://schemas.microsoft.com/office/drawing/2016/5/12/chartex" xmlns:cx5="http://schemas.microsoft.com/office/drawing/2016/5/11/chartex" xmlns:cx4="http://schemas.microsoft.com/office/drawing/2016/5/10/chartex" xmlns:cx3="http://schemas.microsoft.com/office/drawing/2016/5/9/chartex" xmlns:cx2="http://schemas.microsoft.com/office/drawing/2015/10/21/chartex" xmlns:cx1="http://schemas.microsoft.com/office/drawing/2015/9/8/chartex" xmlns:cx="http://schemas.microsoft.com/office/drawing/2014/chartex" xmlns="" id="{14DBA517-87FE-4912-9B82-08188B9AF178}"/>
+                  <a16:creationId xmlns:a16="http://schemas.microsoft.com/office/drawing/2014/main" id="{CC219923-7EF1-4BC5-B948-DD5BAFDEF6AE}"/>
                 </a:ext>
               </a:extLst>
             </wp:docPr>
@@ -2997,10 +3473,10 @@
               <a:graphicData uri="http://schemas.openxmlformats.org/drawingml/2006/picture">
                 <pic:pic xmlns:pic="http://schemas.openxmlformats.org/drawingml/2006/picture">
                   <pic:nvPicPr>
-                    <pic:cNvPr id="38" name="Picture 37">
+                    <pic:cNvPr id="32" name="Picture 31">
                       <a:extLst>
                         <a:ext uri="{FF2B5EF4-FFF2-40B4-BE49-F238E27FC236}">
-                          <a16:creationId xmlns:a16="http://schemas.microsoft.com/office/drawing/2014/main" xmlns:w16se="http://schemas.microsoft.com/office/word/2015/wordml/symex" xmlns:w16cid="http://schemas.microsoft.com/office/word/2016/wordml/cid" xmlns:w="http://schemas.openxmlformats.org/wordprocessingml/2006/main" xmlns:w10="urn:schemas-microsoft-com:office:word" xmlns:v="urn:schemas-microsoft-com:vml" xmlns:o="urn:schemas-microsoft-com:office:office" xmlns:am3d="http://schemas.microsoft.com/office/drawing/2017/model3d" xmlns:aink="http://schemas.microsoft.com/office/drawing/2016/ink" xmlns:cx8="http://schemas.microsoft.com/office/drawing/2016/5/14/chartex" xmlns:cx7="http://schemas.microsoft.com/office/drawing/2016/5/13/chartex" xmlns:cx6="http://schemas.microsoft.com/office/drawing/2016/5/12/chartex" xmlns:cx5="http://schemas.microsoft.com/office/drawing/2016/5/11/chartex" xmlns:cx4="http://schemas.microsoft.com/office/drawing/2016/5/10/chartex" xmlns:cx3="http://schemas.microsoft.com/office/drawing/2016/5/9/chartex" xmlns:cx2="http://schemas.microsoft.com/office/drawing/2015/10/21/chartex" xmlns:cx1="http://schemas.microsoft.com/office/drawing/2015/9/8/chartex" xmlns:cx="http://schemas.microsoft.com/office/drawing/2014/chartex" xmlns="" id="{14DBA517-87FE-4912-9B82-08188B9AF178}"/>
+                          <a16:creationId xmlns:a16="http://schemas.microsoft.com/office/drawing/2014/main" id="{CC219923-7EF1-4BC5-B948-DD5BAFDEF6AE}"/>
                         </a:ext>
                       </a:extLst>
                     </pic:cNvPr>
@@ -3049,68 +3525,26 @@
       <w:pPr>
         <w:keepNext/>
       </w:pPr>
-    </w:p>
-    <w:p>
-      <w:pPr>
-        <w:pStyle w:val="Caption"/>
-      </w:pPr>
-    </w:p>
-    <w:p>
-      <w:pPr>
-        <w:pStyle w:val="Caption"/>
-      </w:pPr>
-      <w:bookmarkStart w:id="19" w:name="_Ref505261329"/>
-      <w:r>
-        <w:t xml:space="preserve">Figure </w:t>
-      </w:r>
-      <w:fldSimple w:instr=" SEQ Figure \* ARABIC ">
-        <w:r>
-          <w:rPr>
-            <w:noProof/>
-          </w:rPr>
-          <w:t>3</w:t>
-        </w:r>
-      </w:fldSimple>
-      <w:bookmarkEnd w:id="19"/>
-      <w:r>
-        <w:t xml:space="preserve"> </w:t>
-      </w:r>
-      <w:r>
-        <w:t>Similarity metrics by</w:t>
-      </w:r>
-      <w:r>
-        <w:t xml:space="preserve"> Failure Trace Cycles</w:t>
-      </w:r>
-      <w:r>
-        <w:t xml:space="preserve"> Sizes (up to 90 failures)</w:t>
-      </w:r>
-    </w:p>
-    <w:p/>
-    <w:p/>
-    <w:p/>
-    <w:p/>
-    <w:p>
       <w:r>
         <w:rPr>
           <w:noProof/>
         </w:rPr>
-        <w:lastRenderedPageBreak/>
         <w:drawing>
-          <wp:anchor distT="0" distB="0" distL="114300" distR="114300" simplePos="0" relativeHeight="251662336" behindDoc="0" locked="0" layoutInCell="1" allowOverlap="1" wp14:anchorId="61453604" wp14:editId="37362FB7">
+          <wp:anchor distT="0" distB="0" distL="114300" distR="114300" simplePos="0" relativeHeight="251660288" behindDoc="0" locked="0" layoutInCell="1" allowOverlap="1" wp14:anchorId="0CDFC2A4" wp14:editId="70F3EF73">
             <wp:simplePos x="0" y="0"/>
-            <wp:positionH relativeFrom="column">
-              <wp:posOffset>0</wp:posOffset>
+            <wp:positionH relativeFrom="margin">
+              <wp:align>right</wp:align>
             </wp:positionH>
             <wp:positionV relativeFrom="paragraph">
-              <wp:posOffset>0</wp:posOffset>
+              <wp:posOffset>162394</wp:posOffset>
             </wp:positionV>
             <wp:extent cx="8229600" cy="1259840"/>
             <wp:effectExtent l="0" t="0" r="0" b="0"/>
             <wp:wrapNone/>
-            <wp:docPr id="31" name="Picture 30">
+            <wp:docPr id="38" name="Picture 37">
               <a:extLst xmlns:a="http://schemas.openxmlformats.org/drawingml/2006/main">
                 <a:ext uri="{FF2B5EF4-FFF2-40B4-BE49-F238E27FC236}">
-                  <a16:creationId xmlns:a16="http://schemas.microsoft.com/office/drawing/2014/main" xmlns:w16se="http://schemas.microsoft.com/office/word/2015/wordml/symex" xmlns:w16cid="http://schemas.microsoft.com/office/word/2016/wordml/cid" xmlns:w="http://schemas.openxmlformats.org/wordprocessingml/2006/main" xmlns:w10="urn:schemas-microsoft-com:office:word" xmlns:v="urn:schemas-microsoft-com:vml" xmlns:o="urn:schemas-microsoft-com:office:office" xmlns:am3d="http://schemas.microsoft.com/office/drawing/2017/model3d" xmlns:aink="http://schemas.microsoft.com/office/drawing/2016/ink" xmlns:cx8="http://schemas.microsoft.com/office/drawing/2016/5/14/chartex" xmlns:cx7="http://schemas.microsoft.com/office/drawing/2016/5/13/chartex" xmlns:cx6="http://schemas.microsoft.com/office/drawing/2016/5/12/chartex" xmlns:cx5="http://schemas.microsoft.com/office/drawing/2016/5/11/chartex" xmlns:cx4="http://schemas.microsoft.com/office/drawing/2016/5/10/chartex" xmlns:cx3="http://schemas.microsoft.com/office/drawing/2016/5/9/chartex" xmlns:cx2="http://schemas.microsoft.com/office/drawing/2015/10/21/chartex" xmlns:cx1="http://schemas.microsoft.com/office/drawing/2015/9/8/chartex" xmlns:cx="http://schemas.microsoft.com/office/drawing/2014/chartex" xmlns="" id="{F749F33F-02CB-4749-A37F-184687FBBB5D}"/>
+                  <a16:creationId xmlns:a16="http://schemas.microsoft.com/office/drawing/2014/main" id="{14DBA517-87FE-4912-9B82-08188B9AF178}"/>
                 </a:ext>
               </a:extLst>
             </wp:docPr>
@@ -3121,10 +3555,10 @@
               <a:graphicData uri="http://schemas.openxmlformats.org/drawingml/2006/picture">
                 <pic:pic xmlns:pic="http://schemas.openxmlformats.org/drawingml/2006/picture">
                   <pic:nvPicPr>
-                    <pic:cNvPr id="31" name="Picture 30">
+                    <pic:cNvPr id="38" name="Picture 37">
                       <a:extLst>
                         <a:ext uri="{FF2B5EF4-FFF2-40B4-BE49-F238E27FC236}">
-                          <a16:creationId xmlns:a16="http://schemas.microsoft.com/office/drawing/2014/main" xmlns:w16se="http://schemas.microsoft.com/office/word/2015/wordml/symex" xmlns:w16cid="http://schemas.microsoft.com/office/word/2016/wordml/cid" xmlns:w="http://schemas.openxmlformats.org/wordprocessingml/2006/main" xmlns:w10="urn:schemas-microsoft-com:office:word" xmlns:v="urn:schemas-microsoft-com:vml" xmlns:o="urn:schemas-microsoft-com:office:office" xmlns:am3d="http://schemas.microsoft.com/office/drawing/2017/model3d" xmlns:aink="http://schemas.microsoft.com/office/drawing/2016/ink" xmlns:cx8="http://schemas.microsoft.com/office/drawing/2016/5/14/chartex" xmlns:cx7="http://schemas.microsoft.com/office/drawing/2016/5/13/chartex" xmlns:cx6="http://schemas.microsoft.com/office/drawing/2016/5/12/chartex" xmlns:cx5="http://schemas.microsoft.com/office/drawing/2016/5/11/chartex" xmlns:cx4="http://schemas.microsoft.com/office/drawing/2016/5/10/chartex" xmlns:cx3="http://schemas.microsoft.com/office/drawing/2016/5/9/chartex" xmlns:cx2="http://schemas.microsoft.com/office/drawing/2015/10/21/chartex" xmlns:cx1="http://schemas.microsoft.com/office/drawing/2015/9/8/chartex" xmlns:cx="http://schemas.microsoft.com/office/drawing/2014/chartex" xmlns="" id="{F749F33F-02CB-4749-A37F-184687FBBB5D}"/>
+                          <a16:creationId xmlns:a16="http://schemas.microsoft.com/office/drawing/2014/main" id="{14DBA517-87FE-4912-9B82-08188B9AF178}"/>
                         </a:ext>
                       </a:extLst>
                     </pic:cNvPr>
@@ -3154,6 +3588,143 @@
         </w:drawing>
       </w:r>
     </w:p>
+    <w:p>
+      <w:pPr>
+        <w:keepNext/>
+      </w:pPr>
+    </w:p>
+    <w:p>
+      <w:pPr>
+        <w:keepNext/>
+      </w:pPr>
+    </w:p>
+    <w:p>
+      <w:pPr>
+        <w:keepNext/>
+      </w:pPr>
+    </w:p>
+    <w:p>
+      <w:pPr>
+        <w:keepNext/>
+      </w:pPr>
+    </w:p>
+    <w:p>
+      <w:pPr>
+        <w:pStyle w:val="Caption"/>
+      </w:pPr>
+    </w:p>
+    <w:p>
+      <w:pPr>
+        <w:pStyle w:val="Caption"/>
+      </w:pPr>
+      <w:bookmarkStart w:id="22" w:name="_Ref505261329"/>
+      <w:r>
+        <w:t xml:space="preserve">Figure </w:t>
+      </w:r>
+      <w:r>
+        <w:fldChar w:fldCharType="begin"/>
+      </w:r>
+      <w:r>
+        <w:instrText xml:space="preserve"> SEQ Figure \* ARABIC </w:instrText>
+      </w:r>
+      <w:r>
+        <w:fldChar w:fldCharType="separate"/>
+      </w:r>
+      <w:r>
+        <w:rPr>
+          <w:noProof/>
+        </w:rPr>
+        <w:t>3</w:t>
+      </w:r>
+      <w:r>
+        <w:rPr>
+          <w:noProof/>
+        </w:rPr>
+        <w:fldChar w:fldCharType="end"/>
+      </w:r>
+      <w:bookmarkEnd w:id="22"/>
+      <w:r>
+        <w:t xml:space="preserve"> </w:t>
+      </w:r>
+      <w:r>
+        <w:t>Similarity metrics by</w:t>
+      </w:r>
+      <w:r>
+        <w:t xml:space="preserve"> Failure Trace Cycles</w:t>
+      </w:r>
+      <w:r>
+        <w:t xml:space="preserve"> Sizes (up to 90 failures)</w:t>
+      </w:r>
+    </w:p>
+    <w:p/>
+    <w:p/>
+    <w:p/>
+    <w:p/>
+    <w:p>
+      <w:r>
+        <w:rPr>
+          <w:noProof/>
+        </w:rPr>
+        <w:lastRenderedPageBreak/>
+        <w:drawing>
+          <wp:anchor distT="0" distB="0" distL="114300" distR="114300" simplePos="0" relativeHeight="251662336" behindDoc="0" locked="0" layoutInCell="1" allowOverlap="1" wp14:anchorId="61453604" wp14:editId="37362FB7">
+            <wp:simplePos x="0" y="0"/>
+            <wp:positionH relativeFrom="column">
+              <wp:posOffset>0</wp:posOffset>
+            </wp:positionH>
+            <wp:positionV relativeFrom="paragraph">
+              <wp:posOffset>0</wp:posOffset>
+            </wp:positionV>
+            <wp:extent cx="8229600" cy="1259840"/>
+            <wp:effectExtent l="0" t="0" r="0" b="0"/>
+            <wp:wrapNone/>
+            <wp:docPr id="31" name="Picture 30">
+              <a:extLst xmlns:a="http://schemas.openxmlformats.org/drawingml/2006/main">
+                <a:ext uri="{FF2B5EF4-FFF2-40B4-BE49-F238E27FC236}">
+                  <a16:creationId xmlns:a16="http://schemas.microsoft.com/office/drawing/2014/main" id="{F749F33F-02CB-4749-A37F-184687FBBB5D}"/>
+                </a:ext>
+              </a:extLst>
+            </wp:docPr>
+            <wp:cNvGraphicFramePr>
+              <a:graphicFrameLocks xmlns:a="http://schemas.openxmlformats.org/drawingml/2006/main" noChangeAspect="1"/>
+            </wp:cNvGraphicFramePr>
+            <a:graphic xmlns:a="http://schemas.openxmlformats.org/drawingml/2006/main">
+              <a:graphicData uri="http://schemas.openxmlformats.org/drawingml/2006/picture">
+                <pic:pic xmlns:pic="http://schemas.openxmlformats.org/drawingml/2006/picture">
+                  <pic:nvPicPr>
+                    <pic:cNvPr id="31" name="Picture 30">
+                      <a:extLst>
+                        <a:ext uri="{FF2B5EF4-FFF2-40B4-BE49-F238E27FC236}">
+                          <a16:creationId xmlns:a16="http://schemas.microsoft.com/office/drawing/2014/main" id="{F749F33F-02CB-4749-A37F-184687FBBB5D}"/>
+                        </a:ext>
+                      </a:extLst>
+                    </pic:cNvPr>
+                    <pic:cNvPicPr>
+                      <a:picLocks noChangeAspect="1"/>
+                    </pic:cNvPicPr>
+                  </pic:nvPicPr>
+                  <pic:blipFill>
+                    <a:blip r:embed="rId19"/>
+                    <a:stretch>
+                      <a:fillRect/>
+                    </a:stretch>
+                  </pic:blipFill>
+                  <pic:spPr>
+                    <a:xfrm>
+                      <a:off x="0" y="0"/>
+                      <a:ext cx="8229600" cy="1259840"/>
+                    </a:xfrm>
+                    <a:prstGeom prst="rect">
+                      <a:avLst/>
+                    </a:prstGeom>
+                  </pic:spPr>
+                </pic:pic>
+              </a:graphicData>
+            </a:graphic>
+          </wp:anchor>
+        </w:drawing>
+      </w:r>
+    </w:p>
     <w:p/>
     <w:p/>
     <w:p/>
@@ -3177,7 +3748,7 @@
             <wp:docPr id="77" name="Picture 31">
               <a:extLst xmlns:a="http://schemas.openxmlformats.org/drawingml/2006/main">
                 <a:ext uri="{FF2B5EF4-FFF2-40B4-BE49-F238E27FC236}">
-                  <a16:creationId xmlns:a16="http://schemas.microsoft.com/office/drawing/2014/main" xmlns:w16se="http://schemas.microsoft.com/office/word/2015/wordml/symex" xmlns:w16cid="http://schemas.microsoft.com/office/word/2016/wordml/cid" xmlns:w="http://schemas.openxmlformats.org/wordprocessingml/2006/main" xmlns:w10="urn:schemas-microsoft-com:office:word" xmlns:v="urn:schemas-microsoft-com:vml" xmlns:o="urn:schemas-microsoft-com:office:office" xmlns:am3d="http://schemas.microsoft.com/office/drawing/2017/model3d" xmlns:aink="http://schemas.microsoft.com/office/drawing/2016/ink" xmlns:cx8="http://schemas.microsoft.com/office/drawing/2016/5/14/chartex" xmlns:cx7="http://schemas.microsoft.com/office/drawing/2016/5/13/chartex" xmlns:cx6="http://schemas.microsoft.com/office/drawing/2016/5/12/chartex" xmlns:cx5="http://schemas.microsoft.com/office/drawing/2016/5/11/chartex" xmlns:cx4="http://schemas.microsoft.com/office/drawing/2016/5/10/chartex" xmlns:cx3="http://schemas.microsoft.com/office/drawing/2016/5/9/chartex" xmlns:cx2="http://schemas.microsoft.com/office/drawing/2015/10/21/chartex" xmlns:cx1="http://schemas.microsoft.com/office/drawing/2015/9/8/chartex" xmlns:cx="http://schemas.microsoft.com/office/drawing/2014/chartex" xmlns="" id="{CC219923-7EF1-4BC5-B948-DD5BAFDEF6AE}"/>
+                  <a16:creationId xmlns:a16="http://schemas.microsoft.com/office/drawing/2014/main" id="{CC219923-7EF1-4BC5-B948-DD5BAFDEF6AE}"/>
                 </a:ext>
               </a:extLst>
             </wp:docPr>
@@ -3191,7 +3762,7 @@
                     <pic:cNvPr id="32" name="Picture 31">
                       <a:extLst>
                         <a:ext uri="{FF2B5EF4-FFF2-40B4-BE49-F238E27FC236}">
-                          <a16:creationId xmlns:a16="http://schemas.microsoft.com/office/drawing/2014/main" xmlns:w16se="http://schemas.microsoft.com/office/word/2015/wordml/symex" xmlns:w16cid="http://schemas.microsoft.com/office/word/2016/wordml/cid" xmlns:w="http://schemas.openxmlformats.org/wordprocessingml/2006/main" xmlns:w10="urn:schemas-microsoft-com:office:word" xmlns:v="urn:schemas-microsoft-com:vml" xmlns:o="urn:schemas-microsoft-com:office:office" xmlns:am3d="http://schemas.microsoft.com/office/drawing/2017/model3d" xmlns:aink="http://schemas.microsoft.com/office/drawing/2016/ink" xmlns:cx8="http://schemas.microsoft.com/office/drawing/2016/5/14/chartex" xmlns:cx7="http://schemas.microsoft.com/office/drawing/2016/5/13/chartex" xmlns:cx6="http://schemas.microsoft.com/office/drawing/2016/5/12/chartex" xmlns:cx5="http://schemas.microsoft.com/office/drawing/2016/5/11/chartex" xmlns:cx4="http://schemas.microsoft.com/office/drawing/2016/5/10/chartex" xmlns:cx3="http://schemas.microsoft.com/office/drawing/2016/5/9/chartex" xmlns:cx2="http://schemas.microsoft.com/office/drawing/2015/10/21/chartex" xmlns:cx1="http://schemas.microsoft.com/office/drawing/2015/9/8/chartex" xmlns:cx="http://schemas.microsoft.com/office/drawing/2014/chartex" xmlns="" id="{CC219923-7EF1-4BC5-B948-DD5BAFDEF6AE}"/>
+                          <a16:creationId xmlns:a16="http://schemas.microsoft.com/office/drawing/2014/main" id="{CC219923-7EF1-4BC5-B948-DD5BAFDEF6AE}"/>
                         </a:ext>
                       </a:extLst>
                     </pic:cNvPr>
@@ -3200,7 +3771,7 @@
                     </pic:cNvPicPr>
                   </pic:nvPicPr>
                   <pic:blipFill>
-                    <a:blip r:embed="rId16"/>
+                    <a:blip r:embed="rId17"/>
                     <a:stretch>
                       <a:fillRect/>
                     </a:stretch>
@@ -3271,19 +3842,32 @@
                             <w:pPr>
                               <w:pStyle w:val="Caption"/>
                             </w:pPr>
-                            <w:bookmarkStart w:id="20" w:name="_Ref505261334"/>
+                            <w:bookmarkStart w:id="23" w:name="_Ref505261334"/>
                             <w:r>
                               <w:t xml:space="preserve">Figure </w:t>
                             </w:r>
-                            <w:fldSimple w:instr=" SEQ Figure \* ARABIC ">
-                              <w:r>
-                                <w:rPr>
-                                  <w:noProof/>
-                                </w:rPr>
-                                <w:t>4</w:t>
-                              </w:r>
-                            </w:fldSimple>
-                            <w:bookmarkEnd w:id="20"/>
+                            <w:r>
+                              <w:fldChar w:fldCharType="begin"/>
+                            </w:r>
+                            <w:r>
+                              <w:instrText xml:space="preserve"> SEQ Figure \* ARABIC </w:instrText>
+                            </w:r>
+                            <w:r>
+                              <w:fldChar w:fldCharType="separate"/>
+                            </w:r>
+                            <w:r>
+                              <w:rPr>
+                                <w:noProof/>
+                              </w:rPr>
+                              <w:t>4</w:t>
+                            </w:r>
+                            <w:r>
+                              <w:rPr>
+                                <w:noProof/>
+                              </w:rPr>
+                              <w:fldChar w:fldCharType="end"/>
+                            </w:r>
+                            <w:bookmarkEnd w:id="23"/>
                             <w:r>
                               <w:t xml:space="preserve"> Similarity metrics by Failure Cycle Sizes (showing up to cycles with 40 failures)</w:t>
                             </w:r>
@@ -3302,7 +3886,7 @@
               </wp:anchor>
             </w:drawing>
           </mc:Choice>
-          <mc:Fallback xmlns:w16se="http://schemas.microsoft.com/office/word/2015/wordml/symex" xmlns:w16cid="http://schemas.microsoft.com/office/word/2016/wordml/cid" xmlns:am3d="http://schemas.microsoft.com/office/drawing/2017/model3d" xmlns:aink="http://schemas.microsoft.com/office/drawing/2016/ink" xmlns:cx8="http://schemas.microsoft.com/office/drawing/2016/5/14/chartex" xmlns:cx7="http://schemas.microsoft.com/office/drawing/2016/5/13/chartex" xmlns:cx6="http://schemas.microsoft.com/office/drawing/2016/5/12/chartex" xmlns:cx5="http://schemas.microsoft.com/office/drawing/2016/5/11/chartex" xmlns:cx4="http://schemas.microsoft.com/office/drawing/2016/5/10/chartex" xmlns:cx3="http://schemas.microsoft.com/office/drawing/2016/5/9/chartex" xmlns:cx2="http://schemas.microsoft.com/office/drawing/2015/10/21/chartex" xmlns:cx1="http://schemas.microsoft.com/office/drawing/2015/9/8/chartex" xmlns:cx="http://schemas.microsoft.com/office/drawing/2014/chartex">
+          <mc:Fallback>
             <w:pict>
               <v:shapetype w14:anchorId="1D6D02C1" id="_x0000_t202" coordsize="21600,21600" o:spt="202" path="m,l,21600r21600,l21600,xe">
                 <v:stroke joinstyle="miter"/>
@@ -3315,7 +3899,7 @@
                       <w:pPr>
                         <w:pStyle w:val="Caption"/>
                       </w:pPr>
-                      <w:bookmarkStart w:id="21" w:name="_Ref505261334"/>
+                      <w:bookmarkStart w:id="24" w:name="_Ref505261334"/>
                       <w:r>
                         <w:t xml:space="preserve">Figure </w:t>
                       </w:r>
@@ -3340,7 +3924,7 @@
                         </w:rPr>
                         <w:fldChar w:fldCharType="end"/>
                       </w:r>
-                      <w:bookmarkEnd w:id="21"/>
+                      <w:bookmarkEnd w:id="24"/>
                       <w:r>
                         <w:t xml:space="preserve"> Similarity metrics by Failure Cycle Sizes (showing up to cycles with 40 failures)</w:t>
                       </w:r>
@@ -3371,7 +3955,7 @@
             <wp:docPr id="78" name="Picture 37">
               <a:extLst xmlns:a="http://schemas.openxmlformats.org/drawingml/2006/main">
                 <a:ext uri="{FF2B5EF4-FFF2-40B4-BE49-F238E27FC236}">
-                  <a16:creationId xmlns:a16="http://schemas.microsoft.com/office/drawing/2014/main" xmlns:w16se="http://schemas.microsoft.com/office/word/2015/wordml/symex" xmlns:w16cid="http://schemas.microsoft.com/office/word/2016/wordml/cid" xmlns:w="http://schemas.openxmlformats.org/wordprocessingml/2006/main" xmlns:w10="urn:schemas-microsoft-com:office:word" xmlns:v="urn:schemas-microsoft-com:vml" xmlns:o="urn:schemas-microsoft-com:office:office" xmlns:am3d="http://schemas.microsoft.com/office/drawing/2017/model3d" xmlns:aink="http://schemas.microsoft.com/office/drawing/2016/ink" xmlns:cx8="http://schemas.microsoft.com/office/drawing/2016/5/14/chartex" xmlns:cx7="http://schemas.microsoft.com/office/drawing/2016/5/13/chartex" xmlns:cx6="http://schemas.microsoft.com/office/drawing/2016/5/12/chartex" xmlns:cx5="http://schemas.microsoft.com/office/drawing/2016/5/11/chartex" xmlns:cx4="http://schemas.microsoft.com/office/drawing/2016/5/10/chartex" xmlns:cx3="http://schemas.microsoft.com/office/drawing/2016/5/9/chartex" xmlns:cx2="http://schemas.microsoft.com/office/drawing/2015/10/21/chartex" xmlns:cx1="http://schemas.microsoft.com/office/drawing/2015/9/8/chartex" xmlns:cx="http://schemas.microsoft.com/office/drawing/2014/chartex" xmlns="" id="{14DBA517-87FE-4912-9B82-08188B9AF178}"/>
+                  <a16:creationId xmlns:a16="http://schemas.microsoft.com/office/drawing/2014/main" id="{14DBA517-87FE-4912-9B82-08188B9AF178}"/>
                 </a:ext>
               </a:extLst>
             </wp:docPr>
@@ -3385,7 +3969,7 @@
                     <pic:cNvPr id="38" name="Picture 37">
                       <a:extLst>
                         <a:ext uri="{FF2B5EF4-FFF2-40B4-BE49-F238E27FC236}">
-                          <a16:creationId xmlns:a16="http://schemas.microsoft.com/office/drawing/2014/main" xmlns:w16se="http://schemas.microsoft.com/office/word/2015/wordml/symex" xmlns:w16cid="http://schemas.microsoft.com/office/word/2016/wordml/cid" xmlns:w="http://schemas.openxmlformats.org/wordprocessingml/2006/main" xmlns:w10="urn:schemas-microsoft-com:office:word" xmlns:v="urn:schemas-microsoft-com:vml" xmlns:o="urn:schemas-microsoft-com:office:office" xmlns:am3d="http://schemas.microsoft.com/office/drawing/2017/model3d" xmlns:aink="http://schemas.microsoft.com/office/drawing/2016/ink" xmlns:cx8="http://schemas.microsoft.com/office/drawing/2016/5/14/chartex" xmlns:cx7="http://schemas.microsoft.com/office/drawing/2016/5/13/chartex" xmlns:cx6="http://schemas.microsoft.com/office/drawing/2016/5/12/chartex" xmlns:cx5="http://schemas.microsoft.com/office/drawing/2016/5/11/chartex" xmlns:cx4="http://schemas.microsoft.com/office/drawing/2016/5/10/chartex" xmlns:cx3="http://schemas.microsoft.com/office/drawing/2016/5/9/chartex" xmlns:cx2="http://schemas.microsoft.com/office/drawing/2015/10/21/chartex" xmlns:cx1="http://schemas.microsoft.com/office/drawing/2015/9/8/chartex" xmlns:cx="http://schemas.microsoft.com/office/drawing/2014/chartex" xmlns="" id="{14DBA517-87FE-4912-9B82-08188B9AF178}"/>
+                          <a16:creationId xmlns:a16="http://schemas.microsoft.com/office/drawing/2014/main" id="{14DBA517-87FE-4912-9B82-08188B9AF178}"/>
                         </a:ext>
                       </a:extLst>
                     </pic:cNvPr>
@@ -3394,7 +3978,7 @@
                     </pic:cNvPicPr>
                   </pic:nvPicPr>
                   <pic:blipFill>
-                    <a:blip r:embed="rId17"/>
+                    <a:blip r:embed="rId18"/>
                     <a:stretch>
                       <a:fillRect/>
                     </a:stretch>
@@ -3443,19 +4027,32 @@
         <w:pStyle w:val="Caption"/>
         <w:keepNext/>
       </w:pPr>
-      <w:bookmarkStart w:id="21" w:name="_Ref505260059"/>
+      <w:bookmarkStart w:id="25" w:name="_Ref505260059"/>
       <w:r>
         <w:t xml:space="preserve">Table </w:t>
       </w:r>
-      <w:fldSimple w:instr=" SEQ Table \* ARABIC ">
-        <w:r>
-          <w:rPr>
-            <w:noProof/>
-          </w:rPr>
-          <w:t>6</w:t>
-        </w:r>
-      </w:fldSimple>
-      <w:bookmarkEnd w:id="21"/>
+      <w:r>
+        <w:fldChar w:fldCharType="begin"/>
+      </w:r>
+      <w:r>
+        <w:instrText xml:space="preserve"> SEQ Table \* ARABIC </w:instrText>
+      </w:r>
+      <w:r>
+        <w:fldChar w:fldCharType="separate"/>
+      </w:r>
+      <w:r>
+        <w:rPr>
+          <w:noProof/>
+        </w:rPr>
+        <w:t>7</w:t>
+      </w:r>
+      <w:r>
+        <w:rPr>
+          <w:noProof/>
+        </w:rPr>
+        <w:fldChar w:fldCharType="end"/>
+      </w:r>
+      <w:bookmarkEnd w:id="25"/>
       <w:r>
         <w:t xml:space="preserve"> - Correlations between reward and similarity metric values</w:t>
       </w:r>
@@ -3483,7 +4080,7 @@
                     </pic:cNvPicPr>
                   </pic:nvPicPr>
                   <pic:blipFill>
-                    <a:blip r:embed="rId19">
+                    <a:blip r:embed="rId20">
                       <a:extLst>
                         <a:ext uri="{28A0092B-C50C-407E-A947-70E740481C1C}">
                           <a14:useLocalDpi xmlns:a14="http://schemas.microsoft.com/office/drawing/2010/main" val="0"/>
@@ -3575,15 +4172,7 @@
         <w:t xml:space="preserve"> that l</w:t>
       </w:r>
       <w:r>
-        <w:t xml:space="preserve">arger cycle sizes imply lower Jaccard an DCG similarity values. This is confirmed by negative correlations between cycle size and the </w:t>
-      </w:r>
-      <w:proofErr w:type="spellStart"/>
-      <w:r>
-        <w:t>Jaccard</w:t>
-      </w:r>
-      <w:proofErr w:type="spellEnd"/>
-      <w:r>
-        <w:t xml:space="preserve"> and DCG similarity metrics</w:t>
+        <w:t>arger cycle sizes imply lower Jaccard an DCG similarity values. This is confirmed by negative correlations between cycle size and the Jaccard and DCG similarity metrics</w:t>
       </w:r>
       <w:r>
         <w:t xml:space="preserve"> (</w:t>
@@ -3604,7 +4193,7 @@
         <w:rPr>
           <w:noProof/>
         </w:rPr>
-        <w:t>5</w:t>
+        <w:t>7</w:t>
       </w:r>
       <w:r>
         <w:fldChar w:fldCharType="end"/>
@@ -3651,7 +4240,7 @@
         <w:rPr>
           <w:noProof/>
         </w:rPr>
-        <w:t>4</w:t>
+        <w:t>7</w:t>
       </w:r>
       <w:r>
         <w:fldChar w:fldCharType="end"/>
@@ -3770,6 +4359,7 @@
         <w:t xml:space="preserve"> One possible explanation is that the prediction error of the cheapest model (trained with 1k dataset) is already too small to cause major variations in the ranking that would reflect in major mismatches for larger cycles. i.e., smaller prediction error (produced by training with the 3k and 9K datasets) does not imply in fewer proportionate mismatches for larger cycles. Although this is a benefit in terms of cost by training with smaller datasets, we do not know if we could reduce the current level of mismatches by reducing the prediction error. </w:t>
       </w:r>
     </w:p>
+    <w:bookmarkStart w:id="26" w:name="_Toc505867167" w:displacedByCustomXml="next"/>
     <w:sdt>
       <w:sdtPr>
         <w:rPr>
@@ -3793,6 +4383,7 @@
           <w:r>
             <w:t>Bibliography</w:t>
           </w:r>
+          <w:bookmarkEnd w:id="26"/>
         </w:p>
         <w:sdt>
           <w:sdtPr>
@@ -3884,7 +4475,7 @@
 </file>
 
 <file path=word/endnotes.xml><?xml version="1.0" encoding="utf-8"?>
-<w:endnotes xmlns:wpc="http://schemas.microsoft.com/office/word/2010/wordprocessingCanvas" xmlns:mo="http://schemas.microsoft.com/office/mac/office/2008/main" xmlns:mc="http://schemas.openxmlformats.org/markup-compatibility/2006" xmlns:mv="urn:schemas-microsoft-com:mac:vml" xmlns:o="urn:schemas-microsoft-com:office:office" xmlns:r="http://schemas.openxmlformats.org/officeDocument/2006/relationships" xmlns:m="http://schemas.openxmlformats.org/officeDocument/2006/math" xmlns:v="urn:schemas-microsoft-com:vml" xmlns:wp14="http://schemas.microsoft.com/office/word/2010/wordprocessingDrawing" xmlns:wp="http://schemas.openxmlformats.org/drawingml/2006/wordprocessingDrawing" xmlns:w10="urn:schemas-microsoft-com:office:word" xmlns:w="http://schemas.openxmlformats.org/wordprocessingml/2006/main" xmlns:w14="http://schemas.microsoft.com/office/word/2010/wordml" xmlns:w15="http://schemas.microsoft.com/office/word/2012/wordml" xmlns:wpg="http://schemas.microsoft.com/office/word/2010/wordprocessingGroup" xmlns:wpi="http://schemas.microsoft.com/office/word/2010/wordprocessingInk" xmlns:wne="http://schemas.microsoft.com/office/word/2006/wordml" xmlns:wps="http://schemas.microsoft.com/office/word/2010/wordprocessingShape" mc:Ignorable="w14 w15 wp14">
+<w:endnotes xmlns:wpc="http://schemas.microsoft.com/office/word/2010/wordprocessingCanvas" xmlns:cx="http://schemas.microsoft.com/office/drawing/2014/chartex" xmlns:cx1="http://schemas.microsoft.com/office/drawing/2015/9/8/chartex" xmlns:cx2="http://schemas.microsoft.com/office/drawing/2015/10/21/chartex" xmlns:cx3="http://schemas.microsoft.com/office/drawing/2016/5/9/chartex" xmlns:cx4="http://schemas.microsoft.com/office/drawing/2016/5/10/chartex" xmlns:cx5="http://schemas.microsoft.com/office/drawing/2016/5/11/chartex" xmlns:cx6="http://schemas.microsoft.com/office/drawing/2016/5/12/chartex" xmlns:cx7="http://schemas.microsoft.com/office/drawing/2016/5/13/chartex" xmlns:cx8="http://schemas.microsoft.com/office/drawing/2016/5/14/chartex" xmlns:mc="http://schemas.openxmlformats.org/markup-compatibility/2006" xmlns:aink="http://schemas.microsoft.com/office/drawing/2016/ink" xmlns:am3d="http://schemas.microsoft.com/office/drawing/2017/model3d" xmlns:o="urn:schemas-microsoft-com:office:office" xmlns:r="http://schemas.openxmlformats.org/officeDocument/2006/relationships" xmlns:m="http://schemas.openxmlformats.org/officeDocument/2006/math" xmlns:v="urn:schemas-microsoft-com:vml" xmlns:wp14="http://schemas.microsoft.com/office/word/2010/wordprocessingDrawing" xmlns:wp="http://schemas.openxmlformats.org/drawingml/2006/wordprocessingDrawing" xmlns:w10="urn:schemas-microsoft-com:office:word" xmlns:w="http://schemas.openxmlformats.org/wordprocessingml/2006/main" xmlns:w14="http://schemas.microsoft.com/office/word/2010/wordml" xmlns:w15="http://schemas.microsoft.com/office/word/2012/wordml" xmlns:w16cid="http://schemas.microsoft.com/office/word/2016/wordml/cid" xmlns:w16se="http://schemas.microsoft.com/office/word/2015/wordml/symex" xmlns:wpg="http://schemas.microsoft.com/office/word/2010/wordprocessingGroup" xmlns:wpi="http://schemas.microsoft.com/office/word/2010/wordprocessingInk" xmlns:wne="http://schemas.microsoft.com/office/word/2006/wordml" xmlns:wps="http://schemas.microsoft.com/office/word/2010/wordprocessingShape" mc:Ignorable="w14 w15 w16se w16cid wp14">
   <w:endnote w:type="separator" w:id="-1">
     <w:p>
       <w:pPr>
@@ -3909,7 +4500,7 @@
 </file>
 
 <file path=word/footnotes.xml><?xml version="1.0" encoding="utf-8"?>
-<w:footnotes xmlns:wpc="http://schemas.microsoft.com/office/word/2010/wordprocessingCanvas" xmlns:mo="http://schemas.microsoft.com/office/mac/office/2008/main" xmlns:mc="http://schemas.openxmlformats.org/markup-compatibility/2006" xmlns:mv="urn:schemas-microsoft-com:mac:vml" xmlns:o="urn:schemas-microsoft-com:office:office" xmlns:r="http://schemas.openxmlformats.org/officeDocument/2006/relationships" xmlns:m="http://schemas.openxmlformats.org/officeDocument/2006/math" xmlns:v="urn:schemas-microsoft-com:vml" xmlns:wp14="http://schemas.microsoft.com/office/word/2010/wordprocessingDrawing" xmlns:wp="http://schemas.openxmlformats.org/drawingml/2006/wordprocessingDrawing" xmlns:w10="urn:schemas-microsoft-com:office:word" xmlns:w="http://schemas.openxmlformats.org/wordprocessingml/2006/main" xmlns:w14="http://schemas.microsoft.com/office/word/2010/wordml" xmlns:w15="http://schemas.microsoft.com/office/word/2012/wordml" xmlns:wpg="http://schemas.microsoft.com/office/word/2010/wordprocessingGroup" xmlns:wpi="http://schemas.microsoft.com/office/word/2010/wordprocessingInk" xmlns:wne="http://schemas.microsoft.com/office/word/2006/wordml" xmlns:wps="http://schemas.microsoft.com/office/word/2010/wordprocessingShape" mc:Ignorable="w14 w15 wp14">
+<w:footnotes xmlns:wpc="http://schemas.microsoft.com/office/word/2010/wordprocessingCanvas" xmlns:cx="http://schemas.microsoft.com/office/drawing/2014/chartex" xmlns:cx1="http://schemas.microsoft.com/office/drawing/2015/9/8/chartex" xmlns:cx2="http://schemas.microsoft.com/office/drawing/2015/10/21/chartex" xmlns:cx3="http://schemas.microsoft.com/office/drawing/2016/5/9/chartex" xmlns:cx4="http://schemas.microsoft.com/office/drawing/2016/5/10/chartex" xmlns:cx5="http://schemas.microsoft.com/office/drawing/2016/5/11/chartex" xmlns:cx6="http://schemas.microsoft.com/office/drawing/2016/5/12/chartex" xmlns:cx7="http://schemas.microsoft.com/office/drawing/2016/5/13/chartex" xmlns:cx8="http://schemas.microsoft.com/office/drawing/2016/5/14/chartex" xmlns:mc="http://schemas.openxmlformats.org/markup-compatibility/2006" xmlns:aink="http://schemas.microsoft.com/office/drawing/2016/ink" xmlns:am3d="http://schemas.microsoft.com/office/drawing/2017/model3d" xmlns:o="urn:schemas-microsoft-com:office:office" xmlns:r="http://schemas.openxmlformats.org/officeDocument/2006/relationships" xmlns:m="http://schemas.openxmlformats.org/officeDocument/2006/math" xmlns:v="urn:schemas-microsoft-com:vml" xmlns:wp14="http://schemas.microsoft.com/office/word/2010/wordprocessingDrawing" xmlns:wp="http://schemas.openxmlformats.org/drawingml/2006/wordprocessingDrawing" xmlns:w10="urn:schemas-microsoft-com:office:word" xmlns:w="http://schemas.openxmlformats.org/wordprocessingml/2006/main" xmlns:w14="http://schemas.microsoft.com/office/word/2010/wordml" xmlns:w15="http://schemas.microsoft.com/office/word/2012/wordml" xmlns:w16cid="http://schemas.microsoft.com/office/word/2016/wordml/cid" xmlns:w16se="http://schemas.microsoft.com/office/word/2015/wordml/symex" xmlns:wpg="http://schemas.microsoft.com/office/word/2010/wordprocessingGroup" xmlns:wpi="http://schemas.microsoft.com/office/word/2010/wordprocessingInk" xmlns:wne="http://schemas.microsoft.com/office/word/2006/wordml" xmlns:wps="http://schemas.microsoft.com/office/word/2010/wordprocessingShape" mc:Ignorable="w14 w15 w16se w16cid wp14">
   <w:footnote w:type="separator" w:id="-1">
     <w:p>
       <w:pPr>
@@ -3934,7 +4525,7 @@
 </file>
 
 <file path=word/header1.xml><?xml version="1.0" encoding="utf-8"?>
-<w:hdr xmlns:wpc="http://schemas.microsoft.com/office/word/2010/wordprocessingCanvas" xmlns:mo="http://schemas.microsoft.com/office/mac/office/2008/main" xmlns:mc="http://schemas.openxmlformats.org/markup-compatibility/2006" xmlns:mv="urn:schemas-microsoft-com:mac:vml" xmlns:o="urn:schemas-microsoft-com:office:office" xmlns:r="http://schemas.openxmlformats.org/officeDocument/2006/relationships" xmlns:m="http://schemas.openxmlformats.org/officeDocument/2006/math" xmlns:v="urn:schemas-microsoft-com:vml" xmlns:wp14="http://schemas.microsoft.com/office/word/2010/wordprocessingDrawing" xmlns:wp="http://schemas.openxmlformats.org/drawingml/2006/wordprocessingDrawing" xmlns:w10="urn:schemas-microsoft-com:office:word" xmlns:w="http://schemas.openxmlformats.org/wordprocessingml/2006/main" xmlns:w14="http://schemas.microsoft.com/office/word/2010/wordml" xmlns:w15="http://schemas.microsoft.com/office/word/2012/wordml" xmlns:wpg="http://schemas.microsoft.com/office/word/2010/wordprocessingGroup" xmlns:wpi="http://schemas.microsoft.com/office/word/2010/wordprocessingInk" xmlns:wne="http://schemas.microsoft.com/office/word/2006/wordml" xmlns:wps="http://schemas.microsoft.com/office/word/2010/wordprocessingShape" mc:Ignorable="w14 w15 wp14">
+<w:hdr xmlns:wpc="http://schemas.microsoft.com/office/word/2010/wordprocessingCanvas" xmlns:cx="http://schemas.microsoft.com/office/drawing/2014/chartex" xmlns:cx1="http://schemas.microsoft.com/office/drawing/2015/9/8/chartex" xmlns:cx2="http://schemas.microsoft.com/office/drawing/2015/10/21/chartex" xmlns:cx3="http://schemas.microsoft.com/office/drawing/2016/5/9/chartex" xmlns:cx4="http://schemas.microsoft.com/office/drawing/2016/5/10/chartex" xmlns:cx5="http://schemas.microsoft.com/office/drawing/2016/5/11/chartex" xmlns:cx6="http://schemas.microsoft.com/office/drawing/2016/5/12/chartex" xmlns:cx7="http://schemas.microsoft.com/office/drawing/2016/5/13/chartex" xmlns:cx8="http://schemas.microsoft.com/office/drawing/2016/5/14/chartex" xmlns:mc="http://schemas.openxmlformats.org/markup-compatibility/2006" xmlns:aink="http://schemas.microsoft.com/office/drawing/2016/ink" xmlns:am3d="http://schemas.microsoft.com/office/drawing/2017/model3d" xmlns:o="urn:schemas-microsoft-com:office:office" xmlns:r="http://schemas.openxmlformats.org/officeDocument/2006/relationships" xmlns:m="http://schemas.openxmlformats.org/officeDocument/2006/math" xmlns:v="urn:schemas-microsoft-com:vml" xmlns:wp14="http://schemas.microsoft.com/office/word/2010/wordprocessingDrawing" xmlns:wp="http://schemas.openxmlformats.org/drawingml/2006/wordprocessingDrawing" xmlns:w10="urn:schemas-microsoft-com:office:word" xmlns:w="http://schemas.openxmlformats.org/wordprocessingml/2006/main" xmlns:w14="http://schemas.microsoft.com/office/word/2010/wordml" xmlns:w15="http://schemas.microsoft.com/office/word/2012/wordml" xmlns:w16cid="http://schemas.microsoft.com/office/word/2016/wordml/cid" xmlns:w16se="http://schemas.microsoft.com/office/word/2015/wordml/symex" xmlns:wpg="http://schemas.microsoft.com/office/word/2010/wordprocessingGroup" xmlns:wpi="http://schemas.microsoft.com/office/word/2010/wordprocessingInk" xmlns:wne="http://schemas.microsoft.com/office/word/2006/wordml" xmlns:wps="http://schemas.microsoft.com/office/word/2010/wordprocessingShape" mc:Ignorable="w14 w15 w16se w16cid wp14">
   <w:p>
     <w:pPr>
       <w:pStyle w:val="Header"/>
@@ -4077,7 +4668,7 @@
             </wp:anchor>
           </w:drawing>
         </mc:Choice>
-        <mc:Fallback xmlns:w16se="http://schemas.microsoft.com/office/word/2015/wordml/symex" xmlns:w16cid="http://schemas.microsoft.com/office/word/2016/wordml/cid" xmlns:am3d="http://schemas.microsoft.com/office/drawing/2017/model3d" xmlns:aink="http://schemas.microsoft.com/office/drawing/2016/ink" xmlns:cx8="http://schemas.microsoft.com/office/drawing/2016/5/14/chartex" xmlns:cx7="http://schemas.microsoft.com/office/drawing/2016/5/13/chartex" xmlns:cx6="http://schemas.microsoft.com/office/drawing/2016/5/12/chartex" xmlns:cx5="http://schemas.microsoft.com/office/drawing/2016/5/11/chartex" xmlns:cx4="http://schemas.microsoft.com/office/drawing/2016/5/10/chartex" xmlns:cx3="http://schemas.microsoft.com/office/drawing/2016/5/9/chartex" xmlns:cx2="http://schemas.microsoft.com/office/drawing/2015/10/21/chartex" xmlns:cx1="http://schemas.microsoft.com/office/drawing/2015/9/8/chartex" xmlns:cx="http://schemas.microsoft.com/office/drawing/2014/chartex">
+        <mc:Fallback xmlns:mv="urn:schemas-microsoft-com:mac:vml" xmlns:mo="http://schemas.microsoft.com/office/mac/office/2008/main">
           <w:pict>
             <v:group w14:anchorId="46D335C0" id="Group 11" o:spid="_x0000_s1026" style="position:absolute;margin-left:411.35pt;margin-top:-24.1pt;width:113.85pt;height:60.1pt;z-index:251659264;mso-width-relative:margin;mso-height-relative:margin" coordsize="991,566" o:gfxdata="UEsDBBQABgAIAAAAIQCxgme2CgEAABMCAAATAAAAW0NvbnRlbnRfVHlwZXNdLnhtbJSRwU7DMAyG&#10;70i8Q5QralN2QAit3YGOIyA0HiBK3DaicaI4lO3tSbpNgokh7Rjb3+8vyXK1tSObIJBxWPPbsuIM&#10;UDltsK/5++apuOeMokQtR4dQ8x0QXzXXV8vNzgOxRCPVfIjRPwhBagArqXQeMHU6F6yM6Rh64aX6&#10;kD2IRVXdCeUwAsYi5gzeLFvo5OcY2XqbynsTjz1nj/u5vKrmxmY+18WfRICRThDp/WiUjOluYkJ9&#10;4lUcnMpEzjM0GE83SfzMhtz57fRzwYF7SY8ZjAb2KkN8ljaZCx1IwMK1TpX/Z2RJS4XrOqOgbAOt&#10;Z+rodC5buy8MMF0a3ibsDaZjupi/tPkGAAD//wMAUEsDBBQABgAIAAAAIQA4/SH/1gAAAJQBAAAL&#10;AAAAX3JlbHMvLnJlbHOkkMFqwzAMhu+DvYPRfXGawxijTi+j0GvpHsDYimMaW0Yy2fr2M4PBMnrb&#10;Ub/Q94l/f/hMi1qRJVI2sOt6UJgd+ZiDgffL8ekFlFSbvV0oo4EbChzGx4f9GRdb25HMsYhqlCwG&#10;5lrLq9biZkxWOiqY22YiTra2kYMu1l1tQD30/bPm3wwYN0x18gb45AdQl1tp5j/sFB2T0FQ7R0nT&#10;NEV3j6o9feQzro1iOWA14Fm+Q8a1a8+Bvu/d/dMb2JY5uiPbhG/ktn4cqGU/er3pcvwCAAD//wMA&#10;UEsDBBQABgAIAAAAIQCeMkjRMAQAAHUMAAAOAAAAZHJzL2Uyb0RvYy54bWzsV99v4zYMfh+w/0Hw&#10;uxvbcX7YaHponeRwQHcr1g73rMhKLJwtaZLStBv2v4+U7DZNN+zW7vECxLEkiiI/kh+V8w8PXUvu&#10;ubFCyUWUniUR4ZKpWsjdIvr1bh3PI2IdlTVtleSL6JHb6MPFjz+cH3TJM9WotuaGgBJpy4NeRI1z&#10;uhyNLGt4R+2Z0lzC4laZjjoYmt2oNvQA2rt2lCXJdHRQptZGMW4tzC7DYnTh9W+3nLmft1vLHWkX&#10;Edjm/NP45wafo4tzWu4M1Y1gvRn0DVZ0VEg49EnVkjpK9ka8UtUJZpRVW3fGVDdS261g3PsA3qTJ&#10;iTcfjdpr78uuPOz0E0wA7QlOb1bLPt/fGCJqiB3AI2kHMfLHkjRFcA56V4LMR6Nv9Y3pJ3ZhRDaH&#10;n1QNGwC/R+/9w9Z0iAL4RR48yI9PIPMHRxhMpnk+TcbjiDBYm03H42wSosAaCNWrbaxZ9RuLIg2b&#10;JtMp7hjRMpw3QiN7m9BiyCT7DJZ9H1i3DdXcx8AiED1Y2YDV5d4pL0IAPw+PF0OwEAirrxX7aolU&#10;VUPljl9aDSkJIMD+YcoYdWg4rcFQP30HSK1q4aXQTXQITg4qcWBB+duwLwoIMuJ+CiEttbHuI1cd&#10;wZdFZMBMH1J6f21dQHsQQcekWou2hXlatvLFBIQlzIAbsBXXMPS+GP4okmI1X83zOM+mqzhPlsv4&#10;cl3l8XSdzibL8bKqlumfeG6al42oay7xmKEw0/zbYtlTRCipp9K0qhU1qkOTrNltqtaQewrEsPaf&#10;PqeOxEYvzfApB76cuJRmeXKVFfF6Op/F+TqfxMUsmcdJWlwV0yQv8uX6pUvXQvL3u0QOi6iYQPF4&#10;d/7Rt8R/XvtGy044oN5WdIto/iRES0zFlax9aB0VbXg/ggLNf4YCwj0E2mcqJmcowo2qHyFRoTlA&#10;PjXK/B6RAxDtIrK/7anhEWk/Scj5AggBmdkP8sksg4E5Xtkcr8h9VykIGVQKlQy0LiI3vFYuEDsw&#10;q6buWt5qhoKID6bu3cMXanSf3w6M/hwq1wucpHmQ7YsvONIPgFouzrVgJXz7IMLbq7z898YFu9we&#10;YQjNr/smHR01X/c6Dh6KjWiFe/R9EJxAo+T9jWAYABw80xWwbaB2WMVDyRgTYpAJOwAkwf4jWyEv&#10;vNTihy+s2LRC+yI2yn0RrvFsOcQFF3sAIHYnTe1vMAwNc6nYvuPShRuA4S11cP2wjdAWcqfk3YbX&#10;QGGfamwYcPtw0KMsM5yHHj3k6zExZfPLJCmyq7iaJBUQ02wVXxb5LJ4lq1me5PO0SquhiveWA060&#10;XWrx/jJGCL0hw6/nTJhCaAJTsV+AjAlcV7Jx3yqtM9yxZoB/gDiE9D3tAQH73h6+twegzP+/PSBT&#10;hPbgWQKGnlP93dZnf38Px8vz8dhLPf9buPgLAAD//wMAUEsDBBQABgAIAAAAIQCqJg6+vAAAACEB&#10;AAAZAAAAZHJzL19yZWxzL2Uyb0RvYy54bWwucmVsc4SPQWrDMBBF94XcQcw+lp1FKMWyN6HgbUgO&#10;MEhjWcQaCUkt9e0jyCaBQJfzP/89ph///Cp+KWUXWEHXtCCIdTCOrYLr5Xv/CSIXZINrYFKwUYZx&#10;2H30Z1qx1FFeXMyiUjgrWEqJX1JmvZDH3IRIXJs5JI+lnsnKiPqGluShbY8yPTNgeGGKyShIk+lA&#10;XLZYzf+zwzw7TaegfzxxeaOQzld3BWKyVBR4Mg4fYddEtiCHXr48NtwBAAD//wMAUEsDBBQABgAI&#10;AAAAIQAmhUKh4gAAAAsBAAAPAAAAZHJzL2Rvd25yZXYueG1sTI/BasMwEETvhf6D2EJviWQ1aYxr&#10;OYTQ9hQKTQqlN8Xa2CbWyliK7fx9lVN7XOYx8zZfT7ZlA/a+caQgmQtgSKUzDVUKvg5vsxSYD5qM&#10;bh2hgit6WBf3d7nOjBvpE4d9qFgsIZ9pBXUIXca5L2u02s9dhxSzk+utDvHsK256PcZy23IpxDO3&#10;uqG4UOsOtzWW5/3FKngf9bh5Sl6H3fm0vf4clh/fuwSVenyYNi/AAk7hD4abflSHIjod3YWMZ62C&#10;VMpVRBXMFqkEdiPEUiyAHRWspABe5Pz/D8UvAAAA//8DAFBLAwQKAAAAAAAAACEAV9JYOR83AAAf&#10;NwAAFAAAAGRycy9tZWRpYS9pbWFnZTEucG5niVBORw0KGgoAAAANSUhEUgAAAwcAAAG8CAMAAAC8&#10;FCniAAAAAXNSR0IArs4c6QAAAIRQTFRFAAAA////9qgA4qG1xURr43UJ6IIH2IKcsQY63WQM5otJ&#10;6JRY7rKG99jC6p5n324b4OHijpOWg4mMwcTFt7q8+eLR44E6++zh8LuV/fXw9M+z7Kh2b3V5WmFm&#10;eX+D4Xcq1tfZ8sWkrLCy9fX1y83P6uvsoqapZGtwmJygvB4vzFBT/em/fXcNQAAANklJREFUeF7t&#10;nWnDozaWhZtM93RXdSqxsbN1bIcy3mbm//+/0dUCulpAyAYDPnxJ5bV2nUe62v9W4EMJoAT+hiJA&#10;CaAECnAAEaAECnAAEaAERAmgP4AMUALgABpACVAJoD+ADlAC4AAaQAmgP4AGUAKqBGAXQQkoAXAA&#10;DaAE0B9AAygB2EXQAErAlADGB9ACSmCC8cEP+H6A0GZfAqP3B8DgB3AwewzGnzcFB+Bg/hiAgyk4&#10;XYAOPj2JsIsmAOHTRbaA/IMDcLAAmY6eRHAADkYX2QIiAAfgYAEyHT2J4AAcjC6yBUQADsDBAmQ6&#10;ehLBATgYXWQLiAAcgIMFyHT0JIIDcDC6yBYQATgABwuQ6ehJBAfgYHSRLSACcAAOFiDT0ZMIDsDB&#10;6CJbQATgABwsQKajJxEcgIPRRbaACMABOFiATEdPIjgAB6OLbAERgANwsACZjp5EcAAORhfZAiIA&#10;B+BgATIdPYngAByMLrIFRAAOwMECZDp6EsEBOBhdZAuIAByAgwXIdPQkggNwMLrIFhABOAAHC5Dp&#10;6EkEB+BgdJEtIAJwAA4WINPRkwgOwMHoIltABOAAHCxApqMnERyAg9FFtoAIwAE4WIBMR08iOAAH&#10;o4tsARGAA3CwAJmOnkRwAA5GF9kCIgAH4GABMh09ieAAHIwusgVEAA7AwQJkOnoSwQE4GF1kC4ig&#10;5eC//j7K94+Vfv89gJ8F6ODTk9hy8M9/jfJ9Wen3D3CwJnbAQSan4GBNGBTgABysStCZmQEH4CBT&#10;OqvyBg7AwaoEnZkZcAAOMqWzKm/gABysStCZmQEH4CBTOqvyBg7AwaoEnZkZcAAOMqWzKm/gABys&#10;StCZmQEH4CBTOqvyBg7AwaoEnZkZcAAOMqWzKm/gABysStCZmQEH4CBTOqvyBg7AwaoEnZkZcAAO&#10;MqWzKm/gABysStCZmQEH4CBTOqvyBg7AwaoEnZkZcAAOMqWzKm/gABysStCZmQEH4CBTOqvyBg7A&#10;waoEnZkZcAAOMqWzKm/gABysStCZmQEH4CBTOqvyBg7AwaoEnZkZcAAOMqWzKm/gABysStCZmQEH&#10;4CBTOqvytkIOvn7994/i+2Z9P/7409efMwUf8fbie98327L9dp0S21sut5tVqfF9mXk/Bz9/s3L/&#10;y69dav31N8vp757LX3/8/ZvtwinVP/7zZ1foX7sDd2N7MQeHo/11qXvDXJ7eJ51Vxfx+Dv5k5fmf&#10;Lg64yL9yp4ynWB399vtfsQg6A/c9vZgDJu5j1aGxijtdlRrfl5n3c/Ajy/y3Lg54MTkccJ7iJfrN&#10;8Wci7AwcHLxPopPEvB4OOE9dhfct2CeAg0kEN9NIPpGDovgz0OuAg5lKdJJkfSYHxXd/9ggcTCK4&#10;mUbyoRwUv3gggIOZSnSSZH0qB4U3MQUOJhHcTCP5WA4Kd/0BHMxUopMk63M5KJz5U3AwieBmGskH&#10;c/ALnzQCBzOV6CTJWisHv/35lT6S+l9fv/75/ZdAaf7EQAAHkwhuppGslQNvXfqvH/9wq4B3COBg&#10;phKdJFkfw8GXLz9/d0uUbbsDB5MIbqaRfBAHX7785FQCmzICBzOV6CTJ+igOvjh7kJhhBA4mEdxM&#10;I/ksDr44xxPsReXVcbCpqmp/pm9XVXWy/qrqIj2dhfeu/d9NgCIe5eEiPKTHs1HxXKpZHCX6MA4c&#10;y8heQlgNB9fqfCtP/JTC8Xgvz72qvu63/DyQCORUCoxiENW7hxfRobzt+3CobqWdvtPtkozpSA4/&#10;jIOfeTHa+07XwcFme3cJaP//frt2yGjHtMlDOT0CZ0WrRzyqw3Yf6xqut0AS74+upI0kfivYD+Pg&#10;C19H+NFaQVgHB1577kg1KreN17A7PktHjHUHBdLrPQhC3NtbSfg0Dv7DanN9HMRbaP3LPXwJwK7X&#10;45HLetPR7+iw9oFmfN/l7Tx+ux+L4dM44DNG31fXH/TL+fgIaOGW4I+NEhIwOPqy7utDyvRh9ouR&#10;+WwO7FXnddhFCXoOgJDQGxzZ5QHX/t7g6HNQ99lex9O7QAAH6zqnn8KBJ9A6RdWMg44hdZsCtz/o&#10;x0BMT70JhM/mwD6M8zn9wfHoTNn3jXiVtC27yLk7JgKfy8E2BdI3gfBpHHz/9HGy1CK//SutO7A5&#10;SFK02+2cUzA4Hm8vtvzTgvs0DuzL84riA+eLlBjZpNElTaBtf1CneeD9Ab+HryOE3uW+NGUPc/Vp&#10;HKx9HS3J0j8e2WKAN1l01zeo8sWI1nL3wdEe+DiYz9AmDSkIj8MwBb/G9Ydx8O/4KGAd44NLWd78&#10;nT6Vt4Rrr95yhd7PbGVX7h56lAfbXnEsHH7Z8JV2NdHGDj4J6g8pDg+xhWl/81f+uq85fo3u3VDm&#10;xsEv8hhZ5OuUatL9kHx4UNgX282JgzS7Q7pKlIU7c29rjfchCWYJH1enrX653cGpiadyf3pHhzA3&#10;DhKrlZw55+xTOPjKg//NPpi5bg6KgqvNXkxj1LnbJ0IVwoNKmul0RwdsMc8dQb9h191HcfCzs+3a&#10;Xk7+snYOrlG5sx9SWne+WTSp6XLGIM6a9p53gNukIF/q6JM4+Ms9rP/vT+oPCj6ItVTERJiiQcZB&#10;eDudK1I+CvBebXAmYl8q8aTAPogD76A+M4tW3x8UvEmOccCnVMMa4qoN7Vdy/fHOyH/foe/3JC0/&#10;4+hTOPj6u3ddBVs9+LJ+DrgVbln1zji13zJy54v6Rwh8A1NgDJIz9H5G93OfLxqQt85x8h/fvn2n&#10;V9Lk9y10e1HxB7/qd+3jg4Kr15oWctcP2qmcSG246weRvdyWbx5FYGKUj6NTBusDlJLgdK39QULW&#10;nUcQPpcDf1ns1tPCe6t1Zc8h4/4ZJhbk9DOnn8uBe9PX53JQ+EtZPS18YGPeuRMdpvLg24Z8zJHQ&#10;jL3Wycdy4FhFHzc+sJfLQjvgOlt4Z1grJ5wOXbP+bEoqOLDmaZj8sPKncvCH94TsB/cHdfBUc1cL&#10;H9ypXcbV279EwZcQEha10R/oEugcJ/eUko/BCueL6mpHW4PMx8XOlBY+T9DRwoe3at9jU018FBx0&#10;xZMADtIxf4ID/1WoedlFD3UxVvBzmuJIeW3OZffWU660yPnkbbSFj5zEOYQFzF2Dg9DjyHxf0Kv2&#10;2XXiZB87aJI0J7uoqzlMeEf8GtjE6W7dc6KIHEmLtvBF7EjzNjReBgf/6noXXP6Wsj9OB9Ip1eT3&#10;k78Hn0+elV30FAfXpGOWbhQxT5EWvoiCcA9c1wIO5sbBHxEK5mUXPcPBLu0ojhdF9NjkIzIjeolF&#10;dPIWE8DBrDj44zt/AmeN7+EkdQb81L3uZqvYXXj3CJbX6BEzt0sAB3Ph4Ldvv//kTZWukINUDPyt&#10;bkVRR7uE0M10RE+0S3BGCeDgXRzQarF4GE1/3qPhgVHLKsbJzkb+oafhoy18bE9pHbsIj1+/Ag7e&#10;yUHvEH11/UFonTfCQsTWiY0uopurY/cDMxDAATj44YcfEtZEuFpzx8m+VXTaNosQ3JqPRRFr4eOH&#10;5yNX926tXIMDcDAhB253cNjZUz3RfdcOplX4FtL4jtI6fK2XNagAB+BgQg6c0YFjy6RyUBTBFr7r&#10;TEBwqsk6sMkBxXpy/3qy9+5x8hHiAetxwYHDCsbJ3PKxDRPKXDoHxTXUwnfu+TkHFhMsvffvsxuQ&#10;ugQzc7CTue03BQckmczxAR9kuMtfg5QWaOG7zyEHppqs0zT9VwFg3zVjFxzkc8CtD7c7GNIf+N2H&#10;SNW9p5H1FxPaIQVbogueNuN92eD2/FkP6A/W8/5Bz2h0UH8gdOXNiPYdjvHGy+1Imas8FBDrMXAu&#10;E/1Bfn/AOfCOhw3loHDf7eg/FOAsSLcDhN5z+vyMtNeXPdvc9/pHf7DW/qBnI12/qMVGC77jKLa7&#10;whIZH1+3U0x8l3bggDL32H91TK+wBzoAB+AgLhk+EZugztj1K87KhtdXOdef9tx+MVDjKc7BwVo5&#10;8BaAB9tFRZGw/uWILHaJKl+bO7hzWfznvhF5irAHugEHa+XAe18pg4PB/UH0MmFnic9ZlHP2g6Tc&#10;FDlQ533OwcFaOfDmXLjYUsYHxWAvfBxgoehu+bC34XnzTElp61P2sN/BwXo4KPg6GhvW1jvnlE2K&#10;1pwzyP1Wu/O6uD2gcLcA3s21MLW3xTV4z9cwWQ92DQ5WxIGzQe5m5unr3cPb9mBxcBWIlKW4I2Nf&#10;VVUj9uvFOW5mWe1C1KeyFDtZhYcmoLpyY7FZC1xwcRJR3gJn2t7wDEgBDlbEgbft+iTUvRVvmwU+&#10;S6PRY2jcW2u1pz2f7CxAJ5+Um/6SX9F7gIMVcZD4AKyU93AO2mY6kQM+Uk98pdl75HywiZPlARys&#10;iIPAhb3Rk5mDObCs9kQOnO0TiZQmrNZlKb3bEzhYEweJFk5Wf2CBk8aBt+wWO8vcfwnwCMJ3ggQH&#10;a+JgQIcwtD+wjZwkDgKzPglDBH6+f3z9mxjAwao4cJ9njV9YMZADtrSVwkHw+cBeEIK3Qk5BAzhY&#10;FQfR2xY9IIZxwFd4Ezjw77STau65V8ZbA58CARkHOFgXB0X0Wsf7nk3VWxz0X3rkmPr9vU60XY9d&#10;8yJfEklZ2xuJDHCwbA78LWmb4G2LtHzLfrAWh91zBm7f4b/v0WPfdD6N4y5sm9iaBeaRlL6s+aL/&#10;dF2+9RvLS+f7B9+HXeIlXPN3ZZ3A/dD+Ie6hSP0SapbNpXQ+zc3n4UOWxM4joZSbT+2JSz6KreKv&#10;Jdwfoe0Um/02dhvqcRu/6kgVxC5wC8CJXTGTUGAvdvL+/uAvJsBO/f1kZ959y+PX9HCCjPzJAu/F&#10;6MUcFOLpGvPtu1+rvO5bpxHJXS2ZHh47M5FfdUVRV3ux9sy2ZtzLc5epIp7bEa/t8J3WtyQ91zt7&#10;P0XZpvDF6k4P7v0cfPm5uYb069fw0wSNKH+1nHpKHRBOUOWdgXs+Xs1BepWlurzS5p/+vXF+cNJj&#10;VfUdR2491srDUPM+y1Nq7ge6mwEHvU3vLB3Mn4OBSvhs5+AgkzJwsCpwwAE4WJWgMzMDDsBBpnRW&#10;5Q0cgINVCTozM+AAHGRKZ1XewAE4WJWgMzMDDsBBpnRW5Q0cgINVCTozM+AAHGRKZ1XewAE4WJWg&#10;MzMDDsBBpnRW5Q0cgINVCTozM+AAHGRKZ1XewAE4WJWgMzMDDsBBpnRW5Q0cgINVCTozM+AAHGRK&#10;Z1XewAE4WJWgMzMDDtbAwWZbNl/Ca36ZWlmzN3AwMw7E4XV5H4UlbPE+R89xe/bKx9Dj8muWd3Le&#10;wMFcOKjE2zDOgzb2lSjl7RK/zoXdnYIOIVn9rUNwMA8OnJfFwvfzRm/IAgcZ0mdewME8OOjoCWyR&#10;Ry4/BAfgIFPHz3p78b0t8QvanV/uIbMHHICDZwWd6f9dHIiXKv1BMzgAB5k6ftbb+zg43r1bTcEB&#10;OHhW0Jn+38jB8eiCMCoH14u4//fRffdwIW4JfpTbnNtUn1Xwa/xjnLxEDlwQRuKgrsSF1jrs+DOW&#10;1f5W6gWM7WtE+YZQwMEiObjzlnccDtibDLFVCfb+zlueAH8JNeBgkRwc+Tseo3DAX3+KccCWssHB&#10;v2Jfpsxm7+2t4wOhe2anjMIBfw0wxgF/BuQlbfM7AkF/kEncqBw8zhf1FAe9sLE7h148Y29HgYNn&#10;2QEHc+TA2yp38VGwOwRwAA4ydfyst1H7g8CW0cp9l88eIYADcPCsoDP9T81B4b3uar1fBg7AQaaO&#10;n/U2OQdF7fQIlmEEDsDBs4LO9D89BwWfwDlai1bgABxk6vhZb2/goOCbsw9t3SdxsNEn3eQjyrv+&#10;Z2FHnzetLvo95136EbpaTJ+pr++MXpCMq3xCOrD9A/NFmUC8g4M934OdygHNvAamXu/bvf9Ect2e&#10;dHaoUwdFm31GN31wlCXp3pwm3dr7kXbtIVPz98uNB1/2PJ5Oea13D24aloEMmEK5WHEq3de7rV70&#10;u/v5BgcL4oCv8B7b2uzoD+pt19GGk7tj79F3EEKPSnZ97iyr7Wq7pb/XZ3fyS7i437q38l0fbOla&#10;h1l6e28VCLUbJ/Pu9z/gYEEcFFx8bW12cNAn7AMXUmjJLhT6uY8Da4sFM7BKQUFI0ERCx3bVazQf&#10;h6BRxY26oubewUGm6n1v77CLcjjoFfaxtNvhXud6f0U+B5dAX2CgijTuRbGPoCM9MhtM20WcA7YZ&#10;UPgAB+DAb8jtdnh0Drr7kfCAudu2C57Qc+bWnFjBATgICNEC4c0csF1TZsjrrSB6WfAtKnDwMqV3&#10;B7Qeu0io6tSYRm/m4Pjwpzv7MQgMLcABOGBS6hW2bFxvxk/fsPqoxwfOFK7fycTGyX3ja39Ks3PC&#10;ywTndiTgYMUcsAlIe7TXMV+UxkEzcuwzxQ0Hxa1r5CrSk8tBQ6Qhs5c4lXnnCBA4WDEHF96YJq2j&#10;JXJgTfdv6IbJqMrbIeZm9+i4fcya+unWpNNB3B3DyGE/3p3wuabuOP0JWqwfZHLzjvEBN1osxaSu&#10;H5j13oDKPXuk4g1xKTczuAu4NdfbQe954FsXBnHgzmkmciyGCGwZrjNOr88pCnCwHA5qLl/LEujg&#10;oJZ7ccTRNt7OXtyBgH8fxcv2F4U0eXjsZKO82bnmPz8A6vs93Ois3t4fNTCPQQ5Ot+i2KnCwHA7Y&#10;/RHHxlIXaurgILoRs4pSFVyKeuJ8sq/Jhz2B35kQF9dT47N2l/JYh+DHWe669m2Ag8Vw4IwObAMi&#10;h4MiOtoYmQPvrmKuWTZAcEcHbFrVAYhd6uRwcH/481CshQAHS+HA3Rtg6yWLA2cbtzd2HMkuCmyn&#10;48Ntu9l2Jouc1QXnsnz7pCpPfGjnBe8owcEyOPD3mdmayOOAi8zbazASB4GtE9zCsR3wUTK/tEkI&#10;2cHEIigt8S0L4GABHNTeqFYI3+7o8zjgWvEGymlSYlGH7/HiAYXuIGCB2A74NKnvlXMSnavtfyII&#10;HMyRg9O2mYAUL6UFZ+mZiZDHATe+Pa28iwMLSJ6EAGX8GIRVJmmJR3+Qqf7W26jrB32bD8RsORv3&#10;5XHQM82UJqVX9Afs0Iw9D8YNptCubDbpZdlNaYkHB0vngFsxC+cgCiSfNQ3Ne/JlhFbX4OBphacF&#10;8N7+wJk4WSsHzPy37iVo9c57jLaTBAdpMn7a1Vs5aPdJK0WslQN2dC04COcDhHYgDQ6eVnhaAO/k&#10;gJ2kXDMH/YOP2FwUOEiT8dOu3siBv00ssT/YiAuD2utMnLtc3jhfFO3PWL5O8gpw5+MrCJfGYAIH&#10;Tys8LYC3cXBoK7up9QQONsHb4y2Ps+egfxLNmmoCB2kyftrVmzgIPyTex8E1dGGQoytwoJqVf0af&#10;tHnqh6cFN9MA3sLB4RzeM9nNQe1sVA03rOAAHGSwNj0Hh0fAIkqYL3K3ZUbsC3AADubOwaG87bo2&#10;Dnf1B703MGrP4AAczI0DMQ8ubqc2X8/W+e71g1QM7O0MShBpQ83+qU0noNBVXTGOE4bGEa9pice+&#10;igzlcy+j2kXha92iR8s61tE2yVJCf4D+IIOKhXDQcZnoCueL2p146A8yNJ3jZRkc+FZRedNv0gqr&#10;q3uaKU1Ks7KLsL8oR8pP+VkGB053cOBn1ZfFgbo5puuzzMk0iDE+eIoB8rwIDpzRgXtMd1kc9B8q&#10;swZQ4OBphacFsAgO+O6bg7sItywOAlcAx2cOwEGajJ92tQgO+CkV7zzX7DlgJ1LDh58jKICDpxWe&#10;FsAiOODH2D3JzJ4Dln735tN4Z5C8+IHxQZrYO1wtgoOeyZzZc8A3RnU8n+Yxgf7gaYWnBQAOAlub&#10;Mu9tia4D8vFN4HreaJ8ADtJk/LQrcDABB3y+K/hoFMYHT0v5qQDAwQQcFPwu4gEzp+gPnlJ3umdw&#10;MAUHznXX6SMEcJAu5adcLo8D/96T2Y+T3Tu5u14a5wYSOHhK3emeF8EBnzd1d7HyzUeZ+02Z5fLq&#10;cXJRuPsE/edKwgMEcJAu5adcLoIDvo7Gbj2qd47EPA749aex1dyEKf7ee3479o27j30cD+7TVEUt&#10;dgyez7ctWyYEB0+pO93zIjhwVNRss7vutt4Taf4glJlNscma7i4ncKBnyDmconDewpJJMq+80RU0&#10;dhrt0QM4SJfyUy4XwYF/CufgiqcRks8BR+X+0Fs992ybkjOSbS7qtg7RPdMfFMnn6ex3dFMP02E9&#10;+SkGFrPf1DOvO06n+RzEnqrc2ia5Z7joKKxdEE9xUCQ/mMle2kR/8LTC0wJYRH9QxFQa4MHnIOaZ&#10;jYa54KxwW1ie4yBkGYVxZo8Pds+FeYNrvAOSJnvP1TI4SBeRf07fnbRslMVnhWIvjr+Kg8J5BS3e&#10;pYGDTC0/420ZHAzoEAKLtRGJcw7cl12NTl/GQTII4OAZQWf6XQgH6eZ1gIOIYcQ5iN2I8ToOUkEA&#10;B5lafsbbUjiog6+rqUabtfcBDurwbRfOalnk1sgXclDUSYNlcPCMoDP9LoWDuIbuZ/aSeGgTW9g0&#10;dziIkPZKDorCfT06NEoAB5lafsbbfDnwth7sQ3Y+XZzNJnKCmzk3oR7B3T0Rbq1fy0FRn2MDcoME&#10;W+nji+GhFwb5lBHmizJheDEHzLjw3svuPIIofrTHqoGF39q79l1tQrBbcv4AZxNhSH7+eZidb3zZ&#10;ebB/DebNzn0kISJFO75NxO4SDuX5wm8hsIvEfUYrUJzgYB4c2PeZVuHL3btgsF6JCXvenLemaRd3&#10;Bhs3tDVHf/E4K+sF53v5OAcvndzst60NX5ZnflGSlbxwLqzbXDszf3FekxbL43QvWSjQ3iJhnsDB&#10;TDjoa/Lx+6glAA7AwagCW0jg4AAcLESqoyYTHICDUQW2kMDBAThYiFRHTSY4AAejCmwhgYMDcLAQ&#10;qY6aTHAADkYV2EICBwfgYCFSHTWZ4AAcjCqwhQQ+Ogf/s9Lvf/8v/VuIFj45maNz8K+Vfn//ZNWs&#10;L+/gIJNTcLAqGMABOFiVoDMzAw7AQaZ0VuUNHICDVQk6MzPgABxkSmdV3sABOFiVoDMzAw7AQaZ0&#10;VuUNHICDVwh6py/DFv/h92G/IvAJwgAH4OAFMmP3bB2G3zPwgiQ8FwQ4AAfPKUj65tdqBe+PeEEs&#10;IwYBDubBAbuvrVxcgwoOMmW0eG8v3lfB741LfQ1vxAZyWNDgYPGCzszAizngQhrwYPYwvY7lGhxk&#10;ymjx3sCBzRQ4WLygMzMADsBBpnRW5Q0cgINVCTozMx/GQV3tH+WxtF6DZUONIXbR5nLenu7+pdlj&#10;jF2q/a28nzb9QWPeFBz0qGRDWtJCjw3g0zioK0GA/35av0ozXGx259JMwm37/YMDcNCtErZU/BQH&#10;/HWdfm0+44K9Xug+XBIIGByAg069pT3Izd4BCbxEIqPgz3g8o/J+v6yDAgeZIk/w9injgzQO6kfZ&#10;fNuYOc4f++vX8jMuwEGChl/hBBwMlik4eIXwZhYGOAAHM5PkW5IDDsDBW4Q3s0jBATiYmSTfkhxw&#10;AA7eIryZRQoOwMHMJPmW5MyCA7FF4bylCcvbeZeweYCUe63O55ua46QjxVUV2yqhZZ42b5rEBOaL&#10;3qLUcSOdmAPrxXm9yafebc1uBzVZfn/0nYf0vCiPp+3ZoWHDjwXxXRPq//iZuaul8QMj0kp4KBj6&#10;G99qZHm470J82YljcdUctFB0PG1W6FhPzsRlWg52dqU+qFl/cAi0OLtIuLK9Bq5KDlvLL1sejsiX&#10;UtF8bKn4YP2wiYnf/rsNDsvpMdRZsbjsrUOd+dPxxZaWwcEiODjbsikFBTF5xU+ysSCC3lvRpYiX&#10;KSpq8nCzKhKuTS9PZohrFpediv7uQMQfseDAwQI5OIf6Aq0x1ky3lV4nNPGt6MBBpio+z9u0dlF/&#10;Y95INwhCCgZHcEDtxj8/T8vP5Hi2HBwvga6fb/XsNU/QHzwjjY/yO18OAtfJXVKEjf5ANiDoDwZx&#10;PF8Ojv7tR/3ToARKaxeljDjTxsnXFAJfNE5OMh4xTh4k817HM+bAnreU1Z40eWlzUAdnZbmk7RnL&#10;Ir5Edklg6kUc1Ld+3r2y0VxgvqhX8WEHM+bg6C4tJ6xl8f6AxFFdzuJkfvS7s0g6l4rFGf9z2TFf&#10;dbLb6CfmTSXylVgt75hOC67MCX/gYNkcNGfRbcG6d0G4cj5s9S3ttMGiFU1osr7eMxIelfn4Fawp&#10;WyauHIUmJB7tkxwEd4Ocmriim0jAwWI5OJ21gqqb0wCyBlYogzfqJ0/vG9H238rwElza/qIUDjqM&#10;J6tDeA0HPMs4n5wp8gRvb7aLDme7aXOXB5zBIOMgdoo+MoAEBwli+GAnb+Xg4Jq5V94j8BafSzmy&#10;4BzBoAAHHyzyhKy/k4OABcM3HHFM0qSM/kCVANYPEtTfOnknB4EBLV8p46BwDhKMZRuJNIgwPhgk&#10;nhU5nhkHfL3KmTDi4+RhhhE4WJFoR8jKzDjonCBxlpeit/WGTCNwMIJ4VhTkkjhwd9ndB7y3Aw5W&#10;JNoRsrIkDvgZL7KSDn1HOJuuARyMIJ4VBTk3DthirTsWDmw02Ca+yQkOViTaEbIyNw6ipxWpZQ/t&#10;xLz721IxPsC86VBUFsVBHdyI6W+wCICA/mCoMj7L/aI4cFaF2zOc/cYROPgsXQ/N7bI4KPi20QaE&#10;fuMIHAxVxme5XxgHReymlz7jCBx8lq6H5nZpHATHyrJfuHUaR+BgqDI+y/3iOCgusWNa99ANF2bI&#10;DA4+S9dDc7s8Dopr9PaWR7xLAAdDlfFZ7hfIQVFcYgfZT9EDi+Dgs3Q9NLeL5KCoY3eb8GP31joC&#10;OBiqjM9yv0wOxEXZkTsoYsc1wcFn6XpobpfKgTCOwuNl93B/8OaH2EZVnMMZqp+1uF8uB0Udvs8I&#10;91XgXOZwOhfMgbjtKmgcBcfKsIuGa+OTfCyag6LYBYwj9/ov2TyCg09S9fC8LpyDkHF0x75r7Lse&#10;SsLSORAtvXflaOiQGvqDocr4LPfL56Ao3PFy6GTO1BzwC2gGvY9md2fsio6Eq2pwv2kmvmvgoHAO&#10;LodmjKbmoD++zpN3hgVwkKnrod5WwUHBdxxtZ3AejXMQGrqDg6FaHdP9Ojjov+quv30meF63jsbf&#10;LAkt7oGDMXU9NGxwYHcer+PAuaTeX9O4sr2CMdMfdtFQQWe6XwcHfFQ6qV0U2+rNt8S6hpH7gjo4&#10;yNTvq7ytgwM+Phh5nMyPhsZuEnMOSbCruyvvdCk4eJWgM8NZFAebKqw6Zxd26PGw/hFE8viAxxY7&#10;BOfuDH8Y0+i6D7yxlsRBcIGQzwlg3vQDOFDWz6Es6V20vXks7OI9LxncYMQvy3afINRqShofcIWX&#10;EcOID5Qp9tNDJPsRfmgwxgG3rvqvLAMHH8BBwtOtUm+hfRXOuPUoXhaU3y39vUwTrPOa+d0EtedE&#10;dLx26b/eGePAyfJJx/WI9ULgABwYdYXfVI1BxIyNpP7Ab+l1zHxcErthJviEbYyD6FO5kQOo4AAc&#10;aIFFntiOKmrwvGkRa+k5B/xJk/gLzvKXGAf+Fd86oMjwHByAA62QiMngWDOtLodzELsvw5mnGtIh&#10;xDiIwgQOMgUf8bak+aKk8UHw9AFpPdaKD+cghpTDgfP4Z2ePEN1CF2MOHICDLkXFX02LXXExnIMi&#10;cm2Mu24RNWrSx8mxm42P4AAcdHDQ9XhgeMbymMEBX4xokuOt30VuJSYP933S/qLC2ULYxAUOPpeD&#10;DlkpfXTe7FhswpZRBgfuRu/gfBGFG+0RxM17iRzUYXzBwaw56Fn34boILWZ1qaPuHnnezz3PIFyD&#10;krI5YNZ4ZOJJug+diz4G9nOEbxKQa8uJHBR1cIgADmbNARP6ydMla9yCNox9K9Hdq+y6Om8j5s1p&#10;1/8YSLHzPbNUsC4jvA6hsbne/N4lqE1vL9FJr7ex0XbXFcVF5ZMQuaWpaOdNg4uJ+ONUJXA12x3E&#10;f0Nxtj9HtjbUrYuYsDfV/nwTK6u687mLfRaXBAhkcq474VNbUWV53jmpsGKPXpVqslWdH6Xm6lQ+&#10;OpIg4C3Lu9oQYiU0IacmqvpyphDUUkMp9pTEqhMcTCV0xDPnEgAHc64dpG2qEgAHU5U04plzCYCD&#10;OdcO0jZVCYCDqUoa8cy5BMDBnGsHaZuqBMDBVCWNeOZcAuBgzrWDtE1VAuBgqpJGPHMuAXAw59pB&#10;2qYqAXAwVUkjnjmXADiYc+0gbVOVADiYqqQRz5xLABzMuXaQtqlKABxMVdKIZ84lAA7mXDtI21Ql&#10;AA6mKmnEM+cSAAdzrh2kbaoSAAdTlTTimXMJgIM51w7SNlUJgIOpShrxzLkEwMGcawdpm6oEwMFU&#10;JY145lwC4GDOtYO0TVUC4GCqkkY8cy4BcDDn2kHapioBcDBVSSOeOZcAOJhz7SBtU5UAOJiqpBHP&#10;nEsAHMy5dpC2qUoAHExV0ohnziUADuZcO0jbVCUADqYqacQz5xIAB3OuHaRtqhIAB1OVNOKZcwmA&#10;gznXDtI2VQmAg6lKGvHMuQRyOdCPM/a+jThd3jfNe5GpT0CqtG225XaYj/48iaclOx807Q8h24V4&#10;H7Lz3dZBAV9F2YSrWORQ/FCL3/sCbB4CfWEhX8/nF5dvy8FGPK1ZiUyFXl/e88zar+l2P8XeV0iv&#10;+n1jv5R9HxTqWed7kKcex/RKaWZ4ovj5O9xUL6z8xTOoHeJ7Imo/xfGyUYVWif9059N+7Pjw2GQW&#10;iuuNNPqioHQwLQeUJ3rYnD1Xrl6e5Q+eb/jb74HH0F+bxITQ+HPzw4poZhxQ8bMcm3pp/tit9Jlx&#10;QKVrfS/qeb1CStBIt5PhHFyd99CHcFC5z08/nX4ZAEnF/gaFCg7ixWWXTV3tLBMp1B9cK98iczg4&#10;njqtIxZFRy1OwYGx58jS2Gub2068tEAeO2ONnwcMEQRBueZCp7SpWA4mrVU1rPcFB/Gy3Vs2o6g8&#10;q8kT/yfsIrLZGt/k2AuqLd3NTloaHSZdwaN4Mwcm+og+asrMMKUl9uiDWnHbMSXpkD0KqwXR2VFH&#10;PIox+4DmgQXyrF30RNR+Zuyy4eaxaC3J+cZqdEgwHRyIn6T52qEd1wKPVssU/UEPB2SDdDHdJamX&#10;2q5tRJSk26ul/K7wnuVgtHT3irSfg4KcdNRUbxQmczPhYMiQwK6XETnITdJosskNeNUcXLsVsDQO&#10;HKTr/XlvmSW781n9X3UWs8zb83lf1YVwc6bW4CD+Y4YU9U5Mdt/2jQUhZoXJ5jyLSWkZ3kX8q6Q/&#10;6e+6oz/cxNwx71u9GRXhXsQnBm01BXGzEyf+Vl0oDfKjsJVLmVxK2Ob8KB9nFsF1L9J5tkeJMnHk&#10;rp3F3lEZ1LubnL1XQRWFmucW6Sb/zHITY8omFcyEGsCBilJlsQlDR12fda5k1qz/u+5FpViJke6p&#10;JuTcrAjtUYp8nXey2HXZiGzIyivFf2Rh1pWozlKEY+KlzFDKTaE2deZY16QA/RuvfaOPJgpRE1Ts&#10;9P+tjSlrQqTuZEwwLyFUgUpFwiFVhSyfkldooI3y54uMo8j4gJC+c2OcdNjOcJMRSK1zZU2vHmSP&#10;2Hyy8a6bKf9Sq45mhSvKIpXWrv1Zx3azQmATEyEO6G9tEG1vYS99qMJsxoJk8O1Mossmi9dmIvnR&#10;ZrtxdzApoR5fJplmAigoyqMsQ7Mg06601Gc29czmDtI5UFk0s3cmi3ougmJuYaaESVI2XmZobHqm&#10;QCgVO2sukDJAUQhReZVnO5OFYtcuGyQ4KmpyVze1qWrfi6ItdpP2gv1JxWIlxNSOiKI01XO6NKth&#10;j4D4rT8N5qCgKuSzX4SGrHb5UZmLrNFUQvsF8qkFT27uqsaaOmJezRyTvVLGFzRiHFjBaJXUVqTy&#10;V6NVry6PJ52djVXUOp0qj+bTBdz8v+ZAipvVrlqmJDE6M89PcGClQ3fSWtG0ftXSL+pMLi7aMes6&#10;tNPNlmEoVTEO7AqS4aRyYBJiV4QsVZeDmrUUakzOi00WpZeQuIq6QRjOgVwhPLApFpM7mTT9PwTi&#10;XRhF1CudttTDPkjnd9HVyT0HUpEH8ZsEQTZWmoPyZoA4bbeyOKjNlVydhFEkuvXywFbVOzg4iMBk&#10;8Sm7wUSqYj2eqBdrWixVpvfypiJVKqql75NOp56VkpVGOZE/qq6w8U1JE/9jc3Dayrxrk0AtwIgg&#10;S1XXW5aZYf0BBWqyqBoTE7X5L/2NGiqSQROzjFiRbtJNRgQl7CDMDrJHDrJPF38QNS3MkS2lS1RX&#10;WVLNH0TqhTtVURQymcAUKDnYynD159tFsmBUcVi1b/QhoxAFQr20tMOEmVbKYldkULGV0reMwCRE&#10;1qdqCZR4RDWaNq98qArtnOQczoFuDG+WbUR9nInFdA6UT3cu06obKp+7hOlK6ZWwyqKWZjSVv/qX&#10;jI1Kljw42ztMWcc4uKt1fNn2yDKi9k4TLPtYGSvjQG8LolpQdixFf5LplBabhIOyeFRjIJmNxjKQ&#10;GqHPZFT+rIYKchVeKl4GqbiUYfLFp4Ec6CxSmKrBM1HbWw8o3xQLha1irkjyMmLKizbuqBz5+o7m&#10;wATsT0bINlpXM2VW57/9D+eA2tCt+JESdJe1uaESMJGaAtZJ5cKlkFRNqIzwqCghqiKUiuhfshZl&#10;kddUGp1TihkcaBDubf1R9oxGKXL6JRSxlWVShc6nBJ1qx8qdKB0znqIMih+pGCJz8rL+mlGnGv3a&#10;NUi6lY0flXkTBsVKBWdz0KiAkkLJo6UJMxqi1lRaF+TDFGqDJ8uvySj9ahoDKiTpi2rH/LFJWlOr&#10;wzgwXQl1W6rATNT2EpgeHlBkJmbqXqUHUza6zDiUvRzIstCJSOCAMkcxUEVoX7LD1ZUi/mVQEy6N&#10;ZaqLxlJMgIOC2mJJieWz1RvVY+cSbg4HZjhFOw7VZ8VC5NHfQxG3f6NqaAw2g44lAeufumGzCrzR&#10;jP6Hu62Cmgq7BptiY2ky+g9yQA0WVZQZ9MuY9MhH1qIRclPAVh3y/qBJrY6d917ejrFhHDTmaROO&#10;ySOVsBGVkBCJypSzTFGgnvx1mH4OrNz0cnCVtrIoOTZ9SkWsG1HOAZ+NYYrx+wNZ4TK/4jejeOuf&#10;os46t19mcVDIHFmptmpT4N20ve7QpNUhVUljFpsqs3JHdGsB6eKl5rQZp3ISejkwoTGtmjoOcmBK&#10;lX5sumfT7TGcTKL7OdC1wgiV7SnLTSYHTUKbxGnxi8BJdtQTEceNqWr6CyszcquANxNn2XqBRRoK&#10;W/85yoGYXq7ENLHSDNU6FUFj41Ks26Y5NVFQlbHZGNMySZfpHJjCDfhgxZ7HgZg+V2M8Pb3YdsKk&#10;6cYWP564ideWOdOX6TustFplav4phz3B5TKXA+KQqc0EYdImSyCJA1Z8Gg6r6nW7SsElcWB6qnZk&#10;/EoOpGKbMm5VbyQkMtO2iYZ0G2o5l2kfOOjvD6x8RzmQStGfxKxpemRFCCXpBtwqQzkGs/f0Mz/z&#10;4aDQE8CK2VYabUOv5hbt4bRlK/Ey03XRzYGaNuMTVQrp2Di5MRosDlqj0xiUnf0BK3CdSx6dFXYL&#10;qREXy6YOq2kpZNpfZRf5uWgbUKoJ3Yq2NnKIAzWbqQawrK3wQBdVrlcjW+0mcKAnEjgHup902hI1&#10;h9ua3uSn6czsatmoBUnKZMAuGrs/IPlZs29NJ2zVqwLBnuJs2x7KFfuogro5UDMuor1yZ6HSOaDE&#10;mX5fjs9Y49SmrkWLksQ+UdSeGSaDafVgNcohDmh2sjHwCAo+HvSaOo9yk06vy+P9AdkbajRvGtxQ&#10;Zvg4rlZOzLQM61VZBpt1RHLeZxed9Ixns6jLiQlzoDbltRZAsCjFAM5eZ3gPB3pFWEbedML2YamL&#10;Wvhol2af48CsQFvt1cD+QC59PEguV7ly6s2bNs2lEd8YHFCN3qUmNnIh95l5U9blcQ5oOC8Ro25M&#10;NvH9HAiTRdWZ7sZjdhFb0+zlgK01maan6XOsgS1Dzax9H5RtHeaAZ+lNHCj5S5OTFOaNgIzt1LR+&#10;HRxQy9XTHzRdUDvTNJADRwlqQqLXLmL9gRCt1x+Y+cc0u0gvzTWhOtODL+sP5Ewi5ZAaVqkljwN7&#10;yc/oUk+BKHs3woHszfURlIT+IJMDMcGloGzGFA07ppBkk/IQo/CqIoP8bRxI48LMs5OUKWH22Fjt&#10;Z1HLxfZcatCW7OfAtFd8Iip5fMAVrG3PXg7aliuO3RC7iNuE1qYlGXyQg62VhmamtscukiImpQtr&#10;UC0ttAaIFVzbNpk/qikQCUKEA9uyy+WgXQuK2EWUHL0HjUDoMzEj86YTjA9MrZnVCypskSd+ylwx&#10;3c4H6H+5vLgSsHLtIKM2W7EmJpkDoYjTbisbmfJmghjMgZnm5XywPt1kOVZ5j73ckiEW/72lQY8D&#10;dyWGcivt/j4OzFKmiEm1GyJofw7d50B349a+CtOI6Q6PjfRzOWhrUNhv/nyRKVw5CKWOu6kmq7Fo&#10;ikKXxtv6A9l6yRxRtyTqlPpLp/2U8zyqutsyZ7kyHlL6A+G23UOgPSZzICLgxjgF0MkB2RaeVAOZ&#10;HNIfhIJsy8znwAzotRsqaWnu93JA2KuNWSrXftCsTqx6kxtQnChawbPyzuGArQVYqmBtiU6OnMMS&#10;6bfXx01OKCGmQt/bHzSL3aq0TVfMUGhWvK0c2yQ3jhM5oAkXtkY+hIODc4yghwO2BGsSKjLtdHpK&#10;T4njA2oN+GEEu7h8sdIsl7UVj3QhTc9eDijxtRSQmmIj4tmePt422anQ035hu+hpDkgsTXNp7YwN&#10;cSCHnnqWrtkhpAvJTt5bOaDIdVcrxPGQJe1Na7Ztv9UHU4PjukzloF14UVVHqXB7IU8k5FBuYhQ7&#10;KpkKO/sDqjFvXwp1SCE9JXKgJltOt4tXUuFGm1rPdmmVZKEo7OWAJoouNDzQQ3HysGVNVKw/kGPs&#10;8foDuXffdLNU63pIGeTAmKHNDqq2Z7OBfCcHcmJUK1DU7sHe49SWd5tRS1TSuHGEkMgBFQyvTtKV&#10;MykR5EBWr1Zh14yjtTRHaQox5m3xYHVoMhocH+hJenITOCYVMF7khmZdVrLIFXC9HJDcbtR7mnaU&#10;AnL37IZAV3ucfQ5MOA2K4qBbm2/6p2dDBg1g2V5qtEkIpncNcSobL0q0bQ7rQrL2Kcll3UnHBxd5&#10;Vo4OFsh5BTMXRK0W9aamURQO5N0u8kSQzqi1zVBuhT/caMqLgpK67uSAnMm7YuTAm9embGHpbIL6&#10;6McwB/a890GfHu3sD9Qk6UHGTPvyFX+U0OODLooRa5kPtVd7AAf2YaCTO2AJcCCXPe6Ps4hNerWa&#10;926aqW2iejGuZEAnygwtBpeyqiwO6PilnIOUh/Yoq45dZOCXP1fXzUWdhrPW0dymzdlCYRpHOc94&#10;F7WvDuaZzpXmoXRaRcGqi3hk00V4KcVQ4s/SF4WlElKzhIgCND24VZbBsZHVNw7fX0S6sb5mfVb/&#10;zcyaMkc6o0aGVMSBK+g6OWDROiaVOizTfjEOSAeP6+6h1yDVCk03B20XooKXReccazN6SrSLqGZ3&#10;172at7KXGRvGrPqR/+RlddCNbn9/IHVvEk0B8fUvKRdKgY5PMt98VDh2FHprJanehKvdWtNIPDq7&#10;dHmeWFRNf2tFIZsa8ykHAcWEEvIWDqztPsrmaCbm7HyY1ttchScLXq82W1WVzIGzfU+f5mhjjHHQ&#10;DHCve3UyjYyNHg7YmV2Tvda0oWCGcdDur9yo1pCPP4INl11Wzb6Sfg50+2DZdaw16eJAbXFzB6Im&#10;t40k75Zd1KzT2ZIP20X6WJKqsbb5IItX/8XmwOTYPj2tW6TG0G0T8iwHV3HezTbvKuf/Te7oPgm9&#10;YeJmjxZreWEBNfXyu9z04Ud7jnwjO1J55E+0qnoq/y7utJC94U5cRmF8t8f7hB1GgdZ7He1h6899&#10;Cr/bxtq4k3ORm3bjpA6CbRSVx+AIUHIpjW92SbU4TWp6tlpN9otjhNY9FtVDxdfc/SA8tEMUE5SO&#10;WGVKZI8ybpbe5d/kuTB74TE8uUn5U8zcWseswjYmF+y+a1rGvDNb5bpXCqPMyNq23e8e6qjovdRX&#10;fLAoKtmDqf1iFfWp962YcBD5bg4DKbOtkQA5FOliqtL1S8UhgyvZfYgbFYWoYLpvQib0JPfBqE/U&#10;hPpbWxMyUSYhqn9Xxez809JWmwTrX61dFPx50B+ppQtpdFAgIzpmDWhzaHfECINBUwvZThCYMw2N&#10;0z5Ddurkfkh8r+SA6jT3OsMpittZ3aDWaIponTg4B97aBzh4Q50UxSs5EKMwZ9PYW7IUjZTMz/aw&#10;tjmlNXUa+WKqOUKP/mDqeuDxvZADkpk7O/3ezLmxk03bWJv2YYQpkylPy5tuU848dd9nN2XaPjeu&#10;V3AgRlNi7p505Vx0N7dilevJYlAuZshvZv/W9GmUs4Ny9WEvpw0S5oumT+SnxfgKDtrJ4Hl3B+78&#10;eeTY/9gScFYfnLUQjA/GLv/R5osMB95BsbfkqDNS+xhf5AW8CRKtD33JOcDA5pJh77tNkN4PiOIV&#10;/QHdTEzbKIL7xuZWhuoWZXGVyFtntuRV4MKa9PfaieuavT18cyvDFabnJRyssFyQpc8qAXDwWfWN&#10;3IZLABxAGSiB166joTxRAkstAfQHS605pPuVJQAOXlmaCGupJfD/bdTOffBZYT4AAAAASUVORK5C&#10;YIJQSwECLQAUAAYACAAAACEAsYJntgoBAAATAgAAEwAAAAAAAAAAAAAAAAAAAAAAW0NvbnRlbnRf&#10;VHlwZXNdLnhtbFBLAQItABQABgAIAAAAIQA4/SH/1gAAAJQBAAALAAAAAAAAAAAAAAAAADsBAABf&#10;cmVscy8ucmVsc1BLAQItABQABgAIAAAAIQCeMkjRMAQAAHUMAAAOAAAAAAAAAAAAAAAAADoCAABk&#10;cnMvZTJvRG9jLnhtbFBLAQItABQABgAIAAAAIQCqJg6+vAAAACEBAAAZAAAAAAAAAAAAAAAAAJYG&#10;AABkcnMvX3JlbHMvZTJvRG9jLnhtbC5yZWxzUEsBAi0AFAAGAAgAAAAhACaFQqHiAAAACwEAAA8A&#10;AAAAAAAAAAAAAAAAiQcAAGRycy9kb3ducmV2LnhtbFBLAQItAAoAAAAAAAAAIQBX0lg5HzcAAB83&#10;AAAUAAAAAAAAAAAAAAAAAJgIAABkcnMvbWVkaWEvaW1hZ2UxLnBuZ1BLBQYAAAAABgAGAHwBAADp&#10;PwAAAAA=&#10;">
               <v:rect id="AutoShape 10" o:spid="_x0000_s1027" style="position:absolute;width:990;height:566;visibility:visible;mso-wrap-style:square;v-text-anchor:top" o:bwmode="grayScale" o:gfxdata="UEsDBBQABgAIAAAAIQDb4fbL7gAAAIUBAAATAAAAW0NvbnRlbnRfVHlwZXNdLnhtbHyQz07DMAyH&#10;70i8Q+QralM4IITa7kDhCAiNB7ASt43WOlEcyvb2pNu4IODoPz9/n1xv9vOkForiPDdwXVagiI23&#10;jocG3rdPxR0oScgWJ8/UwIEENu3lRb09BBKV0ywNjCmFe63FjDSjlD4Q50nv44wpl3HQAc0OB9I3&#10;VXWrjedEnIq03oC27qjHjympx31un0wiTQLq4bS4shrAECZnMGVTvbD9QSnOhDInjzsyuiBXWQP0&#10;r4R18jfgnHvJr4nOknrFmJ5xzhraRtHWf3Kkpfz/yGo5S+H73hkquyhdjr3R8m2lj09svwAAAP//&#10;AwBQSwMEFAAGAAgAAAAhAFr0LFu/AAAAFQEAAAsAAABfcmVscy8ucmVsc2zPwWrDMAwG4Ptg72B0&#10;X5TuUMaI01uh19I+gLGVxCy2jGSy9e1nemrHjpL4P0nD4SetZiPRyNnCruvBUPYcYp4tXC/Htw8w&#10;Wl0ObuVMFm6kcBhfX4Yzra62kC6xqGlKVgtLreUTUf1CyWnHhXKbTCzJ1VbKjMX5LzcTvvf9HuXR&#10;gPHJNKdgQU5hB+ZyK23zHztFL6w81c5zQp6m6P9TMfB3PtPWFCczVQtB9N4U2rp2HOA44NMz4y8A&#10;AAD//wMAUEsDBBQABgAIAAAAIQDTflMDwQAAANoAAAAPAAAAZHJzL2Rvd25yZXYueG1sRI9Bi8Iw&#10;FITvgv8hPMGbputBtGsUV1BEZHG7i+dn82yLzUtJotZ/bxYEj8PMfMPMFq2pxY2crywr+BgmIIhz&#10;qysuFPz9rgcTED4ga6wtk4IHeVjMu50Zptre+YduWShEhLBPUUEZQpNK6fOSDPqhbYijd7bOYIjS&#10;FVI7vEe4qeUoScbSYMVxocSGViXll+xqFBx239vH9JjYJe7X/OWmpl6dNkr1e+3yE0SgNrzDr/ZW&#10;KxjB/5V4A+T8CQAA//8DAFBLAQItABQABgAIAAAAIQDb4fbL7gAAAIUBAAATAAAAAAAAAAAAAAAA&#10;AAAAAABbQ29udGVudF9UeXBlc10ueG1sUEsBAi0AFAAGAAgAAAAhAFr0LFu/AAAAFQEAAAsAAAAA&#10;AAAAAAAAAAAAHwEAAF9yZWxzLy5yZWxzUEsBAi0AFAAGAAgAAAAhANN+UwPBAAAA2gAAAA8AAAAA&#10;AAAAAAAAAAAABwIAAGRycy9kb3ducmV2LnhtbFBLBQYAAAAAAwADALcAAAD1AgAAAAA=&#10;" filled="f" stroked="f">
@@ -4126,8 +4717,8 @@
 </file>
 
 <file path=word/numbering.xml><?xml version="1.0" encoding="utf-8"?>
-<w:numbering xmlns:wpc="http://schemas.microsoft.com/office/word/2010/wordprocessingCanvas" xmlns:mo="http://schemas.microsoft.com/office/mac/office/2008/main" xmlns:mc="http://schemas.openxmlformats.org/markup-compatibility/2006" xmlns:mv="urn:schemas-microsoft-com:mac:vml" xmlns:o="urn:schemas-microsoft-com:office:office" xmlns:r="http://schemas.openxmlformats.org/officeDocument/2006/relationships" xmlns:m="http://schemas.openxmlformats.org/officeDocument/2006/math" xmlns:v="urn:schemas-microsoft-com:vml" xmlns:wp14="http://schemas.microsoft.com/office/word/2010/wordprocessingDrawing" xmlns:wp="http://schemas.openxmlformats.org/drawingml/2006/wordprocessingDrawing" xmlns:w10="urn:schemas-microsoft-com:office:word" xmlns:w="http://schemas.openxmlformats.org/wordprocessingml/2006/main" xmlns:w14="http://schemas.microsoft.com/office/word/2010/wordml" xmlns:w15="http://schemas.microsoft.com/office/word/2012/wordml" xmlns:wpg="http://schemas.microsoft.com/office/word/2010/wordprocessingGroup" xmlns:wpi="http://schemas.microsoft.com/office/word/2010/wordprocessingInk" xmlns:wne="http://schemas.microsoft.com/office/word/2006/wordml" xmlns:wps="http://schemas.microsoft.com/office/word/2010/wordprocessingShape" mc:Ignorable="w14 w15 wp14">
-  <w:abstractNum w:abstractNumId="0">
+<w:numbering xmlns:wpc="http://schemas.microsoft.com/office/word/2010/wordprocessingCanvas" xmlns:cx="http://schemas.microsoft.com/office/drawing/2014/chartex" xmlns:cx1="http://schemas.microsoft.com/office/drawing/2015/9/8/chartex" xmlns:cx2="http://schemas.microsoft.com/office/drawing/2015/10/21/chartex" xmlns:cx3="http://schemas.microsoft.com/office/drawing/2016/5/9/chartex" xmlns:cx4="http://schemas.microsoft.com/office/drawing/2016/5/10/chartex" xmlns:cx5="http://schemas.microsoft.com/office/drawing/2016/5/11/chartex" xmlns:cx6="http://schemas.microsoft.com/office/drawing/2016/5/12/chartex" xmlns:cx7="http://schemas.microsoft.com/office/drawing/2016/5/13/chartex" xmlns:cx8="http://schemas.microsoft.com/office/drawing/2016/5/14/chartex" xmlns:mc="http://schemas.openxmlformats.org/markup-compatibility/2006" xmlns:aink="http://schemas.microsoft.com/office/drawing/2016/ink" xmlns:am3d="http://schemas.microsoft.com/office/drawing/2017/model3d" xmlns:o="urn:schemas-microsoft-com:office:office" xmlns:r="http://schemas.openxmlformats.org/officeDocument/2006/relationships" xmlns:m="http://schemas.openxmlformats.org/officeDocument/2006/math" xmlns:v="urn:schemas-microsoft-com:vml" xmlns:wp14="http://schemas.microsoft.com/office/word/2010/wordprocessingDrawing" xmlns:wp="http://schemas.openxmlformats.org/drawingml/2006/wordprocessingDrawing" xmlns:w10="urn:schemas-microsoft-com:office:word" xmlns:w="http://schemas.openxmlformats.org/wordprocessingml/2006/main" xmlns:w14="http://schemas.microsoft.com/office/word/2010/wordml" xmlns:w15="http://schemas.microsoft.com/office/word/2012/wordml" xmlns:w16cid="http://schemas.microsoft.com/office/word/2016/wordml/cid" xmlns:w16se="http://schemas.microsoft.com/office/word/2015/wordml/symex" xmlns:wpg="http://schemas.microsoft.com/office/word/2010/wordprocessingGroup" xmlns:wpi="http://schemas.microsoft.com/office/word/2010/wordprocessingInk" xmlns:wne="http://schemas.microsoft.com/office/word/2006/wordml" xmlns:wps="http://schemas.microsoft.com/office/word/2010/wordprocessingShape" mc:Ignorable="w14 w15 w16se w16cid wp14">
+  <w:abstractNum w:abstractNumId="0" w15:restartNumberingAfterBreak="0">
     <w:nsid w:val="20C719D4"/>
     <w:multiLevelType w:val="multilevel"/>
     <w:tmpl w:val="0409001F"/>
@@ -4213,7 +4804,7 @@
       </w:pPr>
     </w:lvl>
   </w:abstractNum>
-  <w:abstractNum w:abstractNumId="1">
+  <w:abstractNum w:abstractNumId="1" w15:restartNumberingAfterBreak="0">
     <w:nsid w:val="42B85146"/>
     <w:multiLevelType w:val="multilevel"/>
     <w:tmpl w:val="0409001F"/>
@@ -4299,7 +4890,7 @@
       </w:pPr>
     </w:lvl>
   </w:abstractNum>
-  <w:abstractNum w:abstractNumId="2">
+  <w:abstractNum w:abstractNumId="2" w15:restartNumberingAfterBreak="0">
     <w:nsid w:val="47233B58"/>
     <w:multiLevelType w:val="hybridMultilevel"/>
     <w:tmpl w:val="D25CCEDA"/>
@@ -4452,7 +5043,7 @@
 </file>
 
 <file path=word/styles.xml><?xml version="1.0" encoding="utf-8"?>
-<w:styles xmlns:mc="http://schemas.openxmlformats.org/markup-compatibility/2006" xmlns:r="http://schemas.openxmlformats.org/officeDocument/2006/relationships" xmlns:w="http://schemas.openxmlformats.org/wordprocessingml/2006/main" xmlns:w14="http://schemas.microsoft.com/office/word/2010/wordml" xmlns:w15="http://schemas.microsoft.com/office/word/2012/wordml" mc:Ignorable="w14 w15">
+<w:styles xmlns:mc="http://schemas.openxmlformats.org/markup-compatibility/2006" xmlns:r="http://schemas.openxmlformats.org/officeDocument/2006/relationships" xmlns:w="http://schemas.openxmlformats.org/wordprocessingml/2006/main" xmlns:w14="http://schemas.microsoft.com/office/word/2010/wordml" xmlns:w15="http://schemas.microsoft.com/office/word/2012/wordml" xmlns:w16cid="http://schemas.microsoft.com/office/word/2016/wordml/cid" xmlns:w16se="http://schemas.microsoft.com/office/word/2015/wordml/symex" mc:Ignorable="w14 w15 w16se w16cid">
   <w:docDefaults>
     <w:rPrDefault>
       <w:rPr>
@@ -4468,7 +5059,7 @@
       </w:pPr>
     </w:pPrDefault>
   </w:docDefaults>
-  <w:latentStyles w:defLockedState="0" w:defUIPriority="99" w:defSemiHidden="0" w:defUnhideWhenUsed="0" w:defQFormat="0" w:count="380">
+  <w:latentStyles w:defLockedState="0" w:defUIPriority="99" w:defSemiHidden="0" w:defUnhideWhenUsed="0" w:defQFormat="0" w:count="375">
     <w:lsdException w:name="Normal" w:uiPriority="0" w:qFormat="1"/>
     <w:lsdException w:name="heading 1" w:uiPriority="9" w:qFormat="1"/>
     <w:lsdException w:name="heading 2" w:semiHidden="1" w:uiPriority="9" w:unhideWhenUsed="1" w:qFormat="1"/>
@@ -5378,7 +5969,6 @@
       <w:spacing w:after="0" w:line="240" w:lineRule="auto"/>
     </w:pPr>
     <w:tblPr>
-      <w:tblInd w:w="0" w:type="dxa"/>
       <w:tblBorders>
         <w:top w:val="single" w:sz="4" w:space="0" w:color="auto"/>
         <w:left w:val="single" w:sz="4" w:space="0" w:color="auto"/>
@@ -5387,12 +5977,6 @@
         <w:insideH w:val="single" w:sz="4" w:space="0" w:color="auto"/>
         <w:insideV w:val="single" w:sz="4" w:space="0" w:color="auto"/>
       </w:tblBorders>
-      <w:tblCellMar>
-        <w:top w:w="0" w:type="dxa"/>
-        <w:left w:w="108" w:type="dxa"/>
-        <w:bottom w:w="0" w:type="dxa"/>
-        <w:right w:w="108" w:type="dxa"/>
-      </w:tblCellMar>
     </w:tblPr>
   </w:style>
   <w:style w:type="paragraph" w:styleId="FootnoteText">
@@ -5448,6 +6032,19 @@
     <w:name w:val="apple-converted-space"/>
     <w:basedOn w:val="DefaultParagraphFont"/>
     <w:rsid w:val="00874F41"/>
+  </w:style>
+  <w:style w:type="paragraph" w:styleId="TOC2">
+    <w:name w:val="toc 2"/>
+    <w:basedOn w:val="Normal"/>
+    <w:next w:val="Normal"/>
+    <w:autoRedefine/>
+    <w:uiPriority w:val="39"/>
+    <w:unhideWhenUsed/>
+    <w:rsid w:val="006960F8"/>
+    <w:pPr>
+      <w:spacing w:after="100"/>
+      <w:ind w:left="220"/>
+    </w:pPr>
   </w:style>
 </w:styles>
 </file>
@@ -5798,7 +6395,7 @@
 </file>
 
 <file path=customXml/itemProps1.xml><?xml version="1.0" encoding="utf-8"?>
-<ds:datastoreItem xmlns:ds="http://schemas.openxmlformats.org/officeDocument/2006/customXml" ds:itemID="{B13E6DE0-EB4F-0B4E-A10E-4D08AC17008D}">
+<ds:datastoreItem xmlns:ds="http://schemas.openxmlformats.org/officeDocument/2006/customXml" ds:itemID="{F65D5183-EAC1-4592-B730-D7E2C3386250}">
   <ds:schemaRefs>
     <ds:schemaRef ds:uri="http://schemas.openxmlformats.org/officeDocument/2006/bibliography"/>
   </ds:schemaRefs>

</xml_diff>